<commit_message>
Revised based on final kb and added link to kb to memo
</commit_message>
<xml_diff>
--- a/Site map flow chart.docx
+++ b/Site map flow chart.docx
@@ -1,6 +1,6 @@
 
 <file path=word/document.xml><?xml version="1.0" encoding="utf-8"?>
-<w:document xmlns:wpc="http://schemas.microsoft.com/office/word/2010/wordprocessingCanvas" xmlns:mc="http://schemas.openxmlformats.org/markup-compatibility/2006" xmlns:o="urn:schemas-microsoft-com:office:office" xmlns:r="http://schemas.openxmlformats.org/officeDocument/2006/relationships" xmlns:m="http://schemas.openxmlformats.org/officeDocument/2006/math" xmlns:v="urn:schemas-microsoft-com:vml" xmlns:wp14="http://schemas.microsoft.com/office/word/2010/wordprocessingDrawing" xmlns:wp="http://schemas.openxmlformats.org/drawingml/2006/wordprocessingDrawing" xmlns:w10="urn:schemas-microsoft-com:office:word" xmlns:w="http://schemas.openxmlformats.org/wordprocessingml/2006/main" xmlns:w14="http://schemas.microsoft.com/office/word/2010/wordml" xmlns:wpg="http://schemas.microsoft.com/office/word/2010/wordprocessingGroup" xmlns:wpi="http://schemas.microsoft.com/office/word/2010/wordprocessingInk" xmlns:wne="http://schemas.microsoft.com/office/word/2006/wordml" xmlns:wps="http://schemas.microsoft.com/office/word/2010/wordprocessingShape" mc:Ignorable="w14 wp14">
+<w:document xmlns:wpc="http://schemas.microsoft.com/office/word/2010/wordprocessingCanvas" xmlns:mc="http://schemas.openxmlformats.org/markup-compatibility/2006" xmlns:o="urn:schemas-microsoft-com:office:office" xmlns:r="http://schemas.openxmlformats.org/officeDocument/2006/relationships" xmlns:m="http://schemas.openxmlformats.org/officeDocument/2006/math" xmlns:v="urn:schemas-microsoft-com:vml" xmlns:wp14="http://schemas.microsoft.com/office/word/2010/wordprocessingDrawing" xmlns:wp="http://schemas.openxmlformats.org/drawingml/2006/wordprocessingDrawing" xmlns:w10="urn:schemas-microsoft-com:office:word" xmlns:w="http://schemas.openxmlformats.org/wordprocessingml/2006/main" xmlns:w14="http://schemas.microsoft.com/office/word/2010/wordml" xmlns:w15="http://schemas.microsoft.com/office/word/2012/wordml" xmlns:wpg="http://schemas.microsoft.com/office/word/2010/wordprocessingGroup" xmlns:wpi="http://schemas.microsoft.com/office/word/2010/wordprocessingInk" xmlns:wne="http://schemas.microsoft.com/office/word/2006/wordml" xmlns:wps="http://schemas.microsoft.com/office/word/2010/wordprocessingShape" mc:Ignorable="w14 w15 wp14">
   <w:body>
     <w:p>
       <w:r>
@@ -10,16 +10,175 @@
         <mc:AlternateContent>
           <mc:Choice Requires="wps">
             <w:drawing>
-              <wp:anchor distT="0" distB="0" distL="114300" distR="114300" simplePos="0" relativeHeight="251671552" behindDoc="0" locked="0" layoutInCell="1" allowOverlap="1" wp14:anchorId="10BF310D" wp14:editId="11C988C8">
+              <wp:anchor distT="0" distB="0" distL="114300" distR="114300" simplePos="0" relativeHeight="251670016" behindDoc="0" locked="0" layoutInCell="1" allowOverlap="1" wp14:anchorId="0854D049" wp14:editId="38C72B74">
                 <wp:simplePos x="0" y="0"/>
                 <wp:positionH relativeFrom="column">
-                  <wp:posOffset>2930769</wp:posOffset>
+                  <wp:posOffset>5212080</wp:posOffset>
                 </wp:positionH>
                 <wp:positionV relativeFrom="paragraph">
-                  <wp:posOffset>3446584</wp:posOffset>
+                  <wp:posOffset>3820160</wp:posOffset>
                 </wp:positionV>
-                <wp:extent cx="2572874" cy="1077937"/>
-                <wp:effectExtent l="38100" t="0" r="18415" b="27305"/>
+                <wp:extent cx="135255" cy="1254125"/>
+                <wp:effectExtent l="0" t="0" r="17145" b="22225"/>
+                <wp:wrapNone/>
+                <wp:docPr id="10" name="Elbow Connector 10"/>
+                <wp:cNvGraphicFramePr/>
+                <a:graphic xmlns:a="http://schemas.openxmlformats.org/drawingml/2006/main">
+                  <a:graphicData uri="http://schemas.microsoft.com/office/word/2010/wordprocessingShape">
+                    <wps:wsp>
+                      <wps:cNvCnPr/>
+                      <wps:spPr>
+                        <a:xfrm>
+                          <a:off x="0" y="0"/>
+                          <a:ext cx="135255" cy="1254125"/>
+                        </a:xfrm>
+                        <a:prstGeom prst="bentConnector3">
+                          <a:avLst>
+                            <a:gd name="adj1" fmla="val 2335"/>
+                          </a:avLst>
+                        </a:prstGeom>
+                        <a:ln w="12700">
+                          <a:solidFill>
+                            <a:schemeClr val="tx1"/>
+                          </a:solidFill>
+                        </a:ln>
+                      </wps:spPr>
+                      <wps:style>
+                        <a:lnRef idx="1">
+                          <a:schemeClr val="accent1"/>
+                        </a:lnRef>
+                        <a:fillRef idx="0">
+                          <a:schemeClr val="accent1"/>
+                        </a:fillRef>
+                        <a:effectRef idx="0">
+                          <a:schemeClr val="accent1"/>
+                        </a:effectRef>
+                        <a:fontRef idx="minor">
+                          <a:schemeClr val="tx1"/>
+                        </a:fontRef>
+                      </wps:style>
+                      <wps:bodyPr/>
+                    </wps:wsp>
+                  </a:graphicData>
+                </a:graphic>
+                <wp14:sizeRelH relativeFrom="margin">
+                  <wp14:pctWidth>0</wp14:pctWidth>
+                </wp14:sizeRelH>
+                <wp14:sizeRelV relativeFrom="margin">
+                  <wp14:pctHeight>0</wp14:pctHeight>
+                </wp14:sizeRelV>
+              </wp:anchor>
+            </w:drawing>
+          </mc:Choice>
+          <mc:Fallback>
+            <w:pict>
+              <v:shapetype w14:anchorId="2F3CDA85" id="_x0000_t34" coordsize="21600,21600" o:spt="34" o:oned="t" adj="10800" path="m,l@0,0@0,21600,21600,21600e" filled="f">
+                <v:stroke joinstyle="miter"/>
+                <v:formulas>
+                  <v:f eqn="val #0"/>
+                </v:formulas>
+                <v:path arrowok="t" fillok="f" o:connecttype="none"/>
+                <v:handles>
+                  <v:h position="#0,center"/>
+                </v:handles>
+                <o:lock v:ext="edit" shapetype="t"/>
+              </v:shapetype>
+              <v:shape id="Elbow Connector 10" o:spid="_x0000_s1026" type="#_x0000_t34" style="position:absolute;margin-left:410.4pt;margin-top:300.8pt;width:10.65pt;height:98.75pt;z-index:251670016;visibility:visible;mso-wrap-style:square;mso-width-percent:0;mso-height-percent:0;mso-wrap-distance-left:9pt;mso-wrap-distance-top:0;mso-wrap-distance-right:9pt;mso-wrap-distance-bottom:0;mso-position-horizontal:absolute;mso-position-horizontal-relative:text;mso-position-vertical:absolute;mso-position-vertical-relative:text;mso-width-percent:0;mso-height-percent:0;mso-width-relative:margin;mso-height-relative:margin" o:gfxdata="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" adj="504" strokecolor="black [3213]" strokeweight="1pt"/>
+            </w:pict>
+          </mc:Fallback>
+        </mc:AlternateContent>
+      </w:r>
+      <w:r>
+        <w:rPr>
+          <w:noProof/>
+        </w:rPr>
+        <mc:AlternateContent>
+          <mc:Choice Requires="wps">
+            <w:drawing>
+              <wp:anchor distT="0" distB="0" distL="114300" distR="114300" simplePos="0" relativeHeight="251677184" behindDoc="0" locked="0" layoutInCell="1" allowOverlap="1" wp14:anchorId="416F03AB" wp14:editId="5AEC9E25">
+                <wp:simplePos x="0" y="0"/>
+                <wp:positionH relativeFrom="column">
+                  <wp:posOffset>5908039</wp:posOffset>
+                </wp:positionH>
+                <wp:positionV relativeFrom="paragraph">
+                  <wp:posOffset>3677920</wp:posOffset>
+                </wp:positionV>
+                <wp:extent cx="2301240" cy="1403350"/>
+                <wp:effectExtent l="0" t="0" r="251460" b="25400"/>
+                <wp:wrapNone/>
+                <wp:docPr id="11" name="Elbow Connector 11"/>
+                <wp:cNvGraphicFramePr/>
+                <a:graphic xmlns:a="http://schemas.openxmlformats.org/drawingml/2006/main">
+                  <a:graphicData uri="http://schemas.microsoft.com/office/word/2010/wordprocessingShape">
+                    <wps:wsp>
+                      <wps:cNvCnPr/>
+                      <wps:spPr>
+                        <a:xfrm flipH="1">
+                          <a:off x="0" y="0"/>
+                          <a:ext cx="2301240" cy="1403350"/>
+                        </a:xfrm>
+                        <a:prstGeom prst="bentConnector3">
+                          <a:avLst>
+                            <a:gd name="adj1" fmla="val -9995"/>
+                          </a:avLst>
+                        </a:prstGeom>
+                        <a:ln w="12700">
+                          <a:solidFill>
+                            <a:schemeClr val="tx1"/>
+                          </a:solidFill>
+                        </a:ln>
+                      </wps:spPr>
+                      <wps:style>
+                        <a:lnRef idx="1">
+                          <a:schemeClr val="accent1"/>
+                        </a:lnRef>
+                        <a:fillRef idx="0">
+                          <a:schemeClr val="accent1"/>
+                        </a:fillRef>
+                        <a:effectRef idx="0">
+                          <a:schemeClr val="accent1"/>
+                        </a:effectRef>
+                        <a:fontRef idx="minor">
+                          <a:schemeClr val="tx1"/>
+                        </a:fontRef>
+                      </wps:style>
+                      <wps:bodyPr/>
+                    </wps:wsp>
+                  </a:graphicData>
+                </a:graphic>
+                <wp14:sizeRelH relativeFrom="margin">
+                  <wp14:pctWidth>0</wp14:pctWidth>
+                </wp14:sizeRelH>
+                <wp14:sizeRelV relativeFrom="margin">
+                  <wp14:pctHeight>0</wp14:pctHeight>
+                </wp14:sizeRelV>
+              </wp:anchor>
+            </w:drawing>
+          </mc:Choice>
+          <mc:Fallback>
+            <w:pict>
+              <v:shape w14:anchorId="76A52200" id="Elbow Connector 11" o:spid="_x0000_s1026" type="#_x0000_t34" style="position:absolute;margin-left:465.2pt;margin-top:289.6pt;width:181.2pt;height:110.5pt;flip:x;z-index:251677184;visibility:visible;mso-wrap-style:square;mso-width-percent:0;mso-height-percent:0;mso-wrap-distance-left:9pt;mso-wrap-distance-top:0;mso-wrap-distance-right:9pt;mso-wrap-distance-bottom:0;mso-position-horizontal:absolute;mso-position-horizontal-relative:text;mso-position-vertical:absolute;mso-position-vertical-relative:text;mso-width-percent:0;mso-height-percent:0;mso-width-relative:margin;mso-height-relative:margin" o:gfxdata="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" adj="-2159" strokecolor="black [3213]" strokeweight="1pt"/>
+            </w:pict>
+          </mc:Fallback>
+        </mc:AlternateContent>
+      </w:r>
+      <w:r>
+        <w:rPr>
+          <w:noProof/>
+        </w:rPr>
+        <mc:AlternateContent>
+          <mc:Choice Requires="wps">
+            <w:drawing>
+              <wp:anchor distT="0" distB="0" distL="114300" distR="114300" simplePos="0" relativeHeight="251684352" behindDoc="0" locked="0" layoutInCell="1" allowOverlap="1" wp14:anchorId="37724868" wp14:editId="36509B25">
+                <wp:simplePos x="0" y="0"/>
+                <wp:positionH relativeFrom="column">
+                  <wp:posOffset>2931160</wp:posOffset>
+                </wp:positionH>
+                <wp:positionV relativeFrom="paragraph">
+                  <wp:posOffset>3444241</wp:posOffset>
+                </wp:positionV>
+                <wp:extent cx="2900680" cy="1056640"/>
+                <wp:effectExtent l="38100" t="0" r="13970" b="29210"/>
                 <wp:wrapNone/>
                 <wp:docPr id="12" name="Elbow Connector 12"/>
                 <wp:cNvGraphicFramePr/>
@@ -30,7 +189,7 @@
                       <wps:spPr>
                         <a:xfrm>
                           <a:off x="0" y="0"/>
-                          <a:ext cx="2572874" cy="1077937"/>
+                          <a:ext cx="2900680" cy="1056640"/>
                         </a:xfrm>
                         <a:prstGeom prst="bentConnector3">
                           <a:avLst>
@@ -70,20 +229,9 @@
               </wp:anchor>
             </w:drawing>
           </mc:Choice>
-          <mc:Fallback xmlns:w15="http://schemas.microsoft.com/office/word/2012/wordml">
+          <mc:Fallback>
             <w:pict>
-              <v:shapetype w14:anchorId="790A2F95" id="_x0000_t34" coordsize="21600,21600" o:spt="34" o:oned="t" adj="10800" path="m,l@0,0@0,21600,21600,21600e" filled="f">
-                <v:stroke joinstyle="miter"/>
-                <v:formulas>
-                  <v:f eqn="val #0"/>
-                </v:formulas>
-                <v:path arrowok="t" fillok="f" o:connecttype="none"/>
-                <v:handles>
-                  <v:h position="#0,center"/>
-                </v:handles>
-                <o:lock v:ext="edit" shapetype="t"/>
-              </v:shapetype>
-              <v:shape id="Elbow Connector 12" o:spid="_x0000_s1026" type="#_x0000_t34" style="position:absolute;margin-left:230.75pt;margin-top:271.4pt;width:202.6pt;height:84.9pt;z-index:251671552;visibility:visible;mso-wrap-style:square;mso-width-percent:0;mso-height-percent:0;mso-wrap-distance-left:9pt;mso-wrap-distance-top:0;mso-wrap-distance-right:9pt;mso-wrap-distance-bottom:0;mso-position-horizontal:absolute;mso-position-horizontal-relative:text;mso-position-vertical:absolute;mso-position-vertical-relative:text;mso-width-percent:0;mso-height-percent:0;mso-width-relative:margin;mso-height-relative:margin" o:gfxdata="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" adj="-161" strokecolor="black [3213]"/>
+              <v:shape w14:anchorId="66C3879B" id="Elbow Connector 12" o:spid="_x0000_s1026" type="#_x0000_t34" style="position:absolute;margin-left:230.8pt;margin-top:271.2pt;width:228.4pt;height:83.2pt;z-index:251684352;visibility:visible;mso-wrap-style:square;mso-width-percent:0;mso-height-percent:0;mso-wrap-distance-left:9pt;mso-wrap-distance-top:0;mso-wrap-distance-right:9pt;mso-wrap-distance-bottom:0;mso-position-horizontal:absolute;mso-position-horizontal-relative:text;mso-position-vertical:absolute;mso-position-vertical-relative:text;mso-width-percent:0;mso-height-percent:0;mso-width-relative:margin;mso-height-relative:margin" o:gfxdata="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" adj="-161" strokecolor="black [3213]"/>
             </w:pict>
           </mc:Fallback>
         </mc:AlternateContent>
@@ -95,18 +243,18 @@
         <mc:AlternateContent>
           <mc:Choice Requires="wps">
             <w:drawing>
-              <wp:anchor distT="0" distB="0" distL="114300" distR="114300" simplePos="0" relativeHeight="251669504" behindDoc="0" locked="0" layoutInCell="1" allowOverlap="1" wp14:anchorId="36C99EAF" wp14:editId="6FD97211">
+              <wp:anchor distT="0" distB="0" distL="114300" distR="114300" simplePos="0" relativeHeight="251658752" behindDoc="0" locked="0" layoutInCell="1" allowOverlap="1" wp14:anchorId="4D5C9A5B" wp14:editId="749A6C92">
                 <wp:simplePos x="0" y="0"/>
                 <wp:positionH relativeFrom="column">
-                  <wp:posOffset>5908430</wp:posOffset>
+                  <wp:posOffset>1747520</wp:posOffset>
                 </wp:positionH>
                 <wp:positionV relativeFrom="paragraph">
-                  <wp:posOffset>3692769</wp:posOffset>
+                  <wp:posOffset>3454401</wp:posOffset>
                 </wp:positionV>
-                <wp:extent cx="2092569" cy="1388256"/>
-                <wp:effectExtent l="0" t="0" r="231775" b="21590"/>
+                <wp:extent cx="1358900" cy="264160"/>
+                <wp:effectExtent l="0" t="0" r="31750" b="21590"/>
                 <wp:wrapNone/>
-                <wp:docPr id="11" name="Elbow Connector 11"/>
+                <wp:docPr id="9" name="Elbow Connector 9"/>
                 <wp:cNvGraphicFramePr/>
                 <a:graphic xmlns:a="http://schemas.openxmlformats.org/drawingml/2006/main">
                   <a:graphicData uri="http://schemas.microsoft.com/office/word/2010/wordprocessingShape">
@@ -115,11 +263,159 @@
                       <wps:spPr>
                         <a:xfrm flipH="1">
                           <a:off x="0" y="0"/>
-                          <a:ext cx="2092569" cy="1388256"/>
+                          <a:ext cx="1358900" cy="264160"/>
                         </a:xfrm>
                         <a:prstGeom prst="bentConnector3">
                           <a:avLst>
-                            <a:gd name="adj1" fmla="val -9491"/>
+                            <a:gd name="adj1" fmla="val -744"/>
+                          </a:avLst>
+                        </a:prstGeom>
+                        <a:ln w="9525">
+                          <a:solidFill>
+                            <a:schemeClr val="tx1"/>
+                          </a:solidFill>
+                        </a:ln>
+                      </wps:spPr>
+                      <wps:style>
+                        <a:lnRef idx="1">
+                          <a:schemeClr val="accent1"/>
+                        </a:lnRef>
+                        <a:fillRef idx="0">
+                          <a:schemeClr val="accent1"/>
+                        </a:fillRef>
+                        <a:effectRef idx="0">
+                          <a:schemeClr val="accent1"/>
+                        </a:effectRef>
+                        <a:fontRef idx="minor">
+                          <a:schemeClr val="tx1"/>
+                        </a:fontRef>
+                      </wps:style>
+                      <wps:bodyPr/>
+                    </wps:wsp>
+                  </a:graphicData>
+                </a:graphic>
+                <wp14:sizeRelH relativeFrom="margin">
+                  <wp14:pctWidth>0</wp14:pctWidth>
+                </wp14:sizeRelH>
+                <wp14:sizeRelV relativeFrom="margin">
+                  <wp14:pctHeight>0</wp14:pctHeight>
+                </wp14:sizeRelV>
+              </wp:anchor>
+            </w:drawing>
+          </mc:Choice>
+          <mc:Fallback>
+            <w:pict>
+              <v:shape w14:anchorId="56ECC6AA" id="Elbow Connector 9" o:spid="_x0000_s1026" type="#_x0000_t34" style="position:absolute;margin-left:137.6pt;margin-top:272pt;width:107pt;height:20.8pt;flip:x;z-index:251658752;visibility:visible;mso-wrap-style:square;mso-width-percent:0;mso-height-percent:0;mso-wrap-distance-left:9pt;mso-wrap-distance-top:0;mso-wrap-distance-right:9pt;mso-wrap-distance-bottom:0;mso-position-horizontal:absolute;mso-position-horizontal-relative:text;mso-position-vertical:absolute;mso-position-vertical-relative:text;mso-width-percent:0;mso-height-percent:0;mso-width-relative:margin;mso-height-relative:margin" o:gfxdata="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" adj="-161" strokecolor="black [3213]"/>
+            </w:pict>
+          </mc:Fallback>
+        </mc:AlternateContent>
+      </w:r>
+      <w:r>
+        <w:rPr>
+          <w:noProof/>
+        </w:rPr>
+        <mc:AlternateContent>
+          <mc:Choice Requires="wps">
+            <w:drawing>
+              <wp:anchor distT="0" distB="0" distL="114300" distR="114300" simplePos="0" relativeHeight="251651584" behindDoc="0" locked="0" layoutInCell="1" allowOverlap="1" wp14:anchorId="6344233C" wp14:editId="48089AED">
+                <wp:simplePos x="0" y="0"/>
+                <wp:positionH relativeFrom="column">
+                  <wp:posOffset>1757680</wp:posOffset>
+                </wp:positionH>
+                <wp:positionV relativeFrom="paragraph">
+                  <wp:posOffset>3444241</wp:posOffset>
+                </wp:positionV>
+                <wp:extent cx="974090" cy="187960"/>
+                <wp:effectExtent l="0" t="0" r="35560" b="21590"/>
+                <wp:wrapNone/>
+                <wp:docPr id="8" name="Elbow Connector 8"/>
+                <wp:cNvGraphicFramePr/>
+                <a:graphic xmlns:a="http://schemas.openxmlformats.org/drawingml/2006/main">
+                  <a:graphicData uri="http://schemas.microsoft.com/office/word/2010/wordprocessingShape">
+                    <wps:wsp>
+                      <wps:cNvCnPr/>
+                      <wps:spPr>
+                        <a:xfrm flipH="1">
+                          <a:off x="0" y="0"/>
+                          <a:ext cx="974090" cy="187960"/>
+                        </a:xfrm>
+                        <a:prstGeom prst="bentConnector3">
+                          <a:avLst>
+                            <a:gd name="adj1" fmla="val -1155"/>
+                          </a:avLst>
+                        </a:prstGeom>
+                        <a:ln w="9525">
+                          <a:solidFill>
+                            <a:schemeClr val="tx1"/>
+                          </a:solidFill>
+                        </a:ln>
+                      </wps:spPr>
+                      <wps:style>
+                        <a:lnRef idx="1">
+                          <a:schemeClr val="accent1"/>
+                        </a:lnRef>
+                        <a:fillRef idx="0">
+                          <a:schemeClr val="accent1"/>
+                        </a:fillRef>
+                        <a:effectRef idx="0">
+                          <a:schemeClr val="accent1"/>
+                        </a:effectRef>
+                        <a:fontRef idx="minor">
+                          <a:schemeClr val="tx1"/>
+                        </a:fontRef>
+                      </wps:style>
+                      <wps:bodyPr/>
+                    </wps:wsp>
+                  </a:graphicData>
+                </a:graphic>
+                <wp14:sizeRelH relativeFrom="margin">
+                  <wp14:pctWidth>0</wp14:pctWidth>
+                </wp14:sizeRelH>
+                <wp14:sizeRelV relativeFrom="margin">
+                  <wp14:pctHeight>0</wp14:pctHeight>
+                </wp14:sizeRelV>
+              </wp:anchor>
+            </w:drawing>
+          </mc:Choice>
+          <mc:Fallback>
+            <w:pict>
+              <v:shape w14:anchorId="5DFCC3CC" id="Elbow Connector 8" o:spid="_x0000_s1026" type="#_x0000_t34" style="position:absolute;margin-left:138.4pt;margin-top:271.2pt;width:76.7pt;height:14.8pt;flip:x;z-index:251651584;visibility:visible;mso-wrap-style:square;mso-width-percent:0;mso-height-percent:0;mso-wrap-distance-left:9pt;mso-wrap-distance-top:0;mso-wrap-distance-right:9pt;mso-wrap-distance-bottom:0;mso-position-horizontal:absolute;mso-position-horizontal-relative:text;mso-position-vertical:absolute;mso-position-vertical-relative:text;mso-width-percent:0;mso-height-percent:0;mso-width-relative:margin;mso-height-relative:margin" o:gfxdata="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" adj="-249" strokecolor="black [3213]"/>
+            </w:pict>
+          </mc:Fallback>
+        </mc:AlternateContent>
+      </w:r>
+      <w:r>
+        <w:rPr>
+          <w:noProof/>
+        </w:rPr>
+        <mc:AlternateContent>
+          <mc:Choice Requires="wps">
+            <w:drawing>
+              <wp:anchor distT="0" distB="0" distL="114300" distR="114300" simplePos="0" relativeHeight="251644416" behindDoc="0" locked="0" layoutInCell="1" allowOverlap="1" wp14:anchorId="0D2C3FAE" wp14:editId="7593B7EC">
+                <wp:simplePos x="0" y="0"/>
+                <wp:positionH relativeFrom="column">
+                  <wp:posOffset>934721</wp:posOffset>
+                </wp:positionH>
+                <wp:positionV relativeFrom="paragraph">
+                  <wp:posOffset>3444240</wp:posOffset>
+                </wp:positionV>
+                <wp:extent cx="299720" cy="167640"/>
+                <wp:effectExtent l="19050" t="0" r="24130" b="22860"/>
+                <wp:wrapNone/>
+                <wp:docPr id="7" name="Elbow Connector 7"/>
+                <wp:cNvGraphicFramePr/>
+                <a:graphic xmlns:a="http://schemas.openxmlformats.org/drawingml/2006/main">
+                  <a:graphicData uri="http://schemas.microsoft.com/office/word/2010/wordprocessingShape">
+                    <wps:wsp>
+                      <wps:cNvCnPr/>
+                      <wps:spPr>
+                        <a:xfrm>
+                          <a:off x="0" y="0"/>
+                          <a:ext cx="299720" cy="167640"/>
+                        </a:xfrm>
+                        <a:prstGeom prst="bentConnector3">
+                          <a:avLst>
+                            <a:gd name="adj1" fmla="val -31"/>
                           </a:avLst>
                         </a:prstGeom>
                         <a:ln w="12700">
@@ -155,9 +451,9 @@
               </wp:anchor>
             </w:drawing>
           </mc:Choice>
-          <mc:Fallback xmlns:w15="http://schemas.microsoft.com/office/word/2012/wordml">
+          <mc:Fallback>
             <w:pict>
-              <v:shape w14:anchorId="5A9A1E1E" id="Elbow Connector 11" o:spid="_x0000_s1026" type="#_x0000_t34" style="position:absolute;margin-left:465.25pt;margin-top:290.75pt;width:164.75pt;height:109.3pt;flip:x;z-index:251669504;visibility:visible;mso-wrap-style:square;mso-width-percent:0;mso-height-percent:0;mso-wrap-distance-left:9pt;mso-wrap-distance-top:0;mso-wrap-distance-right:9pt;mso-wrap-distance-bottom:0;mso-position-horizontal:absolute;mso-position-horizontal-relative:text;mso-position-vertical:absolute;mso-position-vertical-relative:text;mso-width-percent:0;mso-height-percent:0;mso-width-relative:margin;mso-height-relative:margin" o:gfxdata="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" adj="-2050" strokecolor="black [3213]" strokeweight="1pt"/>
+              <v:shape w14:anchorId="378F00F7" id="Elbow Connector 7" o:spid="_x0000_s1026" type="#_x0000_t34" style="position:absolute;margin-left:73.6pt;margin-top:271.2pt;width:23.6pt;height:13.2pt;z-index:251644416;visibility:visible;mso-wrap-style:square;mso-width-percent:0;mso-height-percent:0;mso-wrap-distance-left:9pt;mso-wrap-distance-top:0;mso-wrap-distance-right:9pt;mso-wrap-distance-bottom:0;mso-position-horizontal:absolute;mso-position-horizontal-relative:text;mso-position-vertical:absolute;mso-position-vertical-relative:text;mso-width-percent:0;mso-height-percent:0;mso-width-relative:margin;mso-height-relative:margin" o:gfxdata="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" adj="-7" strokecolor="black [3213]" strokeweight="1pt"/>
             </w:pict>
           </mc:Fallback>
         </mc:AlternateContent>
@@ -169,18 +465,18 @@
         <mc:AlternateContent>
           <mc:Choice Requires="wps">
             <w:drawing>
-              <wp:anchor distT="0" distB="0" distL="114300" distR="114300" simplePos="0" relativeHeight="251667456" behindDoc="0" locked="0" layoutInCell="1" allowOverlap="1" wp14:anchorId="03F9F5DC" wp14:editId="275999D1">
+              <wp:anchor distT="0" distB="0" distL="114300" distR="114300" simplePos="0" relativeHeight="251637248" behindDoc="0" locked="0" layoutInCell="1" allowOverlap="1" wp14:anchorId="3F03BE0A" wp14:editId="0D9E4F4A">
                 <wp:simplePos x="0" y="0"/>
                 <wp:positionH relativeFrom="column">
-                  <wp:posOffset>4982308</wp:posOffset>
+                  <wp:posOffset>228600</wp:posOffset>
                 </wp:positionH>
                 <wp:positionV relativeFrom="paragraph">
-                  <wp:posOffset>3821722</wp:posOffset>
+                  <wp:posOffset>3444240</wp:posOffset>
                 </wp:positionV>
-                <wp:extent cx="369277" cy="1254369"/>
-                <wp:effectExtent l="0" t="0" r="12065" b="22225"/>
+                <wp:extent cx="1000760" cy="243840"/>
+                <wp:effectExtent l="19050" t="0" r="27940" b="22860"/>
                 <wp:wrapNone/>
-                <wp:docPr id="10" name="Elbow Connector 10"/>
+                <wp:docPr id="6" name="Elbow Connector 6"/>
                 <wp:cNvGraphicFramePr/>
                 <a:graphic xmlns:a="http://schemas.openxmlformats.org/drawingml/2006/main">
                   <a:graphicData uri="http://schemas.microsoft.com/office/word/2010/wordprocessingShape">
@@ -189,11 +485,11 @@
                       <wps:spPr>
                         <a:xfrm>
                           <a:off x="0" y="0"/>
-                          <a:ext cx="369277" cy="1254369"/>
+                          <a:ext cx="1000760" cy="243840"/>
                         </a:xfrm>
                         <a:prstGeom prst="bentConnector3">
                           <a:avLst>
-                            <a:gd name="adj1" fmla="val 2335"/>
+                            <a:gd name="adj1" fmla="val -31"/>
                           </a:avLst>
                         </a:prstGeom>
                         <a:ln w="12700">
@@ -220,12 +516,18 @@
                     </wps:wsp>
                   </a:graphicData>
                 </a:graphic>
+                <wp14:sizeRelH relativeFrom="margin">
+                  <wp14:pctWidth>0</wp14:pctWidth>
+                </wp14:sizeRelH>
+                <wp14:sizeRelV relativeFrom="margin">
+                  <wp14:pctHeight>0</wp14:pctHeight>
+                </wp14:sizeRelV>
               </wp:anchor>
             </w:drawing>
           </mc:Choice>
-          <mc:Fallback xmlns:w15="http://schemas.microsoft.com/office/word/2012/wordml">
+          <mc:Fallback>
             <w:pict>
-              <v:shape w14:anchorId="567D0C0F" id="Elbow Connector 10" o:spid="_x0000_s1026" type="#_x0000_t34" style="position:absolute;margin-left:392.3pt;margin-top:300.9pt;width:29.1pt;height:98.75pt;z-index:251667456;visibility:visible;mso-wrap-style:square;mso-wrap-distance-left:9pt;mso-wrap-distance-top:0;mso-wrap-distance-right:9pt;mso-wrap-distance-bottom:0;mso-position-horizontal:absolute;mso-position-horizontal-relative:text;mso-position-vertical:absolute;mso-position-vertical-relative:text" o:gfxdata="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" adj="504" strokecolor="black [3213]" strokeweight="1pt"/>
+              <v:shape w14:anchorId="3766E02C" id="Elbow Connector 6" o:spid="_x0000_s1026" type="#_x0000_t34" style="position:absolute;margin-left:18pt;margin-top:271.2pt;width:78.8pt;height:19.2pt;z-index:251637248;visibility:visible;mso-wrap-style:square;mso-width-percent:0;mso-height-percent:0;mso-wrap-distance-left:9pt;mso-wrap-distance-top:0;mso-wrap-distance-right:9pt;mso-wrap-distance-bottom:0;mso-position-horizontal:absolute;mso-position-horizontal-relative:text;mso-position-vertical:absolute;mso-position-vertical-relative:text;mso-width-percent:0;mso-height-percent:0;mso-width-relative:margin;mso-height-relative:margin" o:gfxdata="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" adj="-7" strokecolor="black [3213]" strokeweight="1pt"/>
             </w:pict>
           </mc:Fallback>
         </mc:AlternateContent>
@@ -237,7 +539,7 @@
         <mc:AlternateContent>
           <mc:Choice Requires="wps">
             <w:drawing>
-              <wp:anchor distT="45720" distB="45720" distL="114300" distR="114300" simplePos="0" relativeHeight="251666432" behindDoc="0" locked="0" layoutInCell="1" allowOverlap="1" wp14:anchorId="336EB6CD" wp14:editId="3967A213">
+              <wp:anchor distT="45720" distB="45720" distL="114300" distR="114300" simplePos="0" relativeHeight="251662848" behindDoc="0" locked="0" layoutInCell="1" allowOverlap="1" wp14:anchorId="4C44FE4A" wp14:editId="0DDC30A8">
                 <wp:simplePos x="0" y="0"/>
                 <wp:positionH relativeFrom="column">
                   <wp:posOffset>5345430</wp:posOffset>
@@ -315,13 +617,13 @@
               </wp:anchor>
             </w:drawing>
           </mc:Choice>
-          <mc:Fallback xmlns:w15="http://schemas.microsoft.com/office/word/2012/wordml">
+          <mc:Fallback>
             <w:pict>
-              <v:shapetype w14:anchorId="336EB6CD" id="_x0000_t202" coordsize="21600,21600" o:spt="202" path="m,l,21600r21600,l21600,xe">
+              <v:shapetype w14:anchorId="4C44FE4A" id="_x0000_t202" coordsize="21600,21600" o:spt="202" path="m,l,21600r21600,l21600,xe">
                 <v:stroke joinstyle="miter"/>
                 <v:path gradientshapeok="t" o:connecttype="rect"/>
               </v:shapetype>
-              <v:shape id="Text Box 2" o:spid="_x0000_s1026" type="#_x0000_t202" style="position:absolute;margin-left:420.9pt;margin-top:383.55pt;width:43.8pt;height:31.8pt;z-index:251666432;visibility:visible;mso-wrap-style:square;mso-width-percent:0;mso-height-percent:0;mso-wrap-distance-left:9pt;mso-wrap-distance-top:3.6pt;mso-wrap-distance-right:9pt;mso-wrap-distance-bottom:3.6pt;mso-position-horizontal:absolute;mso-position-horizontal-relative:text;mso-position-vertical:absolute;mso-position-vertical-relative:text;mso-width-percent:0;mso-height-percent:0;mso-width-relative:margin;mso-height-relative:margin;v-text-anchor:top" o:gfxdata="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" fillcolor="yellow">
+              <v:shape id="Text Box 2" o:spid="_x0000_s1026" type="#_x0000_t202" style="position:absolute;margin-left:420.9pt;margin-top:383.55pt;width:43.8pt;height:31.8pt;z-index:251662848;visibility:visible;mso-wrap-style:square;mso-width-percent:0;mso-height-percent:0;mso-wrap-distance-left:9pt;mso-wrap-distance-top:3.6pt;mso-wrap-distance-right:9pt;mso-wrap-distance-bottom:3.6pt;mso-position-horizontal:absolute;mso-position-horizontal-relative:text;mso-position-vertical:absolute;mso-position-vertical-relative:text;mso-width-percent:0;mso-height-percent:0;mso-width-relative:margin;mso-height-relative:margin;v-text-anchor:top" o:gfxdata="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" fillcolor="yellow">
                 <v:textbox>
                   <w:txbxContent>
                     <w:p>
@@ -333,325 +635,19 @@
                           <w:szCs w:val="10"/>
                         </w:rPr>
                       </w:pPr>
-                      <w:proofErr w:type="gramStart"/>
                       <w:r>
                         <w:rPr>
                           <w:rFonts w:ascii="Calibri Light" w:hAnsi="Calibri Light"/>
                           <w:sz w:val="10"/>
                           <w:szCs w:val="10"/>
                         </w:rPr>
-                        <w:t>Who</w:t>
-                      </w:r>
-                      <w:proofErr w:type="gramEnd"/>
-                      <w:r>
-                        <w:rPr>
-                          <w:rFonts w:ascii="Calibri Light" w:hAnsi="Calibri Light"/>
-                          <w:sz w:val="10"/>
-                          <w:szCs w:val="10"/>
-                        </w:rPr>
-                        <w:t xml:space="preserve"> should I talk to for more info in my major?</w:t>
+                        <w:t>Who should I talk to for more info in my major?</w:t>
                       </w:r>
                     </w:p>
                   </w:txbxContent>
                 </v:textbox>
                 <w10:wrap type="square"/>
               </v:shape>
-            </w:pict>
-          </mc:Fallback>
-        </mc:AlternateContent>
-      </w:r>
-      <w:r>
-        <w:rPr>
-          <w:noProof/>
-        </w:rPr>
-        <mc:AlternateContent>
-          <mc:Choice Requires="wps">
-            <w:drawing>
-              <wp:anchor distT="0" distB="0" distL="114300" distR="114300" simplePos="0" relativeHeight="251664384" behindDoc="0" locked="0" layoutInCell="1" allowOverlap="1" wp14:anchorId="124F46D9" wp14:editId="065DA2B7">
-                <wp:simplePos x="0" y="0"/>
-                <wp:positionH relativeFrom="column">
-                  <wp:posOffset>1852246</wp:posOffset>
-                </wp:positionH>
-                <wp:positionV relativeFrom="paragraph">
-                  <wp:posOffset>3434862</wp:posOffset>
-                </wp:positionV>
-                <wp:extent cx="1430216" cy="315985"/>
-                <wp:effectExtent l="0" t="0" r="36830" b="27305"/>
-                <wp:wrapNone/>
-                <wp:docPr id="9" name="Elbow Connector 9"/>
-                <wp:cNvGraphicFramePr/>
-                <a:graphic xmlns:a="http://schemas.openxmlformats.org/drawingml/2006/main">
-                  <a:graphicData uri="http://schemas.microsoft.com/office/word/2010/wordprocessingShape">
-                    <wps:wsp>
-                      <wps:cNvCnPr/>
-                      <wps:spPr>
-                        <a:xfrm flipH="1">
-                          <a:off x="0" y="0"/>
-                          <a:ext cx="1430216" cy="315985"/>
-                        </a:xfrm>
-                        <a:prstGeom prst="bentConnector3">
-                          <a:avLst>
-                            <a:gd name="adj1" fmla="val -744"/>
-                          </a:avLst>
-                        </a:prstGeom>
-                        <a:ln w="9525">
-                          <a:solidFill>
-                            <a:schemeClr val="tx1"/>
-                          </a:solidFill>
-                        </a:ln>
-                      </wps:spPr>
-                      <wps:style>
-                        <a:lnRef idx="1">
-                          <a:schemeClr val="accent1"/>
-                        </a:lnRef>
-                        <a:fillRef idx="0">
-                          <a:schemeClr val="accent1"/>
-                        </a:fillRef>
-                        <a:effectRef idx="0">
-                          <a:schemeClr val="accent1"/>
-                        </a:effectRef>
-                        <a:fontRef idx="minor">
-                          <a:schemeClr val="tx1"/>
-                        </a:fontRef>
-                      </wps:style>
-                      <wps:bodyPr/>
-                    </wps:wsp>
-                  </a:graphicData>
-                </a:graphic>
-                <wp14:sizeRelH relativeFrom="margin">
-                  <wp14:pctWidth>0</wp14:pctWidth>
-                </wp14:sizeRelH>
-                <wp14:sizeRelV relativeFrom="margin">
-                  <wp14:pctHeight>0</wp14:pctHeight>
-                </wp14:sizeRelV>
-              </wp:anchor>
-            </w:drawing>
-          </mc:Choice>
-          <mc:Fallback xmlns:w15="http://schemas.microsoft.com/office/word/2012/wordml">
-            <w:pict>
-              <v:shape w14:anchorId="6A55684A" id="Elbow Connector 9" o:spid="_x0000_s1026" type="#_x0000_t34" style="position:absolute;margin-left:145.85pt;margin-top:270.45pt;width:112.6pt;height:24.9pt;flip:x;z-index:251664384;visibility:visible;mso-wrap-style:square;mso-width-percent:0;mso-height-percent:0;mso-wrap-distance-left:9pt;mso-wrap-distance-top:0;mso-wrap-distance-right:9pt;mso-wrap-distance-bottom:0;mso-position-horizontal:absolute;mso-position-horizontal-relative:text;mso-position-vertical:absolute;mso-position-vertical-relative:text;mso-width-percent:0;mso-height-percent:0;mso-width-relative:margin;mso-height-relative:margin" o:gfxdata="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" adj="-161" strokecolor="black [3213]"/>
-            </w:pict>
-          </mc:Fallback>
-        </mc:AlternateContent>
-      </w:r>
-      <w:r>
-        <w:rPr>
-          <w:noProof/>
-        </w:rPr>
-        <mc:AlternateContent>
-          <mc:Choice Requires="wps">
-            <w:drawing>
-              <wp:anchor distT="0" distB="0" distL="114300" distR="114300" simplePos="0" relativeHeight="251662336" behindDoc="0" locked="0" layoutInCell="1" allowOverlap="1">
-                <wp:simplePos x="0" y="0"/>
-                <wp:positionH relativeFrom="column">
-                  <wp:posOffset>1852245</wp:posOffset>
-                </wp:positionH>
-                <wp:positionV relativeFrom="paragraph">
-                  <wp:posOffset>3434862</wp:posOffset>
-                </wp:positionV>
-                <wp:extent cx="1019908" cy="198902"/>
-                <wp:effectExtent l="0" t="0" r="46990" b="29845"/>
-                <wp:wrapNone/>
-                <wp:docPr id="8" name="Elbow Connector 8"/>
-                <wp:cNvGraphicFramePr/>
-                <a:graphic xmlns:a="http://schemas.openxmlformats.org/drawingml/2006/main">
-                  <a:graphicData uri="http://schemas.microsoft.com/office/word/2010/wordprocessingShape">
-                    <wps:wsp>
-                      <wps:cNvCnPr/>
-                      <wps:spPr>
-                        <a:xfrm flipH="1">
-                          <a:off x="0" y="0"/>
-                          <a:ext cx="1019908" cy="198902"/>
-                        </a:xfrm>
-                        <a:prstGeom prst="bentConnector3">
-                          <a:avLst>
-                            <a:gd name="adj1" fmla="val -1155"/>
-                          </a:avLst>
-                        </a:prstGeom>
-                        <a:ln w="9525">
-                          <a:solidFill>
-                            <a:schemeClr val="tx1"/>
-                          </a:solidFill>
-                        </a:ln>
-                      </wps:spPr>
-                      <wps:style>
-                        <a:lnRef idx="1">
-                          <a:schemeClr val="accent1"/>
-                        </a:lnRef>
-                        <a:fillRef idx="0">
-                          <a:schemeClr val="accent1"/>
-                        </a:fillRef>
-                        <a:effectRef idx="0">
-                          <a:schemeClr val="accent1"/>
-                        </a:effectRef>
-                        <a:fontRef idx="minor">
-                          <a:schemeClr val="tx1"/>
-                        </a:fontRef>
-                      </wps:style>
-                      <wps:bodyPr/>
-                    </wps:wsp>
-                  </a:graphicData>
-                </a:graphic>
-                <wp14:sizeRelH relativeFrom="margin">
-                  <wp14:pctWidth>0</wp14:pctWidth>
-                </wp14:sizeRelH>
-                <wp14:sizeRelV relativeFrom="margin">
-                  <wp14:pctHeight>0</wp14:pctHeight>
-                </wp14:sizeRelV>
-              </wp:anchor>
-            </w:drawing>
-          </mc:Choice>
-          <mc:Fallback xmlns:w15="http://schemas.microsoft.com/office/word/2012/wordml">
-            <w:pict>
-              <v:shape w14:anchorId="51B2434C" id="Elbow Connector 8" o:spid="_x0000_s1026" type="#_x0000_t34" style="position:absolute;margin-left:145.85pt;margin-top:270.45pt;width:80.3pt;height:15.65pt;flip:x;z-index:251662336;visibility:visible;mso-wrap-style:square;mso-width-percent:0;mso-height-percent:0;mso-wrap-distance-left:9pt;mso-wrap-distance-top:0;mso-wrap-distance-right:9pt;mso-wrap-distance-bottom:0;mso-position-horizontal:absolute;mso-position-horizontal-relative:text;mso-position-vertical:absolute;mso-position-vertical-relative:text;mso-width-percent:0;mso-height-percent:0;mso-width-relative:margin;mso-height-relative:margin" o:gfxdata="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" adj="-249" strokecolor="black [3213]"/>
-            </w:pict>
-          </mc:Fallback>
-        </mc:AlternateContent>
-      </w:r>
-      <w:r>
-        <w:rPr>
-          <w:noProof/>
-        </w:rPr>
-        <mc:AlternateContent>
-          <mc:Choice Requires="wps">
-            <w:drawing>
-              <wp:anchor distT="0" distB="0" distL="114300" distR="114300" simplePos="0" relativeHeight="251661312" behindDoc="0" locked="0" layoutInCell="1" allowOverlap="1" wp14:anchorId="10AD43E6" wp14:editId="62128D31">
-                <wp:simplePos x="0" y="0"/>
-                <wp:positionH relativeFrom="column">
-                  <wp:posOffset>931985</wp:posOffset>
-                </wp:positionH>
-                <wp:positionV relativeFrom="paragraph">
-                  <wp:posOffset>3446585</wp:posOffset>
-                </wp:positionV>
-                <wp:extent cx="374503" cy="145952"/>
-                <wp:effectExtent l="19050" t="0" r="26035" b="26035"/>
-                <wp:wrapNone/>
-                <wp:docPr id="7" name="Elbow Connector 7"/>
-                <wp:cNvGraphicFramePr/>
-                <a:graphic xmlns:a="http://schemas.openxmlformats.org/drawingml/2006/main">
-                  <a:graphicData uri="http://schemas.microsoft.com/office/word/2010/wordprocessingShape">
-                    <wps:wsp>
-                      <wps:cNvCnPr/>
-                      <wps:spPr>
-                        <a:xfrm>
-                          <a:off x="0" y="0"/>
-                          <a:ext cx="374503" cy="145952"/>
-                        </a:xfrm>
-                        <a:prstGeom prst="bentConnector3">
-                          <a:avLst>
-                            <a:gd name="adj1" fmla="val -31"/>
-                          </a:avLst>
-                        </a:prstGeom>
-                        <a:ln w="12700">
-                          <a:solidFill>
-                            <a:schemeClr val="tx1"/>
-                          </a:solidFill>
-                        </a:ln>
-                      </wps:spPr>
-                      <wps:style>
-                        <a:lnRef idx="1">
-                          <a:schemeClr val="accent1"/>
-                        </a:lnRef>
-                        <a:fillRef idx="0">
-                          <a:schemeClr val="accent1"/>
-                        </a:fillRef>
-                        <a:effectRef idx="0">
-                          <a:schemeClr val="accent1"/>
-                        </a:effectRef>
-                        <a:fontRef idx="minor">
-                          <a:schemeClr val="tx1"/>
-                        </a:fontRef>
-                      </wps:style>
-                      <wps:bodyPr/>
-                    </wps:wsp>
-                  </a:graphicData>
-                </a:graphic>
-                <wp14:sizeRelH relativeFrom="margin">
-                  <wp14:pctWidth>0</wp14:pctWidth>
-                </wp14:sizeRelH>
-                <wp14:sizeRelV relativeFrom="margin">
-                  <wp14:pctHeight>0</wp14:pctHeight>
-                </wp14:sizeRelV>
-              </wp:anchor>
-            </w:drawing>
-          </mc:Choice>
-          <mc:Fallback xmlns:w15="http://schemas.microsoft.com/office/word/2012/wordml">
-            <w:pict>
-              <v:shape w14:anchorId="54548BE0" id="Elbow Connector 7" o:spid="_x0000_s1026" type="#_x0000_t34" style="position:absolute;margin-left:73.4pt;margin-top:271.4pt;width:29.5pt;height:11.5pt;z-index:251661312;visibility:visible;mso-wrap-style:square;mso-width-percent:0;mso-height-percent:0;mso-wrap-distance-left:9pt;mso-wrap-distance-top:0;mso-wrap-distance-right:9pt;mso-wrap-distance-bottom:0;mso-position-horizontal:absolute;mso-position-horizontal-relative:text;mso-position-vertical:absolute;mso-position-vertical-relative:text;mso-width-percent:0;mso-height-percent:0;mso-width-relative:margin;mso-height-relative:margin" o:gfxdata="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" adj="-7" strokecolor="black [3213]" strokeweight="1pt"/>
-            </w:pict>
-          </mc:Fallback>
-        </mc:AlternateContent>
-      </w:r>
-      <w:r>
-        <w:rPr>
-          <w:noProof/>
-        </w:rPr>
-        <mc:AlternateContent>
-          <mc:Choice Requires="wps">
-            <w:drawing>
-              <wp:anchor distT="0" distB="0" distL="114300" distR="114300" simplePos="0" relativeHeight="251659264" behindDoc="0" locked="0" layoutInCell="1" allowOverlap="1">
-                <wp:simplePos x="0" y="0"/>
-                <wp:positionH relativeFrom="column">
-                  <wp:posOffset>228600</wp:posOffset>
-                </wp:positionH>
-                <wp:positionV relativeFrom="paragraph">
-                  <wp:posOffset>3446585</wp:posOffset>
-                </wp:positionV>
-                <wp:extent cx="1078523" cy="234461"/>
-                <wp:effectExtent l="19050" t="0" r="26670" b="32385"/>
-                <wp:wrapNone/>
-                <wp:docPr id="6" name="Elbow Connector 6"/>
-                <wp:cNvGraphicFramePr/>
-                <a:graphic xmlns:a="http://schemas.openxmlformats.org/drawingml/2006/main">
-                  <a:graphicData uri="http://schemas.microsoft.com/office/word/2010/wordprocessingShape">
-                    <wps:wsp>
-                      <wps:cNvCnPr/>
-                      <wps:spPr>
-                        <a:xfrm>
-                          <a:off x="0" y="0"/>
-                          <a:ext cx="1078523" cy="234461"/>
-                        </a:xfrm>
-                        <a:prstGeom prst="bentConnector3">
-                          <a:avLst>
-                            <a:gd name="adj1" fmla="val -31"/>
-                          </a:avLst>
-                        </a:prstGeom>
-                        <a:ln w="12700">
-                          <a:solidFill>
-                            <a:schemeClr val="tx1"/>
-                          </a:solidFill>
-                        </a:ln>
-                      </wps:spPr>
-                      <wps:style>
-                        <a:lnRef idx="1">
-                          <a:schemeClr val="accent1"/>
-                        </a:lnRef>
-                        <a:fillRef idx="0">
-                          <a:schemeClr val="accent1"/>
-                        </a:fillRef>
-                        <a:effectRef idx="0">
-                          <a:schemeClr val="accent1"/>
-                        </a:effectRef>
-                        <a:fontRef idx="minor">
-                          <a:schemeClr val="tx1"/>
-                        </a:fontRef>
-                      </wps:style>
-                      <wps:bodyPr/>
-                    </wps:wsp>
-                  </a:graphicData>
-                </a:graphic>
-                <wp14:sizeRelH relativeFrom="margin">
-                  <wp14:pctWidth>0</wp14:pctWidth>
-                </wp14:sizeRelH>
-                <wp14:sizeRelV relativeFrom="margin">
-                  <wp14:pctHeight>0</wp14:pctHeight>
-                </wp14:sizeRelV>
-              </wp:anchor>
-            </w:drawing>
-          </mc:Choice>
-          <mc:Fallback xmlns:w15="http://schemas.microsoft.com/office/word/2012/wordml">
-            <w:pict>
-              <v:shape w14:anchorId="488D6E8A" id="Elbow Connector 6" o:spid="_x0000_s1026" type="#_x0000_t34" style="position:absolute;margin-left:18pt;margin-top:271.4pt;width:84.9pt;height:18.45pt;z-index:251659264;visibility:visible;mso-wrap-style:square;mso-width-percent:0;mso-height-percent:0;mso-wrap-distance-left:9pt;mso-wrap-distance-top:0;mso-wrap-distance-right:9pt;mso-wrap-distance-bottom:0;mso-position-horizontal:absolute;mso-position-horizontal-relative:text;mso-position-vertical:absolute;mso-position-vertical-relative:text;mso-width-percent:0;mso-height-percent:0;mso-width-relative:margin;mso-height-relative:margin" o:gfxdata="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" adj="-7" strokecolor="black [3213]" strokeweight="1pt"/>
             </w:pict>
           </mc:Fallback>
         </mc:AlternateContent>
@@ -669,7 +665,7 @@
             <wp:cNvGraphicFramePr/>
             <a:graphic xmlns:a="http://schemas.openxmlformats.org/drawingml/2006/main">
               <a:graphicData uri="http://schemas.openxmlformats.org/drawingml/2006/diagram">
-                <dgm:relIds xmlns:dgm="http://schemas.openxmlformats.org/drawingml/2006/diagram" xmlns:r="http://schemas.openxmlformats.org/officeDocument/2006/relationships" r:dm="rId5" r:lo="rId6" r:qs="rId7" r:cs="rId8"/>
+                <dgm:relIds xmlns:dgm="http://schemas.openxmlformats.org/drawingml/2006/diagram" xmlns:r="http://schemas.openxmlformats.org/officeDocument/2006/relationships" r:dm="rId4" r:lo="rId5" r:qs="rId6" r:cs="rId7"/>
               </a:graphicData>
             </a:graphic>
           </wp:inline>
@@ -688,7 +684,7 @@
 </file>
 
 <file path=word/styles.xml><?xml version="1.0" encoding="utf-8"?>
-<w:styles xmlns:mc="http://schemas.openxmlformats.org/markup-compatibility/2006" xmlns:r="http://schemas.openxmlformats.org/officeDocument/2006/relationships" xmlns:w="http://schemas.openxmlformats.org/wordprocessingml/2006/main" xmlns:w14="http://schemas.microsoft.com/office/word/2010/wordml" mc:Ignorable="w14">
+<w:styles xmlns:mc="http://schemas.openxmlformats.org/markup-compatibility/2006" xmlns:r="http://schemas.openxmlformats.org/officeDocument/2006/relationships" xmlns:w="http://schemas.openxmlformats.org/wordprocessingml/2006/main" xmlns:w14="http://schemas.microsoft.com/office/word/2010/wordml" xmlns:w15="http://schemas.microsoft.com/office/word/2012/wordml" mc:Ignorable="w14 w15">
   <w:docDefaults>
     <w:rPrDefault>
       <w:rPr>
@@ -704,402 +700,378 @@
       </w:pPr>
     </w:pPrDefault>
   </w:docDefaults>
-  <w:latentStyles w:defLockedState="0" w:defUIPriority="99" w:defSemiHidden="1" w:defUnhideWhenUsed="1" w:defQFormat="0" w:count="267">
-    <w:lsdException w:name="Normal" w:semiHidden="0" w:uiPriority="0" w:unhideWhenUsed="0" w:qFormat="1"/>
-    <w:lsdException w:name="heading 1" w:semiHidden="0" w:uiPriority="9" w:unhideWhenUsed="0" w:qFormat="1"/>
-    <w:lsdException w:name="heading 2" w:uiPriority="9" w:qFormat="1"/>
-    <w:lsdException w:name="heading 3" w:uiPriority="9" w:qFormat="1"/>
-    <w:lsdException w:name="heading 4" w:uiPriority="9" w:qFormat="1"/>
-    <w:lsdException w:name="heading 5" w:uiPriority="9" w:qFormat="1"/>
-    <w:lsdException w:name="heading 6" w:uiPriority="9" w:qFormat="1"/>
-    <w:lsdException w:name="heading 7" w:uiPriority="9" w:qFormat="1"/>
-    <w:lsdException w:name="heading 8" w:uiPriority="9" w:qFormat="1"/>
-    <w:lsdException w:name="heading 9" w:uiPriority="9" w:qFormat="1"/>
-    <w:lsdException w:name="toc 1" w:uiPriority="39"/>
-    <w:lsdException w:name="toc 2" w:uiPriority="39"/>
-    <w:lsdException w:name="toc 3" w:uiPriority="39"/>
-    <w:lsdException w:name="toc 4" w:uiPriority="39"/>
-    <w:lsdException w:name="toc 5" w:uiPriority="39"/>
-    <w:lsdException w:name="toc 6" w:uiPriority="39"/>
-    <w:lsdException w:name="toc 7" w:uiPriority="39"/>
-    <w:lsdException w:name="toc 8" w:uiPriority="39"/>
-    <w:lsdException w:name="toc 9" w:uiPriority="39"/>
-    <w:lsdException w:name="caption" w:uiPriority="35" w:qFormat="1"/>
-    <w:lsdException w:name="Title" w:semiHidden="0" w:uiPriority="10" w:unhideWhenUsed="0" w:qFormat="1"/>
-    <w:lsdException w:name="Default Paragraph Font" w:uiPriority="1"/>
-    <w:lsdException w:name="Subtitle" w:semiHidden="0" w:uiPriority="11" w:unhideWhenUsed="0" w:qFormat="1"/>
-    <w:lsdException w:name="Strong" w:semiHidden="0" w:uiPriority="22" w:unhideWhenUsed="0" w:qFormat="1"/>
-    <w:lsdException w:name="Emphasis" w:semiHidden="0" w:uiPriority="20" w:unhideWhenUsed="0" w:qFormat="1"/>
-    <w:lsdException w:name="Table Grid" w:semiHidden="0" w:uiPriority="39" w:unhideWhenUsed="0"/>
-    <w:lsdException w:name="Placeholder Text" w:unhideWhenUsed="0"/>
-    <w:lsdException w:name="No Spacing" w:semiHidden="0" w:uiPriority="1" w:unhideWhenUsed="0" w:qFormat="1"/>
-    <w:lsdException w:name="Light Shading" w:semiHidden="0" w:uiPriority="60" w:unhideWhenUsed="0"/>
-    <w:lsdException w:name="Light List" w:semiHidden="0" w:uiPriority="61" w:unhideWhenUsed="0"/>
-    <w:lsdException w:name="Light Grid" w:semiHidden="0" w:uiPriority="62" w:unhideWhenUsed="0"/>
-    <w:lsdException w:name="Medium Shading 1" w:semiHidden="0" w:uiPriority="63" w:unhideWhenUsed="0"/>
-    <w:lsdException w:name="Medium Shading 2" w:semiHidden="0" w:uiPriority="64" w:unhideWhenUsed="0"/>
-    <w:lsdException w:name="Medium List 1" w:semiHidden="0" w:uiPriority="65" w:unhideWhenUsed="0"/>
-    <w:lsdException w:name="Medium List 2" w:semiHidden="0" w:uiPriority="66" w:unhideWhenUsed="0"/>
-    <w:lsdException w:name="Medium Grid 1" w:semiHidden="0" w:uiPriority="67" w:unhideWhenUsed="0"/>
-    <w:lsdException w:name="Medium Grid 2" w:semiHidden="0" w:uiPriority="68" w:unhideWhenUsed="0"/>
-    <w:lsdException w:name="Medium Grid 3" w:semiHidden="0" w:uiPriority="69" w:unhideWhenUsed="0"/>
-    <w:lsdException w:name="Dark List" w:semiHidden="0" w:uiPriority="70" w:unhideWhenUsed="0"/>
-    <w:lsdException w:name="Colorful Shading" w:semiHidden="0" w:uiPriority="71" w:unhideWhenUsed="0"/>
-    <w:lsdException w:name="Colorful List" w:semiHidden="0" w:uiPriority="72" w:unhideWhenUsed="0"/>
-    <w:lsdException w:name="Colorful Grid" w:semiHidden="0" w:uiPriority="73" w:unhideWhenUsed="0"/>
-    <w:lsdException w:name="Light Shading Accent 1" w:semiHidden="0" w:uiPriority="60" w:unhideWhenUsed="0"/>
-    <w:lsdException w:name="Light List Accent 1" w:semiHidden="0" w:uiPriority="61" w:unhideWhenUsed="0"/>
-    <w:lsdException w:name="Light Grid Accent 1" w:semiHidden="0" w:uiPriority="62" w:unhideWhenUsed="0"/>
-    <w:lsdException w:name="Medium Shading 1 Accent 1" w:semiHidden="0" w:uiPriority="63" w:unhideWhenUsed="0"/>
-    <w:lsdException w:name="Medium Shading 2 Accent 1" w:semiHidden="0" w:uiPriority="64" w:unhideWhenUsed="0"/>
-    <w:lsdException w:name="Medium List 1 Accent 1" w:semiHidden="0" w:uiPriority="65" w:unhideWhenUsed="0"/>
-    <w:lsdException w:name="Revision" w:unhideWhenUsed="0"/>
-    <w:lsdException w:name="List Paragraph" w:semiHidden="0" w:uiPriority="34" w:unhideWhenUsed="0" w:qFormat="1"/>
-    <w:lsdException w:name="Quote" w:semiHidden="0" w:uiPriority="29" w:unhideWhenUsed="0" w:qFormat="1"/>
-    <w:lsdException w:name="Intense Quote" w:semiHidden="0" w:uiPriority="30" w:unhideWhenUsed="0" w:qFormat="1"/>
-    <w:lsdException w:name="Medium List 2 Accent 1" w:semiHidden="0" w:uiPriority="66" w:unhideWhenUsed="0"/>
-    <w:lsdException w:name="Medium Grid 1 Accent 1" w:semiHidden="0" w:uiPriority="67" w:unhideWhenUsed="0"/>
-    <w:lsdException w:name="Medium Grid 2 Accent 1" w:semiHidden="0" w:uiPriority="68" w:unhideWhenUsed="0"/>
-    <w:lsdException w:name="Medium Grid 3 Accent 1" w:semiHidden="0" w:uiPriority="69" w:unhideWhenUsed="0"/>
-    <w:lsdException w:name="Dark List Accent 1" w:semiHidden="0" w:uiPriority="70" w:unhideWhenUsed="0"/>
-    <w:lsdException w:name="Colorful Shading Accent 1" w:semiHidden="0" w:uiPriority="71" w:unhideWhenUsed="0"/>
-    <w:lsdException w:name="Colorful List Accent 1" w:semiHidden="0" w:uiPriority="72" w:unhideWhenUsed="0"/>
-    <w:lsdException w:name="Colorful Grid Accent 1" w:semiHidden="0" w:uiPriority="73" w:unhideWhenUsed="0"/>
-    <w:lsdException w:name="Light Shading Accent 2" w:semiHidden="0" w:uiPriority="60" w:unhideWhenUsed="0"/>
-    <w:lsdException w:name="Light List Accent 2" w:semiHidden="0" w:uiPriority="61" w:unhideWhenUsed="0"/>
-    <w:lsdException w:name="Light Grid Accent 2" w:semiHidden="0" w:uiPriority="62" w:unhideWhenUsed="0"/>
-    <w:lsdException w:name="Medium Shading 1 Accent 2" w:semiHidden="0" w:uiPriority="63" w:unhideWhenUsed="0"/>
-    <w:lsdException w:name="Medium Shading 2 Accent 2" w:semiHidden="0" w:uiPriority="64" w:unhideWhenUsed="0"/>
-    <w:lsdException w:name="Medium List 1 Accent 2" w:semiHidden="0" w:uiPriority="65" w:unhideWhenUsed="0"/>
-    <w:lsdException w:name="Medium List 2 Accent 2" w:semiHidden="0" w:uiPriority="66" w:unhideWhenUsed="0"/>
-    <w:lsdException w:name="Medium Grid 1 Accent 2" w:semiHidden="0" w:uiPriority="67" w:unhideWhenUsed="0"/>
-    <w:lsdException w:name="Medium Grid 2 Accent 2" w:semiHidden="0" w:uiPriority="68" w:unhideWhenUsed="0"/>
-    <w:lsdException w:name="Medium Grid 3 Accent 2" w:semiHidden="0" w:uiPriority="69" w:unhideWhenUsed="0"/>
-    <w:lsdException w:name="Dark List Accent 2" w:semiHidden="0" w:uiPriority="70" w:unhideWhenUsed="0"/>
-    <w:lsdException w:name="Colorful Shading Accent 2" w:semiHidden="0" w:uiPriority="71" w:unhideWhenUsed="0"/>
-    <w:lsdException w:name="Colorful List Accent 2" w:semiHidden="0" w:uiPriority="72" w:unhideWhenUsed="0"/>
-    <w:lsdException w:name="Colorful Grid Accent 2" w:semiHidden="0" w:uiPriority="73" w:unhideWhenUsed="0"/>
-    <w:lsdException w:name="Light Shading Accent 3" w:semiHidden="0" w:uiPriority="60" w:unhideWhenUsed="0"/>
-    <w:lsdException w:name="Light List Accent 3" w:semiHidden="0" w:uiPriority="61" w:unhideWhenUsed="0"/>
-    <w:lsdException w:name="Light Grid Accent 3" w:semiHidden="0" w:uiPriority="62" w:unhideWhenUsed="0"/>
-    <w:lsdException w:name="Medium Shading 1 Accent 3" w:semiHidden="0" w:uiPriority="63" w:unhideWhenUsed="0"/>
-    <w:lsdException w:name="Medium Shading 2 Accent 3" w:semiHidden="0" w:uiPriority="64" w:unhideWhenUsed="0"/>
-    <w:lsdException w:name="Medium List 1 Accent 3" w:semiHidden="0" w:uiPriority="65" w:unhideWhenUsed="0"/>
-    <w:lsdException w:name="Medium List 2 Accent 3" w:semiHidden="0" w:uiPriority="66" w:unhideWhenUsed="0"/>
-    <w:lsdException w:name="Medium Grid 1 Accent 3" w:semiHidden="0" w:uiPriority="67" w:unhideWhenUsed="0"/>
-    <w:lsdException w:name="Medium Grid 2 Accent 3" w:semiHidden="0" w:uiPriority="68" w:unhideWhenUsed="0"/>
-    <w:lsdException w:name="Medium Grid 3 Accent 3" w:semiHidden="0" w:uiPriority="69" w:unhideWhenUsed="0"/>
-    <w:lsdException w:name="Dark List Accent 3" w:semiHidden="0" w:uiPriority="70" w:unhideWhenUsed="0"/>
-    <w:lsdException w:name="Colorful Shading Accent 3" w:semiHidden="0" w:uiPriority="71" w:unhideWhenUsed="0"/>
-    <w:lsdException w:name="Colorful List Accent 3" w:semiHidden="0" w:uiPriority="72" w:unhideWhenUsed="0"/>
-    <w:lsdException w:name="Colorful Grid Accent 3" w:semiHidden="0" w:uiPriority="73" w:unhideWhenUsed="0"/>
-    <w:lsdException w:name="Light Shading Accent 4" w:semiHidden="0" w:uiPriority="60" w:unhideWhenUsed="0"/>
-    <w:lsdException w:name="Light List Accent 4" w:semiHidden="0" w:uiPriority="61" w:unhideWhenUsed="0"/>
-    <w:lsdException w:name="Light Grid Accent 4" w:semiHidden="0" w:uiPriority="62" w:unhideWhenUsed="0"/>
-    <w:lsdException w:name="Medium Shading 1 Accent 4" w:semiHidden="0" w:uiPriority="63" w:unhideWhenUsed="0"/>
-    <w:lsdException w:name="Medium Shading 2 Accent 4" w:semiHidden="0" w:uiPriority="64" w:unhideWhenUsed="0"/>
-    <w:lsdException w:name="Medium List 1 Accent 4" w:semiHidden="0" w:uiPriority="65" w:unhideWhenUsed="0"/>
-    <w:lsdException w:name="Medium List 2 Accent 4" w:semiHidden="0" w:uiPriority="66" w:unhideWhenUsed="0"/>
-    <w:lsdException w:name="Medium Grid 1 Accent 4" w:semiHidden="0" w:uiPriority="67" w:unhideWhenUsed="0"/>
-    <w:lsdException w:name="Medium Grid 2 Accent 4" w:semiHidden="0" w:uiPriority="68" w:unhideWhenUsed="0"/>
-    <w:lsdException w:name="Medium Grid 3 Accent 4" w:semiHidden="0" w:uiPriority="69" w:unhideWhenUsed="0"/>
-    <w:lsdException w:name="Dark List Accent 4" w:semiHidden="0" w:uiPriority="70" w:unhideWhenUsed="0"/>
-    <w:lsdException w:name="Colorful Shading Accent 4" w:semiHidden="0" w:uiPriority="71" w:unhideWhenUsed="0"/>
-    <w:lsdException w:name="Colorful List Accent 4" w:semiHidden="0" w:uiPriority="72" w:unhideWhenUsed="0"/>
-    <w:lsdException w:name="Colorful Grid Accent 4" w:semiHidden="0" w:uiPriority="73" w:unhideWhenUsed="0"/>
-    <w:lsdException w:name="Light Shading Accent 5" w:semiHidden="0" w:uiPriority="60" w:unhideWhenUsed="0"/>
-    <w:lsdException w:name="Light List Accent 5" w:semiHidden="0" w:uiPriority="61" w:unhideWhenUsed="0"/>
-    <w:lsdException w:name="Light Grid Accent 5" w:semiHidden="0" w:uiPriority="62" w:unhideWhenUsed="0"/>
-    <w:lsdException w:name="Medium Shading 1 Accent 5" w:semiHidden="0" w:uiPriority="63" w:unhideWhenUsed="0"/>
-    <w:lsdException w:name="Medium Shading 2 Accent 5" w:semiHidden="0" w:uiPriority="64" w:unhideWhenUsed="0"/>
-    <w:lsdException w:name="Medium List 1 Accent 5" w:semiHidden="0" w:uiPriority="65" w:unhideWhenUsed="0"/>
-    <w:lsdException w:name="Medium List 2 Accent 5" w:semiHidden="0" w:uiPriority="66" w:unhideWhenUsed="0"/>
-    <w:lsdException w:name="Medium Grid 1 Accent 5" w:semiHidden="0" w:uiPriority="67" w:unhideWhenUsed="0"/>
-    <w:lsdException w:name="Medium Grid 2 Accent 5" w:semiHidden="0" w:uiPriority="68" w:unhideWhenUsed="0"/>
-    <w:lsdException w:name="Medium Grid 3 Accent 5" w:semiHidden="0" w:uiPriority="69" w:unhideWhenUsed="0"/>
-    <w:lsdException w:name="Dark List Accent 5" w:semiHidden="0" w:uiPriority="70" w:unhideWhenUsed="0"/>
-    <w:lsdException w:name="Colorful Shading Accent 5" w:semiHidden="0" w:uiPriority="71" w:unhideWhenUsed="0"/>
-    <w:lsdException w:name="Colorful List Accent 5" w:semiHidden="0" w:uiPriority="72" w:unhideWhenUsed="0"/>
-    <w:lsdException w:name="Colorful Grid Accent 5" w:semiHidden="0" w:uiPriority="73" w:unhideWhenUsed="0"/>
-    <w:lsdException w:name="Light Shading Accent 6" w:semiHidden="0" w:uiPriority="60" w:unhideWhenUsed="0"/>
-    <w:lsdException w:name="Light List Accent 6" w:semiHidden="0" w:uiPriority="61" w:unhideWhenUsed="0"/>
-    <w:lsdException w:name="Light Grid Accent 6" w:semiHidden="0" w:uiPriority="62" w:unhideWhenUsed="0"/>
-    <w:lsdException w:name="Medium Shading 1 Accent 6" w:semiHidden="0" w:uiPriority="63" w:unhideWhenUsed="0"/>
-    <w:lsdException w:name="Medium Shading 2 Accent 6" w:semiHidden="0" w:uiPriority="64" w:unhideWhenUsed="0"/>
-    <w:lsdException w:name="Medium List 1 Accent 6" w:semiHidden="0" w:uiPriority="65" w:unhideWhenUsed="0"/>
-    <w:lsdException w:name="Medium List 2 Accent 6" w:semiHidden="0" w:uiPriority="66" w:unhideWhenUsed="0"/>
-    <w:lsdException w:name="Medium Grid 1 Accent 6" w:semiHidden="0" w:uiPriority="67" w:unhideWhenUsed="0"/>
-    <w:lsdException w:name="Medium Grid 2 Accent 6" w:semiHidden="0" w:uiPriority="68" w:unhideWhenUsed="0"/>
-    <w:lsdException w:name="Medium Grid 3 Accent 6" w:semiHidden="0" w:uiPriority="69" w:unhideWhenUsed="0"/>
-    <w:lsdException w:name="Dark List Accent 6" w:semiHidden="0" w:uiPriority="70" w:unhideWhenUsed="0"/>
-    <w:lsdException w:name="Colorful Shading Accent 6" w:semiHidden="0" w:uiPriority="71" w:unhideWhenUsed="0"/>
-    <w:lsdException w:name="Colorful List Accent 6" w:semiHidden="0" w:uiPriority="72" w:unhideWhenUsed="0"/>
-    <w:lsdException w:name="Colorful Grid Accent 6" w:semiHidden="0" w:uiPriority="73" w:unhideWhenUsed="0"/>
-    <w:lsdException w:name="Subtle Emphasis" w:semiHidden="0" w:uiPriority="19" w:unhideWhenUsed="0" w:qFormat="1"/>
-    <w:lsdException w:name="Intense Emphasis" w:semiHidden="0" w:uiPriority="21" w:unhideWhenUsed="0" w:qFormat="1"/>
-    <w:lsdException w:name="Subtle Reference" w:semiHidden="0" w:uiPriority="31" w:unhideWhenUsed="0" w:qFormat="1"/>
-    <w:lsdException w:name="Intense Reference" w:semiHidden="0" w:uiPriority="32" w:unhideWhenUsed="0" w:qFormat="1"/>
-    <w:lsdException w:name="Book Title" w:semiHidden="0" w:uiPriority="33" w:unhideWhenUsed="0" w:qFormat="1"/>
-    <w:lsdException w:name="Bibliography" w:uiPriority="37"/>
-    <w:lsdException w:name="TOC Heading" w:uiPriority="39" w:qFormat="1"/>
-  </w:latentStyles>
-  <w:style w:type="paragraph" w:default="1" w:styleId="Normal">
-    <w:name w:val="Normal"/>
-    <w:qFormat/>
-    <w:rsid w:val="00E11828"/>
-    <w:rPr>
-      <w:rFonts w:ascii="Bookman Old Style" w:hAnsi="Bookman Old Style"/>
-    </w:rPr>
-  </w:style>
-  <w:style w:type="paragraph" w:styleId="Heading1">
-    <w:name w:val="heading 1"/>
-    <w:basedOn w:val="Normal"/>
-    <w:next w:val="Normal"/>
-    <w:link w:val="Heading1Char"/>
-    <w:uiPriority w:val="9"/>
-    <w:qFormat/>
-    <w:rsid w:val="005519EF"/>
-    <w:pPr>
-      <w:keepNext/>
-      <w:keepLines/>
-      <w:spacing w:before="240" w:after="0"/>
-      <w:outlineLvl w:val="0"/>
-    </w:pPr>
-    <w:rPr>
-      <w:rFonts w:ascii="Century Gothic" w:eastAsiaTheme="majorEastAsia" w:hAnsi="Century Gothic" w:cstheme="majorBidi"/>
-      <w:color w:val="538135" w:themeColor="accent6" w:themeShade="BF"/>
-      <w:sz w:val="32"/>
-      <w:szCs w:val="32"/>
-    </w:rPr>
-  </w:style>
-  <w:style w:type="character" w:default="1" w:styleId="DefaultParagraphFont">
-    <w:name w:val="Default Paragraph Font"/>
-    <w:uiPriority w:val="1"/>
-    <w:semiHidden/>
-    <w:unhideWhenUsed/>
-  </w:style>
-  <w:style w:type="table" w:default="1" w:styleId="TableNormal">
-    <w:name w:val="Normal Table"/>
-    <w:uiPriority w:val="99"/>
-    <w:semiHidden/>
-    <w:unhideWhenUsed/>
-    <w:tblPr>
-      <w:tblInd w:w="0" w:type="dxa"/>
-      <w:tblCellMar>
-        <w:top w:w="0" w:type="dxa"/>
-        <w:left w:w="108" w:type="dxa"/>
-        <w:bottom w:w="0" w:type="dxa"/>
-        <w:right w:w="108" w:type="dxa"/>
-      </w:tblCellMar>
-    </w:tblPr>
-  </w:style>
-  <w:style w:type="numbering" w:default="1" w:styleId="NoList">
-    <w:name w:val="No List"/>
-    <w:uiPriority w:val="99"/>
-    <w:semiHidden/>
-    <w:unhideWhenUsed/>
-  </w:style>
-  <w:style w:type="character" w:customStyle="1" w:styleId="Heading1Char">
-    <w:name w:val="Heading 1 Char"/>
-    <w:basedOn w:val="DefaultParagraphFont"/>
-    <w:link w:val="Heading1"/>
-    <w:uiPriority w:val="9"/>
-    <w:rsid w:val="005519EF"/>
-    <w:rPr>
-      <w:rFonts w:ascii="Century Gothic" w:eastAsiaTheme="majorEastAsia" w:hAnsi="Century Gothic" w:cstheme="majorBidi"/>
-      <w:color w:val="538135" w:themeColor="accent6" w:themeShade="BF"/>
-      <w:sz w:val="32"/>
-      <w:szCs w:val="32"/>
-    </w:rPr>
-  </w:style>
-  <w:style w:type="paragraph" w:styleId="BalloonText">
-    <w:name w:val="Balloon Text"/>
-    <w:basedOn w:val="Normal"/>
-    <w:link w:val="BalloonTextChar"/>
-    <w:uiPriority w:val="99"/>
-    <w:semiHidden/>
-    <w:unhideWhenUsed/>
-    <w:rsid w:val="000E3458"/>
-    <w:pPr>
-      <w:spacing w:after="0" w:line="240" w:lineRule="auto"/>
-    </w:pPr>
-    <w:rPr>
-      <w:rFonts w:ascii="Tahoma" w:hAnsi="Tahoma" w:cs="Tahoma"/>
-      <w:sz w:val="16"/>
-      <w:szCs w:val="16"/>
-    </w:rPr>
-  </w:style>
-  <w:style w:type="character" w:customStyle="1" w:styleId="BalloonTextChar">
-    <w:name w:val="Balloon Text Char"/>
-    <w:basedOn w:val="DefaultParagraphFont"/>
-    <w:link w:val="BalloonText"/>
-    <w:uiPriority w:val="99"/>
-    <w:semiHidden/>
-    <w:rsid w:val="000E3458"/>
-    <w:rPr>
-      <w:rFonts w:ascii="Tahoma" w:hAnsi="Tahoma" w:cs="Tahoma"/>
-      <w:sz w:val="16"/>
-      <w:szCs w:val="16"/>
-    </w:rPr>
-  </w:style>
-</w:styles>
-</file>
-
-<file path=word/stylesWithEffects.xml><?xml version="1.0" encoding="utf-8"?>
-<w:styles xmlns:wpc="http://schemas.microsoft.com/office/word/2010/wordprocessingCanvas" xmlns:mc="http://schemas.openxmlformats.org/markup-compatibility/2006" xmlns:o="urn:schemas-microsoft-com:office:office" xmlns:r="http://schemas.openxmlformats.org/officeDocument/2006/relationships" xmlns:m="http://schemas.openxmlformats.org/officeDocument/2006/math" xmlns:v="urn:schemas-microsoft-com:vml" xmlns:wp14="http://schemas.microsoft.com/office/word/2010/wordprocessingDrawing" xmlns:wp="http://schemas.openxmlformats.org/drawingml/2006/wordprocessingDrawing" xmlns:w10="urn:schemas-microsoft-com:office:word" xmlns:w="http://schemas.openxmlformats.org/wordprocessingml/2006/main" xmlns:w14="http://schemas.microsoft.com/office/word/2010/wordml" xmlns:wpg="http://schemas.microsoft.com/office/word/2010/wordprocessingGroup" xmlns:wpi="http://schemas.microsoft.com/office/word/2010/wordprocessingInk" xmlns:wne="http://schemas.microsoft.com/office/word/2006/wordml" xmlns:wps="http://schemas.microsoft.com/office/word/2010/wordprocessingShape" mc:Ignorable="w14 wp14">
-  <w:docDefaults>
-    <w:rPrDefault>
-      <w:rPr>
-        <w:rFonts w:asciiTheme="minorHAnsi" w:eastAsiaTheme="minorHAnsi" w:hAnsiTheme="minorHAnsi" w:cstheme="minorBidi"/>
-        <w:sz w:val="22"/>
-        <w:szCs w:val="22"/>
-        <w:lang w:val="en-US" w:eastAsia="en-US" w:bidi="ar-SA"/>
-      </w:rPr>
-    </w:rPrDefault>
-    <w:pPrDefault>
-      <w:pPr>
-        <w:spacing w:after="160" w:line="259" w:lineRule="auto"/>
-      </w:pPr>
-    </w:pPrDefault>
-  </w:docDefaults>
-  <w:latentStyles w:defLockedState="0" w:defUIPriority="99" w:defSemiHidden="1" w:defUnhideWhenUsed="1" w:defQFormat="0" w:count="267">
-    <w:lsdException w:name="Normal" w:semiHidden="0" w:uiPriority="0" w:unhideWhenUsed="0" w:qFormat="1"/>
-    <w:lsdException w:name="heading 1" w:semiHidden="0" w:uiPriority="9" w:unhideWhenUsed="0" w:qFormat="1"/>
-    <w:lsdException w:name="heading 2" w:uiPriority="9" w:qFormat="1"/>
-    <w:lsdException w:name="heading 3" w:uiPriority="9" w:qFormat="1"/>
-    <w:lsdException w:name="heading 4" w:uiPriority="9" w:qFormat="1"/>
-    <w:lsdException w:name="heading 5" w:uiPriority="9" w:qFormat="1"/>
-    <w:lsdException w:name="heading 6" w:uiPriority="9" w:qFormat="1"/>
-    <w:lsdException w:name="heading 7" w:uiPriority="9" w:qFormat="1"/>
-    <w:lsdException w:name="heading 8" w:uiPriority="9" w:qFormat="1"/>
-    <w:lsdException w:name="heading 9" w:uiPriority="9" w:qFormat="1"/>
-    <w:lsdException w:name="toc 1" w:uiPriority="39"/>
-    <w:lsdException w:name="toc 2" w:uiPriority="39"/>
-    <w:lsdException w:name="toc 3" w:uiPriority="39"/>
-    <w:lsdException w:name="toc 4" w:uiPriority="39"/>
-    <w:lsdException w:name="toc 5" w:uiPriority="39"/>
-    <w:lsdException w:name="toc 6" w:uiPriority="39"/>
-    <w:lsdException w:name="toc 7" w:uiPriority="39"/>
-    <w:lsdException w:name="toc 8" w:uiPriority="39"/>
-    <w:lsdException w:name="toc 9" w:uiPriority="39"/>
-    <w:lsdException w:name="caption" w:uiPriority="35" w:qFormat="1"/>
-    <w:lsdException w:name="Title" w:semiHidden="0" w:uiPriority="10" w:unhideWhenUsed="0" w:qFormat="1"/>
-    <w:lsdException w:name="Default Paragraph Font" w:uiPriority="1"/>
-    <w:lsdException w:name="Subtitle" w:semiHidden="0" w:uiPriority="11" w:unhideWhenUsed="0" w:qFormat="1"/>
-    <w:lsdException w:name="Strong" w:semiHidden="0" w:uiPriority="22" w:unhideWhenUsed="0" w:qFormat="1"/>
-    <w:lsdException w:name="Emphasis" w:semiHidden="0" w:uiPriority="20" w:unhideWhenUsed="0" w:qFormat="1"/>
-    <w:lsdException w:name="Table Grid" w:semiHidden="0" w:uiPriority="39" w:unhideWhenUsed="0"/>
-    <w:lsdException w:name="Placeholder Text" w:unhideWhenUsed="0"/>
-    <w:lsdException w:name="No Spacing" w:semiHidden="0" w:uiPriority="1" w:unhideWhenUsed="0" w:qFormat="1"/>
-    <w:lsdException w:name="Light Shading" w:semiHidden="0" w:uiPriority="60" w:unhideWhenUsed="0"/>
-    <w:lsdException w:name="Light List" w:semiHidden="0" w:uiPriority="61" w:unhideWhenUsed="0"/>
-    <w:lsdException w:name="Light Grid" w:semiHidden="0" w:uiPriority="62" w:unhideWhenUsed="0"/>
-    <w:lsdException w:name="Medium Shading 1" w:semiHidden="0" w:uiPriority="63" w:unhideWhenUsed="0"/>
-    <w:lsdException w:name="Medium Shading 2" w:semiHidden="0" w:uiPriority="64" w:unhideWhenUsed="0"/>
-    <w:lsdException w:name="Medium List 1" w:semiHidden="0" w:uiPriority="65" w:unhideWhenUsed="0"/>
-    <w:lsdException w:name="Medium List 2" w:semiHidden="0" w:uiPriority="66" w:unhideWhenUsed="0"/>
-    <w:lsdException w:name="Medium Grid 1" w:semiHidden="0" w:uiPriority="67" w:unhideWhenUsed="0"/>
-    <w:lsdException w:name="Medium Grid 2" w:semiHidden="0" w:uiPriority="68" w:unhideWhenUsed="0"/>
-    <w:lsdException w:name="Medium Grid 3" w:semiHidden="0" w:uiPriority="69" w:unhideWhenUsed="0"/>
-    <w:lsdException w:name="Dark List" w:semiHidden="0" w:uiPriority="70" w:unhideWhenUsed="0"/>
-    <w:lsdException w:name="Colorful Shading" w:semiHidden="0" w:uiPriority="71" w:unhideWhenUsed="0"/>
-    <w:lsdException w:name="Colorful List" w:semiHidden="0" w:uiPriority="72" w:unhideWhenUsed="0"/>
-    <w:lsdException w:name="Colorful Grid" w:semiHidden="0" w:uiPriority="73" w:unhideWhenUsed="0"/>
-    <w:lsdException w:name="Light Shading Accent 1" w:semiHidden="0" w:uiPriority="60" w:unhideWhenUsed="0"/>
-    <w:lsdException w:name="Light List Accent 1" w:semiHidden="0" w:uiPriority="61" w:unhideWhenUsed="0"/>
-    <w:lsdException w:name="Light Grid Accent 1" w:semiHidden="0" w:uiPriority="62" w:unhideWhenUsed="0"/>
-    <w:lsdException w:name="Medium Shading 1 Accent 1" w:semiHidden="0" w:uiPriority="63" w:unhideWhenUsed="0"/>
-    <w:lsdException w:name="Medium Shading 2 Accent 1" w:semiHidden="0" w:uiPriority="64" w:unhideWhenUsed="0"/>
-    <w:lsdException w:name="Medium List 1 Accent 1" w:semiHidden="0" w:uiPriority="65" w:unhideWhenUsed="0"/>
-    <w:lsdException w:name="Revision" w:unhideWhenUsed="0"/>
-    <w:lsdException w:name="List Paragraph" w:semiHidden="0" w:uiPriority="34" w:unhideWhenUsed="0" w:qFormat="1"/>
-    <w:lsdException w:name="Quote" w:semiHidden="0" w:uiPriority="29" w:unhideWhenUsed="0" w:qFormat="1"/>
-    <w:lsdException w:name="Intense Quote" w:semiHidden="0" w:uiPriority="30" w:unhideWhenUsed="0" w:qFormat="1"/>
-    <w:lsdException w:name="Medium List 2 Accent 1" w:semiHidden="0" w:uiPriority="66" w:unhideWhenUsed="0"/>
-    <w:lsdException w:name="Medium Grid 1 Accent 1" w:semiHidden="0" w:uiPriority="67" w:unhideWhenUsed="0"/>
-    <w:lsdException w:name="Medium Grid 2 Accent 1" w:semiHidden="0" w:uiPriority="68" w:unhideWhenUsed="0"/>
-    <w:lsdException w:name="Medium Grid 3 Accent 1" w:semiHidden="0" w:uiPriority="69" w:unhideWhenUsed="0"/>
-    <w:lsdException w:name="Dark List Accent 1" w:semiHidden="0" w:uiPriority="70" w:unhideWhenUsed="0"/>
-    <w:lsdException w:name="Colorful Shading Accent 1" w:semiHidden="0" w:uiPriority="71" w:unhideWhenUsed="0"/>
-    <w:lsdException w:name="Colorful List Accent 1" w:semiHidden="0" w:uiPriority="72" w:unhideWhenUsed="0"/>
-    <w:lsdException w:name="Colorful Grid Accent 1" w:semiHidden="0" w:uiPriority="73" w:unhideWhenUsed="0"/>
-    <w:lsdException w:name="Light Shading Accent 2" w:semiHidden="0" w:uiPriority="60" w:unhideWhenUsed="0"/>
-    <w:lsdException w:name="Light List Accent 2" w:semiHidden="0" w:uiPriority="61" w:unhideWhenUsed="0"/>
-    <w:lsdException w:name="Light Grid Accent 2" w:semiHidden="0" w:uiPriority="62" w:unhideWhenUsed="0"/>
-    <w:lsdException w:name="Medium Shading 1 Accent 2" w:semiHidden="0" w:uiPriority="63" w:unhideWhenUsed="0"/>
-    <w:lsdException w:name="Medium Shading 2 Accent 2" w:semiHidden="0" w:uiPriority="64" w:unhideWhenUsed="0"/>
-    <w:lsdException w:name="Medium List 1 Accent 2" w:semiHidden="0" w:uiPriority="65" w:unhideWhenUsed="0"/>
-    <w:lsdException w:name="Medium List 2 Accent 2" w:semiHidden="0" w:uiPriority="66" w:unhideWhenUsed="0"/>
-    <w:lsdException w:name="Medium Grid 1 Accent 2" w:semiHidden="0" w:uiPriority="67" w:unhideWhenUsed="0"/>
-    <w:lsdException w:name="Medium Grid 2 Accent 2" w:semiHidden="0" w:uiPriority="68" w:unhideWhenUsed="0"/>
-    <w:lsdException w:name="Medium Grid 3 Accent 2" w:semiHidden="0" w:uiPriority="69" w:unhideWhenUsed="0"/>
-    <w:lsdException w:name="Dark List Accent 2" w:semiHidden="0" w:uiPriority="70" w:unhideWhenUsed="0"/>
-    <w:lsdException w:name="Colorful Shading Accent 2" w:semiHidden="0" w:uiPriority="71" w:unhideWhenUsed="0"/>
-    <w:lsdException w:name="Colorful List Accent 2" w:semiHidden="0" w:uiPriority="72" w:unhideWhenUsed="0"/>
-    <w:lsdException w:name="Colorful Grid Accent 2" w:semiHidden="0" w:uiPriority="73" w:unhideWhenUsed="0"/>
-    <w:lsdException w:name="Light Shading Accent 3" w:semiHidden="0" w:uiPriority="60" w:unhideWhenUsed="0"/>
-    <w:lsdException w:name="Light List Accent 3" w:semiHidden="0" w:uiPriority="61" w:unhideWhenUsed="0"/>
-    <w:lsdException w:name="Light Grid Accent 3" w:semiHidden="0" w:uiPriority="62" w:unhideWhenUsed="0"/>
-    <w:lsdException w:name="Medium Shading 1 Accent 3" w:semiHidden="0" w:uiPriority="63" w:unhideWhenUsed="0"/>
-    <w:lsdException w:name="Medium Shading 2 Accent 3" w:semiHidden="0" w:uiPriority="64" w:unhideWhenUsed="0"/>
-    <w:lsdException w:name="Medium List 1 Accent 3" w:semiHidden="0" w:uiPriority="65" w:unhideWhenUsed="0"/>
-    <w:lsdException w:name="Medium List 2 Accent 3" w:semiHidden="0" w:uiPriority="66" w:unhideWhenUsed="0"/>
-    <w:lsdException w:name="Medium Grid 1 Accent 3" w:semiHidden="0" w:uiPriority="67" w:unhideWhenUsed="0"/>
-    <w:lsdException w:name="Medium Grid 2 Accent 3" w:semiHidden="0" w:uiPriority="68" w:unhideWhenUsed="0"/>
-    <w:lsdException w:name="Medium Grid 3 Accent 3" w:semiHidden="0" w:uiPriority="69" w:unhideWhenUsed="0"/>
-    <w:lsdException w:name="Dark List Accent 3" w:semiHidden="0" w:uiPriority="70" w:unhideWhenUsed="0"/>
-    <w:lsdException w:name="Colorful Shading Accent 3" w:semiHidden="0" w:uiPriority="71" w:unhideWhenUsed="0"/>
-    <w:lsdException w:name="Colorful List Accent 3" w:semiHidden="0" w:uiPriority="72" w:unhideWhenUsed="0"/>
-    <w:lsdException w:name="Colorful Grid Accent 3" w:semiHidden="0" w:uiPriority="73" w:unhideWhenUsed="0"/>
-    <w:lsdException w:name="Light Shading Accent 4" w:semiHidden="0" w:uiPriority="60" w:unhideWhenUsed="0"/>
-    <w:lsdException w:name="Light List Accent 4" w:semiHidden="0" w:uiPriority="61" w:unhideWhenUsed="0"/>
-    <w:lsdException w:name="Light Grid Accent 4" w:semiHidden="0" w:uiPriority="62" w:unhideWhenUsed="0"/>
-    <w:lsdException w:name="Medium Shading 1 Accent 4" w:semiHidden="0" w:uiPriority="63" w:unhideWhenUsed="0"/>
-    <w:lsdException w:name="Medium Shading 2 Accent 4" w:semiHidden="0" w:uiPriority="64" w:unhideWhenUsed="0"/>
-    <w:lsdException w:name="Medium List 1 Accent 4" w:semiHidden="0" w:uiPriority="65" w:unhideWhenUsed="0"/>
-    <w:lsdException w:name="Medium List 2 Accent 4" w:semiHidden="0" w:uiPriority="66" w:unhideWhenUsed="0"/>
-    <w:lsdException w:name="Medium Grid 1 Accent 4" w:semiHidden="0" w:uiPriority="67" w:unhideWhenUsed="0"/>
-    <w:lsdException w:name="Medium Grid 2 Accent 4" w:semiHidden="0" w:uiPriority="68" w:unhideWhenUsed="0"/>
-    <w:lsdException w:name="Medium Grid 3 Accent 4" w:semiHidden="0" w:uiPriority="69" w:unhideWhenUsed="0"/>
-    <w:lsdException w:name="Dark List Accent 4" w:semiHidden="0" w:uiPriority="70" w:unhideWhenUsed="0"/>
-    <w:lsdException w:name="Colorful Shading Accent 4" w:semiHidden="0" w:uiPriority="71" w:unhideWhenUsed="0"/>
-    <w:lsdException w:name="Colorful List Accent 4" w:semiHidden="0" w:uiPriority="72" w:unhideWhenUsed="0"/>
-    <w:lsdException w:name="Colorful Grid Accent 4" w:semiHidden="0" w:uiPriority="73" w:unhideWhenUsed="0"/>
-    <w:lsdException w:name="Light Shading Accent 5" w:semiHidden="0" w:uiPriority="60" w:unhideWhenUsed="0"/>
-    <w:lsdException w:name="Light List Accent 5" w:semiHidden="0" w:uiPriority="61" w:unhideWhenUsed="0"/>
-    <w:lsdException w:name="Light Grid Accent 5" w:semiHidden="0" w:uiPriority="62" w:unhideWhenUsed="0"/>
-    <w:lsdException w:name="Medium Shading 1 Accent 5" w:semiHidden="0" w:uiPriority="63" w:unhideWhenUsed="0"/>
-    <w:lsdException w:name="Medium Shading 2 Accent 5" w:semiHidden="0" w:uiPriority="64" w:unhideWhenUsed="0"/>
-    <w:lsdException w:name="Medium List 1 Accent 5" w:semiHidden="0" w:uiPriority="65" w:unhideWhenUsed="0"/>
-    <w:lsdException w:name="Medium List 2 Accent 5" w:semiHidden="0" w:uiPriority="66" w:unhideWhenUsed="0"/>
-    <w:lsdException w:name="Medium Grid 1 Accent 5" w:semiHidden="0" w:uiPriority="67" w:unhideWhenUsed="0"/>
-    <w:lsdException w:name="Medium Grid 2 Accent 5" w:semiHidden="0" w:uiPriority="68" w:unhideWhenUsed="0"/>
-    <w:lsdException w:name="Medium Grid 3 Accent 5" w:semiHidden="0" w:uiPriority="69" w:unhideWhenUsed="0"/>
-    <w:lsdException w:name="Dark List Accent 5" w:semiHidden="0" w:uiPriority="70" w:unhideWhenUsed="0"/>
-    <w:lsdException w:name="Colorful Shading Accent 5" w:semiHidden="0" w:uiPriority="71" w:unhideWhenUsed="0"/>
-    <w:lsdException w:name="Colorful List Accent 5" w:semiHidden="0" w:uiPriority="72" w:unhideWhenUsed="0"/>
-    <w:lsdException w:name="Colorful Grid Accent 5" w:semiHidden="0" w:uiPriority="73" w:unhideWhenUsed="0"/>
-    <w:lsdException w:name="Light Shading Accent 6" w:semiHidden="0" w:uiPriority="60" w:unhideWhenUsed="0"/>
-    <w:lsdException w:name="Light List Accent 6" w:semiHidden="0" w:uiPriority="61" w:unhideWhenUsed="0"/>
-    <w:lsdException w:name="Light Grid Accent 6" w:semiHidden="0" w:uiPriority="62" w:unhideWhenUsed="0"/>
-    <w:lsdException w:name="Medium Shading 1 Accent 6" w:semiHidden="0" w:uiPriority="63" w:unhideWhenUsed="0"/>
-    <w:lsdException w:name="Medium Shading 2 Accent 6" w:semiHidden="0" w:uiPriority="64" w:unhideWhenUsed="0"/>
-    <w:lsdException w:name="Medium List 1 Accent 6" w:semiHidden="0" w:uiPriority="65" w:unhideWhenUsed="0"/>
-    <w:lsdException w:name="Medium List 2 Accent 6" w:semiHidden="0" w:uiPriority="66" w:unhideWhenUsed="0"/>
-    <w:lsdException w:name="Medium Grid 1 Accent 6" w:semiHidden="0" w:uiPriority="67" w:unhideWhenUsed="0"/>
-    <w:lsdException w:name="Medium Grid 2 Accent 6" w:semiHidden="0" w:uiPriority="68" w:unhideWhenUsed="0"/>
-    <w:lsdException w:name="Medium Grid 3 Accent 6" w:semiHidden="0" w:uiPriority="69" w:unhideWhenUsed="0"/>
-    <w:lsdException w:name="Dark List Accent 6" w:semiHidden="0" w:uiPriority="70" w:unhideWhenUsed="0"/>
-    <w:lsdException w:name="Colorful Shading Accent 6" w:semiHidden="0" w:uiPriority="71" w:unhideWhenUsed="0"/>
-    <w:lsdException w:name="Colorful List Accent 6" w:semiHidden="0" w:uiPriority="72" w:unhideWhenUsed="0"/>
-    <w:lsdException w:name="Colorful Grid Accent 6" w:semiHidden="0" w:uiPriority="73" w:unhideWhenUsed="0"/>
-    <w:lsdException w:name="Subtle Emphasis" w:semiHidden="0" w:uiPriority="19" w:unhideWhenUsed="0" w:qFormat="1"/>
-    <w:lsdException w:name="Intense Emphasis" w:semiHidden="0" w:uiPriority="21" w:unhideWhenUsed="0" w:qFormat="1"/>
-    <w:lsdException w:name="Subtle Reference" w:semiHidden="0" w:uiPriority="31" w:unhideWhenUsed="0" w:qFormat="1"/>
-    <w:lsdException w:name="Intense Reference" w:semiHidden="0" w:uiPriority="32" w:unhideWhenUsed="0" w:qFormat="1"/>
-    <w:lsdException w:name="Book Title" w:semiHidden="0" w:uiPriority="33" w:unhideWhenUsed="0" w:qFormat="1"/>
-    <w:lsdException w:name="Bibliography" w:uiPriority="37"/>
-    <w:lsdException w:name="TOC Heading" w:uiPriority="39" w:qFormat="1"/>
+  <w:latentStyles w:defLockedState="0" w:defUIPriority="99" w:defSemiHidden="0" w:defUnhideWhenUsed="0" w:defQFormat="0" w:count="371">
+    <w:lsdException w:name="Normal" w:uiPriority="0" w:qFormat="1"/>
+    <w:lsdException w:name="heading 1" w:uiPriority="9" w:qFormat="1"/>
+    <w:lsdException w:name="heading 2" w:semiHidden="1" w:uiPriority="9" w:unhideWhenUsed="1" w:qFormat="1"/>
+    <w:lsdException w:name="heading 3" w:semiHidden="1" w:uiPriority="9" w:unhideWhenUsed="1" w:qFormat="1"/>
+    <w:lsdException w:name="heading 4" w:semiHidden="1" w:uiPriority="9" w:unhideWhenUsed="1" w:qFormat="1"/>
+    <w:lsdException w:name="heading 5" w:semiHidden="1" w:uiPriority="9" w:unhideWhenUsed="1" w:qFormat="1"/>
+    <w:lsdException w:name="heading 6" w:semiHidden="1" w:uiPriority="9" w:unhideWhenUsed="1" w:qFormat="1"/>
+    <w:lsdException w:name="heading 7" w:semiHidden="1" w:uiPriority="9" w:unhideWhenUsed="1" w:qFormat="1"/>
+    <w:lsdException w:name="heading 8" w:semiHidden="1" w:uiPriority="9" w:unhideWhenUsed="1" w:qFormat="1"/>
+    <w:lsdException w:name="heading 9" w:semiHidden="1" w:uiPriority="9" w:unhideWhenUsed="1" w:qFormat="1"/>
+    <w:lsdException w:name="index 1" w:semiHidden="1" w:unhideWhenUsed="1"/>
+    <w:lsdException w:name="index 2" w:semiHidden="1" w:unhideWhenUsed="1"/>
+    <w:lsdException w:name="index 3" w:semiHidden="1" w:unhideWhenUsed="1"/>
+    <w:lsdException w:name="index 4" w:semiHidden="1" w:unhideWhenUsed="1"/>
+    <w:lsdException w:name="index 5" w:semiHidden="1" w:unhideWhenUsed="1"/>
+    <w:lsdException w:name="index 6" w:semiHidden="1" w:unhideWhenUsed="1"/>
+    <w:lsdException w:name="index 7" w:semiHidden="1" w:unhideWhenUsed="1"/>
+    <w:lsdException w:name="index 8" w:semiHidden="1" w:unhideWhenUsed="1"/>
+    <w:lsdException w:name="index 9" w:semiHidden="1" w:unhideWhenUsed="1"/>
+    <w:lsdException w:name="toc 1" w:semiHidden="1" w:uiPriority="39" w:unhideWhenUsed="1"/>
+    <w:lsdException w:name="toc 2" w:semiHidden="1" w:uiPriority="39" w:unhideWhenUsed="1"/>
+    <w:lsdException w:name="toc 3" w:semiHidden="1" w:uiPriority="39" w:unhideWhenUsed="1"/>
+    <w:lsdException w:name="toc 4" w:semiHidden="1" w:uiPriority="39" w:unhideWhenUsed="1"/>
+    <w:lsdException w:name="toc 5" w:semiHidden="1" w:uiPriority="39" w:unhideWhenUsed="1"/>
+    <w:lsdException w:name="toc 6" w:semiHidden="1" w:uiPriority="39" w:unhideWhenUsed="1"/>
+    <w:lsdException w:name="toc 7" w:semiHidden="1" w:uiPriority="39" w:unhideWhenUsed="1"/>
+    <w:lsdException w:name="toc 8" w:semiHidden="1" w:uiPriority="39" w:unhideWhenUsed="1"/>
+    <w:lsdException w:name="toc 9" w:semiHidden="1" w:uiPriority="39" w:unhideWhenUsed="1"/>
+    <w:lsdException w:name="Normal Indent" w:semiHidden="1" w:unhideWhenUsed="1"/>
+    <w:lsdException w:name="footnote text" w:semiHidden="1" w:unhideWhenUsed="1"/>
+    <w:lsdException w:name="annotation text" w:semiHidden="1" w:unhideWhenUsed="1"/>
+    <w:lsdException w:name="header" w:semiHidden="1" w:unhideWhenUsed="1"/>
+    <w:lsdException w:name="footer" w:semiHidden="1" w:unhideWhenUsed="1"/>
+    <w:lsdException w:name="index heading" w:semiHidden="1" w:unhideWhenUsed="1"/>
+    <w:lsdException w:name="caption" w:semiHidden="1" w:uiPriority="35" w:unhideWhenUsed="1" w:qFormat="1"/>
+    <w:lsdException w:name="table of figures" w:semiHidden="1" w:unhideWhenUsed="1"/>
+    <w:lsdException w:name="envelope address" w:semiHidden="1" w:unhideWhenUsed="1"/>
+    <w:lsdException w:name="envelope return" w:semiHidden="1" w:unhideWhenUsed="1"/>
+    <w:lsdException w:name="footnote reference" w:semiHidden="1" w:unhideWhenUsed="1"/>
+    <w:lsdException w:name="annotation reference" w:semiHidden="1" w:unhideWhenUsed="1"/>
+    <w:lsdException w:name="line number" w:semiHidden="1" w:unhideWhenUsed="1"/>
+    <w:lsdException w:name="page number" w:semiHidden="1" w:unhideWhenUsed="1"/>
+    <w:lsdException w:name="endnote reference" w:semiHidden="1" w:unhideWhenUsed="1"/>
+    <w:lsdException w:name="endnote text" w:semiHidden="1" w:unhideWhenUsed="1"/>
+    <w:lsdException w:name="table of authorities" w:semiHidden="1" w:unhideWhenUsed="1"/>
+    <w:lsdException w:name="macro" w:semiHidden="1" w:unhideWhenUsed="1"/>
+    <w:lsdException w:name="toa heading" w:semiHidden="1" w:unhideWhenUsed="1"/>
+    <w:lsdException w:name="List" w:semiHidden="1" w:unhideWhenUsed="1"/>
+    <w:lsdException w:name="List Bullet" w:semiHidden="1" w:unhideWhenUsed="1"/>
+    <w:lsdException w:name="List Number" w:semiHidden="1" w:unhideWhenUsed="1"/>
+    <w:lsdException w:name="List 2" w:semiHidden="1" w:unhideWhenUsed="1"/>
+    <w:lsdException w:name="List 3" w:semiHidden="1" w:unhideWhenUsed="1"/>
+    <w:lsdException w:name="List 4" w:semiHidden="1" w:unhideWhenUsed="1"/>
+    <w:lsdException w:name="List 5" w:semiHidden="1" w:unhideWhenUsed="1"/>
+    <w:lsdException w:name="List Bullet 2" w:semiHidden="1" w:unhideWhenUsed="1"/>
+    <w:lsdException w:name="List Bullet 3" w:semiHidden="1" w:unhideWhenUsed="1"/>
+    <w:lsdException w:name="List Bullet 4" w:semiHidden="1" w:unhideWhenUsed="1"/>
+    <w:lsdException w:name="List Bullet 5" w:semiHidden="1" w:unhideWhenUsed="1"/>
+    <w:lsdException w:name="List Number 2" w:semiHidden="1" w:unhideWhenUsed="1"/>
+    <w:lsdException w:name="List Number 3" w:semiHidden="1" w:unhideWhenUsed="1"/>
+    <w:lsdException w:name="List Number 4" w:semiHidden="1" w:unhideWhenUsed="1"/>
+    <w:lsdException w:name="List Number 5" w:semiHidden="1" w:unhideWhenUsed="1"/>
+    <w:lsdException w:name="Title" w:uiPriority="10" w:qFormat="1"/>
+    <w:lsdException w:name="Closing" w:semiHidden="1" w:unhideWhenUsed="1"/>
+    <w:lsdException w:name="Signature" w:semiHidden="1" w:unhideWhenUsed="1"/>
+    <w:lsdException w:name="Default Paragraph Font" w:semiHidden="1" w:uiPriority="1" w:unhideWhenUsed="1"/>
+    <w:lsdException w:name="Body Text" w:semiHidden="1" w:unhideWhenUsed="1"/>
+    <w:lsdException w:name="Body Text Indent" w:semiHidden="1" w:unhideWhenUsed="1"/>
+    <w:lsdException w:name="List Continue" w:semiHidden="1" w:unhideWhenUsed="1"/>
+    <w:lsdException w:name="List Continue 2" w:semiHidden="1" w:unhideWhenUsed="1"/>
+    <w:lsdException w:name="List Continue 3" w:semiHidden="1" w:unhideWhenUsed="1"/>
+    <w:lsdException w:name="List Continue 4" w:semiHidden="1" w:unhideWhenUsed="1"/>
+    <w:lsdException w:name="List Continue 5" w:semiHidden="1" w:unhideWhenUsed="1"/>
+    <w:lsdException w:name="Message Header" w:semiHidden="1" w:unhideWhenUsed="1"/>
+    <w:lsdException w:name="Subtitle" w:uiPriority="11" w:qFormat="1"/>
+    <w:lsdException w:name="Salutation" w:semiHidden="1" w:unhideWhenUsed="1"/>
+    <w:lsdException w:name="Date" w:semiHidden="1" w:unhideWhenUsed="1"/>
+    <w:lsdException w:name="Body Text First Indent" w:semiHidden="1" w:unhideWhenUsed="1"/>
+    <w:lsdException w:name="Body Text First Indent 2" w:semiHidden="1" w:unhideWhenUsed="1"/>
+    <w:lsdException w:name="Note Heading" w:semiHidden="1" w:unhideWhenUsed="1"/>
+    <w:lsdException w:name="Body Text 2" w:semiHidden="1" w:unhideWhenUsed="1"/>
+    <w:lsdException w:name="Body Text 3" w:semiHidden="1" w:unhideWhenUsed="1"/>
+    <w:lsdException w:name="Body Text Indent 2" w:semiHidden="1" w:unhideWhenUsed="1"/>
+    <w:lsdException w:name="Body Text Indent 3" w:semiHidden="1" w:unhideWhenUsed="1"/>
+    <w:lsdException w:name="Block Text" w:semiHidden="1" w:unhideWhenUsed="1"/>
+    <w:lsdException w:name="Hyperlink" w:semiHidden="1" w:unhideWhenUsed="1"/>
+    <w:lsdException w:name="FollowedHyperlink" w:semiHidden="1" w:unhideWhenUsed="1"/>
+    <w:lsdException w:name="Strong" w:uiPriority="22" w:qFormat="1"/>
+    <w:lsdException w:name="Emphasis" w:uiPriority="20" w:qFormat="1"/>
+    <w:lsdException w:name="Document Map" w:semiHidden="1" w:unhideWhenUsed="1"/>
+    <w:lsdException w:name="Plain Text" w:semiHidden="1" w:unhideWhenUsed="1"/>
+    <w:lsdException w:name="E-mail Signature" w:semiHidden="1" w:unhideWhenUsed="1"/>
+    <w:lsdException w:name="HTML Top of Form" w:semiHidden="1" w:unhideWhenUsed="1"/>
+    <w:lsdException w:name="HTML Bottom of Form" w:semiHidden="1" w:unhideWhenUsed="1"/>
+    <w:lsdException w:name="Normal (Web)" w:semiHidden="1" w:unhideWhenUsed="1"/>
+    <w:lsdException w:name="HTML Acronym" w:semiHidden="1" w:unhideWhenUsed="1"/>
+    <w:lsdException w:name="HTML Address" w:semiHidden="1" w:unhideWhenUsed="1"/>
+    <w:lsdException w:name="HTML Cite" w:semiHidden="1" w:unhideWhenUsed="1"/>
+    <w:lsdException w:name="HTML Code" w:semiHidden="1" w:unhideWhenUsed="1"/>
+    <w:lsdException w:name="HTML Definition" w:semiHidden="1" w:unhideWhenUsed="1"/>
+    <w:lsdException w:name="HTML Keyboard" w:semiHidden="1" w:unhideWhenUsed="1"/>
+    <w:lsdException w:name="HTML Preformatted" w:semiHidden="1" w:unhideWhenUsed="1"/>
+    <w:lsdException w:name="HTML Sample" w:semiHidden="1" w:unhideWhenUsed="1"/>
+    <w:lsdException w:name="HTML Typewriter" w:semiHidden="1" w:unhideWhenUsed="1"/>
+    <w:lsdException w:name="HTML Variable" w:semiHidden="1" w:unhideWhenUsed="1"/>
+    <w:lsdException w:name="Normal Table" w:semiHidden="1" w:unhideWhenUsed="1"/>
+    <w:lsdException w:name="annotation subject" w:semiHidden="1" w:unhideWhenUsed="1"/>
+    <w:lsdException w:name="No List" w:semiHidden="1" w:unhideWhenUsed="1"/>
+    <w:lsdException w:name="Outline List 1" w:semiHidden="1" w:unhideWhenUsed="1"/>
+    <w:lsdException w:name="Outline List 2" w:semiHidden="1" w:unhideWhenUsed="1"/>
+    <w:lsdException w:name="Outline List 3" w:semiHidden="1" w:unhideWhenUsed="1"/>
+    <w:lsdException w:name="Table Simple 1" w:semiHidden="1" w:unhideWhenUsed="1"/>
+    <w:lsdException w:name="Table Simple 2" w:semiHidden="1" w:unhideWhenUsed="1"/>
+    <w:lsdException w:name="Table Simple 3" w:semiHidden="1" w:unhideWhenUsed="1"/>
+    <w:lsdException w:name="Table Classic 1" w:semiHidden="1" w:unhideWhenUsed="1"/>
+    <w:lsdException w:name="Table Classic 2" w:semiHidden="1" w:unhideWhenUsed="1"/>
+    <w:lsdException w:name="Table Classic 3" w:semiHidden="1" w:unhideWhenUsed="1"/>
+    <w:lsdException w:name="Table Classic 4" w:semiHidden="1" w:unhideWhenUsed="1"/>
+    <w:lsdException w:name="Table Colorful 1" w:semiHidden="1" w:unhideWhenUsed="1"/>
+    <w:lsdException w:name="Table Colorful 2" w:semiHidden="1" w:unhideWhenUsed="1"/>
+    <w:lsdException w:name="Table Colorful 3" w:semiHidden="1" w:unhideWhenUsed="1"/>
+    <w:lsdException w:name="Table Columns 1" w:semiHidden="1" w:unhideWhenUsed="1"/>
+    <w:lsdException w:name="Table Columns 2" w:semiHidden="1" w:unhideWhenUsed="1"/>
+    <w:lsdException w:name="Table Columns 3" w:semiHidden="1" w:unhideWhenUsed="1"/>
+    <w:lsdException w:name="Table Columns 4" w:semiHidden="1" w:unhideWhenUsed="1"/>
+    <w:lsdException w:name="Table Columns 5" w:semiHidden="1" w:unhideWhenUsed="1"/>
+    <w:lsdException w:name="Table Grid 1" w:semiHidden="1" w:unhideWhenUsed="1"/>
+    <w:lsdException w:name="Table Grid 2" w:semiHidden="1" w:unhideWhenUsed="1"/>
+    <w:lsdException w:name="Table Grid 3" w:semiHidden="1" w:unhideWhenUsed="1"/>
+    <w:lsdException w:name="Table Grid 4" w:semiHidden="1" w:unhideWhenUsed="1"/>
+    <w:lsdException w:name="Table Grid 5" w:semiHidden="1" w:unhideWhenUsed="1"/>
+    <w:lsdException w:name="Table Grid 6" w:semiHidden="1" w:unhideWhenUsed="1"/>
+    <w:lsdException w:name="Table Grid 7" w:semiHidden="1" w:unhideWhenUsed="1"/>
+    <w:lsdException w:name="Table Grid 8" w:semiHidden="1" w:unhideWhenUsed="1"/>
+    <w:lsdException w:name="Table List 1" w:semiHidden="1" w:unhideWhenUsed="1"/>
+    <w:lsdException w:name="Table List 2" w:semiHidden="1" w:unhideWhenUsed="1"/>
+    <w:lsdException w:name="Table List 3" w:semiHidden="1" w:unhideWhenUsed="1"/>
+    <w:lsdException w:name="Table List 4" w:semiHidden="1" w:unhideWhenUsed="1"/>
+    <w:lsdException w:name="Table List 5" w:semiHidden="1" w:unhideWhenUsed="1"/>
+    <w:lsdException w:name="Table List 6" w:semiHidden="1" w:unhideWhenUsed="1"/>
+    <w:lsdException w:name="Table List 7" w:semiHidden="1" w:unhideWhenUsed="1"/>
+    <w:lsdException w:name="Table List 8" w:semiHidden="1" w:unhideWhenUsed="1"/>
+    <w:lsdException w:name="Table 3D effects 1" w:semiHidden="1" w:unhideWhenUsed="1"/>
+    <w:lsdException w:name="Table 3D effects 2" w:semiHidden="1" w:unhideWhenUsed="1"/>
+    <w:lsdException w:name="Table 3D effects 3" w:semiHidden="1" w:unhideWhenUsed="1"/>
+    <w:lsdException w:name="Table Contemporary" w:semiHidden="1" w:unhideWhenUsed="1"/>
+    <w:lsdException w:name="Table Elegant" w:semiHidden="1" w:unhideWhenUsed="1"/>
+    <w:lsdException w:name="Table Professional" w:semiHidden="1" w:unhideWhenUsed="1"/>
+    <w:lsdException w:name="Table Subtle 1" w:semiHidden="1" w:unhideWhenUsed="1"/>
+    <w:lsdException w:name="Table Subtle 2" w:semiHidden="1" w:unhideWhenUsed="1"/>
+    <w:lsdException w:name="Table Web 1" w:semiHidden="1" w:unhideWhenUsed="1"/>
+    <w:lsdException w:name="Table Web 2" w:semiHidden="1" w:unhideWhenUsed="1"/>
+    <w:lsdException w:name="Table Web 3" w:semiHidden="1" w:unhideWhenUsed="1"/>
+    <w:lsdException w:name="Balloon Text" w:semiHidden="1" w:unhideWhenUsed="1"/>
+    <w:lsdException w:name="Table Grid" w:uiPriority="39"/>
+    <w:lsdException w:name="Table Theme" w:semiHidden="1" w:unhideWhenUsed="1"/>
+    <w:lsdException w:name="Placeholder Text" w:semiHidden="1"/>
+    <w:lsdException w:name="No Spacing" w:uiPriority="1" w:qFormat="1"/>
+    <w:lsdException w:name="Light Shading" w:uiPriority="60"/>
+    <w:lsdException w:name="Light List" w:uiPriority="61"/>
+    <w:lsdException w:name="Light Grid" w:uiPriority="62"/>
+    <w:lsdException w:name="Medium Shading 1" w:uiPriority="63"/>
+    <w:lsdException w:name="Medium Shading 2" w:uiPriority="64"/>
+    <w:lsdException w:name="Medium List 1" w:uiPriority="65"/>
+    <w:lsdException w:name="Medium List 2" w:uiPriority="66"/>
+    <w:lsdException w:name="Medium Grid 1" w:uiPriority="67"/>
+    <w:lsdException w:name="Medium Grid 2" w:uiPriority="68"/>
+    <w:lsdException w:name="Medium Grid 3" w:uiPriority="69"/>
+    <w:lsdException w:name="Dark List" w:uiPriority="70"/>
+    <w:lsdException w:name="Colorful Shading" w:uiPriority="71"/>
+    <w:lsdException w:name="Colorful List" w:uiPriority="72"/>
+    <w:lsdException w:name="Colorful Grid" w:uiPriority="73"/>
+    <w:lsdException w:name="Light Shading Accent 1" w:uiPriority="60"/>
+    <w:lsdException w:name="Light List Accent 1" w:uiPriority="61"/>
+    <w:lsdException w:name="Light Grid Accent 1" w:uiPriority="62"/>
+    <w:lsdException w:name="Medium Shading 1 Accent 1" w:uiPriority="63"/>
+    <w:lsdException w:name="Medium Shading 2 Accent 1" w:uiPriority="64"/>
+    <w:lsdException w:name="Medium List 1 Accent 1" w:uiPriority="65"/>
+    <w:lsdException w:name="Revision" w:semiHidden="1"/>
+    <w:lsdException w:name="List Paragraph" w:uiPriority="34" w:qFormat="1"/>
+    <w:lsdException w:name="Quote" w:uiPriority="29" w:qFormat="1"/>
+    <w:lsdException w:name="Intense Quote" w:uiPriority="30" w:qFormat="1"/>
+    <w:lsdException w:name="Medium List 2 Accent 1" w:uiPriority="66"/>
+    <w:lsdException w:name="Medium Grid 1 Accent 1" w:uiPriority="67"/>
+    <w:lsdException w:name="Medium Grid 2 Accent 1" w:uiPriority="68"/>
+    <w:lsdException w:name="Medium Grid 3 Accent 1" w:uiPriority="69"/>
+    <w:lsdException w:name="Dark List Accent 1" w:uiPriority="70"/>
+    <w:lsdException w:name="Colorful Shading Accent 1" w:uiPriority="71"/>
+    <w:lsdException w:name="Colorful List Accent 1" w:uiPriority="72"/>
+    <w:lsdException w:name="Colorful Grid Accent 1" w:uiPriority="73"/>
+    <w:lsdException w:name="Light Shading Accent 2" w:uiPriority="60"/>
+    <w:lsdException w:name="Light List Accent 2" w:uiPriority="61"/>
+    <w:lsdException w:name="Light Grid Accent 2" w:uiPriority="62"/>
+    <w:lsdException w:name="Medium Shading 1 Accent 2" w:uiPriority="63"/>
+    <w:lsdException w:name="Medium Shading 2 Accent 2" w:uiPriority="64"/>
+    <w:lsdException w:name="Medium List 1 Accent 2" w:uiPriority="65"/>
+    <w:lsdException w:name="Medium List 2 Accent 2" w:uiPriority="66"/>
+    <w:lsdException w:name="Medium Grid 1 Accent 2" w:uiPriority="67"/>
+    <w:lsdException w:name="Medium Grid 2 Accent 2" w:uiPriority="68"/>
+    <w:lsdException w:name="Medium Grid 3 Accent 2" w:uiPriority="69"/>
+    <w:lsdException w:name="Dark List Accent 2" w:uiPriority="70"/>
+    <w:lsdException w:name="Colorful Shading Accent 2" w:uiPriority="71"/>
+    <w:lsdException w:name="Colorful List Accent 2" w:uiPriority="72"/>
+    <w:lsdException w:name="Colorful Grid Accent 2" w:uiPriority="73"/>
+    <w:lsdException w:name="Light Shading Accent 3" w:uiPriority="60"/>
+    <w:lsdException w:name="Light List Accent 3" w:uiPriority="61"/>
+    <w:lsdException w:name="Light Grid Accent 3" w:uiPriority="62"/>
+    <w:lsdException w:name="Medium Shading 1 Accent 3" w:uiPriority="63"/>
+    <w:lsdException w:name="Medium Shading 2 Accent 3" w:uiPriority="64"/>
+    <w:lsdException w:name="Medium List 1 Accent 3" w:uiPriority="65"/>
+    <w:lsdException w:name="Medium List 2 Accent 3" w:uiPriority="66"/>
+    <w:lsdException w:name="Medium Grid 1 Accent 3" w:uiPriority="67"/>
+    <w:lsdException w:name="Medium Grid 2 Accent 3" w:uiPriority="68"/>
+    <w:lsdException w:name="Medium Grid 3 Accent 3" w:uiPriority="69"/>
+    <w:lsdException w:name="Dark List Accent 3" w:uiPriority="70"/>
+    <w:lsdException w:name="Colorful Shading Accent 3" w:uiPriority="71"/>
+    <w:lsdException w:name="Colorful List Accent 3" w:uiPriority="72"/>
+    <w:lsdException w:name="Colorful Grid Accent 3" w:uiPriority="73"/>
+    <w:lsdException w:name="Light Shading Accent 4" w:uiPriority="60"/>
+    <w:lsdException w:name="Light List Accent 4" w:uiPriority="61"/>
+    <w:lsdException w:name="Light Grid Accent 4" w:uiPriority="62"/>
+    <w:lsdException w:name="Medium Shading 1 Accent 4" w:uiPriority="63"/>
+    <w:lsdException w:name="Medium Shading 2 Accent 4" w:uiPriority="64"/>
+    <w:lsdException w:name="Medium List 1 Accent 4" w:uiPriority="65"/>
+    <w:lsdException w:name="Medium List 2 Accent 4" w:uiPriority="66"/>
+    <w:lsdException w:name="Medium Grid 1 Accent 4" w:uiPriority="67"/>
+    <w:lsdException w:name="Medium Grid 2 Accent 4" w:uiPriority="68"/>
+    <w:lsdException w:name="Medium Grid 3 Accent 4" w:uiPriority="69"/>
+    <w:lsdException w:name="Dark List Accent 4" w:uiPriority="70"/>
+    <w:lsdException w:name="Colorful Shading Accent 4" w:uiPriority="71"/>
+    <w:lsdException w:name="Colorful List Accent 4" w:uiPriority="72"/>
+    <w:lsdException w:name="Colorful Grid Accent 4" w:uiPriority="73"/>
+    <w:lsdException w:name="Light Shading Accent 5" w:uiPriority="60"/>
+    <w:lsdException w:name="Light List Accent 5" w:uiPriority="61"/>
+    <w:lsdException w:name="Light Grid Accent 5" w:uiPriority="62"/>
+    <w:lsdException w:name="Medium Shading 1 Accent 5" w:uiPriority="63"/>
+    <w:lsdException w:name="Medium Shading 2 Accent 5" w:uiPriority="64"/>
+    <w:lsdException w:name="Medium List 1 Accent 5" w:uiPriority="65"/>
+    <w:lsdException w:name="Medium List 2 Accent 5" w:uiPriority="66"/>
+    <w:lsdException w:name="Medium Grid 1 Accent 5" w:uiPriority="67"/>
+    <w:lsdException w:name="Medium Grid 2 Accent 5" w:uiPriority="68"/>
+    <w:lsdException w:name="Medium Grid 3 Accent 5" w:uiPriority="69"/>
+    <w:lsdException w:name="Dark List Accent 5" w:uiPriority="70"/>
+    <w:lsdException w:name="Colorful Shading Accent 5" w:uiPriority="71"/>
+    <w:lsdException w:name="Colorful List Accent 5" w:uiPriority="72"/>
+    <w:lsdException w:name="Colorful Grid Accent 5" w:uiPriority="73"/>
+    <w:lsdException w:name="Light Shading Accent 6" w:uiPriority="60"/>
+    <w:lsdException w:name="Light List Accent 6" w:uiPriority="61"/>
+    <w:lsdException w:name="Light Grid Accent 6" w:uiPriority="62"/>
+    <w:lsdException w:name="Medium Shading 1 Accent 6" w:uiPriority="63"/>
+    <w:lsdException w:name="Medium Shading 2 Accent 6" w:uiPriority="64"/>
+    <w:lsdException w:name="Medium List 1 Accent 6" w:uiPriority="65"/>
+    <w:lsdException w:name="Medium List 2 Accent 6" w:uiPriority="66"/>
+    <w:lsdException w:name="Medium Grid 1 Accent 6" w:uiPriority="67"/>
+    <w:lsdException w:name="Medium Grid 2 Accent 6" w:uiPriority="68"/>
+    <w:lsdException w:name="Medium Grid 3 Accent 6" w:uiPriority="69"/>
+    <w:lsdException w:name="Dark List Accent 6" w:uiPriority="70"/>
+    <w:lsdException w:name="Colorful Shading Accent 6" w:uiPriority="71"/>
+    <w:lsdException w:name="Colorful List Accent 6" w:uiPriority="72"/>
+    <w:lsdException w:name="Colorful Grid Accent 6" w:uiPriority="73"/>
+    <w:lsdException w:name="Subtle Emphasis" w:uiPriority="19" w:qFormat="1"/>
+    <w:lsdException w:name="Intense Emphasis" w:uiPriority="21" w:qFormat="1"/>
+    <w:lsdException w:name="Subtle Reference" w:uiPriority="31" w:qFormat="1"/>
+    <w:lsdException w:name="Intense Reference" w:uiPriority="32" w:qFormat="1"/>
+    <w:lsdException w:name="Book Title" w:uiPriority="33" w:qFormat="1"/>
+    <w:lsdException w:name="Bibliography" w:semiHidden="1" w:uiPriority="37" w:unhideWhenUsed="1"/>
+    <w:lsdException w:name="TOC Heading" w:semiHidden="1" w:uiPriority="39" w:unhideWhenUsed="1" w:qFormat="1"/>
+    <w:lsdException w:name="Plain Table 1" w:uiPriority="41"/>
+    <w:lsdException w:name="Plain Table 2" w:uiPriority="42"/>
+    <w:lsdException w:name="Plain Table 3" w:uiPriority="43"/>
+    <w:lsdException w:name="Plain Table 4" w:uiPriority="44"/>
+    <w:lsdException w:name="Plain Table 5" w:uiPriority="45"/>
+    <w:lsdException w:name="Grid Table Light" w:uiPriority="40"/>
+    <w:lsdException w:name="Grid Table 1 Light" w:uiPriority="46"/>
+    <w:lsdException w:name="Grid Table 2" w:uiPriority="47"/>
+    <w:lsdException w:name="Grid Table 3" w:uiPriority="48"/>
+    <w:lsdException w:name="Grid Table 4" w:uiPriority="49"/>
+    <w:lsdException w:name="Grid Table 5 Dark" w:uiPriority="50"/>
+    <w:lsdException w:name="Grid Table 6 Colorful" w:uiPriority="51"/>
+    <w:lsdException w:name="Grid Table 7 Colorful" w:uiPriority="52"/>
+    <w:lsdException w:name="Grid Table 1 Light Accent 1" w:uiPriority="46"/>
+    <w:lsdException w:name="Grid Table 2 Accent 1" w:uiPriority="47"/>
+    <w:lsdException w:name="Grid Table 3 Accent 1" w:uiPriority="48"/>
+    <w:lsdException w:name="Grid Table 4 Accent 1" w:uiPriority="49"/>
+    <w:lsdException w:name="Grid Table 5 Dark Accent 1" w:uiPriority="50"/>
+    <w:lsdException w:name="Grid Table 6 Colorful Accent 1" w:uiPriority="51"/>
+    <w:lsdException w:name="Grid Table 7 Colorful Accent 1" w:uiPriority="52"/>
+    <w:lsdException w:name="Grid Table 1 Light Accent 2" w:uiPriority="46"/>
+    <w:lsdException w:name="Grid Table 2 Accent 2" w:uiPriority="47"/>
+    <w:lsdException w:name="Grid Table 3 Accent 2" w:uiPriority="48"/>
+    <w:lsdException w:name="Grid Table 4 Accent 2" w:uiPriority="49"/>
+    <w:lsdException w:name="Grid Table 5 Dark Accent 2" w:uiPriority="50"/>
+    <w:lsdException w:name="Grid Table 6 Colorful Accent 2" w:uiPriority="51"/>
+    <w:lsdException w:name="Grid Table 7 Colorful Accent 2" w:uiPriority="52"/>
+    <w:lsdException w:name="Grid Table 1 Light Accent 3" w:uiPriority="46"/>
+    <w:lsdException w:name="Grid Table 2 Accent 3" w:uiPriority="47"/>
+    <w:lsdException w:name="Grid Table 3 Accent 3" w:uiPriority="48"/>
+    <w:lsdException w:name="Grid Table 4 Accent 3" w:uiPriority="49"/>
+    <w:lsdException w:name="Grid Table 5 Dark Accent 3" w:uiPriority="50"/>
+    <w:lsdException w:name="Grid Table 6 Colorful Accent 3" w:uiPriority="51"/>
+    <w:lsdException w:name="Grid Table 7 Colorful Accent 3" w:uiPriority="52"/>
+    <w:lsdException w:name="Grid Table 1 Light Accent 4" w:uiPriority="46"/>
+    <w:lsdException w:name="Grid Table 2 Accent 4" w:uiPriority="47"/>
+    <w:lsdException w:name="Grid Table 3 Accent 4" w:uiPriority="48"/>
+    <w:lsdException w:name="Grid Table 4 Accent 4" w:uiPriority="49"/>
+    <w:lsdException w:name="Grid Table 5 Dark Accent 4" w:uiPriority="50"/>
+    <w:lsdException w:name="Grid Table 6 Colorful Accent 4" w:uiPriority="51"/>
+    <w:lsdException w:name="Grid Table 7 Colorful Accent 4" w:uiPriority="52"/>
+    <w:lsdException w:name="Grid Table 1 Light Accent 5" w:uiPriority="46"/>
+    <w:lsdException w:name="Grid Table 2 Accent 5" w:uiPriority="47"/>
+    <w:lsdException w:name="Grid Table 3 Accent 5" w:uiPriority="48"/>
+    <w:lsdException w:name="Grid Table 4 Accent 5" w:uiPriority="49"/>
+    <w:lsdException w:name="Grid Table 5 Dark Accent 5" w:uiPriority="50"/>
+    <w:lsdException w:name="Grid Table 6 Colorful Accent 5" w:uiPriority="51"/>
+    <w:lsdException w:name="Grid Table 7 Colorful Accent 5" w:uiPriority="52"/>
+    <w:lsdException w:name="Grid Table 1 Light Accent 6" w:uiPriority="46"/>
+    <w:lsdException w:name="Grid Table 2 Accent 6" w:uiPriority="47"/>
+    <w:lsdException w:name="Grid Table 3 Accent 6" w:uiPriority="48"/>
+    <w:lsdException w:name="Grid Table 4 Accent 6" w:uiPriority="49"/>
+    <w:lsdException w:name="Grid Table 5 Dark Accent 6" w:uiPriority="50"/>
+    <w:lsdException w:name="Grid Table 6 Colorful Accent 6" w:uiPriority="51"/>
+    <w:lsdException w:name="Grid Table 7 Colorful Accent 6" w:uiPriority="52"/>
+    <w:lsdException w:name="List Table 1 Light" w:uiPriority="46"/>
+    <w:lsdException w:name="List Table 2" w:uiPriority="47"/>
+    <w:lsdException w:name="List Table 3" w:uiPriority="48"/>
+    <w:lsdException w:name="List Table 4" w:uiPriority="49"/>
+    <w:lsdException w:name="List Table 5 Dark" w:uiPriority="50"/>
+    <w:lsdException w:name="List Table 6 Colorful" w:uiPriority="51"/>
+    <w:lsdException w:name="List Table 7 Colorful" w:uiPriority="52"/>
+    <w:lsdException w:name="List Table 1 Light Accent 1" w:uiPriority="46"/>
+    <w:lsdException w:name="List Table 2 Accent 1" w:uiPriority="47"/>
+    <w:lsdException w:name="List Table 3 Accent 1" w:uiPriority="48"/>
+    <w:lsdException w:name="List Table 4 Accent 1" w:uiPriority="49"/>
+    <w:lsdException w:name="List Table 5 Dark Accent 1" w:uiPriority="50"/>
+    <w:lsdException w:name="List Table 6 Colorful Accent 1" w:uiPriority="51"/>
+    <w:lsdException w:name="List Table 7 Colorful Accent 1" w:uiPriority="52"/>
+    <w:lsdException w:name="List Table 1 Light Accent 2" w:uiPriority="46"/>
+    <w:lsdException w:name="List Table 2 Accent 2" w:uiPriority="47"/>
+    <w:lsdException w:name="List Table 3 Accent 2" w:uiPriority="48"/>
+    <w:lsdException w:name="List Table 4 Accent 2" w:uiPriority="49"/>
+    <w:lsdException w:name="List Table 5 Dark Accent 2" w:uiPriority="50"/>
+    <w:lsdException w:name="List Table 6 Colorful Accent 2" w:uiPriority="51"/>
+    <w:lsdException w:name="List Table 7 Colorful Accent 2" w:uiPriority="52"/>
+    <w:lsdException w:name="List Table 1 Light Accent 3" w:uiPriority="46"/>
+    <w:lsdException w:name="List Table 2 Accent 3" w:uiPriority="47"/>
+    <w:lsdException w:name="List Table 3 Accent 3" w:uiPriority="48"/>
+    <w:lsdException w:name="List Table 4 Accent 3" w:uiPriority="49"/>
+    <w:lsdException w:name="List Table 5 Dark Accent 3" w:uiPriority="50"/>
+    <w:lsdException w:name="List Table 6 Colorful Accent 3" w:uiPriority="51"/>
+    <w:lsdException w:name="List Table 7 Colorful Accent 3" w:uiPriority="52"/>
+    <w:lsdException w:name="List Table 1 Light Accent 4" w:uiPriority="46"/>
+    <w:lsdException w:name="List Table 2 Accent 4" w:uiPriority="47"/>
+    <w:lsdException w:name="List Table 3 Accent 4" w:uiPriority="48"/>
+    <w:lsdException w:name="List Table 4 Accent 4" w:uiPriority="49"/>
+    <w:lsdException w:name="List Table 5 Dark Accent 4" w:uiPriority="50"/>
+    <w:lsdException w:name="List Table 6 Colorful Accent 4" w:uiPriority="51"/>
+    <w:lsdException w:name="List Table 7 Colorful Accent 4" w:uiPriority="52"/>
+    <w:lsdException w:name="List Table 1 Light Accent 5" w:uiPriority="46"/>
+    <w:lsdException w:name="List Table 2 Accent 5" w:uiPriority="47"/>
+    <w:lsdException w:name="List Table 3 Accent 5" w:uiPriority="48"/>
+    <w:lsdException w:name="List Table 4 Accent 5" w:uiPriority="49"/>
+    <w:lsdException w:name="List Table 5 Dark Accent 5" w:uiPriority="50"/>
+    <w:lsdException w:name="List Table 6 Colorful Accent 5" w:uiPriority="51"/>
+    <w:lsdException w:name="List Table 7 Colorful Accent 5" w:uiPriority="52"/>
+    <w:lsdException w:name="List Table 1 Light Accent 6" w:uiPriority="46"/>
+    <w:lsdException w:name="List Table 2 Accent 6" w:uiPriority="47"/>
+    <w:lsdException w:name="List Table 3 Accent 6" w:uiPriority="48"/>
+    <w:lsdException w:name="List Table 4 Accent 6" w:uiPriority="49"/>
+    <w:lsdException w:name="List Table 5 Dark Accent 6" w:uiPriority="50"/>
+    <w:lsdException w:name="List Table 6 Colorful Accent 6" w:uiPriority="51"/>
+    <w:lsdException w:name="List Table 7 Colorful Accent 6" w:uiPriority="52"/>
   </w:latentStyles>
   <w:style w:type="paragraph" w:default="1" w:styleId="Normal">
     <w:name w:val="Normal"/>
@@ -4125,6 +4097,55 @@
         </a:p>
       </dgm:t>
     </dgm:pt>
+    <dgm:pt modelId="{30799FDA-EBC8-4477-9BC5-A0C5AA681D35}">
+      <dgm:prSet/>
+      <dgm:spPr>
+        <a:solidFill>
+          <a:srgbClr val="FFFF00"/>
+        </a:solidFill>
+        <a:ln>
+          <a:solidFill>
+            <a:schemeClr val="tx1"/>
+          </a:solidFill>
+        </a:ln>
+      </dgm:spPr>
+      <dgm:t>
+        <a:bodyPr/>
+        <a:lstStyle/>
+        <a:p>
+          <a:r>
+            <a:rPr lang="en-US">
+              <a:solidFill>
+                <a:sysClr val="windowText" lastClr="000000"/>
+              </a:solidFill>
+            </a:rPr>
+            <a:t>What are my estimated tuition and fees?</a:t>
+          </a:r>
+        </a:p>
+      </dgm:t>
+    </dgm:pt>
+    <dgm:pt modelId="{D5D823D5-91CA-406C-BE1C-8A6A7FE4A782}" type="parTrans" cxnId="{55B57A00-664E-40D9-9412-DE59D5AEEA4C}">
+      <dgm:prSet/>
+      <dgm:spPr/>
+      <dgm:t>
+        <a:bodyPr/>
+        <a:lstStyle/>
+        <a:p>
+          <a:endParaRPr lang="en-US"/>
+        </a:p>
+      </dgm:t>
+    </dgm:pt>
+    <dgm:pt modelId="{1F6E8C04-73EA-456A-A474-94068CD74174}" type="sibTrans" cxnId="{55B57A00-664E-40D9-9412-DE59D5AEEA4C}">
+      <dgm:prSet/>
+      <dgm:spPr/>
+      <dgm:t>
+        <a:bodyPr/>
+        <a:lstStyle/>
+        <a:p>
+          <a:endParaRPr lang="en-US"/>
+        </a:p>
+      </dgm:t>
+    </dgm:pt>
     <dgm:pt modelId="{6C938D21-CC65-4E26-8BC3-D5ED39FF9B5D}" type="pres">
       <dgm:prSet presAssocID="{4043E098-ADED-4C59-A78C-4519C56022DA}" presName="hierChild1" presStyleCnt="0">
         <dgm:presLayoutVars>
@@ -4241,7 +4262,7 @@
       <dgm:spPr/>
     </dgm:pt>
     <dgm:pt modelId="{2A26AB7B-45D3-487F-84B4-3B7081180A49}" type="pres">
-      <dgm:prSet presAssocID="{E1AE4294-D0D2-4ECA-B262-2B98A150C5B8}" presName="Name37" presStyleLbl="parChTrans1D3" presStyleIdx="0" presStyleCnt="18"/>
+      <dgm:prSet presAssocID="{E1AE4294-D0D2-4ECA-B262-2B98A150C5B8}" presName="Name37" presStyleLbl="parChTrans1D3" presStyleIdx="0" presStyleCnt="19"/>
       <dgm:spPr/>
       <dgm:t>
         <a:bodyPr/>
@@ -4264,7 +4285,7 @@
       <dgm:spPr/>
     </dgm:pt>
     <dgm:pt modelId="{A2144F09-C959-4866-A6C9-F09CC5185CC0}" type="pres">
-      <dgm:prSet presAssocID="{84A135B9-9FE6-409F-9808-5ADA72EAE3A3}" presName="rootText" presStyleLbl="node3" presStyleIdx="0" presStyleCnt="18">
+      <dgm:prSet presAssocID="{84A135B9-9FE6-409F-9808-5ADA72EAE3A3}" presName="rootText" presStyleLbl="node3" presStyleIdx="0" presStyleCnt="19">
         <dgm:presLayoutVars>
           <dgm:chPref val="3"/>
         </dgm:presLayoutVars>
@@ -4279,7 +4300,7 @@
       </dgm:t>
     </dgm:pt>
     <dgm:pt modelId="{A0D5808D-F483-4E1F-8D02-ADE2AA432C2D}" type="pres">
-      <dgm:prSet presAssocID="{84A135B9-9FE6-409F-9808-5ADA72EAE3A3}" presName="rootConnector" presStyleLbl="node3" presStyleIdx="0" presStyleCnt="18"/>
+      <dgm:prSet presAssocID="{84A135B9-9FE6-409F-9808-5ADA72EAE3A3}" presName="rootConnector" presStyleLbl="node3" presStyleIdx="0" presStyleCnt="19"/>
       <dgm:spPr/>
       <dgm:t>
         <a:bodyPr/>
@@ -4298,7 +4319,7 @@
       <dgm:spPr/>
     </dgm:pt>
     <dgm:pt modelId="{CD8B1D07-A9B0-4BE8-B512-57D8E1888C0F}" type="pres">
-      <dgm:prSet presAssocID="{96816DF8-ACE4-4EFD-B7D0-9ACBCE60E690}" presName="Name37" presStyleLbl="parChTrans1D3" presStyleIdx="1" presStyleCnt="18"/>
+      <dgm:prSet presAssocID="{96816DF8-ACE4-4EFD-B7D0-9ACBCE60E690}" presName="Name37" presStyleLbl="parChTrans1D3" presStyleIdx="1" presStyleCnt="19"/>
       <dgm:spPr/>
       <dgm:t>
         <a:bodyPr/>
@@ -4321,7 +4342,7 @@
       <dgm:spPr/>
     </dgm:pt>
     <dgm:pt modelId="{AFD8C1B2-0965-4667-BC80-DB0C9F87E3FB}" type="pres">
-      <dgm:prSet presAssocID="{84AA1E9B-9B2F-4F89-86F5-B75D1FA44E63}" presName="rootText" presStyleLbl="node3" presStyleIdx="1" presStyleCnt="18">
+      <dgm:prSet presAssocID="{84AA1E9B-9B2F-4F89-86F5-B75D1FA44E63}" presName="rootText" presStyleLbl="node3" presStyleIdx="1" presStyleCnt="19">
         <dgm:presLayoutVars>
           <dgm:chPref val="3"/>
         </dgm:presLayoutVars>
@@ -4336,7 +4357,7 @@
       </dgm:t>
     </dgm:pt>
     <dgm:pt modelId="{71D6E9C7-6C5F-4758-85D1-F79E55CEB744}" type="pres">
-      <dgm:prSet presAssocID="{84AA1E9B-9B2F-4F89-86F5-B75D1FA44E63}" presName="rootConnector" presStyleLbl="node3" presStyleIdx="1" presStyleCnt="18"/>
+      <dgm:prSet presAssocID="{84AA1E9B-9B2F-4F89-86F5-B75D1FA44E63}" presName="rootConnector" presStyleLbl="node3" presStyleIdx="1" presStyleCnt="19"/>
       <dgm:spPr/>
       <dgm:t>
         <a:bodyPr/>
@@ -4355,7 +4376,7 @@
       <dgm:spPr/>
     </dgm:pt>
     <dgm:pt modelId="{9D2ECA20-C72D-4A30-A982-C73B06A8F5AB}" type="pres">
-      <dgm:prSet presAssocID="{67340119-CA3C-43BE-B1CA-FC548C2F5E8A}" presName="Name37" presStyleLbl="parChTrans1D3" presStyleIdx="2" presStyleCnt="18"/>
+      <dgm:prSet presAssocID="{67340119-CA3C-43BE-B1CA-FC548C2F5E8A}" presName="Name37" presStyleLbl="parChTrans1D3" presStyleIdx="2" presStyleCnt="19"/>
       <dgm:spPr/>
       <dgm:t>
         <a:bodyPr/>
@@ -4378,7 +4399,7 @@
       <dgm:spPr/>
     </dgm:pt>
     <dgm:pt modelId="{801CA520-FBE0-4307-84EA-95950FBEE9CD}" type="pres">
-      <dgm:prSet presAssocID="{153A7856-0226-480D-889C-399D7762029A}" presName="rootText" presStyleLbl="node3" presStyleIdx="2" presStyleCnt="18">
+      <dgm:prSet presAssocID="{153A7856-0226-480D-889C-399D7762029A}" presName="rootText" presStyleLbl="node3" presStyleIdx="2" presStyleCnt="19">
         <dgm:presLayoutVars>
           <dgm:chPref val="3"/>
         </dgm:presLayoutVars>
@@ -4393,7 +4414,7 @@
       </dgm:t>
     </dgm:pt>
     <dgm:pt modelId="{29854A8F-F85D-43F0-8980-35DDC2210CE1}" type="pres">
-      <dgm:prSet presAssocID="{153A7856-0226-480D-889C-399D7762029A}" presName="rootConnector" presStyleLbl="node3" presStyleIdx="2" presStyleCnt="18"/>
+      <dgm:prSet presAssocID="{153A7856-0226-480D-889C-399D7762029A}" presName="rootConnector" presStyleLbl="node3" presStyleIdx="2" presStyleCnt="19"/>
       <dgm:spPr/>
       <dgm:t>
         <a:bodyPr/>
@@ -4526,7 +4547,7 @@
       <dgm:spPr/>
     </dgm:pt>
     <dgm:pt modelId="{C2682D9C-D0E5-44DD-928D-EFBDDFF439E7}" type="pres">
-      <dgm:prSet presAssocID="{FC2D343D-A459-4DE5-8B60-4C3A8A8D2D0A}" presName="Name37" presStyleLbl="parChTrans1D3" presStyleIdx="3" presStyleCnt="18"/>
+      <dgm:prSet presAssocID="{FC2D343D-A459-4DE5-8B60-4C3A8A8D2D0A}" presName="Name37" presStyleLbl="parChTrans1D3" presStyleIdx="3" presStyleCnt="19"/>
       <dgm:spPr/>
       <dgm:t>
         <a:bodyPr/>
@@ -4549,7 +4570,7 @@
       <dgm:spPr/>
     </dgm:pt>
     <dgm:pt modelId="{E70894D9-C88C-43DC-981D-45B1551EE8FD}" type="pres">
-      <dgm:prSet presAssocID="{408FC4E3-D2AE-4AC5-AA8D-46497B86300B}" presName="rootText" presStyleLbl="node3" presStyleIdx="3" presStyleCnt="18">
+      <dgm:prSet presAssocID="{408FC4E3-D2AE-4AC5-AA8D-46497B86300B}" presName="rootText" presStyleLbl="node3" presStyleIdx="3" presStyleCnt="19">
         <dgm:presLayoutVars>
           <dgm:chPref val="3"/>
         </dgm:presLayoutVars>
@@ -4564,7 +4585,7 @@
       </dgm:t>
     </dgm:pt>
     <dgm:pt modelId="{2D9808C1-DFB6-4B3E-9E22-48AD0D228FCE}" type="pres">
-      <dgm:prSet presAssocID="{408FC4E3-D2AE-4AC5-AA8D-46497B86300B}" presName="rootConnector" presStyleLbl="node3" presStyleIdx="3" presStyleCnt="18"/>
+      <dgm:prSet presAssocID="{408FC4E3-D2AE-4AC5-AA8D-46497B86300B}" presName="rootConnector" presStyleLbl="node3" presStyleIdx="3" presStyleCnt="19"/>
       <dgm:spPr/>
       <dgm:t>
         <a:bodyPr/>
@@ -4583,7 +4604,7 @@
       <dgm:spPr/>
     </dgm:pt>
     <dgm:pt modelId="{38A72144-A617-492B-8451-248F5E5BA62D}" type="pres">
-      <dgm:prSet presAssocID="{9E4A5A6B-A6C7-4003-A4AD-37E5F2B7F93D}" presName="Name37" presStyleLbl="parChTrans1D3" presStyleIdx="4" presStyleCnt="18"/>
+      <dgm:prSet presAssocID="{9E4A5A6B-A6C7-4003-A4AD-37E5F2B7F93D}" presName="Name37" presStyleLbl="parChTrans1D3" presStyleIdx="4" presStyleCnt="19"/>
       <dgm:spPr/>
       <dgm:t>
         <a:bodyPr/>
@@ -4606,7 +4627,7 @@
       <dgm:spPr/>
     </dgm:pt>
     <dgm:pt modelId="{30B85055-33A8-4A00-95BF-07B642382108}" type="pres">
-      <dgm:prSet presAssocID="{FD594305-F045-4570-8EC2-05C99477FC91}" presName="rootText" presStyleLbl="node3" presStyleIdx="4" presStyleCnt="18">
+      <dgm:prSet presAssocID="{FD594305-F045-4570-8EC2-05C99477FC91}" presName="rootText" presStyleLbl="node3" presStyleIdx="4" presStyleCnt="19">
         <dgm:presLayoutVars>
           <dgm:chPref val="3"/>
         </dgm:presLayoutVars>
@@ -4621,7 +4642,7 @@
       </dgm:t>
     </dgm:pt>
     <dgm:pt modelId="{6ABA5C3E-2B09-4ABD-9EBB-7098989F42AC}" type="pres">
-      <dgm:prSet presAssocID="{FD594305-F045-4570-8EC2-05C99477FC91}" presName="rootConnector" presStyleLbl="node3" presStyleIdx="4" presStyleCnt="18"/>
+      <dgm:prSet presAssocID="{FD594305-F045-4570-8EC2-05C99477FC91}" presName="rootConnector" presStyleLbl="node3" presStyleIdx="4" presStyleCnt="19"/>
       <dgm:spPr/>
       <dgm:t>
         <a:bodyPr/>
@@ -4640,7 +4661,7 @@
       <dgm:spPr/>
     </dgm:pt>
     <dgm:pt modelId="{5956622D-C657-41DE-99D7-82BCF5526CCA}" type="pres">
-      <dgm:prSet presAssocID="{547B2C10-3DD5-422A-8EC9-1C5A5E781CCB}" presName="Name37" presStyleLbl="parChTrans1D3" presStyleIdx="5" presStyleCnt="18"/>
+      <dgm:prSet presAssocID="{547B2C10-3DD5-422A-8EC9-1C5A5E781CCB}" presName="Name37" presStyleLbl="parChTrans1D3" presStyleIdx="5" presStyleCnt="19"/>
       <dgm:spPr/>
       <dgm:t>
         <a:bodyPr/>
@@ -4663,7 +4684,7 @@
       <dgm:spPr/>
     </dgm:pt>
     <dgm:pt modelId="{0D0B6E8B-733F-4B33-BC37-A8FABC30D258}" type="pres">
-      <dgm:prSet presAssocID="{32773B8E-DEC6-4B33-9A83-DF15F99113F2}" presName="rootText" presStyleLbl="node3" presStyleIdx="5" presStyleCnt="18">
+      <dgm:prSet presAssocID="{32773B8E-DEC6-4B33-9A83-DF15F99113F2}" presName="rootText" presStyleLbl="node3" presStyleIdx="5" presStyleCnt="19">
         <dgm:presLayoutVars>
           <dgm:chPref val="3"/>
         </dgm:presLayoutVars>
@@ -4678,7 +4699,7 @@
       </dgm:t>
     </dgm:pt>
     <dgm:pt modelId="{1823B69F-A848-4B85-921C-1565690398CB}" type="pres">
-      <dgm:prSet presAssocID="{32773B8E-DEC6-4B33-9A83-DF15F99113F2}" presName="rootConnector" presStyleLbl="node3" presStyleIdx="5" presStyleCnt="18"/>
+      <dgm:prSet presAssocID="{32773B8E-DEC6-4B33-9A83-DF15F99113F2}" presName="rootConnector" presStyleLbl="node3" presStyleIdx="5" presStyleCnt="19"/>
       <dgm:spPr/>
       <dgm:t>
         <a:bodyPr/>
@@ -4753,6 +4774,56 @@
       <dgm:prSet presAssocID="{32773B8E-DEC6-4B33-9A83-DF15F99113F2}" presName="hierChild5" presStyleCnt="0"/>
       <dgm:spPr/>
     </dgm:pt>
+    <dgm:pt modelId="{EAA18B85-96B3-4420-922C-5E3DF66C8C05}" type="pres">
+      <dgm:prSet presAssocID="{D5D823D5-91CA-406C-BE1C-8A6A7FE4A782}" presName="Name37" presStyleLbl="parChTrans1D3" presStyleIdx="6" presStyleCnt="19"/>
+      <dgm:spPr/>
+    </dgm:pt>
+    <dgm:pt modelId="{54718232-6FEE-4FB9-AA00-E40E75621E8D}" type="pres">
+      <dgm:prSet presAssocID="{30799FDA-EBC8-4477-9BC5-A0C5AA681D35}" presName="hierRoot2" presStyleCnt="0">
+        <dgm:presLayoutVars>
+          <dgm:hierBranch val="init"/>
+        </dgm:presLayoutVars>
+      </dgm:prSet>
+      <dgm:spPr/>
+    </dgm:pt>
+    <dgm:pt modelId="{4C440789-DEC4-4B30-AB18-5219EFBFF57C}" type="pres">
+      <dgm:prSet presAssocID="{30799FDA-EBC8-4477-9BC5-A0C5AA681D35}" presName="rootComposite" presStyleCnt="0"/>
+      <dgm:spPr/>
+    </dgm:pt>
+    <dgm:pt modelId="{C148D24D-15BA-4292-B464-5A29DD6C2A09}" type="pres">
+      <dgm:prSet presAssocID="{30799FDA-EBC8-4477-9BC5-A0C5AA681D35}" presName="rootText" presStyleLbl="node3" presStyleIdx="6" presStyleCnt="19">
+        <dgm:presLayoutVars>
+          <dgm:chPref val="3"/>
+        </dgm:presLayoutVars>
+      </dgm:prSet>
+      <dgm:spPr/>
+      <dgm:t>
+        <a:bodyPr/>
+        <a:lstStyle/>
+        <a:p>
+          <a:endParaRPr lang="en-US"/>
+        </a:p>
+      </dgm:t>
+    </dgm:pt>
+    <dgm:pt modelId="{C2275C97-9640-464E-9128-8BE57D53AF15}" type="pres">
+      <dgm:prSet presAssocID="{30799FDA-EBC8-4477-9BC5-A0C5AA681D35}" presName="rootConnector" presStyleLbl="node3" presStyleIdx="6" presStyleCnt="19"/>
+      <dgm:spPr/>
+      <dgm:t>
+        <a:bodyPr/>
+        <a:lstStyle/>
+        <a:p>
+          <a:endParaRPr lang="en-US"/>
+        </a:p>
+      </dgm:t>
+    </dgm:pt>
+    <dgm:pt modelId="{199234C0-77C7-414A-8AE0-380D3D6C6548}" type="pres">
+      <dgm:prSet presAssocID="{30799FDA-EBC8-4477-9BC5-A0C5AA681D35}" presName="hierChild4" presStyleCnt="0"/>
+      <dgm:spPr/>
+    </dgm:pt>
+    <dgm:pt modelId="{2FE8C71D-9150-44DE-9ED4-363C1622A283}" type="pres">
+      <dgm:prSet presAssocID="{30799FDA-EBC8-4477-9BC5-A0C5AA681D35}" presName="hierChild5" presStyleCnt="0"/>
+      <dgm:spPr/>
+    </dgm:pt>
     <dgm:pt modelId="{022EA707-539E-46E2-968B-08C96E8C2F8C}" type="pres">
       <dgm:prSet presAssocID="{C136E030-9FA0-4CD0-ADB7-70D3BE3322FD}" presName="hierChild5" presStyleCnt="0"/>
       <dgm:spPr/>
@@ -4811,7 +4882,7 @@
       <dgm:spPr/>
     </dgm:pt>
     <dgm:pt modelId="{3A2CB7AB-8DD9-4709-B32A-4689D2DA84E8}" type="pres">
-      <dgm:prSet presAssocID="{F1A93C19-A813-4946-B4A4-657F3837817F}" presName="Name37" presStyleLbl="parChTrans1D3" presStyleIdx="6" presStyleCnt="18"/>
+      <dgm:prSet presAssocID="{F1A93C19-A813-4946-B4A4-657F3837817F}" presName="Name37" presStyleLbl="parChTrans1D3" presStyleIdx="7" presStyleCnt="19"/>
       <dgm:spPr/>
       <dgm:t>
         <a:bodyPr/>
@@ -4834,7 +4905,7 @@
       <dgm:spPr/>
     </dgm:pt>
     <dgm:pt modelId="{7F8BDA05-49AA-4172-B28C-CB00C0E0A64D}" type="pres">
-      <dgm:prSet presAssocID="{780AEFF4-41B4-4484-B0D6-3A741AA2C743}" presName="rootText" presStyleLbl="node3" presStyleIdx="6" presStyleCnt="18">
+      <dgm:prSet presAssocID="{780AEFF4-41B4-4484-B0D6-3A741AA2C743}" presName="rootText" presStyleLbl="node3" presStyleIdx="7" presStyleCnt="19">
         <dgm:presLayoutVars>
           <dgm:chPref val="3"/>
         </dgm:presLayoutVars>
@@ -4849,7 +4920,7 @@
       </dgm:t>
     </dgm:pt>
     <dgm:pt modelId="{70E40DCA-0916-4EBB-9C3A-3FB44444E514}" type="pres">
-      <dgm:prSet presAssocID="{780AEFF4-41B4-4484-B0D6-3A741AA2C743}" presName="rootConnector" presStyleLbl="node3" presStyleIdx="6" presStyleCnt="18"/>
+      <dgm:prSet presAssocID="{780AEFF4-41B4-4484-B0D6-3A741AA2C743}" presName="rootConnector" presStyleLbl="node3" presStyleIdx="7" presStyleCnt="19"/>
       <dgm:spPr/>
       <dgm:t>
         <a:bodyPr/>
@@ -4868,7 +4939,7 @@
       <dgm:spPr/>
     </dgm:pt>
     <dgm:pt modelId="{D7025DB5-BAD6-4CE7-904E-F3C3D7E04B03}" type="pres">
-      <dgm:prSet presAssocID="{D8059B51-8D55-4F50-8F43-AA0AE4C33A5C}" presName="Name37" presStyleLbl="parChTrans1D3" presStyleIdx="7" presStyleCnt="18"/>
+      <dgm:prSet presAssocID="{D8059B51-8D55-4F50-8F43-AA0AE4C33A5C}" presName="Name37" presStyleLbl="parChTrans1D3" presStyleIdx="8" presStyleCnt="19"/>
       <dgm:spPr/>
       <dgm:t>
         <a:bodyPr/>
@@ -4891,7 +4962,7 @@
       <dgm:spPr/>
     </dgm:pt>
     <dgm:pt modelId="{46EA12B1-E083-4316-8565-9F74158CD108}" type="pres">
-      <dgm:prSet presAssocID="{6DB2C917-8511-4F22-AFBE-BB3A1FCADAB5}" presName="rootText" presStyleLbl="node3" presStyleIdx="7" presStyleCnt="18">
+      <dgm:prSet presAssocID="{6DB2C917-8511-4F22-AFBE-BB3A1FCADAB5}" presName="rootText" presStyleLbl="node3" presStyleIdx="8" presStyleCnt="19">
         <dgm:presLayoutVars>
           <dgm:chPref val="3"/>
         </dgm:presLayoutVars>
@@ -4906,7 +4977,7 @@
       </dgm:t>
     </dgm:pt>
     <dgm:pt modelId="{A8C5E85D-44C4-4624-8C0D-2AB9327141C2}" type="pres">
-      <dgm:prSet presAssocID="{6DB2C917-8511-4F22-AFBE-BB3A1FCADAB5}" presName="rootConnector" presStyleLbl="node3" presStyleIdx="7" presStyleCnt="18"/>
+      <dgm:prSet presAssocID="{6DB2C917-8511-4F22-AFBE-BB3A1FCADAB5}" presName="rootConnector" presStyleLbl="node3" presStyleIdx="8" presStyleCnt="19"/>
       <dgm:spPr/>
       <dgm:t>
         <a:bodyPr/>
@@ -4982,7 +5053,7 @@
       <dgm:spPr/>
     </dgm:pt>
     <dgm:pt modelId="{0B552AE2-0956-4B80-B341-32DBD8C75575}" type="pres">
-      <dgm:prSet presAssocID="{14144894-FF46-49B9-A007-3789D2E0FB8D}" presName="Name37" presStyleLbl="parChTrans1D3" presStyleIdx="8" presStyleCnt="18"/>
+      <dgm:prSet presAssocID="{14144894-FF46-49B9-A007-3789D2E0FB8D}" presName="Name37" presStyleLbl="parChTrans1D3" presStyleIdx="9" presStyleCnt="19"/>
       <dgm:spPr/>
       <dgm:t>
         <a:bodyPr/>
@@ -5005,7 +5076,7 @@
       <dgm:spPr/>
     </dgm:pt>
     <dgm:pt modelId="{4ABEEB70-86CC-4E30-A28E-86DD17ECE3F4}" type="pres">
-      <dgm:prSet presAssocID="{1FA8E3A3-D3E3-4985-BB2B-AEA0EB6E4B2F}" presName="rootText" presStyleLbl="node3" presStyleIdx="8" presStyleCnt="18">
+      <dgm:prSet presAssocID="{1FA8E3A3-D3E3-4985-BB2B-AEA0EB6E4B2F}" presName="rootText" presStyleLbl="node3" presStyleIdx="9" presStyleCnt="19">
         <dgm:presLayoutVars>
           <dgm:chPref val="3"/>
         </dgm:presLayoutVars>
@@ -5020,7 +5091,7 @@
       </dgm:t>
     </dgm:pt>
     <dgm:pt modelId="{E035AC0B-86F3-4D5B-A247-31288DFF43E1}" type="pres">
-      <dgm:prSet presAssocID="{1FA8E3A3-D3E3-4985-BB2B-AEA0EB6E4B2F}" presName="rootConnector" presStyleLbl="node3" presStyleIdx="8" presStyleCnt="18"/>
+      <dgm:prSet presAssocID="{1FA8E3A3-D3E3-4985-BB2B-AEA0EB6E4B2F}" presName="rootConnector" presStyleLbl="node3" presStyleIdx="9" presStyleCnt="19"/>
       <dgm:spPr/>
       <dgm:t>
         <a:bodyPr/>
@@ -5210,7 +5281,7 @@
       <dgm:spPr/>
     </dgm:pt>
     <dgm:pt modelId="{14C38AD8-D18B-4F47-A71B-B48B14A0FC8C}" type="pres">
-      <dgm:prSet presAssocID="{00814B98-BC5D-4C8A-9672-8943A60FD8F4}" presName="Name37" presStyleLbl="parChTrans1D3" presStyleIdx="9" presStyleCnt="18"/>
+      <dgm:prSet presAssocID="{00814B98-BC5D-4C8A-9672-8943A60FD8F4}" presName="Name37" presStyleLbl="parChTrans1D3" presStyleIdx="10" presStyleCnt="19"/>
       <dgm:spPr/>
       <dgm:t>
         <a:bodyPr/>
@@ -5233,7 +5304,7 @@
       <dgm:spPr/>
     </dgm:pt>
     <dgm:pt modelId="{9BBCC43E-F823-4CAB-B3E3-40CB71F77E2C}" type="pres">
-      <dgm:prSet presAssocID="{E351FE02-E1AB-4184-8156-F42FA486CA3C}" presName="rootText" presStyleLbl="node3" presStyleIdx="9" presStyleCnt="18">
+      <dgm:prSet presAssocID="{E351FE02-E1AB-4184-8156-F42FA486CA3C}" presName="rootText" presStyleLbl="node3" presStyleIdx="10" presStyleCnt="19">
         <dgm:presLayoutVars>
           <dgm:chPref val="3"/>
         </dgm:presLayoutVars>
@@ -5248,7 +5319,7 @@
       </dgm:t>
     </dgm:pt>
     <dgm:pt modelId="{5DFC3BCF-8B90-48A5-A26A-3C8447EA9FF7}" type="pres">
-      <dgm:prSet presAssocID="{E351FE02-E1AB-4184-8156-F42FA486CA3C}" presName="rootConnector" presStyleLbl="node3" presStyleIdx="9" presStyleCnt="18"/>
+      <dgm:prSet presAssocID="{E351FE02-E1AB-4184-8156-F42FA486CA3C}" presName="rootConnector" presStyleLbl="node3" presStyleIdx="10" presStyleCnt="19"/>
       <dgm:spPr/>
       <dgm:t>
         <a:bodyPr/>
@@ -5324,7 +5395,7 @@
       <dgm:spPr/>
     </dgm:pt>
     <dgm:pt modelId="{3D8A157C-B63B-4D96-80E1-73316A192BF5}" type="pres">
-      <dgm:prSet presAssocID="{02D351FC-572F-48E7-8B5F-B0037E0BE4FF}" presName="Name37" presStyleLbl="parChTrans1D3" presStyleIdx="10" presStyleCnt="18"/>
+      <dgm:prSet presAssocID="{02D351FC-572F-48E7-8B5F-B0037E0BE4FF}" presName="Name37" presStyleLbl="parChTrans1D3" presStyleIdx="11" presStyleCnt="19"/>
       <dgm:spPr/>
       <dgm:t>
         <a:bodyPr/>
@@ -5347,7 +5418,7 @@
       <dgm:spPr/>
     </dgm:pt>
     <dgm:pt modelId="{97992A74-7510-4107-8EA0-6DAFD5F16A80}" type="pres">
-      <dgm:prSet presAssocID="{1DF57FFE-8557-41E7-A174-D028BA0DD9BB}" presName="rootText" presStyleLbl="node3" presStyleIdx="10" presStyleCnt="18">
+      <dgm:prSet presAssocID="{1DF57FFE-8557-41E7-A174-D028BA0DD9BB}" presName="rootText" presStyleLbl="node3" presStyleIdx="11" presStyleCnt="19">
         <dgm:presLayoutVars>
           <dgm:chPref val="3"/>
         </dgm:presLayoutVars>
@@ -5362,7 +5433,7 @@
       </dgm:t>
     </dgm:pt>
     <dgm:pt modelId="{4C6A56DF-D777-4B1C-8192-B04FE54E57EC}" type="pres">
-      <dgm:prSet presAssocID="{1DF57FFE-8557-41E7-A174-D028BA0DD9BB}" presName="rootConnector" presStyleLbl="node3" presStyleIdx="10" presStyleCnt="18"/>
+      <dgm:prSet presAssocID="{1DF57FFE-8557-41E7-A174-D028BA0DD9BB}" presName="rootConnector" presStyleLbl="node3" presStyleIdx="11" presStyleCnt="19"/>
       <dgm:spPr/>
       <dgm:t>
         <a:bodyPr/>
@@ -5381,7 +5452,7 @@
       <dgm:spPr/>
     </dgm:pt>
     <dgm:pt modelId="{1FF5E02E-39DD-4A3F-B1F1-53E2792F24D9}" type="pres">
-      <dgm:prSet presAssocID="{BAFBC646-24C3-4A0B-A52F-9B6CEA7A5586}" presName="Name37" presStyleLbl="parChTrans1D3" presStyleIdx="11" presStyleCnt="18"/>
+      <dgm:prSet presAssocID="{BAFBC646-24C3-4A0B-A52F-9B6CEA7A5586}" presName="Name37" presStyleLbl="parChTrans1D3" presStyleIdx="12" presStyleCnt="19"/>
       <dgm:spPr/>
       <dgm:t>
         <a:bodyPr/>
@@ -5404,7 +5475,7 @@
       <dgm:spPr/>
     </dgm:pt>
     <dgm:pt modelId="{76836F50-C7E8-4F47-AD4C-34275127A89C}" type="pres">
-      <dgm:prSet presAssocID="{8DE42A42-F46B-459C-8AB1-538D10CF01FB}" presName="rootText" presStyleLbl="node3" presStyleIdx="11" presStyleCnt="18">
+      <dgm:prSet presAssocID="{8DE42A42-F46B-459C-8AB1-538D10CF01FB}" presName="rootText" presStyleLbl="node3" presStyleIdx="12" presStyleCnt="19">
         <dgm:presLayoutVars>
           <dgm:chPref val="3"/>
         </dgm:presLayoutVars>
@@ -5419,7 +5490,7 @@
       </dgm:t>
     </dgm:pt>
     <dgm:pt modelId="{4326625B-A9C0-4093-9A00-F400C668337C}" type="pres">
-      <dgm:prSet presAssocID="{8DE42A42-F46B-459C-8AB1-538D10CF01FB}" presName="rootConnector" presStyleLbl="node3" presStyleIdx="11" presStyleCnt="18"/>
+      <dgm:prSet presAssocID="{8DE42A42-F46B-459C-8AB1-538D10CF01FB}" presName="rootConnector" presStyleLbl="node3" presStyleIdx="12" presStyleCnt="19"/>
       <dgm:spPr/>
       <dgm:t>
         <a:bodyPr/>
@@ -5552,7 +5623,7 @@
       <dgm:spPr/>
     </dgm:pt>
     <dgm:pt modelId="{75F3D918-0E31-4365-AF69-11ABC3426B75}" type="pres">
-      <dgm:prSet presAssocID="{D4652AC7-F075-4FBF-B58C-CD89024645CF}" presName="Name37" presStyleLbl="parChTrans1D3" presStyleIdx="12" presStyleCnt="18"/>
+      <dgm:prSet presAssocID="{D4652AC7-F075-4FBF-B58C-CD89024645CF}" presName="Name37" presStyleLbl="parChTrans1D3" presStyleIdx="13" presStyleCnt="19"/>
       <dgm:spPr/>
       <dgm:t>
         <a:bodyPr/>
@@ -5575,7 +5646,7 @@
       <dgm:spPr/>
     </dgm:pt>
     <dgm:pt modelId="{132C9762-CD51-4381-AC26-4EB79B4D453D}" type="pres">
-      <dgm:prSet presAssocID="{E00B6860-EB50-492B-9BB3-1DCE9F5EFA5F}" presName="rootText" presStyleLbl="node3" presStyleIdx="12" presStyleCnt="18">
+      <dgm:prSet presAssocID="{E00B6860-EB50-492B-9BB3-1DCE9F5EFA5F}" presName="rootText" presStyleLbl="node3" presStyleIdx="13" presStyleCnt="19">
         <dgm:presLayoutVars>
           <dgm:chPref val="3"/>
         </dgm:presLayoutVars>
@@ -5590,7 +5661,7 @@
       </dgm:t>
     </dgm:pt>
     <dgm:pt modelId="{E1404B24-DF1E-4DBC-A9AA-4009A4FD47D5}" type="pres">
-      <dgm:prSet presAssocID="{E00B6860-EB50-492B-9BB3-1DCE9F5EFA5F}" presName="rootConnector" presStyleLbl="node3" presStyleIdx="12" presStyleCnt="18"/>
+      <dgm:prSet presAssocID="{E00B6860-EB50-492B-9BB3-1DCE9F5EFA5F}" presName="rootConnector" presStyleLbl="node3" presStyleIdx="13" presStyleCnt="19"/>
       <dgm:spPr/>
       <dgm:t>
         <a:bodyPr/>
@@ -5609,7 +5680,7 @@
       <dgm:spPr/>
     </dgm:pt>
     <dgm:pt modelId="{C6DAF549-F852-45CB-BD8C-8060F1B0E52F}" type="pres">
-      <dgm:prSet presAssocID="{B70FAAF1-BC23-4B37-9395-64481D82D12C}" presName="Name37" presStyleLbl="parChTrans1D3" presStyleIdx="13" presStyleCnt="18"/>
+      <dgm:prSet presAssocID="{B70FAAF1-BC23-4B37-9395-64481D82D12C}" presName="Name37" presStyleLbl="parChTrans1D3" presStyleIdx="14" presStyleCnt="19"/>
       <dgm:spPr/>
       <dgm:t>
         <a:bodyPr/>
@@ -5632,7 +5703,7 @@
       <dgm:spPr/>
     </dgm:pt>
     <dgm:pt modelId="{BC8526E3-BACF-4713-8127-B3CB31BC4425}" type="pres">
-      <dgm:prSet presAssocID="{CE3FC092-4BB6-471B-9989-8CF6CBB9CBD2}" presName="rootText" presStyleLbl="node3" presStyleIdx="13" presStyleCnt="18">
+      <dgm:prSet presAssocID="{CE3FC092-4BB6-471B-9989-8CF6CBB9CBD2}" presName="rootText" presStyleLbl="node3" presStyleIdx="14" presStyleCnt="19">
         <dgm:presLayoutVars>
           <dgm:chPref val="3"/>
         </dgm:presLayoutVars>
@@ -5647,7 +5718,7 @@
       </dgm:t>
     </dgm:pt>
     <dgm:pt modelId="{76C96885-2653-4C4D-9931-CC05A6B741EA}" type="pres">
-      <dgm:prSet presAssocID="{CE3FC092-4BB6-471B-9989-8CF6CBB9CBD2}" presName="rootConnector" presStyleLbl="node3" presStyleIdx="13" presStyleCnt="18"/>
+      <dgm:prSet presAssocID="{CE3FC092-4BB6-471B-9989-8CF6CBB9CBD2}" presName="rootConnector" presStyleLbl="node3" presStyleIdx="14" presStyleCnt="19"/>
       <dgm:spPr/>
       <dgm:t>
         <a:bodyPr/>
@@ -5666,7 +5737,7 @@
       <dgm:spPr/>
     </dgm:pt>
     <dgm:pt modelId="{D26DB10E-A208-4264-8BF6-C12CC3DB6D3C}" type="pres">
-      <dgm:prSet presAssocID="{703404D2-09B2-4DAA-B0BA-D23CE2A661E4}" presName="Name37" presStyleLbl="parChTrans1D3" presStyleIdx="14" presStyleCnt="18"/>
+      <dgm:prSet presAssocID="{703404D2-09B2-4DAA-B0BA-D23CE2A661E4}" presName="Name37" presStyleLbl="parChTrans1D3" presStyleIdx="15" presStyleCnt="19"/>
       <dgm:spPr/>
       <dgm:t>
         <a:bodyPr/>
@@ -5689,7 +5760,7 @@
       <dgm:spPr/>
     </dgm:pt>
     <dgm:pt modelId="{CE9C3069-0ED8-429D-AA08-84F0CBB86F30}" type="pres">
-      <dgm:prSet presAssocID="{7B080C31-0A8D-42B3-8F99-A5743D8974B1}" presName="rootText" presStyleLbl="node3" presStyleIdx="14" presStyleCnt="18">
+      <dgm:prSet presAssocID="{7B080C31-0A8D-42B3-8F99-A5743D8974B1}" presName="rootText" presStyleLbl="node3" presStyleIdx="15" presStyleCnt="19">
         <dgm:presLayoutVars>
           <dgm:chPref val="3"/>
         </dgm:presLayoutVars>
@@ -5704,7 +5775,7 @@
       </dgm:t>
     </dgm:pt>
     <dgm:pt modelId="{D02D31F1-3F7A-4094-9E73-537072C2BF4D}" type="pres">
-      <dgm:prSet presAssocID="{7B080C31-0A8D-42B3-8F99-A5743D8974B1}" presName="rootConnector" presStyleLbl="node3" presStyleIdx="14" presStyleCnt="18"/>
+      <dgm:prSet presAssocID="{7B080C31-0A8D-42B3-8F99-A5743D8974B1}" presName="rootConnector" presStyleLbl="node3" presStyleIdx="15" presStyleCnt="19"/>
       <dgm:spPr/>
       <dgm:t>
         <a:bodyPr/>
@@ -5894,7 +5965,7 @@
       <dgm:spPr/>
     </dgm:pt>
     <dgm:pt modelId="{D0CA9539-4D88-45C5-A2A8-FF2E7A634411}" type="pres">
-      <dgm:prSet presAssocID="{48E7AF34-0CB1-4A9D-A86B-6D5541188CA7}" presName="Name37" presStyleLbl="parChTrans1D3" presStyleIdx="15" presStyleCnt="18"/>
+      <dgm:prSet presAssocID="{48E7AF34-0CB1-4A9D-A86B-6D5541188CA7}" presName="Name37" presStyleLbl="parChTrans1D3" presStyleIdx="16" presStyleCnt="19"/>
       <dgm:spPr/>
       <dgm:t>
         <a:bodyPr/>
@@ -5917,7 +5988,7 @@
       <dgm:spPr/>
     </dgm:pt>
     <dgm:pt modelId="{3EAA265B-B2BA-43CE-A545-A89314E8E965}" type="pres">
-      <dgm:prSet presAssocID="{18812D68-AC1D-4A33-9558-B39CD100C978}" presName="rootText" presStyleLbl="node3" presStyleIdx="15" presStyleCnt="18">
+      <dgm:prSet presAssocID="{18812D68-AC1D-4A33-9558-B39CD100C978}" presName="rootText" presStyleLbl="node3" presStyleIdx="16" presStyleCnt="19">
         <dgm:presLayoutVars>
           <dgm:chPref val="3"/>
         </dgm:presLayoutVars>
@@ -5932,7 +6003,7 @@
       </dgm:t>
     </dgm:pt>
     <dgm:pt modelId="{A98E459E-D092-4B7A-8D0E-B69607811FC1}" type="pres">
-      <dgm:prSet presAssocID="{18812D68-AC1D-4A33-9558-B39CD100C978}" presName="rootConnector" presStyleLbl="node3" presStyleIdx="15" presStyleCnt="18"/>
+      <dgm:prSet presAssocID="{18812D68-AC1D-4A33-9558-B39CD100C978}" presName="rootConnector" presStyleLbl="node3" presStyleIdx="16" presStyleCnt="19"/>
       <dgm:spPr/>
       <dgm:t>
         <a:bodyPr/>
@@ -5951,7 +6022,7 @@
       <dgm:spPr/>
     </dgm:pt>
     <dgm:pt modelId="{712186AE-0B15-420C-8F9C-DD27252BE256}" type="pres">
-      <dgm:prSet presAssocID="{57EAD6C0-3381-4463-9829-EFAA8FEA7BE2}" presName="Name37" presStyleLbl="parChTrans1D3" presStyleIdx="16" presStyleCnt="18"/>
+      <dgm:prSet presAssocID="{57EAD6C0-3381-4463-9829-EFAA8FEA7BE2}" presName="Name37" presStyleLbl="parChTrans1D3" presStyleIdx="17" presStyleCnt="19"/>
       <dgm:spPr/>
       <dgm:t>
         <a:bodyPr/>
@@ -5974,7 +6045,7 @@
       <dgm:spPr/>
     </dgm:pt>
     <dgm:pt modelId="{E71948DB-8535-4A72-A336-4F8DA76738FC}" type="pres">
-      <dgm:prSet presAssocID="{07D0F59E-96F5-454F-92B7-90EAE10F4DBB}" presName="rootText" presStyleLbl="node3" presStyleIdx="16" presStyleCnt="18">
+      <dgm:prSet presAssocID="{07D0F59E-96F5-454F-92B7-90EAE10F4DBB}" presName="rootText" presStyleLbl="node3" presStyleIdx="17" presStyleCnt="19">
         <dgm:presLayoutVars>
           <dgm:chPref val="3"/>
         </dgm:presLayoutVars>
@@ -5989,7 +6060,7 @@
       </dgm:t>
     </dgm:pt>
     <dgm:pt modelId="{E34B04E9-308C-4910-8F60-04D7908334B8}" type="pres">
-      <dgm:prSet presAssocID="{07D0F59E-96F5-454F-92B7-90EAE10F4DBB}" presName="rootConnector" presStyleLbl="node3" presStyleIdx="16" presStyleCnt="18"/>
+      <dgm:prSet presAssocID="{07D0F59E-96F5-454F-92B7-90EAE10F4DBB}" presName="rootConnector" presStyleLbl="node3" presStyleIdx="17" presStyleCnt="19"/>
       <dgm:spPr/>
       <dgm:t>
         <a:bodyPr/>
@@ -6008,7 +6079,7 @@
       <dgm:spPr/>
     </dgm:pt>
     <dgm:pt modelId="{FDF09A14-BDCE-4E39-8CE4-B1D90BA4EA31}" type="pres">
-      <dgm:prSet presAssocID="{D1B50BFB-849E-4AB4-B927-7E87FB6F1E88}" presName="Name37" presStyleLbl="parChTrans1D3" presStyleIdx="17" presStyleCnt="18"/>
+      <dgm:prSet presAssocID="{D1B50BFB-849E-4AB4-B927-7E87FB6F1E88}" presName="Name37" presStyleLbl="parChTrans1D3" presStyleIdx="18" presStyleCnt="19"/>
       <dgm:spPr/>
       <dgm:t>
         <a:bodyPr/>
@@ -6031,7 +6102,7 @@
       <dgm:spPr/>
     </dgm:pt>
     <dgm:pt modelId="{F1F98FFB-008A-4F7E-A4E6-B8864763B73C}" type="pres">
-      <dgm:prSet presAssocID="{F3D02132-8157-429B-BF3E-2CF54B46BFA6}" presName="rootText" presStyleLbl="node3" presStyleIdx="17" presStyleCnt="18">
+      <dgm:prSet presAssocID="{F3D02132-8157-429B-BF3E-2CF54B46BFA6}" presName="rootText" presStyleLbl="node3" presStyleIdx="18" presStyleCnt="19">
         <dgm:presLayoutVars>
           <dgm:chPref val="3"/>
         </dgm:presLayoutVars>
@@ -6046,7 +6117,7 @@
       </dgm:t>
     </dgm:pt>
     <dgm:pt modelId="{9C948593-1483-4B17-8E84-8447D17F6DF4}" type="pres">
-      <dgm:prSet presAssocID="{F3D02132-8157-429B-BF3E-2CF54B46BFA6}" presName="rootConnector" presStyleLbl="node3" presStyleIdx="17" presStyleCnt="18"/>
+      <dgm:prSet presAssocID="{F3D02132-8157-429B-BF3E-2CF54B46BFA6}" presName="rootConnector" presStyleLbl="node3" presStyleIdx="18" presStyleCnt="19"/>
       <dgm:spPr/>
       <dgm:t>
         <a:bodyPr/>
@@ -6131,396 +6202,407 @@
     </dgm:pt>
   </dgm:ptLst>
   <dgm:cxnLst>
-    <dgm:cxn modelId="{5E2BCAAC-694D-4F2A-A4F2-EC09407DC82F}" type="presOf" srcId="{F1A93C19-A813-4946-B4A4-657F3837817F}" destId="{3A2CB7AB-8DD9-4709-B32A-4689D2DA84E8}" srcOrd="0" destOrd="0" presId="urn:microsoft.com/office/officeart/2005/8/layout/orgChart1"/>
-    <dgm:cxn modelId="{824A2E5E-9344-4BA9-9D48-A721E01D842A}" type="presOf" srcId="{E00B6860-EB50-492B-9BB3-1DCE9F5EFA5F}" destId="{132C9762-CD51-4381-AC26-4EB79B4D453D}" srcOrd="0" destOrd="0" presId="urn:microsoft.com/office/officeart/2005/8/layout/orgChart1"/>
-    <dgm:cxn modelId="{E7E1A745-FB84-4121-9190-33A505D7AA5B}" type="presOf" srcId="{C136E030-9FA0-4CD0-ADB7-70D3BE3322FD}" destId="{66E61269-ED48-42B1-A420-99B674040EDC}" srcOrd="0" destOrd="0" presId="urn:microsoft.com/office/officeart/2005/8/layout/orgChart1"/>
-    <dgm:cxn modelId="{68EBA680-BAF1-480D-A479-30D85A8D2C57}" type="presOf" srcId="{57EAD6C0-3381-4463-9829-EFAA8FEA7BE2}" destId="{712186AE-0B15-420C-8F9C-DD27252BE256}" srcOrd="0" destOrd="0" presId="urn:microsoft.com/office/officeart/2005/8/layout/orgChart1"/>
-    <dgm:cxn modelId="{65E6ABD1-52FC-423F-9AFF-D753A6B5DC68}" type="presOf" srcId="{B0293B89-46BB-481B-B8BA-134AC9458CA1}" destId="{399D134C-E5A9-4EB2-8A56-52213E8F75F2}" srcOrd="1" destOrd="0" presId="urn:microsoft.com/office/officeart/2005/8/layout/orgChart1"/>
-    <dgm:cxn modelId="{071893C5-67DA-4C61-A10B-D86B87178A8E}" type="presOf" srcId="{E00B6860-EB50-492B-9BB3-1DCE9F5EFA5F}" destId="{E1404B24-DF1E-4DBC-A9AA-4009A4FD47D5}" srcOrd="1" destOrd="0" presId="urn:microsoft.com/office/officeart/2005/8/layout/orgChart1"/>
+    <dgm:cxn modelId="{FCE9E87D-6663-4A34-A04E-AA11E8D8F58F}" type="presOf" srcId="{5AEB913C-298E-4A25-9869-A9EF4555D53F}" destId="{19B5046A-E4C7-4FE8-B213-38DB778AFAE5}" srcOrd="0" destOrd="0" presId="urn:microsoft.com/office/officeart/2005/8/layout/orgChart1"/>
+    <dgm:cxn modelId="{8DA2AEC1-A9CE-4538-9DE8-BAE07F0A2C77}" type="presOf" srcId="{18812D68-AC1D-4A33-9558-B39CD100C978}" destId="{A98E459E-D092-4B7A-8D0E-B69607811FC1}" srcOrd="1" destOrd="0" presId="urn:microsoft.com/office/officeart/2005/8/layout/orgChart1"/>
+    <dgm:cxn modelId="{23DE1A5F-0A2E-4C58-8F44-667DAFF5703D}" type="presOf" srcId="{00814B98-BC5D-4C8A-9672-8943A60FD8F4}" destId="{14C38AD8-D18B-4F47-A71B-B48B14A0FC8C}" srcOrd="0" destOrd="0" presId="urn:microsoft.com/office/officeart/2005/8/layout/orgChart1"/>
+    <dgm:cxn modelId="{66239847-E9CE-40B7-BE9B-431CC89EC459}" type="presOf" srcId="{4043E098-ADED-4C59-A78C-4519C56022DA}" destId="{6C938D21-CC65-4E26-8BC3-D5ED39FF9B5D}" srcOrd="0" destOrd="0" presId="urn:microsoft.com/office/officeart/2005/8/layout/orgChart1"/>
+    <dgm:cxn modelId="{C93BE9E4-FAE5-4F0E-A202-54224C89989C}" type="presOf" srcId="{7407B907-CEA0-4295-966E-C9A56FCE852B}" destId="{8F76FFF1-583B-4871-B2D7-D94AB7367A7D}" srcOrd="0" destOrd="0" presId="urn:microsoft.com/office/officeart/2005/8/layout/orgChart1"/>
     <dgm:cxn modelId="{56139D50-E902-4197-AE18-854B81060103}" srcId="{5888E048-0C94-4E3D-BA88-5264CD661E39}" destId="{A32B180D-92DC-4252-9426-76C759476CD5}" srcOrd="2" destOrd="0" parTransId="{A6D69801-18EC-4554-AC45-7F35759B60E2}" sibTransId="{1322A6F2-45F8-4BA4-A8B8-0512B6444365}"/>
-    <dgm:cxn modelId="{CBD3C559-907D-45BE-965E-8CA45AD7D961}" type="presOf" srcId="{703404D2-09B2-4DAA-B0BA-D23CE2A661E4}" destId="{D26DB10E-A208-4264-8BF6-C12CC3DB6D3C}" srcOrd="0" destOrd="0" presId="urn:microsoft.com/office/officeart/2005/8/layout/orgChart1"/>
+    <dgm:cxn modelId="{FDA58E2E-8C94-4086-884E-669C8670867C}" type="presOf" srcId="{79BE5055-FA47-4820-BDD7-EBAE56427BE1}" destId="{F21D70E1-5F8D-45CB-BE65-C4AAD15DF428}" srcOrd="0" destOrd="0" presId="urn:microsoft.com/office/officeart/2005/8/layout/orgChart1"/>
+    <dgm:cxn modelId="{64CE7FC4-B77D-411A-8CE5-2D573221F9F4}" type="presOf" srcId="{1FA8E3A3-D3E3-4985-BB2B-AEA0EB6E4B2F}" destId="{4ABEEB70-86CC-4E30-A28E-86DD17ECE3F4}" srcOrd="0" destOrd="0" presId="urn:microsoft.com/office/officeart/2005/8/layout/orgChart1"/>
     <dgm:cxn modelId="{F7D2B9E8-3979-40FC-98A0-E15906E3A822}" srcId="{A32B180D-92DC-4252-9426-76C759476CD5}" destId="{CE3FC092-4BB6-471B-9989-8CF6CBB9CBD2}" srcOrd="3" destOrd="0" parTransId="{B70FAAF1-BC23-4B37-9395-64481D82D12C}" sibTransId="{12CD465A-E138-4963-95A5-7015FB16D64C}"/>
-    <dgm:cxn modelId="{84F591B0-28A2-407A-8AEF-3DF2E91A8C3D}" type="presOf" srcId="{0E057B22-858F-4EE3-9E0C-3D58469B8779}" destId="{772CA8F7-3165-4839-B486-EB0ADBD76E99}" srcOrd="0" destOrd="0" presId="urn:microsoft.com/office/officeart/2005/8/layout/orgChart1"/>
-    <dgm:cxn modelId="{31BD30D9-AB6B-4D1F-8AD0-DB4E895CAD85}" type="presOf" srcId="{B0293B89-46BB-481B-B8BA-134AC9458CA1}" destId="{D1190DD2-FF39-4E81-9AC2-6B018119302F}" srcOrd="0" destOrd="0" presId="urn:microsoft.com/office/officeart/2005/8/layout/orgChart1"/>
     <dgm:cxn modelId="{0C9369F3-F560-44EE-A218-ADF1390E7839}" srcId="{C136E030-9FA0-4CD0-ADB7-70D3BE3322FD}" destId="{32773B8E-DEC6-4B33-9A83-DF15F99113F2}" srcOrd="5" destOrd="0" parTransId="{547B2C10-3DD5-422A-8EC9-1C5A5E781CCB}" sibTransId="{08A5D76B-3612-405D-8EB5-2405763E43B1}"/>
-    <dgm:cxn modelId="{E014833A-07AE-4721-AA7E-73A8195356FC}" type="presOf" srcId="{6DDF6490-D8F8-4032-B8BD-76D099C283B9}" destId="{C1B53620-56E3-4A76-A1E1-A8C420684FC6}" srcOrd="0" destOrd="0" presId="urn:microsoft.com/office/officeart/2005/8/layout/orgChart1"/>
+    <dgm:cxn modelId="{6CAC8577-9434-49E8-8254-246909ED4CA8}" type="presOf" srcId="{07D0F59E-96F5-454F-92B7-90EAE10F4DBB}" destId="{E34B04E9-308C-4910-8F60-04D7908334B8}" srcOrd="1" destOrd="0" presId="urn:microsoft.com/office/officeart/2005/8/layout/orgChart1"/>
+    <dgm:cxn modelId="{25B66026-C71B-430A-9B63-8A488335EB7E}" type="presOf" srcId="{0E057B22-858F-4EE3-9E0C-3D58469B8779}" destId="{772CA8F7-3165-4839-B486-EB0ADBD76E99}" srcOrd="0" destOrd="0" presId="urn:microsoft.com/office/officeart/2005/8/layout/orgChart1"/>
+    <dgm:cxn modelId="{69191661-372B-4ABA-AC6A-DA5036809436}" type="presOf" srcId="{250D5EDD-3F49-4DC2-8972-74D0FA6D315A}" destId="{71F1B943-3B67-4BAA-8FCC-B919064BB829}" srcOrd="0" destOrd="0" presId="urn:microsoft.com/office/officeart/2005/8/layout/orgChart1"/>
+    <dgm:cxn modelId="{925A84CE-2487-48A0-9EC7-BFC339A2816A}" type="presOf" srcId="{07D0F59E-96F5-454F-92B7-90EAE10F4DBB}" destId="{E71948DB-8535-4A72-A336-4F8DA76738FC}" srcOrd="0" destOrd="0" presId="urn:microsoft.com/office/officeart/2005/8/layout/orgChart1"/>
     <dgm:cxn modelId="{57A85E9F-2F56-42FF-99FB-5A4F2C95C59C}" srcId="{153A7856-0226-480D-889C-399D7762029A}" destId="{A14DB40E-A6F2-4A56-A647-332E5C59F8AF}" srcOrd="0" destOrd="0" parTransId="{69A520B1-61BE-4DD1-BEDF-20A3CF4844FA}" sibTransId="{E4775235-3003-41B9-B26F-BC5D06D6C201}"/>
-    <dgm:cxn modelId="{4E9EB44B-0FDE-4F00-BB01-A570C6308CB0}" type="presOf" srcId="{3AD0DC5E-B9C1-4187-AD5D-8CE13DC77B59}" destId="{51BDEFDD-5558-4623-9BF3-EFA782BD8B32}" srcOrd="0" destOrd="0" presId="urn:microsoft.com/office/officeart/2005/8/layout/orgChart1"/>
-    <dgm:cxn modelId="{DEDC7B33-F705-4D87-A6E0-3FA56A8E2C5F}" type="presOf" srcId="{E1AE4294-D0D2-4ECA-B262-2B98A150C5B8}" destId="{2A26AB7B-45D3-487F-84B4-3B7081180A49}" srcOrd="0" destOrd="0" presId="urn:microsoft.com/office/officeart/2005/8/layout/orgChart1"/>
-    <dgm:cxn modelId="{58FE3D13-42CE-4E1A-9441-0C730CE306D6}" type="presOf" srcId="{250D5EDD-3F49-4DC2-8972-74D0FA6D315A}" destId="{71F1B943-3B67-4BAA-8FCC-B919064BB829}" srcOrd="0" destOrd="0" presId="urn:microsoft.com/office/officeart/2005/8/layout/orgChart1"/>
-    <dgm:cxn modelId="{D3AD9C76-5A41-44F0-9664-67414C84E8DE}" type="presOf" srcId="{32773B8E-DEC6-4B33-9A83-DF15F99113F2}" destId="{1823B69F-A848-4B85-921C-1565690398CB}" srcOrd="1" destOrd="0" presId="urn:microsoft.com/office/officeart/2005/8/layout/orgChart1"/>
-    <dgm:cxn modelId="{CF4F5DF7-11FB-4970-ADFA-FF180C78D329}" type="presOf" srcId="{9AE1A490-8083-425A-91DE-160E99CB2F5A}" destId="{6E640EA0-D698-47BF-BD53-C11B5033D8D4}" srcOrd="0" destOrd="0" presId="urn:microsoft.com/office/officeart/2005/8/layout/orgChart1"/>
-    <dgm:cxn modelId="{AF72BD23-E51D-4C41-9112-F416D49381D6}" type="presOf" srcId="{21CC6B6C-DDD4-42DF-8376-652A974316D8}" destId="{D6C9C78E-6DF8-4303-8309-3C9BDA4D8F7D}" srcOrd="0" destOrd="0" presId="urn:microsoft.com/office/officeart/2005/8/layout/orgChart1"/>
-    <dgm:cxn modelId="{E9EFF3CE-517C-4B88-9388-AAD079E11F55}" type="presOf" srcId="{5888E048-0C94-4E3D-BA88-5264CD661E39}" destId="{0A23B135-FF17-4608-9D4B-2FEC961DB97E}" srcOrd="0" destOrd="0" presId="urn:microsoft.com/office/officeart/2005/8/layout/orgChart1"/>
+    <dgm:cxn modelId="{54A12BA5-D4A2-4DFB-ACA0-31D21DA35689}" type="presOf" srcId="{1FA8E3A3-D3E3-4985-BB2B-AEA0EB6E4B2F}" destId="{E035AC0B-86F3-4D5B-A247-31288DFF43E1}" srcOrd="1" destOrd="0" presId="urn:microsoft.com/office/officeart/2005/8/layout/orgChart1"/>
+    <dgm:cxn modelId="{626DD30D-8D50-4347-A913-045F94B43FF7}" type="presOf" srcId="{A32B180D-92DC-4252-9426-76C759476CD5}" destId="{44A24FFE-F36A-4749-8DC7-16A1ED25B8A2}" srcOrd="0" destOrd="0" presId="urn:microsoft.com/office/officeart/2005/8/layout/orgChart1"/>
+    <dgm:cxn modelId="{1CB617AE-BF61-455A-A0CB-476F02BAD4DC}" type="presOf" srcId="{0614AD80-1686-465C-A93A-FFFDB1E7B097}" destId="{3CD77094-E833-4160-83BB-E37221DE0D5E}" srcOrd="0" destOrd="0" presId="urn:microsoft.com/office/officeart/2005/8/layout/orgChart1"/>
+    <dgm:cxn modelId="{15F91A48-FF79-4816-A56E-99E2C22BD378}" type="presOf" srcId="{84AA1E9B-9B2F-4F89-86F5-B75D1FA44E63}" destId="{AFD8C1B2-0965-4667-BC80-DB0C9F87E3FB}" srcOrd="0" destOrd="0" presId="urn:microsoft.com/office/officeart/2005/8/layout/orgChart1"/>
+    <dgm:cxn modelId="{BAF73C91-219A-4C08-8EB0-049C4E98AB86}" type="presOf" srcId="{5888E048-0C94-4E3D-BA88-5264CD661E39}" destId="{055AB1ED-6876-4ADC-A24E-91862AC73909}" srcOrd="1" destOrd="0" presId="urn:microsoft.com/office/officeart/2005/8/layout/orgChart1"/>
     <dgm:cxn modelId="{02035329-986B-4BFA-8623-6ED63E1CE6C3}" srcId="{B0293B89-46BB-481B-B8BA-134AC9458CA1}" destId="{780AEFF4-41B4-4484-B0D6-3A741AA2C743}" srcOrd="0" destOrd="0" parTransId="{F1A93C19-A813-4946-B4A4-657F3837817F}" sibTransId="{044557EB-2D8A-42EF-A165-313B0027864A}"/>
     <dgm:cxn modelId="{C0A7E9FF-FE83-4A7C-9B6E-A13BA56C2553}" srcId="{C136E030-9FA0-4CD0-ADB7-70D3BE3322FD}" destId="{84A135B9-9FE6-409F-9808-5ADA72EAE3A3}" srcOrd="0" destOrd="0" parTransId="{E1AE4294-D0D2-4ECA-B262-2B98A150C5B8}" sibTransId="{24208BE7-6049-48D9-AB96-61C6531556F5}"/>
-    <dgm:cxn modelId="{399EB208-48D3-49C4-BD2F-1F296B0FE611}" type="presOf" srcId="{96816DF8-ACE4-4EFD-B7D0-9ACBCE60E690}" destId="{CD8B1D07-A9B0-4BE8-B512-57D8E1888C0F}" srcOrd="0" destOrd="0" presId="urn:microsoft.com/office/officeart/2005/8/layout/orgChart1"/>
-    <dgm:cxn modelId="{50F57154-C830-49D6-9972-F3C8B4C9C799}" type="presOf" srcId="{14144894-FF46-49B9-A007-3789D2E0FB8D}" destId="{0B552AE2-0956-4B80-B341-32DBD8C75575}" srcOrd="0" destOrd="0" presId="urn:microsoft.com/office/officeart/2005/8/layout/orgChart1"/>
+    <dgm:cxn modelId="{9DC737E6-F3F4-41D6-8541-C63D6B3E290F}" type="presOf" srcId="{32773B8E-DEC6-4B33-9A83-DF15F99113F2}" destId="{1823B69F-A848-4B85-921C-1565690398CB}" srcOrd="1" destOrd="0" presId="urn:microsoft.com/office/officeart/2005/8/layout/orgChart1"/>
+    <dgm:cxn modelId="{407FFA64-8A84-451B-ADEB-814EE3B7FDD6}" type="presOf" srcId="{48E7AF34-0CB1-4A9D-A86B-6D5541188CA7}" destId="{D0CA9539-4D88-45C5-A2A8-FF2E7A634411}" srcOrd="0" destOrd="0" presId="urn:microsoft.com/office/officeart/2005/8/layout/orgChart1"/>
     <dgm:cxn modelId="{919DC182-9761-42D4-8476-688341FBB96E}" srcId="{A32B180D-92DC-4252-9426-76C759476CD5}" destId="{1DF57FFE-8557-41E7-A174-D028BA0DD9BB}" srcOrd="0" destOrd="0" parTransId="{02D351FC-572F-48E7-8B5F-B0037E0BE4FF}" sibTransId="{AD38C312-2F1D-492F-B9E5-18D2354976DF}"/>
+    <dgm:cxn modelId="{D893C501-C093-4A8B-8DFE-575CE3D7A2F0}" type="presOf" srcId="{BAFBC646-24C3-4A0B-A52F-9B6CEA7A5586}" destId="{1FF5E02E-39DD-4A3F-B1F1-53E2792F24D9}" srcOrd="0" destOrd="0" presId="urn:microsoft.com/office/officeart/2005/8/layout/orgChart1"/>
     <dgm:cxn modelId="{5C8EBD59-E46E-4BF5-9C31-60D6B9AD18A1}" srcId="{A32B180D-92DC-4252-9426-76C759476CD5}" destId="{7B080C31-0A8D-42B3-8F99-A5743D8974B1}" srcOrd="4" destOrd="0" parTransId="{703404D2-09B2-4DAA-B0BA-D23CE2A661E4}" sibTransId="{BF11417A-D488-45A3-B085-D09045F9EC03}"/>
-    <dgm:cxn modelId="{3C0142AD-63F0-4423-8F86-AC4411644B94}" type="presOf" srcId="{84B77EE1-9D70-411D-B6BB-285BE32673A7}" destId="{3DDC982F-E17C-4248-8AC1-1CAE3E6258BA}" srcOrd="0" destOrd="0" presId="urn:microsoft.com/office/officeart/2005/8/layout/orgChart1"/>
-    <dgm:cxn modelId="{B0CFEDCE-CB35-41FD-90A3-60E1D4414D37}" type="presOf" srcId="{BAFBC646-24C3-4A0B-A52F-9B6CEA7A5586}" destId="{1FF5E02E-39DD-4A3F-B1F1-53E2792F24D9}" srcOrd="0" destOrd="0" presId="urn:microsoft.com/office/officeart/2005/8/layout/orgChart1"/>
+    <dgm:cxn modelId="{46270926-BEAC-47E0-969C-7551B426F800}" type="presOf" srcId="{3AD0DC5E-B9C1-4187-AD5D-8CE13DC77B59}" destId="{5E338421-5C63-4EA5-9283-FACE72CD0D21}" srcOrd="1" destOrd="0" presId="urn:microsoft.com/office/officeart/2005/8/layout/orgChart1"/>
     <dgm:cxn modelId="{FB0A3B0D-EBCB-4DD3-9C84-2233E4FA6BB2}" srcId="{C136E030-9FA0-4CD0-ADB7-70D3BE3322FD}" destId="{FD594305-F045-4570-8EC2-05C99477FC91}" srcOrd="4" destOrd="0" parTransId="{9E4A5A6B-A6C7-4003-A4AD-37E5F2B7F93D}" sibTransId="{EFB0881A-227B-417A-B6B8-0196967074AB}"/>
-    <dgm:cxn modelId="{25D7FAE5-CB03-4490-BAF8-09A5B5968151}" type="presOf" srcId="{4BD8523B-0DF3-489A-90BC-1A700BEFD57B}" destId="{84B86A5E-7DBE-44EE-A36C-843D06452D3A}" srcOrd="1" destOrd="0" presId="urn:microsoft.com/office/officeart/2005/8/layout/orgChart1"/>
-    <dgm:cxn modelId="{B1F61D61-F0D2-4712-96FF-8BE30DC0FCA4}" type="presOf" srcId="{B1B402D7-33FD-45DE-8256-09EC7361BD83}" destId="{61A6DC78-5ADC-40F3-B5ED-EB50C1A02DA2}" srcOrd="1" destOrd="0" presId="urn:microsoft.com/office/officeart/2005/8/layout/orgChart1"/>
-    <dgm:cxn modelId="{FEB0C5BA-5A96-439B-AD9C-1653A3D1742A}" type="presOf" srcId="{FC2D343D-A459-4DE5-8B60-4C3A8A8D2D0A}" destId="{C2682D9C-D0E5-44DD-928D-EFBDDFF439E7}" srcOrd="0" destOrd="0" presId="urn:microsoft.com/office/officeart/2005/8/layout/orgChart1"/>
-    <dgm:cxn modelId="{2A40922E-1187-4E18-BB44-6EABA571E545}" type="presOf" srcId="{07D0F59E-96F5-454F-92B7-90EAE10F4DBB}" destId="{E34B04E9-308C-4910-8F60-04D7908334B8}" srcOrd="1" destOrd="0" presId="urn:microsoft.com/office/officeart/2005/8/layout/orgChart1"/>
+    <dgm:cxn modelId="{B1CC8448-140B-4054-930E-7F26437A9FCD}" type="presOf" srcId="{1DF57FFE-8557-41E7-A174-D028BA0DD9BB}" destId="{4C6A56DF-D777-4B1C-8192-B04FE54E57EC}" srcOrd="1" destOrd="0" presId="urn:microsoft.com/office/officeart/2005/8/layout/orgChart1"/>
+    <dgm:cxn modelId="{9C956435-86E5-4EEE-B44A-926F9CDD7688}" type="presOf" srcId="{B70FAAF1-BC23-4B37-9395-64481D82D12C}" destId="{C6DAF549-F852-45CB-BD8C-8060F1B0E52F}" srcOrd="0" destOrd="0" presId="urn:microsoft.com/office/officeart/2005/8/layout/orgChart1"/>
+    <dgm:cxn modelId="{7E48BA5B-542E-4DCE-9AD7-63033E06D783}" type="presOf" srcId="{703404D2-09B2-4DAA-B0BA-D23CE2A661E4}" destId="{D26DB10E-A208-4264-8BF6-C12CC3DB6D3C}" srcOrd="0" destOrd="0" presId="urn:microsoft.com/office/officeart/2005/8/layout/orgChart1"/>
+    <dgm:cxn modelId="{9747FF93-C29E-40B3-A9F7-A2A328F8BCD5}" type="presOf" srcId="{138C444B-BD16-45C6-A31D-A2CF3E33610B}" destId="{20578CF7-B6F0-4D76-B1CF-BF7C16E39E9A}" srcOrd="0" destOrd="0" presId="urn:microsoft.com/office/officeart/2005/8/layout/orgChart1"/>
+    <dgm:cxn modelId="{5A145801-EAD7-4BF3-B0A3-CF3815F3E5EC}" type="presOf" srcId="{69A520B1-61BE-4DD1-BEDF-20A3CF4844FA}" destId="{513E6748-8914-4315-8B63-E5E605756D74}" srcOrd="0" destOrd="0" presId="urn:microsoft.com/office/officeart/2005/8/layout/orgChart1"/>
     <dgm:cxn modelId="{5FC63940-6272-4918-8B01-9E0C7356F3B5}" srcId="{8DE42A42-F46B-459C-8AB1-538D10CF01FB}" destId="{3AD0DC5E-B9C1-4187-AD5D-8CE13DC77B59}" srcOrd="1" destOrd="0" parTransId="{79BE5055-FA47-4820-BDD7-EBAE56427BE1}" sibTransId="{349D0C14-5F9B-4137-947D-074CFD172B79}"/>
     <dgm:cxn modelId="{803A3321-B0D0-4AD0-87A6-587929FC0386}" srcId="{5888E048-0C94-4E3D-BA88-5264CD661E39}" destId="{992394EE-F5C0-4D34-991F-61C756D6774E}" srcOrd="3" destOrd="0" parTransId="{86A00863-CAA9-4989-90EE-0A014920AF19}" sibTransId="{C887D8B2-955E-4858-BEFA-3FBE6D64C214}"/>
-    <dgm:cxn modelId="{F6ED875A-8573-4917-8DB0-87FF5468E8E9}" type="presOf" srcId="{C0FB5B41-CC06-48E5-A02E-BB819D626C41}" destId="{C484E061-D40B-4DA4-80BD-19D5FCBE4D6C}" srcOrd="0" destOrd="0" presId="urn:microsoft.com/office/officeart/2005/8/layout/orgChart1"/>
-    <dgm:cxn modelId="{0F65ADBB-0AF6-4751-9BB2-6EC3BB951C7A}" type="presOf" srcId="{84A135B9-9FE6-409F-9808-5ADA72EAE3A3}" destId="{A0D5808D-F483-4E1F-8D02-ADE2AA432C2D}" srcOrd="1" destOrd="0" presId="urn:microsoft.com/office/officeart/2005/8/layout/orgChart1"/>
-    <dgm:cxn modelId="{AD6238B6-B654-474F-AA7C-453FC4A7F57E}" type="presOf" srcId="{6DB2C917-8511-4F22-AFBE-BB3A1FCADAB5}" destId="{46EA12B1-E083-4316-8565-9F74158CD108}" srcOrd="0" destOrd="0" presId="urn:microsoft.com/office/officeart/2005/8/layout/orgChart1"/>
-    <dgm:cxn modelId="{F339CCAD-F4D5-44D3-9320-1773B7C26626}" type="presOf" srcId="{992394EE-F5C0-4D34-991F-61C756D6774E}" destId="{D0326A4E-8A35-491F-97A4-6139CE271CC4}" srcOrd="1" destOrd="0" presId="urn:microsoft.com/office/officeart/2005/8/layout/orgChart1"/>
-    <dgm:cxn modelId="{594B2DCA-7574-46C1-B47B-206AA1C8D608}" type="presOf" srcId="{9E4A5A6B-A6C7-4003-A4AD-37E5F2B7F93D}" destId="{38A72144-A617-492B-8451-248F5E5BA62D}" srcOrd="0" destOrd="0" presId="urn:microsoft.com/office/officeart/2005/8/layout/orgChart1"/>
-    <dgm:cxn modelId="{DD777F24-6C62-43F7-9AC6-B02AD87A0302}" type="presOf" srcId="{250D5EDD-3F49-4DC2-8972-74D0FA6D315A}" destId="{EB2CF951-EEA1-4E46-A90A-7E36EDDE900E}" srcOrd="1" destOrd="0" presId="urn:microsoft.com/office/officeart/2005/8/layout/orgChart1"/>
-    <dgm:cxn modelId="{D1263336-A4D1-4AAB-8462-FB7B0B32D9E3}" type="presOf" srcId="{408FC4E3-D2AE-4AC5-AA8D-46497B86300B}" destId="{2D9808C1-DFB6-4B3E-9E22-48AD0D228FCE}" srcOrd="1" destOrd="0" presId="urn:microsoft.com/office/officeart/2005/8/layout/orgChart1"/>
-    <dgm:cxn modelId="{7FE407DA-3520-45EF-9281-5DAE7AE5F3B7}" type="presOf" srcId="{457142A3-2B0E-4A7E-8BFA-E8B0AF8899E1}" destId="{561A006F-B7FC-4891-A77E-02368D7516E1}" srcOrd="0" destOrd="0" presId="urn:microsoft.com/office/officeart/2005/8/layout/orgChart1"/>
+    <dgm:cxn modelId="{5D20D5D5-4AC5-4FA7-B81B-9586EB4FB66E}" type="presOf" srcId="{1DF57FFE-8557-41E7-A174-D028BA0DD9BB}" destId="{97992A74-7510-4107-8EA0-6DAFD5F16A80}" srcOrd="0" destOrd="0" presId="urn:microsoft.com/office/officeart/2005/8/layout/orgChart1"/>
+    <dgm:cxn modelId="{0417A7F8-767F-4992-8FFC-598B66A34F1F}" type="presOf" srcId="{6DB2C917-8511-4F22-AFBE-BB3A1FCADAB5}" destId="{A8C5E85D-44C4-4624-8C0D-2AB9327141C2}" srcOrd="1" destOrd="0" presId="urn:microsoft.com/office/officeart/2005/8/layout/orgChart1"/>
+    <dgm:cxn modelId="{834D7BBC-B0C9-441D-B6A2-3C050022946A}" type="presOf" srcId="{FD594305-F045-4570-8EC2-05C99477FC91}" destId="{6ABA5C3E-2B09-4ABD-9EBB-7098989F42AC}" srcOrd="1" destOrd="0" presId="urn:microsoft.com/office/officeart/2005/8/layout/orgChart1"/>
+    <dgm:cxn modelId="{77251FC2-5A40-439D-BAFB-E81BD0F40B6E}" type="presOf" srcId="{547B2C10-3DD5-422A-8EC9-1C5A5E781CCB}" destId="{5956622D-C657-41DE-99D7-82BCF5526CCA}" srcOrd="0" destOrd="0" presId="urn:microsoft.com/office/officeart/2005/8/layout/orgChart1"/>
+    <dgm:cxn modelId="{9E2F9A9C-08EE-4865-8D39-D2AF999060DA}" type="presOf" srcId="{84AA1E9B-9B2F-4F89-86F5-B75D1FA44E63}" destId="{71D6E9C7-6C5F-4758-85D1-F79E55CEB744}" srcOrd="1" destOrd="0" presId="urn:microsoft.com/office/officeart/2005/8/layout/orgChart1"/>
+    <dgm:cxn modelId="{37BD075B-53A9-4DE5-AC34-1C87E5D7C105}" type="presOf" srcId="{A14DB40E-A6F2-4A56-A647-332E5C59F8AF}" destId="{324B7AF7-C6A1-4994-936A-740B0457905F}" srcOrd="0" destOrd="0" presId="urn:microsoft.com/office/officeart/2005/8/layout/orgChart1"/>
+    <dgm:cxn modelId="{DDE851A0-8B67-43B7-9A11-40AFED6EFF5A}" type="presOf" srcId="{4BD8523B-0DF3-489A-90BC-1A700BEFD57B}" destId="{84B86A5E-7DBE-44EE-A36C-843D06452D3A}" srcOrd="1" destOrd="0" presId="urn:microsoft.com/office/officeart/2005/8/layout/orgChart1"/>
+    <dgm:cxn modelId="{EFFFA238-044A-401D-8967-F1EAA0C6071E}" type="presOf" srcId="{7B080C31-0A8D-42B3-8F99-A5743D8974B1}" destId="{D02D31F1-3F7A-4094-9E73-537072C2BF4D}" srcOrd="1" destOrd="0" presId="urn:microsoft.com/office/officeart/2005/8/layout/orgChart1"/>
     <dgm:cxn modelId="{55FE7945-B642-4BF7-884E-D533524FE59F}" srcId="{992394EE-F5C0-4D34-991F-61C756D6774E}" destId="{F3D02132-8157-429B-BF3E-2CF54B46BFA6}" srcOrd="2" destOrd="0" parTransId="{D1B50BFB-849E-4AB4-B927-7E87FB6F1E88}" sibTransId="{CC18742A-818D-47C4-A340-D0061F9042DA}"/>
-    <dgm:cxn modelId="{3EBB3E65-25C5-4649-86FF-9E4394DE926B}" type="presOf" srcId="{138C444B-BD16-45C6-A31D-A2CF3E33610B}" destId="{20578CF7-B6F0-4D76-B1CF-BF7C16E39E9A}" srcOrd="0" destOrd="0" presId="urn:microsoft.com/office/officeart/2005/8/layout/orgChart1"/>
-    <dgm:cxn modelId="{437256F2-5FCE-47E1-9EDB-9042DFC97B94}" type="presOf" srcId="{F3D02132-8157-429B-BF3E-2CF54B46BFA6}" destId="{F1F98FFB-008A-4F7E-A4E6-B8864763B73C}" srcOrd="0" destOrd="0" presId="urn:microsoft.com/office/officeart/2005/8/layout/orgChart1"/>
-    <dgm:cxn modelId="{B587436B-7AB8-4E6E-A2AF-0DD61890BF69}" type="presOf" srcId="{CE3FC092-4BB6-471B-9989-8CF6CBB9CBD2}" destId="{76C96885-2653-4C4D-9931-CC05A6B741EA}" srcOrd="1" destOrd="0" presId="urn:microsoft.com/office/officeart/2005/8/layout/orgChart1"/>
+    <dgm:cxn modelId="{DB7A5B72-382D-471A-8923-8BED40AEB1BE}" type="presOf" srcId="{21CC6B6C-DDD4-42DF-8376-652A974316D8}" destId="{451ED3DB-0E24-42FF-8098-C44F2F57E631}" srcOrd="1" destOrd="0" presId="urn:microsoft.com/office/officeart/2005/8/layout/orgChart1"/>
+    <dgm:cxn modelId="{0010FB74-1B61-49F5-9D17-71965D8C5032}" type="presOf" srcId="{A6D69801-18EC-4554-AC45-7F35759B60E2}" destId="{67D5B947-CC70-40CC-B615-CEADB9F43B53}" srcOrd="0" destOrd="0" presId="urn:microsoft.com/office/officeart/2005/8/layout/orgChart1"/>
+    <dgm:cxn modelId="{ED75DCE8-83C7-4601-8585-F257BD608463}" type="presOf" srcId="{A14DB40E-A6F2-4A56-A647-332E5C59F8AF}" destId="{9FD5ADBE-AAD0-424E-BBC9-7F5081F0DEB3}" srcOrd="1" destOrd="0" presId="urn:microsoft.com/office/officeart/2005/8/layout/orgChart1"/>
     <dgm:cxn modelId="{9B76D9CB-8E54-41BB-8964-FBEFAA325D77}" srcId="{A32B180D-92DC-4252-9426-76C759476CD5}" destId="{8DE42A42-F46B-459C-8AB1-538D10CF01FB}" srcOrd="1" destOrd="0" parTransId="{BAFBC646-24C3-4A0B-A52F-9B6CEA7A5586}" sibTransId="{0BE3E728-C6FC-4233-AF29-C3DC1045C419}"/>
-    <dgm:cxn modelId="{5A134B38-CEE1-4D61-B04D-2003931248B9}" type="presOf" srcId="{CE3FC092-4BB6-471B-9989-8CF6CBB9CBD2}" destId="{BC8526E3-BACF-4713-8127-B3CB31BC4425}" srcOrd="0" destOrd="0" presId="urn:microsoft.com/office/officeart/2005/8/layout/orgChart1"/>
-    <dgm:cxn modelId="{872E45F3-E29D-4517-81AD-E3C80DF8703C}" type="presOf" srcId="{FD594305-F045-4570-8EC2-05C99477FC91}" destId="{30B85055-33A8-4A00-95BF-07B642382108}" srcOrd="0" destOrd="0" presId="urn:microsoft.com/office/officeart/2005/8/layout/orgChart1"/>
-    <dgm:cxn modelId="{CAEBFF4D-F947-4A33-8CCC-0905F3D5853F}" type="presOf" srcId="{69A520B1-61BE-4DD1-BEDF-20A3CF4844FA}" destId="{513E6748-8914-4315-8B63-E5E605756D74}" srcOrd="0" destOrd="0" presId="urn:microsoft.com/office/officeart/2005/8/layout/orgChart1"/>
-    <dgm:cxn modelId="{350E719E-1DD6-4235-9763-D1DE56C17692}" type="presOf" srcId="{A32B180D-92DC-4252-9426-76C759476CD5}" destId="{44A24FFE-F36A-4749-8DC7-16A1ED25B8A2}" srcOrd="0" destOrd="0" presId="urn:microsoft.com/office/officeart/2005/8/layout/orgChart1"/>
-    <dgm:cxn modelId="{DB4002B7-B9EA-4588-8E2B-4BD2A961B505}" type="presOf" srcId="{5888E048-0C94-4E3D-BA88-5264CD661E39}" destId="{055AB1ED-6876-4ADC-A24E-91862AC73909}" srcOrd="1" destOrd="0" presId="urn:microsoft.com/office/officeart/2005/8/layout/orgChart1"/>
-    <dgm:cxn modelId="{3723C3F4-2987-48BA-A1E5-ECBCBBE22D9A}" type="presOf" srcId="{B279A368-EC73-495B-BD3A-7675DB4F4CB5}" destId="{5530EE0C-45B5-4739-ADEA-6ACE415E5EAE}" srcOrd="0" destOrd="0" presId="urn:microsoft.com/office/officeart/2005/8/layout/orgChart1"/>
-    <dgm:cxn modelId="{FA4F9A29-E4FE-4E1F-B255-8E4F5078E4D1}" type="presOf" srcId="{02D351FC-572F-48E7-8B5F-B0037E0BE4FF}" destId="{3D8A157C-B63B-4D96-80E1-73316A192BF5}" srcOrd="0" destOrd="0" presId="urn:microsoft.com/office/officeart/2005/8/layout/orgChart1"/>
-    <dgm:cxn modelId="{AB02C1A1-3F06-4FFC-90D0-E766BD575A23}" type="presOf" srcId="{2B946291-8E9B-44BE-9217-4ECDE65ABD29}" destId="{EDCB9D56-6285-49E6-98F2-DE5E92586892}" srcOrd="1" destOrd="0" presId="urn:microsoft.com/office/officeart/2005/8/layout/orgChart1"/>
-    <dgm:cxn modelId="{F3ADE9A6-891C-4D29-A49B-5397FB20A47C}" type="presOf" srcId="{8DE42A42-F46B-459C-8AB1-538D10CF01FB}" destId="{76836F50-C7E8-4F47-AD4C-34275127A89C}" srcOrd="0" destOrd="0" presId="urn:microsoft.com/office/officeart/2005/8/layout/orgChart1"/>
+    <dgm:cxn modelId="{2A47405B-A2C3-477D-80A5-01564B47336E}" type="presOf" srcId="{408FC4E3-D2AE-4AC5-AA8D-46497B86300B}" destId="{E70894D9-C88C-43DC-981D-45B1551EE8FD}" srcOrd="0" destOrd="0" presId="urn:microsoft.com/office/officeart/2005/8/layout/orgChart1"/>
+    <dgm:cxn modelId="{D66EBE7C-08F5-448A-ABA7-1263EBCE2776}" type="presOf" srcId="{3AD0DC5E-B9C1-4187-AD5D-8CE13DC77B59}" destId="{51BDEFDD-5558-4623-9BF3-EFA782BD8B32}" srcOrd="0" destOrd="0" presId="urn:microsoft.com/office/officeart/2005/8/layout/orgChart1"/>
+    <dgm:cxn modelId="{B3EC1993-7676-46BC-8873-B38E24694D31}" type="presOf" srcId="{CE3FC092-4BB6-471B-9989-8CF6CBB9CBD2}" destId="{BC8526E3-BACF-4713-8127-B3CB31BC4425}" srcOrd="0" destOrd="0" presId="urn:microsoft.com/office/officeart/2005/8/layout/orgChart1"/>
+    <dgm:cxn modelId="{EAA296BC-A333-47DF-B779-7D4E77155EB1}" type="presOf" srcId="{408FC4E3-D2AE-4AC5-AA8D-46497B86300B}" destId="{2D9808C1-DFB6-4B3E-9E22-48AD0D228FCE}" srcOrd="1" destOrd="0" presId="urn:microsoft.com/office/officeart/2005/8/layout/orgChart1"/>
+    <dgm:cxn modelId="{51235482-C0C4-461C-8BB0-39E562BCB56B}" type="presOf" srcId="{02D351FC-572F-48E7-8B5F-B0037E0BE4FF}" destId="{3D8A157C-B63B-4D96-80E1-73316A192BF5}" srcOrd="0" destOrd="0" presId="urn:microsoft.com/office/officeart/2005/8/layout/orgChart1"/>
+    <dgm:cxn modelId="{50CFF9BD-CC52-4B7F-BEDF-99C3D4AFAFD9}" type="presOf" srcId="{780AEFF4-41B4-4484-B0D6-3A741AA2C743}" destId="{7F8BDA05-49AA-4172-B28C-CB00C0E0A64D}" srcOrd="0" destOrd="0" presId="urn:microsoft.com/office/officeart/2005/8/layout/orgChart1"/>
     <dgm:cxn modelId="{1C8BAF01-009C-46B7-9859-60D5C895E0B8}" srcId="{C136E030-9FA0-4CD0-ADB7-70D3BE3322FD}" destId="{408FC4E3-D2AE-4AC5-AA8D-46497B86300B}" srcOrd="3" destOrd="0" parTransId="{FC2D343D-A459-4DE5-8B60-4C3A8A8D2D0A}" sibTransId="{D0146AE1-591D-4306-874D-9126F45D1CBA}"/>
-    <dgm:cxn modelId="{444EAC18-AA79-4FC9-B5DD-AB0447B1801A}" type="presOf" srcId="{7407B907-CEA0-4295-966E-C9A56FCE852B}" destId="{8F76FFF1-583B-4871-B2D7-D94AB7367A7D}" srcOrd="0" destOrd="0" presId="urn:microsoft.com/office/officeart/2005/8/layout/orgChart1"/>
-    <dgm:cxn modelId="{76F4519D-E507-48A8-9E57-FD9E69224AAB}" type="presOf" srcId="{5AEB913C-298E-4A25-9869-A9EF4555D53F}" destId="{8A31FE63-19F0-4588-9562-68A274723F86}" srcOrd="1" destOrd="0" presId="urn:microsoft.com/office/officeart/2005/8/layout/orgChart1"/>
+    <dgm:cxn modelId="{C0BA4524-7690-4F89-84D8-82F60B17DAB2}" type="presOf" srcId="{2EF3B946-E717-455C-94C0-19E682725C5B}" destId="{648F47C9-F18D-44AB-9BCF-FE80757DC4E8}" srcOrd="0" destOrd="0" presId="urn:microsoft.com/office/officeart/2005/8/layout/orgChart1"/>
+    <dgm:cxn modelId="{EE757BE0-07F6-47D3-A2FC-EBAB361E1D41}" type="presOf" srcId="{67340119-CA3C-43BE-B1CA-FC548C2F5E8A}" destId="{9D2ECA20-C72D-4A30-A982-C73B06A8F5AB}" srcOrd="0" destOrd="0" presId="urn:microsoft.com/office/officeart/2005/8/layout/orgChart1"/>
+    <dgm:cxn modelId="{35D3155C-7A55-4F82-89A8-7EB772FF9066}" type="presOf" srcId="{153A7856-0226-480D-889C-399D7762029A}" destId="{801CA520-FBE0-4307-84EA-95950FBEE9CD}" srcOrd="0" destOrd="0" presId="urn:microsoft.com/office/officeart/2005/8/layout/orgChart1"/>
+    <dgm:cxn modelId="{28EDA307-723C-441A-86F9-A9DFAC40411F}" type="presOf" srcId="{D1B50BFB-849E-4AB4-B927-7E87FB6F1E88}" destId="{FDF09A14-BDCE-4E39-8CE4-B1D90BA4EA31}" srcOrd="0" destOrd="0" presId="urn:microsoft.com/office/officeart/2005/8/layout/orgChart1"/>
+    <dgm:cxn modelId="{0098BB44-3B1A-4341-A2C1-8E478CB8DEB0}" type="presOf" srcId="{CE3FC092-4BB6-471B-9989-8CF6CBB9CBD2}" destId="{76C96885-2653-4C4D-9931-CC05A6B741EA}" srcOrd="1" destOrd="0" presId="urn:microsoft.com/office/officeart/2005/8/layout/orgChart1"/>
+    <dgm:cxn modelId="{8B41452D-1111-47E8-A53C-AEFA87C104D9}" type="presOf" srcId="{14144894-FF46-49B9-A007-3789D2E0FB8D}" destId="{0B552AE2-0956-4B80-B341-32DBD8C75575}" srcOrd="0" destOrd="0" presId="urn:microsoft.com/office/officeart/2005/8/layout/orgChart1"/>
+    <dgm:cxn modelId="{31251285-FEC0-4696-8570-C5B524777FDF}" type="presOf" srcId="{E00B6860-EB50-492B-9BB3-1DCE9F5EFA5F}" destId="{132C9762-CD51-4381-AC26-4EB79B4D453D}" srcOrd="0" destOrd="0" presId="urn:microsoft.com/office/officeart/2005/8/layout/orgChart1"/>
+    <dgm:cxn modelId="{3B0AF1BC-9BBA-41B3-BA91-CA27ADA0CE1C}" type="presOf" srcId="{B0293B89-46BB-481B-B8BA-134AC9458CA1}" destId="{D1190DD2-FF39-4E81-9AC2-6B018119302F}" srcOrd="0" destOrd="0" presId="urn:microsoft.com/office/officeart/2005/8/layout/orgChart1"/>
     <dgm:cxn modelId="{8B54B03C-1EAA-4C30-9054-E6930DD1F6B2}" srcId="{B0293B89-46BB-481B-B8BA-134AC9458CA1}" destId="{1FA8E3A3-D3E3-4985-BB2B-AEA0EB6E4B2F}" srcOrd="2" destOrd="0" parTransId="{14144894-FF46-49B9-A007-3789D2E0FB8D}" sibTransId="{5B6CF359-10B6-4084-B0A6-8E78F26653E1}"/>
-    <dgm:cxn modelId="{19375A9E-DFF9-47B5-827A-3F190FDBEA38}" type="presOf" srcId="{84B77EE1-9D70-411D-B6BB-285BE32673A7}" destId="{23DC1ADD-8D76-4F40-AF99-23C314CA89DB}" srcOrd="1" destOrd="0" presId="urn:microsoft.com/office/officeart/2005/8/layout/orgChart1"/>
-    <dgm:cxn modelId="{F7750042-8626-47B1-A7DC-6A355395CBA2}" type="presOf" srcId="{D4652AC7-F075-4FBF-B58C-CD89024645CF}" destId="{75F3D918-0E31-4365-AF69-11ABC3426B75}" srcOrd="0" destOrd="0" presId="urn:microsoft.com/office/officeart/2005/8/layout/orgChart1"/>
-    <dgm:cxn modelId="{B01E0ACE-0786-4FA3-B99C-09EC28E88409}" type="presOf" srcId="{9AE1A490-8083-425A-91DE-160E99CB2F5A}" destId="{2D61D789-8311-4CE2-A0FC-117A94EF16BD}" srcOrd="1" destOrd="0" presId="urn:microsoft.com/office/officeart/2005/8/layout/orgChart1"/>
-    <dgm:cxn modelId="{3C666F9F-6E00-4D23-AC69-A37BB0BE5172}" type="presOf" srcId="{EAAE3835-6A77-4C4A-B804-66E87F254CBB}" destId="{9B719622-0ED9-4EA5-9610-73AD51E1ABDC}" srcOrd="0" destOrd="0" presId="urn:microsoft.com/office/officeart/2005/8/layout/orgChart1"/>
-    <dgm:cxn modelId="{509BB531-C1CB-4D06-8629-DD66F45B7AAC}" type="presOf" srcId="{408FC4E3-D2AE-4AC5-AA8D-46497B86300B}" destId="{E70894D9-C88C-43DC-981D-45B1551EE8FD}" srcOrd="0" destOrd="0" presId="urn:microsoft.com/office/officeart/2005/8/layout/orgChart1"/>
+    <dgm:cxn modelId="{9613C622-C412-415D-82D2-071E3D33C769}" type="presOf" srcId="{5888E048-0C94-4E3D-BA88-5264CD661E39}" destId="{0A23B135-FF17-4608-9D4B-2FEC961DB97E}" srcOrd="0" destOrd="0" presId="urn:microsoft.com/office/officeart/2005/8/layout/orgChart1"/>
+    <dgm:cxn modelId="{74991BA5-C1A3-49C8-B486-227CEAB2E29C}" type="presOf" srcId="{992394EE-F5C0-4D34-991F-61C756D6774E}" destId="{F9CB8C57-4D62-40C2-8D5C-91E9241BEAFD}" srcOrd="0" destOrd="0" presId="urn:microsoft.com/office/officeart/2005/8/layout/orgChart1"/>
+    <dgm:cxn modelId="{7FA47A85-5552-4847-9856-944F63827A5D}" type="presOf" srcId="{A32B180D-92DC-4252-9426-76C759476CD5}" destId="{F3D856E7-3621-4AE1-A0EC-CED4D8C99C29}" srcOrd="1" destOrd="0" presId="urn:microsoft.com/office/officeart/2005/8/layout/orgChart1"/>
+    <dgm:cxn modelId="{95316A95-F0E5-409A-9C54-9C5D220D2A0E}" type="presOf" srcId="{84A135B9-9FE6-409F-9808-5ADA72EAE3A3}" destId="{A0D5808D-F483-4E1F-8D02-ADE2AA432C2D}" srcOrd="1" destOrd="0" presId="urn:microsoft.com/office/officeart/2005/8/layout/orgChart1"/>
     <dgm:cxn modelId="{45371A35-B190-4872-B89A-50EA417D38E2}" srcId="{B0293B89-46BB-481B-B8BA-134AC9458CA1}" destId="{6DB2C917-8511-4F22-AFBE-BB3A1FCADAB5}" srcOrd="1" destOrd="0" parTransId="{D8059B51-8D55-4F50-8F43-AA0AE4C33A5C}" sibTransId="{93F02554-7789-4FCA-A712-C18F8F773D83}"/>
+    <dgm:cxn modelId="{48F765F5-2C40-4BB4-A105-A771C17C9155}" type="presOf" srcId="{0E057B22-858F-4EE3-9E0C-3D58469B8779}" destId="{A16AA5E2-DF8B-445B-8B44-4BCAB730BF48}" srcOrd="1" destOrd="0" presId="urn:microsoft.com/office/officeart/2005/8/layout/orgChart1"/>
     <dgm:cxn modelId="{A1CB9511-04BB-47C3-AC1F-9AEDCA980E23}" srcId="{5888E048-0C94-4E3D-BA88-5264CD661E39}" destId="{B0293B89-46BB-481B-B8BA-134AC9458CA1}" srcOrd="1" destOrd="0" parTransId="{6DDF6490-D8F8-4032-B8BD-76D099C283B9}" sibTransId="{7CB1D722-95F3-465F-A178-9B5AE64284EB}"/>
-    <dgm:cxn modelId="{5083F2E9-90E4-4993-A5DE-16CBD234E5F7}" type="presOf" srcId="{1DF57FFE-8557-41E7-A174-D028BA0DD9BB}" destId="{97992A74-7510-4107-8EA0-6DAFD5F16A80}" srcOrd="0" destOrd="0" presId="urn:microsoft.com/office/officeart/2005/8/layout/orgChart1"/>
-    <dgm:cxn modelId="{FC4B795F-7231-494E-8202-15B9BB86DDE2}" type="presOf" srcId="{48E7AF34-0CB1-4A9D-A86B-6D5541188CA7}" destId="{D0CA9539-4D88-45C5-A2A8-FF2E7A634411}" srcOrd="0" destOrd="0" presId="urn:microsoft.com/office/officeart/2005/8/layout/orgChart1"/>
-    <dgm:cxn modelId="{410DCB46-3EB4-473D-8F00-E9B9C85CF7CB}" type="presOf" srcId="{84AA1E9B-9B2F-4F89-86F5-B75D1FA44E63}" destId="{AFD8C1B2-0965-4667-BC80-DB0C9F87E3FB}" srcOrd="0" destOrd="0" presId="urn:microsoft.com/office/officeart/2005/8/layout/orgChart1"/>
-    <dgm:cxn modelId="{F3CA6FA4-92F8-4657-A1C9-DA90111C1B39}" type="presOf" srcId="{1FA8E3A3-D3E3-4985-BB2B-AEA0EB6E4B2F}" destId="{4ABEEB70-86CC-4E30-A28E-86DD17ECE3F4}" srcOrd="0" destOrd="0" presId="urn:microsoft.com/office/officeart/2005/8/layout/orgChart1"/>
-    <dgm:cxn modelId="{BE150C2D-E8BF-4546-AEA4-486226BB0254}" type="presOf" srcId="{18812D68-AC1D-4A33-9558-B39CD100C978}" destId="{A98E459E-D092-4B7A-8D0E-B69607811FC1}" srcOrd="1" destOrd="0" presId="urn:microsoft.com/office/officeart/2005/8/layout/orgChart1"/>
-    <dgm:cxn modelId="{F0DC83F7-1CB4-4CEB-9249-4DE910E55589}" type="presOf" srcId="{21CC6B6C-DDD4-42DF-8376-652A974316D8}" destId="{451ED3DB-0E24-42FF-8098-C44F2F57E631}" srcOrd="1" destOrd="0" presId="urn:microsoft.com/office/officeart/2005/8/layout/orgChart1"/>
-    <dgm:cxn modelId="{56073ABB-6A46-47CE-B880-9D3CDF67EC7B}" type="presOf" srcId="{84AA1E9B-9B2F-4F89-86F5-B75D1FA44E63}" destId="{71D6E9C7-6C5F-4758-85D1-F79E55CEB744}" srcOrd="1" destOrd="0" presId="urn:microsoft.com/office/officeart/2005/8/layout/orgChart1"/>
-    <dgm:cxn modelId="{DF2A55CE-3DDC-415E-9C07-5E67E12B3CB3}" type="presOf" srcId="{780AEFF4-41B4-4484-B0D6-3A741AA2C743}" destId="{70E40DCA-0916-4EBB-9C3A-3FB44444E514}" srcOrd="1" destOrd="0" presId="urn:microsoft.com/office/officeart/2005/8/layout/orgChart1"/>
-    <dgm:cxn modelId="{D8CC1A8F-8030-48C3-933F-98650353D32F}" type="presOf" srcId="{18812D68-AC1D-4A33-9558-B39CD100C978}" destId="{3EAA265B-B2BA-43CE-A545-A89314E8E965}" srcOrd="0" destOrd="0" presId="urn:microsoft.com/office/officeart/2005/8/layout/orgChart1"/>
-    <dgm:cxn modelId="{06349AB0-EB96-4598-BD81-528DFC9C59CD}" type="presOf" srcId="{2EF3B946-E717-455C-94C0-19E682725C5B}" destId="{648F47C9-F18D-44AB-9BCF-FE80757DC4E8}" srcOrd="0" destOrd="0" presId="urn:microsoft.com/office/officeart/2005/8/layout/orgChart1"/>
+    <dgm:cxn modelId="{516B75D2-9B8D-4058-933F-C3DCD5F87362}" type="presOf" srcId="{C136E030-9FA0-4CD0-ADB7-70D3BE3322FD}" destId="{66E61269-ED48-42B1-A420-99B674040EDC}" srcOrd="0" destOrd="0" presId="urn:microsoft.com/office/officeart/2005/8/layout/orgChart1"/>
+    <dgm:cxn modelId="{99007FCA-B18E-4AA1-943E-DD8295120371}" type="presOf" srcId="{6DB2C917-8511-4F22-AFBE-BB3A1FCADAB5}" destId="{46EA12B1-E083-4316-8565-9F74158CD108}" srcOrd="0" destOrd="0" presId="urn:microsoft.com/office/officeart/2005/8/layout/orgChart1"/>
+    <dgm:cxn modelId="{7E1EB587-ABD5-4748-B344-9A7CA2F4111F}" type="presOf" srcId="{B0293B89-46BB-481B-B8BA-134AC9458CA1}" destId="{399D134C-E5A9-4EB2-8A56-52213E8F75F2}" srcOrd="1" destOrd="0" presId="urn:microsoft.com/office/officeart/2005/8/layout/orgChart1"/>
+    <dgm:cxn modelId="{20D3BAA8-61E4-4CD2-BE50-D4015802BA61}" type="presOf" srcId="{250D5EDD-3F49-4DC2-8972-74D0FA6D315A}" destId="{EB2CF951-EEA1-4E46-A90A-7E36EDDE900E}" srcOrd="1" destOrd="0" presId="urn:microsoft.com/office/officeart/2005/8/layout/orgChart1"/>
+    <dgm:cxn modelId="{2564BFA3-A9B5-4D3F-9998-D702B9C2A3ED}" type="presOf" srcId="{21CC6B6C-DDD4-42DF-8376-652A974316D8}" destId="{D6C9C78E-6DF8-4303-8309-3C9BDA4D8F7D}" srcOrd="0" destOrd="0" presId="urn:microsoft.com/office/officeart/2005/8/layout/orgChart1"/>
     <dgm:cxn modelId="{25402034-FCFB-48DC-8E41-C02997D434EB}" srcId="{6DB2C917-8511-4F22-AFBE-BB3A1FCADAB5}" destId="{84B77EE1-9D70-411D-B6BB-285BE32673A7}" srcOrd="0" destOrd="0" parTransId="{EAAE3835-6A77-4C4A-B804-66E87F254CBB}" sibTransId="{41661EE2-2D54-4209-A9B5-BD4441F5736D}"/>
+    <dgm:cxn modelId="{66242742-5F50-41EB-AFE4-F9BBCBC0A987}" type="presOf" srcId="{84A135B9-9FE6-409F-9808-5ADA72EAE3A3}" destId="{A2144F09-C959-4866-A6C9-F09CC5185CC0}" srcOrd="0" destOrd="0" presId="urn:microsoft.com/office/officeart/2005/8/layout/orgChart1"/>
     <dgm:cxn modelId="{A96A393E-C151-4E64-BE35-3D01545BD136}" srcId="{992394EE-F5C0-4D34-991F-61C756D6774E}" destId="{07D0F59E-96F5-454F-92B7-90EAE10F4DBB}" srcOrd="1" destOrd="0" parTransId="{57EAD6C0-3381-4463-9829-EFAA8FEA7BE2}" sibTransId="{6DED4592-AE02-41C8-8FB3-78581D1DAF70}"/>
-    <dgm:cxn modelId="{6C49C4E7-FA9F-4146-B500-AFD2A341DE8E}" type="presOf" srcId="{B1B402D7-33FD-45DE-8256-09EC7361BD83}" destId="{D9549972-4973-4B35-AFFB-8D2D91BD9C9A}" srcOrd="0" destOrd="0" presId="urn:microsoft.com/office/officeart/2005/8/layout/orgChart1"/>
-    <dgm:cxn modelId="{9764114E-64EB-4994-A97B-095C592D9104}" type="presOf" srcId="{1FA8E3A3-D3E3-4985-BB2B-AEA0EB6E4B2F}" destId="{E035AC0B-86F3-4D5B-A247-31288DFF43E1}" srcOrd="1" destOrd="0" presId="urn:microsoft.com/office/officeart/2005/8/layout/orgChart1"/>
-    <dgm:cxn modelId="{AC6FA556-3BC6-4B68-B76A-351890B74B0A}" type="presOf" srcId="{FD594305-F045-4570-8EC2-05C99477FC91}" destId="{6ABA5C3E-2B09-4ABD-9EBB-7098989F42AC}" srcOrd="1" destOrd="0" presId="urn:microsoft.com/office/officeart/2005/8/layout/orgChart1"/>
+    <dgm:cxn modelId="{2408ED56-37EC-48E5-9AB7-B889AF3C5A1D}" type="presOf" srcId="{5B73CC7E-35A1-4440-A353-DD2C9BE021CA}" destId="{D45928A4-D043-46EA-9076-EA68F9A4AC44}" srcOrd="0" destOrd="0" presId="urn:microsoft.com/office/officeart/2005/8/layout/orgChart1"/>
     <dgm:cxn modelId="{7DE60DDC-7580-4F57-AD5A-CFF5E6405026}" srcId="{7B080C31-0A8D-42B3-8F99-A5743D8974B1}" destId="{21CC6B6C-DDD4-42DF-8376-652A974316D8}" srcOrd="0" destOrd="0" parTransId="{CA621B8F-8222-4F3A-9357-F14D58D1DE3E}" sibTransId="{1DA0F1D5-A003-442B-9E42-BA0349E0D1A1}"/>
-    <dgm:cxn modelId="{3F77B136-87D3-423F-B100-E9215944470E}" type="presOf" srcId="{A6D69801-18EC-4554-AC45-7F35759B60E2}" destId="{67D5B947-CC70-40CC-B615-CEADB9F43B53}" srcOrd="0" destOrd="0" presId="urn:microsoft.com/office/officeart/2005/8/layout/orgChart1"/>
-    <dgm:cxn modelId="{7EEF304F-8B47-4691-84A9-E823DB35F9E7}" type="presOf" srcId="{780AEFF4-41B4-4484-B0D6-3A741AA2C743}" destId="{7F8BDA05-49AA-4172-B28C-CB00C0E0A64D}" srcOrd="0" destOrd="0" presId="urn:microsoft.com/office/officeart/2005/8/layout/orgChart1"/>
-    <dgm:cxn modelId="{92B9556B-C74D-48D8-84CD-5333A0DB919A}" type="presOf" srcId="{7407B907-CEA0-4295-966E-C9A56FCE852B}" destId="{AFB9EF5C-BE53-4C21-A88E-F7988FDFC71A}" srcOrd="1" destOrd="0" presId="urn:microsoft.com/office/officeart/2005/8/layout/orgChart1"/>
+    <dgm:cxn modelId="{876D661F-1229-465C-B431-3C713892C57A}" type="presOf" srcId="{86A00863-CAA9-4989-90EE-0A014920AF19}" destId="{62F3D812-ACBF-464D-9E39-C84FA2B31871}" srcOrd="0" destOrd="0" presId="urn:microsoft.com/office/officeart/2005/8/layout/orgChart1"/>
+    <dgm:cxn modelId="{88838E53-6245-461A-8266-D9CC976119BE}" type="presOf" srcId="{EADF8910-4D72-47F9-92E2-AC4F17DF2CA6}" destId="{99CB99EF-B0B4-4C5E-AE32-37DCD4F01D87}" srcOrd="0" destOrd="0" presId="urn:microsoft.com/office/officeart/2005/8/layout/orgChart1"/>
+    <dgm:cxn modelId="{601C9642-80D1-49A0-A64C-9BEE1CFBFE93}" type="presOf" srcId="{7407B907-CEA0-4295-966E-C9A56FCE852B}" destId="{AFB9EF5C-BE53-4C21-A88E-F7988FDFC71A}" srcOrd="1" destOrd="0" presId="urn:microsoft.com/office/officeart/2005/8/layout/orgChart1"/>
+    <dgm:cxn modelId="{6E18BB82-3251-498A-9063-BF8776B8AC49}" type="presOf" srcId="{D5D823D5-91CA-406C-BE1C-8A6A7FE4A782}" destId="{EAA18B85-96B3-4420-922C-5E3DF66C8C05}" srcOrd="0" destOrd="0" presId="urn:microsoft.com/office/officeart/2005/8/layout/orgChart1"/>
     <dgm:cxn modelId="{4070D67C-DE52-4BD3-9382-EDBE2944739C}" srcId="{1FA8E3A3-D3E3-4985-BB2B-AEA0EB6E4B2F}" destId="{9AE1A490-8083-425A-91DE-160E99CB2F5A}" srcOrd="0" destOrd="0" parTransId="{0614AD80-1686-465C-A93A-FFFDB1E7B097}" sibTransId="{AAFF9108-43A6-4F25-9026-EA7AAADDC1B0}"/>
-    <dgm:cxn modelId="{AC75B619-B4EB-449B-AF6B-EE5A05F5958B}" type="presOf" srcId="{153A7856-0226-480D-889C-399D7762029A}" destId="{29854A8F-F85D-43F0-8980-35DDC2210CE1}" srcOrd="1" destOrd="0" presId="urn:microsoft.com/office/officeart/2005/8/layout/orgChart1"/>
-    <dgm:cxn modelId="{C416D742-2FD9-410D-BA68-9FD928F14EB5}" type="presOf" srcId="{F835DF7F-65A6-49B2-8863-B7510F8984C1}" destId="{2415636E-FEEB-4BE6-A4DC-CD54AB3FCBAA}" srcOrd="0" destOrd="0" presId="urn:microsoft.com/office/officeart/2005/8/layout/orgChart1"/>
-    <dgm:cxn modelId="{9138A50F-EFCB-4B46-A1B6-BED92DB3C560}" type="presOf" srcId="{7B080C31-0A8D-42B3-8F99-A5743D8974B1}" destId="{CE9C3069-0ED8-429D-AA08-84F0CBB86F30}" srcOrd="0" destOrd="0" presId="urn:microsoft.com/office/officeart/2005/8/layout/orgChart1"/>
-    <dgm:cxn modelId="{D0260C15-3901-43D2-8C96-9EBD61D6788D}" type="presOf" srcId="{D8059B51-8D55-4F50-8F43-AA0AE4C33A5C}" destId="{D7025DB5-BAD6-4CE7-904E-F3C3D7E04B03}" srcOrd="0" destOrd="0" presId="urn:microsoft.com/office/officeart/2005/8/layout/orgChart1"/>
+    <dgm:cxn modelId="{86EE3F14-C85F-4A72-BA8B-B9BDF88E4825}" type="presOf" srcId="{C0FB5B41-CC06-48E5-A02E-BB819D626C41}" destId="{C484E061-D40B-4DA4-80BD-19D5FCBE4D6C}" srcOrd="0" destOrd="0" presId="urn:microsoft.com/office/officeart/2005/8/layout/orgChart1"/>
+    <dgm:cxn modelId="{6DA09559-5D87-4008-AE60-C430CB6CAEDB}" type="presOf" srcId="{CA621B8F-8222-4F3A-9357-F14D58D1DE3E}" destId="{7A95F48C-9304-4F0C-B976-549B5BF7ED11}" srcOrd="0" destOrd="0" presId="urn:microsoft.com/office/officeart/2005/8/layout/orgChart1"/>
+    <dgm:cxn modelId="{FA7FEBEC-A7E3-49FE-8EFD-0CA08CBBAC12}" type="presOf" srcId="{F3D02132-8157-429B-BF3E-2CF54B46BFA6}" destId="{9C948593-1483-4B17-8E84-8447D17F6DF4}" srcOrd="1" destOrd="0" presId="urn:microsoft.com/office/officeart/2005/8/layout/orgChart1"/>
     <dgm:cxn modelId="{F12D9424-FDCA-432B-994A-185957C6B710}" srcId="{9AE1A490-8083-425A-91DE-160E99CB2F5A}" destId="{B1B402D7-33FD-45DE-8256-09EC7361BD83}" srcOrd="0" destOrd="0" parTransId="{C0FB5B41-CC06-48E5-A02E-BB819D626C41}" sibTransId="{01563EFB-B065-4DFE-BE23-128631CC722B}"/>
+    <dgm:cxn modelId="{5D87410D-5679-4865-BA4D-657C6ED81EA0}" type="presOf" srcId="{C136E030-9FA0-4CD0-ADB7-70D3BE3322FD}" destId="{539838E6-53D2-49D3-BEE5-4C8DB7729951}" srcOrd="1" destOrd="0" presId="urn:microsoft.com/office/officeart/2005/8/layout/orgChart1"/>
+    <dgm:cxn modelId="{FE4B809D-D47E-4FE9-B777-BC81CE9EAB98}" type="presOf" srcId="{B1B402D7-33FD-45DE-8256-09EC7361BD83}" destId="{61A6DC78-5ADC-40F3-B5ED-EB50C1A02DA2}" srcOrd="1" destOrd="0" presId="urn:microsoft.com/office/officeart/2005/8/layout/orgChart1"/>
     <dgm:cxn modelId="{DF3F9904-432E-4D95-AEF6-1DB96F6BF5A4}" srcId="{21CC6B6C-DDD4-42DF-8376-652A974316D8}" destId="{250D5EDD-3F49-4DC2-8972-74D0FA6D315A}" srcOrd="0" destOrd="0" parTransId="{EADF8910-4D72-47F9-92E2-AC4F17DF2CA6}" sibTransId="{0B071DE9-ACDD-428B-896D-1AC886F69DBD}"/>
-    <dgm:cxn modelId="{B89A7F1B-D68C-47E9-A45D-FFBCB8010621}" type="presOf" srcId="{79BE5055-FA47-4820-BDD7-EBAE56427BE1}" destId="{F21D70E1-5F8D-45CB-BE65-C4AAD15DF428}" srcOrd="0" destOrd="0" presId="urn:microsoft.com/office/officeart/2005/8/layout/orgChart1"/>
-    <dgm:cxn modelId="{146A3EC4-2211-4C29-8965-AD2F9920819A}" type="presOf" srcId="{5B73CC7E-35A1-4440-A353-DD2C9BE021CA}" destId="{D45928A4-D043-46EA-9076-EA68F9A4AC44}" srcOrd="0" destOrd="0" presId="urn:microsoft.com/office/officeart/2005/8/layout/orgChart1"/>
-    <dgm:cxn modelId="{D4AE695D-9E26-42F3-8D5E-2405BF4B628B}" type="presOf" srcId="{8DE42A42-F46B-459C-8AB1-538D10CF01FB}" destId="{4326625B-A9C0-4093-9A00-F400C668337C}" srcOrd="1" destOrd="0" presId="urn:microsoft.com/office/officeart/2005/8/layout/orgChart1"/>
     <dgm:cxn modelId="{A662BDBF-A3C8-4354-8530-0412CE6BF89D}" srcId="{A14DB40E-A6F2-4A56-A647-332E5C59F8AF}" destId="{5AEB913C-298E-4A25-9869-A9EF4555D53F}" srcOrd="0" destOrd="0" parTransId="{2EF3B946-E717-455C-94C0-19E682725C5B}" sibTransId="{C81613F7-EC44-4E47-A7AC-CE53EDA76990}"/>
-    <dgm:cxn modelId="{C8EB2AAE-D54B-4698-B7D2-52701B3558D3}" type="presOf" srcId="{992394EE-F5C0-4D34-991F-61C756D6774E}" destId="{F9CB8C57-4D62-40C2-8D5C-91E9241BEAFD}" srcOrd="0" destOrd="0" presId="urn:microsoft.com/office/officeart/2005/8/layout/orgChart1"/>
-    <dgm:cxn modelId="{4C91A03E-3A34-4AA3-9174-8F603F6F5C41}" type="presOf" srcId="{A14DB40E-A6F2-4A56-A647-332E5C59F8AF}" destId="{9FD5ADBE-AAD0-424E-BBC9-7F5081F0DEB3}" srcOrd="1" destOrd="0" presId="urn:microsoft.com/office/officeart/2005/8/layout/orgChart1"/>
-    <dgm:cxn modelId="{31336CC2-933C-4AF1-BC82-D9D2C7638E8C}" type="presOf" srcId="{07D0F59E-96F5-454F-92B7-90EAE10F4DBB}" destId="{E71948DB-8535-4A72-A336-4F8DA76738FC}" srcOrd="0" destOrd="0" presId="urn:microsoft.com/office/officeart/2005/8/layout/orgChart1"/>
+    <dgm:cxn modelId="{DB4326BF-0DBC-4C98-88C9-31EBFD83B858}" type="presOf" srcId="{30799FDA-EBC8-4477-9BC5-A0C5AA681D35}" destId="{C2275C97-9640-464E-9128-8BE57D53AF15}" srcOrd="1" destOrd="0" presId="urn:microsoft.com/office/officeart/2005/8/layout/orgChart1"/>
+    <dgm:cxn modelId="{8F3C32F9-850D-4288-8396-2E912BED1AB5}" type="presOf" srcId="{D4652AC7-F075-4FBF-B58C-CD89024645CF}" destId="{75F3D918-0E31-4365-AF69-11ABC3426B75}" srcOrd="0" destOrd="0" presId="urn:microsoft.com/office/officeart/2005/8/layout/orgChart1"/>
     <dgm:cxn modelId="{6C1572E5-4E32-4F7D-A367-25CDB9890A97}" srcId="{A32B180D-92DC-4252-9426-76C759476CD5}" destId="{E00B6860-EB50-492B-9BB3-1DCE9F5EFA5F}" srcOrd="2" destOrd="0" parTransId="{D4652AC7-F075-4FBF-B58C-CD89024645CF}" sibTransId="{D73B994A-41CE-422C-98E7-601524286DEE}"/>
-    <dgm:cxn modelId="{B272B365-9C7A-4023-A095-8EDEDA30A0E1}" type="presOf" srcId="{547B2C10-3DD5-422A-8EC9-1C5A5E781CCB}" destId="{5956622D-C657-41DE-99D7-82BCF5526CCA}" srcOrd="0" destOrd="0" presId="urn:microsoft.com/office/officeart/2005/8/layout/orgChart1"/>
-    <dgm:cxn modelId="{EF485135-F61E-4DC3-8ED6-5B00B3209D47}" type="presOf" srcId="{A14DB40E-A6F2-4A56-A647-332E5C59F8AF}" destId="{324B7AF7-C6A1-4994-936A-740B0457905F}" srcOrd="0" destOrd="0" presId="urn:microsoft.com/office/officeart/2005/8/layout/orgChart1"/>
-    <dgm:cxn modelId="{2A1EB9F4-36DC-4A8D-8478-C92EA1EC5BFD}" type="presOf" srcId="{E351FE02-E1AB-4184-8156-F42FA486CA3C}" destId="{5DFC3BCF-8B90-48A5-A26A-3C8447EA9FF7}" srcOrd="1" destOrd="0" presId="urn:microsoft.com/office/officeart/2005/8/layout/orgChart1"/>
-    <dgm:cxn modelId="{FA9AC5EB-4A3F-4395-BF6D-6CDFD052237E}" type="presOf" srcId="{6DB2C917-8511-4F22-AFBE-BB3A1FCADAB5}" destId="{A8C5E85D-44C4-4624-8C0D-2AB9327141C2}" srcOrd="1" destOrd="0" presId="urn:microsoft.com/office/officeart/2005/8/layout/orgChart1"/>
     <dgm:cxn modelId="{672AD4CB-922C-4D37-85F0-FB7CA0ABB824}" srcId="{8DE42A42-F46B-459C-8AB1-538D10CF01FB}" destId="{4BD8523B-0DF3-489A-90BC-1A700BEFD57B}" srcOrd="0" destOrd="0" parTransId="{457142A3-2B0E-4A7E-8BFA-E8B0AF8899E1}" sibTransId="{C42C8FF4-F173-48E2-9AAA-D298EDCD4B36}"/>
+    <dgm:cxn modelId="{55247D71-AC52-4048-B99A-4E9C3ADD755F}" type="presOf" srcId="{457142A3-2B0E-4A7E-8BFA-E8B0AF8899E1}" destId="{561A006F-B7FC-4891-A77E-02368D7516E1}" srcOrd="0" destOrd="0" presId="urn:microsoft.com/office/officeart/2005/8/layout/orgChart1"/>
+    <dgm:cxn modelId="{972AE0BB-6DD6-4EAD-A66F-95C40D3240B2}" type="presOf" srcId="{5AEB913C-298E-4A25-9869-A9EF4555D53F}" destId="{8A31FE63-19F0-4588-9562-68A274723F86}" srcOrd="1" destOrd="0" presId="urn:microsoft.com/office/officeart/2005/8/layout/orgChart1"/>
     <dgm:cxn modelId="{31F33030-F0BA-41CC-A94B-5052B4EC748B}" srcId="{32773B8E-DEC6-4B33-9A83-DF15F99113F2}" destId="{2B946291-8E9B-44BE-9217-4ECDE65ABD29}" srcOrd="0" destOrd="0" parTransId="{F835DF7F-65A6-49B2-8863-B7510F8984C1}" sibTransId="{D35907D5-1CBD-4114-AF4F-8B866551B08D}"/>
-    <dgm:cxn modelId="{D96E540D-58F7-47E2-879B-249769D1014B}" type="presOf" srcId="{153A7856-0226-480D-889C-399D7762029A}" destId="{801CA520-FBE0-4307-84EA-95950FBEE9CD}" srcOrd="0" destOrd="0" presId="urn:microsoft.com/office/officeart/2005/8/layout/orgChart1"/>
-    <dgm:cxn modelId="{807897FD-21D0-4A8B-956E-D8EBDA9ABE08}" type="presOf" srcId="{D1B50BFB-849E-4AB4-B927-7E87FB6F1E88}" destId="{FDF09A14-BDCE-4E39-8CE4-B1D90BA4EA31}" srcOrd="0" destOrd="0" presId="urn:microsoft.com/office/officeart/2005/8/layout/orgChart1"/>
+    <dgm:cxn modelId="{4250F92F-5034-4980-AA73-B352F6E760F7}" type="presOf" srcId="{FC2D343D-A459-4DE5-8B60-4C3A8A8D2D0A}" destId="{C2682D9C-D0E5-44DD-928D-EFBDDFF439E7}" srcOrd="0" destOrd="0" presId="urn:microsoft.com/office/officeart/2005/8/layout/orgChart1"/>
+    <dgm:cxn modelId="{FEFCD2BB-4A5D-4AEA-B017-B8F4CFC95C82}" type="presOf" srcId="{E351FE02-E1AB-4184-8156-F42FA486CA3C}" destId="{9BBCC43E-F823-4CAB-B3E3-40CB71F77E2C}" srcOrd="0" destOrd="0" presId="urn:microsoft.com/office/officeart/2005/8/layout/orgChart1"/>
+    <dgm:cxn modelId="{C26A523C-E01D-4292-A20F-F88AFCC632E7}" type="presOf" srcId="{18812D68-AC1D-4A33-9558-B39CD100C978}" destId="{3EAA265B-B2BA-43CE-A545-A89314E8E965}" srcOrd="0" destOrd="0" presId="urn:microsoft.com/office/officeart/2005/8/layout/orgChart1"/>
+    <dgm:cxn modelId="{97115272-BA25-455F-8D91-0D010D6C6562}" srcId="{992394EE-F5C0-4D34-991F-61C756D6774E}" destId="{18812D68-AC1D-4A33-9558-B39CD100C978}" srcOrd="0" destOrd="0" parTransId="{48E7AF34-0CB1-4A9D-A86B-6D5541188CA7}" sibTransId="{30663047-8E3F-4D67-97E5-C369BAE7AAB4}"/>
     <dgm:cxn modelId="{0F14A078-B9E3-44FB-BB3F-E0EBFF716ADD}" srcId="{5888E048-0C94-4E3D-BA88-5264CD661E39}" destId="{C136E030-9FA0-4CD0-ADB7-70D3BE3322FD}" srcOrd="0" destOrd="0" parTransId="{138C444B-BD16-45C6-A31D-A2CF3E33610B}" sibTransId="{ABB717CC-E3F2-408C-AB34-22F95E90FE56}"/>
-    <dgm:cxn modelId="{97115272-BA25-455F-8D91-0D010D6C6562}" srcId="{992394EE-F5C0-4D34-991F-61C756D6774E}" destId="{18812D68-AC1D-4A33-9558-B39CD100C978}" srcOrd="0" destOrd="0" parTransId="{48E7AF34-0CB1-4A9D-A86B-6D5541188CA7}" sibTransId="{30663047-8E3F-4D67-97E5-C369BAE7AAB4}"/>
-    <dgm:cxn modelId="{E36E59E3-BD35-4AEB-A33C-4DECB2C1E0A3}" type="presOf" srcId="{C136E030-9FA0-4CD0-ADB7-70D3BE3322FD}" destId="{539838E6-53D2-49D3-BEE5-4C8DB7729951}" srcOrd="1" destOrd="0" presId="urn:microsoft.com/office/officeart/2005/8/layout/orgChart1"/>
-    <dgm:cxn modelId="{2E15C9E4-07AF-4F4B-8299-F70F800A1D3F}" type="presOf" srcId="{0614AD80-1686-465C-A93A-FFFDB1E7B097}" destId="{3CD77094-E833-4160-83BB-E37221DE0D5E}" srcOrd="0" destOrd="0" presId="urn:microsoft.com/office/officeart/2005/8/layout/orgChart1"/>
-    <dgm:cxn modelId="{9570A7AC-1332-475C-B18F-58584233ADC6}" type="presOf" srcId="{CA621B8F-8222-4F3A-9357-F14D58D1DE3E}" destId="{7A95F48C-9304-4F0C-B976-549B5BF7ED11}" srcOrd="0" destOrd="0" presId="urn:microsoft.com/office/officeart/2005/8/layout/orgChart1"/>
-    <dgm:cxn modelId="{CAE33330-9CE0-4045-B81E-6212BE367E18}" type="presOf" srcId="{1DF57FFE-8557-41E7-A174-D028BA0DD9BB}" destId="{4C6A56DF-D777-4B1C-8192-B04FE54E57EC}" srcOrd="1" destOrd="0" presId="urn:microsoft.com/office/officeart/2005/8/layout/orgChart1"/>
+    <dgm:cxn modelId="{8BC33A17-B508-49E3-AB73-4F70C159D0BA}" type="presOf" srcId="{8DE42A42-F46B-459C-8AB1-538D10CF01FB}" destId="{76836F50-C7E8-4F47-AD4C-34275127A89C}" srcOrd="0" destOrd="0" presId="urn:microsoft.com/office/officeart/2005/8/layout/orgChart1"/>
+    <dgm:cxn modelId="{A8B88080-B161-4230-8FB4-D982EA26CC12}" type="presOf" srcId="{84B77EE1-9D70-411D-B6BB-285BE32673A7}" destId="{23DC1ADD-8D76-4F40-AF99-23C314CA89DB}" srcOrd="1" destOrd="0" presId="urn:microsoft.com/office/officeart/2005/8/layout/orgChart1"/>
+    <dgm:cxn modelId="{FA261106-6B1B-4B00-A2C1-3ECFBED251E0}" type="presOf" srcId="{84B77EE1-9D70-411D-B6BB-285BE32673A7}" destId="{3DDC982F-E17C-4248-8AC1-1CAE3E6258BA}" srcOrd="0" destOrd="0" presId="urn:microsoft.com/office/officeart/2005/8/layout/orgChart1"/>
+    <dgm:cxn modelId="{9E976E4E-46C4-4D02-A54D-099E6E2837BF}" type="presOf" srcId="{9AE1A490-8083-425A-91DE-160E99CB2F5A}" destId="{6E640EA0-D698-47BF-BD53-C11B5033D8D4}" srcOrd="0" destOrd="0" presId="urn:microsoft.com/office/officeart/2005/8/layout/orgChart1"/>
+    <dgm:cxn modelId="{57001976-F6AE-46A8-A1BC-F567378B48B2}" type="presOf" srcId="{B1B402D7-33FD-45DE-8256-09EC7361BD83}" destId="{D9549972-4973-4B35-AFFB-8D2D91BD9C9A}" srcOrd="0" destOrd="0" presId="urn:microsoft.com/office/officeart/2005/8/layout/orgChart1"/>
+    <dgm:cxn modelId="{0C94F3A7-FDA0-4652-BC14-90C2B9F50E3D}" type="presOf" srcId="{2B946291-8E9B-44BE-9217-4ECDE65ABD29}" destId="{EDCB9D56-6285-49E6-98F2-DE5E92586892}" srcOrd="1" destOrd="0" presId="urn:microsoft.com/office/officeart/2005/8/layout/orgChart1"/>
+    <dgm:cxn modelId="{2178EA00-E81D-4AB0-9E71-000403D205F6}" type="presOf" srcId="{992394EE-F5C0-4D34-991F-61C756D6774E}" destId="{D0326A4E-8A35-491F-97A4-6139CE271CC4}" srcOrd="1" destOrd="0" presId="urn:microsoft.com/office/officeart/2005/8/layout/orgChart1"/>
+    <dgm:cxn modelId="{60DE9913-E3AF-4B72-B615-CF8A943DFFF1}" type="presOf" srcId="{7B080C31-0A8D-42B3-8F99-A5743D8974B1}" destId="{CE9C3069-0ED8-429D-AA08-84F0CBB86F30}" srcOrd="0" destOrd="0" presId="urn:microsoft.com/office/officeart/2005/8/layout/orgChart1"/>
     <dgm:cxn modelId="{FECFC011-593A-40F8-9919-EA6C3EC94D4D}" srcId="{C136E030-9FA0-4CD0-ADB7-70D3BE3322FD}" destId="{84AA1E9B-9B2F-4F89-86F5-B75D1FA44E63}" srcOrd="1" destOrd="0" parTransId="{96816DF8-ACE4-4EFD-B7D0-9ACBCE60E690}" sibTransId="{A885F437-93B5-4165-BB5D-31ED8848FC04}"/>
-    <dgm:cxn modelId="{D525864A-F5E9-45C2-A39E-F1151CF34046}" type="presOf" srcId="{00814B98-BC5D-4C8A-9672-8943A60FD8F4}" destId="{14C38AD8-D18B-4F47-A71B-B48B14A0FC8C}" srcOrd="0" destOrd="0" presId="urn:microsoft.com/office/officeart/2005/8/layout/orgChart1"/>
+    <dgm:cxn modelId="{B96A0EE4-2556-411E-B6CD-CF317C43295A}" type="presOf" srcId="{57EAD6C0-3381-4463-9829-EFAA8FEA7BE2}" destId="{712186AE-0B15-420C-8F9C-DD27252BE256}" srcOrd="0" destOrd="0" presId="urn:microsoft.com/office/officeart/2005/8/layout/orgChart1"/>
+    <dgm:cxn modelId="{FC22F7F9-5CA5-4244-896F-456FE9A71A51}" type="presOf" srcId="{9AE1A490-8083-425A-91DE-160E99CB2F5A}" destId="{2D61D789-8311-4CE2-A0FC-117A94EF16BD}" srcOrd="1" destOrd="0" presId="urn:microsoft.com/office/officeart/2005/8/layout/orgChart1"/>
+    <dgm:cxn modelId="{868A8551-1B64-4059-BAE3-A14A3E5E7197}" type="presOf" srcId="{9E4A5A6B-A6C7-4003-A4AD-37E5F2B7F93D}" destId="{38A72144-A617-492B-8451-248F5E5BA62D}" srcOrd="0" destOrd="0" presId="urn:microsoft.com/office/officeart/2005/8/layout/orgChart1"/>
+    <dgm:cxn modelId="{EF0364A8-6CBE-48F1-8679-59B7BA2E7839}" type="presOf" srcId="{30799FDA-EBC8-4477-9BC5-A0C5AA681D35}" destId="{C148D24D-15BA-4292-B464-5A29DD6C2A09}" srcOrd="0" destOrd="0" presId="urn:microsoft.com/office/officeart/2005/8/layout/orgChart1"/>
+    <dgm:cxn modelId="{68F1A964-8D43-4A62-B5FA-164E5CA5D768}" type="presOf" srcId="{EAAE3835-6A77-4C4A-B804-66E87F254CBB}" destId="{9B719622-0ED9-4EA5-9610-73AD51E1ABDC}" srcOrd="0" destOrd="0" presId="urn:microsoft.com/office/officeart/2005/8/layout/orgChart1"/>
+    <dgm:cxn modelId="{605DACB4-5270-45EB-8AD0-50F4657DADE9}" type="presOf" srcId="{4BD8523B-0DF3-489A-90BC-1A700BEFD57B}" destId="{812E3B41-E846-435C-90B8-99187840408D}" srcOrd="0" destOrd="0" presId="urn:microsoft.com/office/officeart/2005/8/layout/orgChart1"/>
     <dgm:cxn modelId="{61B6FAAD-9936-4F24-B876-61582F9DCADE}" srcId="{4043E098-ADED-4C59-A78C-4519C56022DA}" destId="{5888E048-0C94-4E3D-BA88-5264CD661E39}" srcOrd="0" destOrd="0" parTransId="{70AD8473-2275-458E-867D-1FF51F802EA2}" sibTransId="{68A01F82-78B3-460C-ADF4-76CEA0BAAE8C}"/>
-    <dgm:cxn modelId="{99DC381C-5D62-434D-BF67-187598ABC2A9}" type="presOf" srcId="{2B946291-8E9B-44BE-9217-4ECDE65ABD29}" destId="{90F8F7E3-6E14-4526-BD83-FCF9D9BEAC5B}" srcOrd="0" destOrd="0" presId="urn:microsoft.com/office/officeart/2005/8/layout/orgChart1"/>
-    <dgm:cxn modelId="{DA3F6561-D2CD-4D26-BC22-B6278FD78BDF}" type="presOf" srcId="{0E057B22-858F-4EE3-9E0C-3D58469B8779}" destId="{A16AA5E2-DF8B-445B-8B44-4BCAB730BF48}" srcOrd="1" destOrd="0" presId="urn:microsoft.com/office/officeart/2005/8/layout/orgChart1"/>
-    <dgm:cxn modelId="{BAD6F3EE-2FFE-4E6F-B637-01DBFA21E557}" type="presOf" srcId="{86A00863-CAA9-4989-90EE-0A014920AF19}" destId="{62F3D812-ACBF-464D-9E39-C84FA2B31871}" srcOrd="0" destOrd="0" presId="urn:microsoft.com/office/officeart/2005/8/layout/orgChart1"/>
-    <dgm:cxn modelId="{941BD9A2-DDC9-4B89-89AD-810D9E8AAFD7}" type="presOf" srcId="{F3D02132-8157-429B-BF3E-2CF54B46BFA6}" destId="{9C948593-1483-4B17-8E84-8447D17F6DF4}" srcOrd="1" destOrd="0" presId="urn:microsoft.com/office/officeart/2005/8/layout/orgChart1"/>
-    <dgm:cxn modelId="{E490B494-6B22-4A7F-9ADF-DEC5B1E2A99C}" type="presOf" srcId="{67340119-CA3C-43BE-B1CA-FC548C2F5E8A}" destId="{9D2ECA20-C72D-4A30-A982-C73B06A8F5AB}" srcOrd="0" destOrd="0" presId="urn:microsoft.com/office/officeart/2005/8/layout/orgChart1"/>
-    <dgm:cxn modelId="{29EA1A2D-E2F5-420E-826B-797B2B6BCAE6}" type="presOf" srcId="{84A135B9-9FE6-409F-9808-5ADA72EAE3A3}" destId="{A2144F09-C959-4866-A6C9-F09CC5185CC0}" srcOrd="0" destOrd="0" presId="urn:microsoft.com/office/officeart/2005/8/layout/orgChart1"/>
-    <dgm:cxn modelId="{8182E452-5D9E-4F85-A09D-F76FB83FD180}" type="presOf" srcId="{E351FE02-E1AB-4184-8156-F42FA486CA3C}" destId="{9BBCC43E-F823-4CAB-B3E3-40CB71F77E2C}" srcOrd="0" destOrd="0" presId="urn:microsoft.com/office/officeart/2005/8/layout/orgChart1"/>
-    <dgm:cxn modelId="{57087BFD-BB27-4D5B-A5DF-DB17489A3633}" type="presOf" srcId="{A32B180D-92DC-4252-9426-76C759476CD5}" destId="{F3D856E7-3621-4AE1-A0EC-CED4D8C99C29}" srcOrd="1" destOrd="0" presId="urn:microsoft.com/office/officeart/2005/8/layout/orgChart1"/>
+    <dgm:cxn modelId="{491801BB-FA74-443C-AA2D-DB70002FCE72}" type="presOf" srcId="{E00B6860-EB50-492B-9BB3-1DCE9F5EFA5F}" destId="{E1404B24-DF1E-4DBC-A9AA-4009A4FD47D5}" srcOrd="1" destOrd="0" presId="urn:microsoft.com/office/officeart/2005/8/layout/orgChart1"/>
+    <dgm:cxn modelId="{8C60CE48-A864-41A8-B851-6814E39EC583}" type="presOf" srcId="{F835DF7F-65A6-49B2-8863-B7510F8984C1}" destId="{2415636E-FEEB-4BE6-A4DC-CD54AB3FCBAA}" srcOrd="0" destOrd="0" presId="urn:microsoft.com/office/officeart/2005/8/layout/orgChart1"/>
+    <dgm:cxn modelId="{63572A1E-107A-4521-BF25-47507CA6B64A}" type="presOf" srcId="{B279A368-EC73-495B-BD3A-7675DB4F4CB5}" destId="{5530EE0C-45B5-4739-ADEA-6ACE415E5EAE}" srcOrd="0" destOrd="0" presId="urn:microsoft.com/office/officeart/2005/8/layout/orgChart1"/>
     <dgm:cxn modelId="{7FFAD7AA-2C56-4368-BD63-CF0CE7CA468C}" srcId="{C136E030-9FA0-4CD0-ADB7-70D3BE3322FD}" destId="{153A7856-0226-480D-889C-399D7762029A}" srcOrd="2" destOrd="0" parTransId="{67340119-CA3C-43BE-B1CA-FC548C2F5E8A}" sibTransId="{30E3202F-DB7C-4493-B7E8-9DB83D7D6DD6}"/>
-    <dgm:cxn modelId="{9D135546-C4A6-4A25-A2D5-C5726D7C1F70}" type="presOf" srcId="{4043E098-ADED-4C59-A78C-4519C56022DA}" destId="{6C938D21-CC65-4E26-8BC3-D5ED39FF9B5D}" srcOrd="0" destOrd="0" presId="urn:microsoft.com/office/officeart/2005/8/layout/orgChart1"/>
     <dgm:cxn modelId="{D4A88A0D-3183-4DB5-BE1A-14D77D64DE32}" srcId="{F3D02132-8157-429B-BF3E-2CF54B46BFA6}" destId="{7407B907-CEA0-4295-966E-C9A56FCE852B}" srcOrd="0" destOrd="0" parTransId="{B279A368-EC73-495B-BD3A-7675DB4F4CB5}" sibTransId="{3527130F-586B-4DB4-8C2F-22DA58ED52D1}"/>
-    <dgm:cxn modelId="{27FF6C3C-5DFA-48F1-97B8-0E2BA833350C}" type="presOf" srcId="{EADF8910-4D72-47F9-92E2-AC4F17DF2CA6}" destId="{99CB99EF-B0B4-4C5E-AE32-37DCD4F01D87}" srcOrd="0" destOrd="0" presId="urn:microsoft.com/office/officeart/2005/8/layout/orgChart1"/>
-    <dgm:cxn modelId="{760B768E-A4BD-473D-99C2-D4C547759BD3}" type="presOf" srcId="{3AD0DC5E-B9C1-4187-AD5D-8CE13DC77B59}" destId="{5E338421-5C63-4EA5-9283-FACE72CD0D21}" srcOrd="1" destOrd="0" presId="urn:microsoft.com/office/officeart/2005/8/layout/orgChart1"/>
-    <dgm:cxn modelId="{165B49F6-2798-4F1D-9709-E7927C967093}" type="presOf" srcId="{B70FAAF1-BC23-4B37-9395-64481D82D12C}" destId="{C6DAF549-F852-45CB-BD8C-8060F1B0E52F}" srcOrd="0" destOrd="0" presId="urn:microsoft.com/office/officeart/2005/8/layout/orgChart1"/>
+    <dgm:cxn modelId="{CB3FC3ED-44BD-4CBF-961B-FE605C255780}" type="presOf" srcId="{780AEFF4-41B4-4484-B0D6-3A741AA2C743}" destId="{70E40DCA-0916-4EBB-9C3A-3FB44444E514}" srcOrd="1" destOrd="0" presId="urn:microsoft.com/office/officeart/2005/8/layout/orgChart1"/>
+    <dgm:cxn modelId="{645116F8-82DE-412F-97D9-CC06EEC918AB}" type="presOf" srcId="{6DDF6490-D8F8-4032-B8BD-76D099C283B9}" destId="{C1B53620-56E3-4A76-A1E1-A8C420684FC6}" srcOrd="0" destOrd="0" presId="urn:microsoft.com/office/officeart/2005/8/layout/orgChart1"/>
+    <dgm:cxn modelId="{97054E03-59CA-449D-BB12-7B0460E6E828}" type="presOf" srcId="{E351FE02-E1AB-4184-8156-F42FA486CA3C}" destId="{5DFC3BCF-8B90-48A5-A26A-3C8447EA9FF7}" srcOrd="1" destOrd="0" presId="urn:microsoft.com/office/officeart/2005/8/layout/orgChart1"/>
+    <dgm:cxn modelId="{20E3717D-6A61-4C07-BC7D-76BD011B7C82}" type="presOf" srcId="{F3D02132-8157-429B-BF3E-2CF54B46BFA6}" destId="{F1F98FFB-008A-4F7E-A4E6-B8864763B73C}" srcOrd="0" destOrd="0" presId="urn:microsoft.com/office/officeart/2005/8/layout/orgChart1"/>
     <dgm:cxn modelId="{D6920E61-8CDE-4CCF-967F-4AEBD9292AAE}" srcId="{B1B402D7-33FD-45DE-8256-09EC7361BD83}" destId="{0E057B22-858F-4EE3-9E0C-3D58469B8779}" srcOrd="0" destOrd="0" parTransId="{5B73CC7E-35A1-4440-A353-DD2C9BE021CA}" sibTransId="{1E7408C0-0D37-4F6C-A5B9-45C316416FC7}"/>
+    <dgm:cxn modelId="{9D7A1461-484B-4C90-9DC5-BB8FB0944969}" type="presOf" srcId="{D8059B51-8D55-4F50-8F43-AA0AE4C33A5C}" destId="{D7025DB5-BAD6-4CE7-904E-F3C3D7E04B03}" srcOrd="0" destOrd="0" presId="urn:microsoft.com/office/officeart/2005/8/layout/orgChart1"/>
+    <dgm:cxn modelId="{32C8445C-C061-41EB-8F3A-A896663AE2E0}" type="presOf" srcId="{FD594305-F045-4570-8EC2-05C99477FC91}" destId="{30B85055-33A8-4A00-95BF-07B642382108}" srcOrd="0" destOrd="0" presId="urn:microsoft.com/office/officeart/2005/8/layout/orgChart1"/>
+    <dgm:cxn modelId="{D71E0522-E30C-4D99-A5D9-E87FDE5012A0}" type="presOf" srcId="{F1A93C19-A813-4946-B4A4-657F3837817F}" destId="{3A2CB7AB-8DD9-4709-B32A-4689D2DA84E8}" srcOrd="0" destOrd="0" presId="urn:microsoft.com/office/officeart/2005/8/layout/orgChart1"/>
+    <dgm:cxn modelId="{E9CF0C48-7D90-4797-B080-ABA81DD3D450}" type="presOf" srcId="{32773B8E-DEC6-4B33-9A83-DF15F99113F2}" destId="{0D0B6E8B-733F-4B33-BC37-A8FABC30D258}" srcOrd="0" destOrd="0" presId="urn:microsoft.com/office/officeart/2005/8/layout/orgChart1"/>
+    <dgm:cxn modelId="{B62B448F-BE30-483C-AE10-CE145F2A29BB}" type="presOf" srcId="{E1AE4294-D0D2-4ECA-B262-2B98A150C5B8}" destId="{2A26AB7B-45D3-487F-84B4-3B7081180A49}" srcOrd="0" destOrd="0" presId="urn:microsoft.com/office/officeart/2005/8/layout/orgChart1"/>
+    <dgm:cxn modelId="{55B57A00-664E-40D9-9412-DE59D5AEEA4C}" srcId="{C136E030-9FA0-4CD0-ADB7-70D3BE3322FD}" destId="{30799FDA-EBC8-4477-9BC5-A0C5AA681D35}" srcOrd="6" destOrd="0" parTransId="{D5D823D5-91CA-406C-BE1C-8A6A7FE4A782}" sibTransId="{1F6E8C04-73EA-456A-A474-94068CD74174}"/>
+    <dgm:cxn modelId="{85C02253-6F88-4A25-8D94-78451071136C}" type="presOf" srcId="{8DE42A42-F46B-459C-8AB1-538D10CF01FB}" destId="{4326625B-A9C0-4093-9A00-F400C668337C}" srcOrd="1" destOrd="0" presId="urn:microsoft.com/office/officeart/2005/8/layout/orgChart1"/>
+    <dgm:cxn modelId="{50AE2357-C9DB-49A0-82A0-9574F1662DE4}" type="presOf" srcId="{96816DF8-ACE4-4EFD-B7D0-9ACBCE60E690}" destId="{CD8B1D07-A9B0-4BE8-B512-57D8E1888C0F}" srcOrd="0" destOrd="0" presId="urn:microsoft.com/office/officeart/2005/8/layout/orgChart1"/>
     <dgm:cxn modelId="{A8CB4E81-EF0C-4617-91F9-A69A3BD8A62B}" srcId="{B0293B89-46BB-481B-B8BA-134AC9458CA1}" destId="{E351FE02-E1AB-4184-8156-F42FA486CA3C}" srcOrd="3" destOrd="0" parTransId="{00814B98-BC5D-4C8A-9672-8943A60FD8F4}" sibTransId="{2367459B-2743-470F-B4C3-B72F25FB075A}"/>
-    <dgm:cxn modelId="{8E0FB7EC-6889-4916-9AA0-7B0E6A4DABBB}" type="presOf" srcId="{7B080C31-0A8D-42B3-8F99-A5743D8974B1}" destId="{D02D31F1-3F7A-4094-9E73-537072C2BF4D}" srcOrd="1" destOrd="0" presId="urn:microsoft.com/office/officeart/2005/8/layout/orgChart1"/>
-    <dgm:cxn modelId="{F45B4925-911B-42BE-A8F5-77B895B9FBB7}" type="presOf" srcId="{32773B8E-DEC6-4B33-9A83-DF15F99113F2}" destId="{0D0B6E8B-733F-4B33-BC37-A8FABC30D258}" srcOrd="0" destOrd="0" presId="urn:microsoft.com/office/officeart/2005/8/layout/orgChart1"/>
-    <dgm:cxn modelId="{A21DC704-A1B6-4FC3-9D16-FD2FC80D828C}" type="presOf" srcId="{5AEB913C-298E-4A25-9869-A9EF4555D53F}" destId="{19B5046A-E4C7-4FE8-B213-38DB778AFAE5}" srcOrd="0" destOrd="0" presId="urn:microsoft.com/office/officeart/2005/8/layout/orgChart1"/>
-    <dgm:cxn modelId="{57AF610B-100E-4BBF-8B6A-FED199AE16A4}" type="presOf" srcId="{4BD8523B-0DF3-489A-90BC-1A700BEFD57B}" destId="{812E3B41-E846-435C-90B8-99187840408D}" srcOrd="0" destOrd="0" presId="urn:microsoft.com/office/officeart/2005/8/layout/orgChart1"/>
-    <dgm:cxn modelId="{19AA4534-D5B1-4ADD-B4AB-D7E6D5E05BE4}" type="presParOf" srcId="{6C938D21-CC65-4E26-8BC3-D5ED39FF9B5D}" destId="{C09EA0E7-12F9-4EF1-B3E5-2F6A165F4558}" srcOrd="0" destOrd="0" presId="urn:microsoft.com/office/officeart/2005/8/layout/orgChart1"/>
-    <dgm:cxn modelId="{C30E28E2-8027-4F63-ACB3-C273EB2B6E9B}" type="presParOf" srcId="{C09EA0E7-12F9-4EF1-B3E5-2F6A165F4558}" destId="{DE211ADC-9B5E-4447-B1BD-76B5CEE50A6E}" srcOrd="0" destOrd="0" presId="urn:microsoft.com/office/officeart/2005/8/layout/orgChart1"/>
-    <dgm:cxn modelId="{E118BB3F-558C-414E-99CE-933783E445BB}" type="presParOf" srcId="{DE211ADC-9B5E-4447-B1BD-76B5CEE50A6E}" destId="{0A23B135-FF17-4608-9D4B-2FEC961DB97E}" srcOrd="0" destOrd="0" presId="urn:microsoft.com/office/officeart/2005/8/layout/orgChart1"/>
-    <dgm:cxn modelId="{CCD310D8-FD3D-413B-A791-352679943E14}" type="presParOf" srcId="{DE211ADC-9B5E-4447-B1BD-76B5CEE50A6E}" destId="{055AB1ED-6876-4ADC-A24E-91862AC73909}" srcOrd="1" destOrd="0" presId="urn:microsoft.com/office/officeart/2005/8/layout/orgChart1"/>
-    <dgm:cxn modelId="{AFA927F1-0D52-4471-B7A7-2A81DB413C0B}" type="presParOf" srcId="{C09EA0E7-12F9-4EF1-B3E5-2F6A165F4558}" destId="{3D9F69E4-F063-4D16-B5B5-2B977035819F}" srcOrd="1" destOrd="0" presId="urn:microsoft.com/office/officeart/2005/8/layout/orgChart1"/>
-    <dgm:cxn modelId="{E572B80E-FCC2-47D3-ABC2-B86AB9935073}" type="presParOf" srcId="{3D9F69E4-F063-4D16-B5B5-2B977035819F}" destId="{20578CF7-B6F0-4D76-B1CF-BF7C16E39E9A}" srcOrd="0" destOrd="0" presId="urn:microsoft.com/office/officeart/2005/8/layout/orgChart1"/>
-    <dgm:cxn modelId="{5B879C59-D914-4819-A4BF-FAE80065FB44}" type="presParOf" srcId="{3D9F69E4-F063-4D16-B5B5-2B977035819F}" destId="{5DDD6D96-E392-41B8-BF32-27051F43CCED}" srcOrd="1" destOrd="0" presId="urn:microsoft.com/office/officeart/2005/8/layout/orgChart1"/>
-    <dgm:cxn modelId="{D8CDBE51-9F6F-4453-99A0-F6DBD0E7B2A6}" type="presParOf" srcId="{5DDD6D96-E392-41B8-BF32-27051F43CCED}" destId="{B443FCE1-2BA6-42A4-8DB0-184B9AC33455}" srcOrd="0" destOrd="0" presId="urn:microsoft.com/office/officeart/2005/8/layout/orgChart1"/>
-    <dgm:cxn modelId="{EC6D82C2-AE27-43DC-8EEC-B4AED307D17D}" type="presParOf" srcId="{B443FCE1-2BA6-42A4-8DB0-184B9AC33455}" destId="{66E61269-ED48-42B1-A420-99B674040EDC}" srcOrd="0" destOrd="0" presId="urn:microsoft.com/office/officeart/2005/8/layout/orgChart1"/>
-    <dgm:cxn modelId="{0FC51297-8ED6-4383-81C0-8756FE1A82EF}" type="presParOf" srcId="{B443FCE1-2BA6-42A4-8DB0-184B9AC33455}" destId="{539838E6-53D2-49D3-BEE5-4C8DB7729951}" srcOrd="1" destOrd="0" presId="urn:microsoft.com/office/officeart/2005/8/layout/orgChart1"/>
-    <dgm:cxn modelId="{542934BF-A5D5-4756-BC57-64291249F556}" type="presParOf" srcId="{5DDD6D96-E392-41B8-BF32-27051F43CCED}" destId="{5E42DE37-0BBA-4D98-AEA5-894F2B881B75}" srcOrd="1" destOrd="0" presId="urn:microsoft.com/office/officeart/2005/8/layout/orgChart1"/>
-    <dgm:cxn modelId="{2C8ABDFC-231B-4AF6-B69E-7800086F2B4E}" type="presParOf" srcId="{5E42DE37-0BBA-4D98-AEA5-894F2B881B75}" destId="{2A26AB7B-45D3-487F-84B4-3B7081180A49}" srcOrd="0" destOrd="0" presId="urn:microsoft.com/office/officeart/2005/8/layout/orgChart1"/>
-    <dgm:cxn modelId="{F100E081-4371-408C-92C0-7A08FDDB9A33}" type="presParOf" srcId="{5E42DE37-0BBA-4D98-AEA5-894F2B881B75}" destId="{17D40178-9658-4962-A483-5FB7743705F2}" srcOrd="1" destOrd="0" presId="urn:microsoft.com/office/officeart/2005/8/layout/orgChart1"/>
-    <dgm:cxn modelId="{9D388A5D-50C2-4CE6-8A7C-10125E28C3AC}" type="presParOf" srcId="{17D40178-9658-4962-A483-5FB7743705F2}" destId="{64761944-9780-465B-A2F8-172B9937ED91}" srcOrd="0" destOrd="0" presId="urn:microsoft.com/office/officeart/2005/8/layout/orgChart1"/>
-    <dgm:cxn modelId="{F2F59281-CC19-425B-8D53-607EA886BAC0}" type="presParOf" srcId="{64761944-9780-465B-A2F8-172B9937ED91}" destId="{A2144F09-C959-4866-A6C9-F09CC5185CC0}" srcOrd="0" destOrd="0" presId="urn:microsoft.com/office/officeart/2005/8/layout/orgChart1"/>
-    <dgm:cxn modelId="{3611C309-EF6C-48C2-8290-CA39F4072098}" type="presParOf" srcId="{64761944-9780-465B-A2F8-172B9937ED91}" destId="{A0D5808D-F483-4E1F-8D02-ADE2AA432C2D}" srcOrd="1" destOrd="0" presId="urn:microsoft.com/office/officeart/2005/8/layout/orgChart1"/>
-    <dgm:cxn modelId="{A20496DD-C3CD-43B8-B009-5451AEC2ED0C}" type="presParOf" srcId="{17D40178-9658-4962-A483-5FB7743705F2}" destId="{8607CF1D-FD10-4A32-AE81-41BD2EC2FB11}" srcOrd="1" destOrd="0" presId="urn:microsoft.com/office/officeart/2005/8/layout/orgChart1"/>
-    <dgm:cxn modelId="{946352D6-E9EC-450B-BB99-DE2C6505B8F2}" type="presParOf" srcId="{17D40178-9658-4962-A483-5FB7743705F2}" destId="{D7F15E57-48C5-4665-B65B-CEC7E553EA9C}" srcOrd="2" destOrd="0" presId="urn:microsoft.com/office/officeart/2005/8/layout/orgChart1"/>
-    <dgm:cxn modelId="{6C1F5FFC-870C-4A01-ABD3-A676B283FECF}" type="presParOf" srcId="{5E42DE37-0BBA-4D98-AEA5-894F2B881B75}" destId="{CD8B1D07-A9B0-4BE8-B512-57D8E1888C0F}" srcOrd="2" destOrd="0" presId="urn:microsoft.com/office/officeart/2005/8/layout/orgChart1"/>
-    <dgm:cxn modelId="{D0D7B013-11F1-4AD5-A4B8-3E2F7B6DD279}" type="presParOf" srcId="{5E42DE37-0BBA-4D98-AEA5-894F2B881B75}" destId="{FAE7A926-98E4-44AF-AA53-0081961A43B4}" srcOrd="3" destOrd="0" presId="urn:microsoft.com/office/officeart/2005/8/layout/orgChart1"/>
-    <dgm:cxn modelId="{9D7AEADC-D155-4C0B-9552-A1AF6884A637}" type="presParOf" srcId="{FAE7A926-98E4-44AF-AA53-0081961A43B4}" destId="{20439DB3-0BCE-40F4-AA4F-73BB22069B84}" srcOrd="0" destOrd="0" presId="urn:microsoft.com/office/officeart/2005/8/layout/orgChart1"/>
-    <dgm:cxn modelId="{D9FE0D88-4DBA-4F03-8696-41DCDCED110D}" type="presParOf" srcId="{20439DB3-0BCE-40F4-AA4F-73BB22069B84}" destId="{AFD8C1B2-0965-4667-BC80-DB0C9F87E3FB}" srcOrd="0" destOrd="0" presId="urn:microsoft.com/office/officeart/2005/8/layout/orgChart1"/>
-    <dgm:cxn modelId="{7DB55989-2EA6-4BD3-9994-ECD12D976717}" type="presParOf" srcId="{20439DB3-0BCE-40F4-AA4F-73BB22069B84}" destId="{71D6E9C7-6C5F-4758-85D1-F79E55CEB744}" srcOrd="1" destOrd="0" presId="urn:microsoft.com/office/officeart/2005/8/layout/orgChart1"/>
-    <dgm:cxn modelId="{4F5BC558-A6C0-4451-81A5-AE0363DF9374}" type="presParOf" srcId="{FAE7A926-98E4-44AF-AA53-0081961A43B4}" destId="{145D70ED-1943-4E7E-BB88-D48199234210}" srcOrd="1" destOrd="0" presId="urn:microsoft.com/office/officeart/2005/8/layout/orgChart1"/>
-    <dgm:cxn modelId="{7E6A1773-6A83-465A-A2D7-58E02C3C9948}" type="presParOf" srcId="{FAE7A926-98E4-44AF-AA53-0081961A43B4}" destId="{9809F86B-6B95-4058-BC8C-5E7B083E0687}" srcOrd="2" destOrd="0" presId="urn:microsoft.com/office/officeart/2005/8/layout/orgChart1"/>
-    <dgm:cxn modelId="{B20AD932-D736-4698-9556-692C6C32B806}" type="presParOf" srcId="{5E42DE37-0BBA-4D98-AEA5-894F2B881B75}" destId="{9D2ECA20-C72D-4A30-A982-C73B06A8F5AB}" srcOrd="4" destOrd="0" presId="urn:microsoft.com/office/officeart/2005/8/layout/orgChart1"/>
-    <dgm:cxn modelId="{18C6950A-F545-44B6-B5D7-3F04E0E16F46}" type="presParOf" srcId="{5E42DE37-0BBA-4D98-AEA5-894F2B881B75}" destId="{BF851385-BC0E-4A3E-AD7F-C9637578FF14}" srcOrd="5" destOrd="0" presId="urn:microsoft.com/office/officeart/2005/8/layout/orgChart1"/>
-    <dgm:cxn modelId="{85FCB1D2-A38B-44C1-A307-4E746B20FBF7}" type="presParOf" srcId="{BF851385-BC0E-4A3E-AD7F-C9637578FF14}" destId="{7171639E-C89A-48C0-AAB8-B30EE03DE0DB}" srcOrd="0" destOrd="0" presId="urn:microsoft.com/office/officeart/2005/8/layout/orgChart1"/>
-    <dgm:cxn modelId="{6BA6BA76-3928-4CAE-9234-9873408F3C5E}" type="presParOf" srcId="{7171639E-C89A-48C0-AAB8-B30EE03DE0DB}" destId="{801CA520-FBE0-4307-84EA-95950FBEE9CD}" srcOrd="0" destOrd="0" presId="urn:microsoft.com/office/officeart/2005/8/layout/orgChart1"/>
-    <dgm:cxn modelId="{E3AE4F9B-6378-4CE3-B3EF-FADB6B4DAB2F}" type="presParOf" srcId="{7171639E-C89A-48C0-AAB8-B30EE03DE0DB}" destId="{29854A8F-F85D-43F0-8980-35DDC2210CE1}" srcOrd="1" destOrd="0" presId="urn:microsoft.com/office/officeart/2005/8/layout/orgChart1"/>
-    <dgm:cxn modelId="{EB922B18-A2C8-4D25-8BF9-4A3FFCF99715}" type="presParOf" srcId="{BF851385-BC0E-4A3E-AD7F-C9637578FF14}" destId="{D775C4DF-946A-443D-96AA-9244914EB5F7}" srcOrd="1" destOrd="0" presId="urn:microsoft.com/office/officeart/2005/8/layout/orgChart1"/>
-    <dgm:cxn modelId="{5FEB3851-10BF-410D-ADFD-192F43B8D620}" type="presParOf" srcId="{D775C4DF-946A-443D-96AA-9244914EB5F7}" destId="{513E6748-8914-4315-8B63-E5E605756D74}" srcOrd="0" destOrd="0" presId="urn:microsoft.com/office/officeart/2005/8/layout/orgChart1"/>
-    <dgm:cxn modelId="{FD4EA29A-C8A9-492B-AF4B-DA58A0C0A009}" type="presParOf" srcId="{D775C4DF-946A-443D-96AA-9244914EB5F7}" destId="{D0112059-BE80-4C30-9D22-8FAA54309478}" srcOrd="1" destOrd="0" presId="urn:microsoft.com/office/officeart/2005/8/layout/orgChart1"/>
-    <dgm:cxn modelId="{13EE7194-31CE-4A4E-AB91-09E772F497BC}" type="presParOf" srcId="{D0112059-BE80-4C30-9D22-8FAA54309478}" destId="{3D66C694-3408-4991-8C83-9AEDCD3B0D97}" srcOrd="0" destOrd="0" presId="urn:microsoft.com/office/officeart/2005/8/layout/orgChart1"/>
-    <dgm:cxn modelId="{60DC9A5F-99C5-4F45-AEF8-065853606D9B}" type="presParOf" srcId="{3D66C694-3408-4991-8C83-9AEDCD3B0D97}" destId="{324B7AF7-C6A1-4994-936A-740B0457905F}" srcOrd="0" destOrd="0" presId="urn:microsoft.com/office/officeart/2005/8/layout/orgChart1"/>
-    <dgm:cxn modelId="{E62649DF-9264-45A2-9C3A-94FC38CDDB63}" type="presParOf" srcId="{3D66C694-3408-4991-8C83-9AEDCD3B0D97}" destId="{9FD5ADBE-AAD0-424E-BBC9-7F5081F0DEB3}" srcOrd="1" destOrd="0" presId="urn:microsoft.com/office/officeart/2005/8/layout/orgChart1"/>
-    <dgm:cxn modelId="{5C21A787-5E54-4780-8936-78049C8785DA}" type="presParOf" srcId="{D0112059-BE80-4C30-9D22-8FAA54309478}" destId="{C85C4E40-4BAB-4C66-A8C6-99E14E9E199F}" srcOrd="1" destOrd="0" presId="urn:microsoft.com/office/officeart/2005/8/layout/orgChart1"/>
-    <dgm:cxn modelId="{6A5BB1BE-A738-49E8-BC5B-57CBA9F1AEC2}" type="presParOf" srcId="{C85C4E40-4BAB-4C66-A8C6-99E14E9E199F}" destId="{648F47C9-F18D-44AB-9BCF-FE80757DC4E8}" srcOrd="0" destOrd="0" presId="urn:microsoft.com/office/officeart/2005/8/layout/orgChart1"/>
-    <dgm:cxn modelId="{056FD1D4-802D-4B4A-B77F-D4C127F8F462}" type="presParOf" srcId="{C85C4E40-4BAB-4C66-A8C6-99E14E9E199F}" destId="{E3ABDA04-8E94-46B0-A2D9-739A7A37D9C1}" srcOrd="1" destOrd="0" presId="urn:microsoft.com/office/officeart/2005/8/layout/orgChart1"/>
-    <dgm:cxn modelId="{81C07DA7-FB22-46AD-B613-AC75150E6FF3}" type="presParOf" srcId="{E3ABDA04-8E94-46B0-A2D9-739A7A37D9C1}" destId="{BFAC4CF6-C468-42EA-8EFD-59772D754E55}" srcOrd="0" destOrd="0" presId="urn:microsoft.com/office/officeart/2005/8/layout/orgChart1"/>
-    <dgm:cxn modelId="{92F75B3D-B2E1-46DA-B8CD-1F2444748BCC}" type="presParOf" srcId="{BFAC4CF6-C468-42EA-8EFD-59772D754E55}" destId="{19B5046A-E4C7-4FE8-B213-38DB778AFAE5}" srcOrd="0" destOrd="0" presId="urn:microsoft.com/office/officeart/2005/8/layout/orgChart1"/>
-    <dgm:cxn modelId="{BC0F370A-6DA7-4F0F-9E40-3592F5A5F153}" type="presParOf" srcId="{BFAC4CF6-C468-42EA-8EFD-59772D754E55}" destId="{8A31FE63-19F0-4588-9562-68A274723F86}" srcOrd="1" destOrd="0" presId="urn:microsoft.com/office/officeart/2005/8/layout/orgChart1"/>
-    <dgm:cxn modelId="{444DB98C-4BAE-4B03-A6C4-C9ED9FA2F573}" type="presParOf" srcId="{E3ABDA04-8E94-46B0-A2D9-739A7A37D9C1}" destId="{16F3BCE6-294E-4D08-B7C6-57081553D69E}" srcOrd="1" destOrd="0" presId="urn:microsoft.com/office/officeart/2005/8/layout/orgChart1"/>
-    <dgm:cxn modelId="{CED3F001-4A05-4FF7-A6B2-5E66D7801FB4}" type="presParOf" srcId="{E3ABDA04-8E94-46B0-A2D9-739A7A37D9C1}" destId="{E2576CDA-E473-45D2-BA2C-A865AE54D15C}" srcOrd="2" destOrd="0" presId="urn:microsoft.com/office/officeart/2005/8/layout/orgChart1"/>
-    <dgm:cxn modelId="{AA1D135C-DF7C-40ED-BDAF-A47F4514F406}" type="presParOf" srcId="{D0112059-BE80-4C30-9D22-8FAA54309478}" destId="{A864BD33-372A-408E-BE5C-A274D058FF74}" srcOrd="2" destOrd="0" presId="urn:microsoft.com/office/officeart/2005/8/layout/orgChart1"/>
-    <dgm:cxn modelId="{5519E53F-8A34-4B41-A561-A8CEDE5BB949}" type="presParOf" srcId="{BF851385-BC0E-4A3E-AD7F-C9637578FF14}" destId="{E2F351FA-90A7-42A3-A50E-4AD962C94B69}" srcOrd="2" destOrd="0" presId="urn:microsoft.com/office/officeart/2005/8/layout/orgChart1"/>
-    <dgm:cxn modelId="{A7A279A3-DF09-4A7A-8765-D5AF9C6970C1}" type="presParOf" srcId="{5E42DE37-0BBA-4D98-AEA5-894F2B881B75}" destId="{C2682D9C-D0E5-44DD-928D-EFBDDFF439E7}" srcOrd="6" destOrd="0" presId="urn:microsoft.com/office/officeart/2005/8/layout/orgChart1"/>
-    <dgm:cxn modelId="{C78CDF86-8C78-4288-A5F8-98D26D7990AA}" type="presParOf" srcId="{5E42DE37-0BBA-4D98-AEA5-894F2B881B75}" destId="{4E12D3B9-3841-4848-8B75-B410B03FD807}" srcOrd="7" destOrd="0" presId="urn:microsoft.com/office/officeart/2005/8/layout/orgChart1"/>
-    <dgm:cxn modelId="{5B486066-BCBD-4C22-9EF9-85460A22A0A8}" type="presParOf" srcId="{4E12D3B9-3841-4848-8B75-B410B03FD807}" destId="{0FC60332-6B9F-4FD0-A63B-B81213596A0F}" srcOrd="0" destOrd="0" presId="urn:microsoft.com/office/officeart/2005/8/layout/orgChart1"/>
-    <dgm:cxn modelId="{B93EBEA9-E45A-44A5-A3AA-A9BBC467D4D2}" type="presParOf" srcId="{0FC60332-6B9F-4FD0-A63B-B81213596A0F}" destId="{E70894D9-C88C-43DC-981D-45B1551EE8FD}" srcOrd="0" destOrd="0" presId="urn:microsoft.com/office/officeart/2005/8/layout/orgChart1"/>
-    <dgm:cxn modelId="{EE8155F2-A8DB-4786-BBDB-43986C996E29}" type="presParOf" srcId="{0FC60332-6B9F-4FD0-A63B-B81213596A0F}" destId="{2D9808C1-DFB6-4B3E-9E22-48AD0D228FCE}" srcOrd="1" destOrd="0" presId="urn:microsoft.com/office/officeart/2005/8/layout/orgChart1"/>
-    <dgm:cxn modelId="{1336015F-8F2D-46F3-BEAE-B217CAB96AF1}" type="presParOf" srcId="{4E12D3B9-3841-4848-8B75-B410B03FD807}" destId="{0B2FC975-EE98-4CC1-BF3F-BB2B500B13C8}" srcOrd="1" destOrd="0" presId="urn:microsoft.com/office/officeart/2005/8/layout/orgChart1"/>
-    <dgm:cxn modelId="{2D3CA1BC-BAFD-4022-92FA-DA290FDF1DBF}" type="presParOf" srcId="{4E12D3B9-3841-4848-8B75-B410B03FD807}" destId="{5F37C000-8D0A-4C54-9DEA-51F5DA34E95B}" srcOrd="2" destOrd="0" presId="urn:microsoft.com/office/officeart/2005/8/layout/orgChart1"/>
-    <dgm:cxn modelId="{5B7ACE4F-0C47-4908-A7A7-EDE414FDBC29}" type="presParOf" srcId="{5E42DE37-0BBA-4D98-AEA5-894F2B881B75}" destId="{38A72144-A617-492B-8451-248F5E5BA62D}" srcOrd="8" destOrd="0" presId="urn:microsoft.com/office/officeart/2005/8/layout/orgChart1"/>
-    <dgm:cxn modelId="{756EE779-E36C-4B1B-8D74-E26BD09275C1}" type="presParOf" srcId="{5E42DE37-0BBA-4D98-AEA5-894F2B881B75}" destId="{CFE0A355-A672-4B20-8468-EA4C82870730}" srcOrd="9" destOrd="0" presId="urn:microsoft.com/office/officeart/2005/8/layout/orgChart1"/>
-    <dgm:cxn modelId="{044CB7F9-01E3-40A5-BE49-E61D891A8AD8}" type="presParOf" srcId="{CFE0A355-A672-4B20-8468-EA4C82870730}" destId="{56DDAED4-D505-41F3-86D0-D533041A2E32}" srcOrd="0" destOrd="0" presId="urn:microsoft.com/office/officeart/2005/8/layout/orgChart1"/>
-    <dgm:cxn modelId="{FDF404CC-5F6F-4F67-A2FB-92894C193BFA}" type="presParOf" srcId="{56DDAED4-D505-41F3-86D0-D533041A2E32}" destId="{30B85055-33A8-4A00-95BF-07B642382108}" srcOrd="0" destOrd="0" presId="urn:microsoft.com/office/officeart/2005/8/layout/orgChart1"/>
-    <dgm:cxn modelId="{B9CB4AB7-3A5C-4409-A508-25FE41471AC2}" type="presParOf" srcId="{56DDAED4-D505-41F3-86D0-D533041A2E32}" destId="{6ABA5C3E-2B09-4ABD-9EBB-7098989F42AC}" srcOrd="1" destOrd="0" presId="urn:microsoft.com/office/officeart/2005/8/layout/orgChart1"/>
-    <dgm:cxn modelId="{2A34D22C-5B57-46E8-8C79-930D5CFF8F35}" type="presParOf" srcId="{CFE0A355-A672-4B20-8468-EA4C82870730}" destId="{BA267700-9714-48DD-B293-9FA508D7DA1E}" srcOrd="1" destOrd="0" presId="urn:microsoft.com/office/officeart/2005/8/layout/orgChart1"/>
-    <dgm:cxn modelId="{DD8C1A73-D31F-4019-AFDB-458F2E741B09}" type="presParOf" srcId="{CFE0A355-A672-4B20-8468-EA4C82870730}" destId="{B2DDE00E-AE83-4ED0-86B5-058986D3AEBB}" srcOrd="2" destOrd="0" presId="urn:microsoft.com/office/officeart/2005/8/layout/orgChart1"/>
-    <dgm:cxn modelId="{D63F59AB-F696-4373-A4F8-E6E16C2FB142}" type="presParOf" srcId="{5E42DE37-0BBA-4D98-AEA5-894F2B881B75}" destId="{5956622D-C657-41DE-99D7-82BCF5526CCA}" srcOrd="10" destOrd="0" presId="urn:microsoft.com/office/officeart/2005/8/layout/orgChart1"/>
-    <dgm:cxn modelId="{5B4078B7-3347-4886-8CC8-93EBB10A7BEE}" type="presParOf" srcId="{5E42DE37-0BBA-4D98-AEA5-894F2B881B75}" destId="{5D0CDC4B-71E4-44FB-A504-CE565CE7F8B6}" srcOrd="11" destOrd="0" presId="urn:microsoft.com/office/officeart/2005/8/layout/orgChart1"/>
-    <dgm:cxn modelId="{C1FB2EAA-253C-42FC-82F8-9FC42609CD6D}" type="presParOf" srcId="{5D0CDC4B-71E4-44FB-A504-CE565CE7F8B6}" destId="{9915FAAD-2E56-4BC3-A2A7-E842B9F04028}" srcOrd="0" destOrd="0" presId="urn:microsoft.com/office/officeart/2005/8/layout/orgChart1"/>
-    <dgm:cxn modelId="{9ECE6781-AE05-45E6-8360-45BB5A09E5DF}" type="presParOf" srcId="{9915FAAD-2E56-4BC3-A2A7-E842B9F04028}" destId="{0D0B6E8B-733F-4B33-BC37-A8FABC30D258}" srcOrd="0" destOrd="0" presId="urn:microsoft.com/office/officeart/2005/8/layout/orgChart1"/>
-    <dgm:cxn modelId="{8AD02D86-D2DB-41EA-9125-59CED9A61C5D}" type="presParOf" srcId="{9915FAAD-2E56-4BC3-A2A7-E842B9F04028}" destId="{1823B69F-A848-4B85-921C-1565690398CB}" srcOrd="1" destOrd="0" presId="urn:microsoft.com/office/officeart/2005/8/layout/orgChart1"/>
-    <dgm:cxn modelId="{203CB7FC-5E6A-4A80-A5AD-E42698808686}" type="presParOf" srcId="{5D0CDC4B-71E4-44FB-A504-CE565CE7F8B6}" destId="{04B847A4-2336-4672-8971-6E143EB9F0BC}" srcOrd="1" destOrd="0" presId="urn:microsoft.com/office/officeart/2005/8/layout/orgChart1"/>
-    <dgm:cxn modelId="{0B1A9411-C91D-4D1F-B156-970C679B6FAE}" type="presParOf" srcId="{04B847A4-2336-4672-8971-6E143EB9F0BC}" destId="{2415636E-FEEB-4BE6-A4DC-CD54AB3FCBAA}" srcOrd="0" destOrd="0" presId="urn:microsoft.com/office/officeart/2005/8/layout/orgChart1"/>
-    <dgm:cxn modelId="{EF5148D7-5B65-45D4-839F-3740742453D4}" type="presParOf" srcId="{04B847A4-2336-4672-8971-6E143EB9F0BC}" destId="{0709B4D1-3823-44BE-9B70-4E2D01CD35B2}" srcOrd="1" destOrd="0" presId="urn:microsoft.com/office/officeart/2005/8/layout/orgChart1"/>
-    <dgm:cxn modelId="{91AF559F-E365-42E9-8655-604324314349}" type="presParOf" srcId="{0709B4D1-3823-44BE-9B70-4E2D01CD35B2}" destId="{3EE35EF9-2320-4E20-9127-5039738DE6D7}" srcOrd="0" destOrd="0" presId="urn:microsoft.com/office/officeart/2005/8/layout/orgChart1"/>
-    <dgm:cxn modelId="{FF07CEDD-DFB7-4BB7-B8DD-118C91A3CA8F}" type="presParOf" srcId="{3EE35EF9-2320-4E20-9127-5039738DE6D7}" destId="{90F8F7E3-6E14-4526-BD83-FCF9D9BEAC5B}" srcOrd="0" destOrd="0" presId="urn:microsoft.com/office/officeart/2005/8/layout/orgChart1"/>
-    <dgm:cxn modelId="{1F8EB36F-BFC6-4420-8F08-3DF9EE6C77F2}" type="presParOf" srcId="{3EE35EF9-2320-4E20-9127-5039738DE6D7}" destId="{EDCB9D56-6285-49E6-98F2-DE5E92586892}" srcOrd="1" destOrd="0" presId="urn:microsoft.com/office/officeart/2005/8/layout/orgChart1"/>
-    <dgm:cxn modelId="{74E235FA-4E3D-47F3-9556-0E24A5AAB22A}" type="presParOf" srcId="{0709B4D1-3823-44BE-9B70-4E2D01CD35B2}" destId="{88F1E2E6-9900-4649-811D-1018FCF8B952}" srcOrd="1" destOrd="0" presId="urn:microsoft.com/office/officeart/2005/8/layout/orgChart1"/>
-    <dgm:cxn modelId="{CC369DE9-1E40-402A-AEF4-1196DF2CCD39}" type="presParOf" srcId="{0709B4D1-3823-44BE-9B70-4E2D01CD35B2}" destId="{D1D7A457-4345-47C5-B001-3D1631A386F9}" srcOrd="2" destOrd="0" presId="urn:microsoft.com/office/officeart/2005/8/layout/orgChart1"/>
-    <dgm:cxn modelId="{DBEF3DD5-CEE1-4B3A-BBD5-B39F3787BF65}" type="presParOf" srcId="{5D0CDC4B-71E4-44FB-A504-CE565CE7F8B6}" destId="{A91B5E6C-6B88-4875-8249-00C5CBD1EF9B}" srcOrd="2" destOrd="0" presId="urn:microsoft.com/office/officeart/2005/8/layout/orgChart1"/>
-    <dgm:cxn modelId="{08C2BD45-E8D2-48B2-AFE8-9FBF31D9D8DD}" type="presParOf" srcId="{5DDD6D96-E392-41B8-BF32-27051F43CCED}" destId="{022EA707-539E-46E2-968B-08C96E8C2F8C}" srcOrd="2" destOrd="0" presId="urn:microsoft.com/office/officeart/2005/8/layout/orgChart1"/>
-    <dgm:cxn modelId="{D57E19B2-6BFC-4DCE-A14E-759E31184902}" type="presParOf" srcId="{3D9F69E4-F063-4D16-B5B5-2B977035819F}" destId="{C1B53620-56E3-4A76-A1E1-A8C420684FC6}" srcOrd="2" destOrd="0" presId="urn:microsoft.com/office/officeart/2005/8/layout/orgChart1"/>
-    <dgm:cxn modelId="{197B9286-AC0E-409B-8EEB-6E272E74A5B8}" type="presParOf" srcId="{3D9F69E4-F063-4D16-B5B5-2B977035819F}" destId="{0EB9E6AF-397E-4E5C-92BF-6BA507D4A8DE}" srcOrd="3" destOrd="0" presId="urn:microsoft.com/office/officeart/2005/8/layout/orgChart1"/>
-    <dgm:cxn modelId="{ABDA227F-8068-496E-B135-C6D15AC42CB9}" type="presParOf" srcId="{0EB9E6AF-397E-4E5C-92BF-6BA507D4A8DE}" destId="{F49218D5-803C-48F2-8F73-CA0651F975FA}" srcOrd="0" destOrd="0" presId="urn:microsoft.com/office/officeart/2005/8/layout/orgChart1"/>
-    <dgm:cxn modelId="{B92CFA33-FF8A-479E-8410-279BFDB1881A}" type="presParOf" srcId="{F49218D5-803C-48F2-8F73-CA0651F975FA}" destId="{D1190DD2-FF39-4E81-9AC2-6B018119302F}" srcOrd="0" destOrd="0" presId="urn:microsoft.com/office/officeart/2005/8/layout/orgChart1"/>
-    <dgm:cxn modelId="{76E4F360-E989-487E-81BE-4A7E5C6BBFAF}" type="presParOf" srcId="{F49218D5-803C-48F2-8F73-CA0651F975FA}" destId="{399D134C-E5A9-4EB2-8A56-52213E8F75F2}" srcOrd="1" destOrd="0" presId="urn:microsoft.com/office/officeart/2005/8/layout/orgChart1"/>
-    <dgm:cxn modelId="{755D92B7-32E4-4268-B002-11633690C8E7}" type="presParOf" srcId="{0EB9E6AF-397E-4E5C-92BF-6BA507D4A8DE}" destId="{498166E2-B556-41BD-A141-40F6AA8F28B5}" srcOrd="1" destOrd="0" presId="urn:microsoft.com/office/officeart/2005/8/layout/orgChart1"/>
-    <dgm:cxn modelId="{08B99E52-F255-48D7-AC43-195A6EB74911}" type="presParOf" srcId="{498166E2-B556-41BD-A141-40F6AA8F28B5}" destId="{3A2CB7AB-8DD9-4709-B32A-4689D2DA84E8}" srcOrd="0" destOrd="0" presId="urn:microsoft.com/office/officeart/2005/8/layout/orgChart1"/>
-    <dgm:cxn modelId="{1A65FA68-4974-4DAE-A246-A4DB3F4CC50D}" type="presParOf" srcId="{498166E2-B556-41BD-A141-40F6AA8F28B5}" destId="{CB718D84-A371-45D0-90AD-190AED3D4A7A}" srcOrd="1" destOrd="0" presId="urn:microsoft.com/office/officeart/2005/8/layout/orgChart1"/>
-    <dgm:cxn modelId="{05047650-5FE9-4AB2-AE59-4E4107AEB355}" type="presParOf" srcId="{CB718D84-A371-45D0-90AD-190AED3D4A7A}" destId="{32A5A33C-1744-4D5C-A19C-C938EF964DE3}" srcOrd="0" destOrd="0" presId="urn:microsoft.com/office/officeart/2005/8/layout/orgChart1"/>
-    <dgm:cxn modelId="{359E1DB4-BF32-4858-A350-5A2EB8FC23AA}" type="presParOf" srcId="{32A5A33C-1744-4D5C-A19C-C938EF964DE3}" destId="{7F8BDA05-49AA-4172-B28C-CB00C0E0A64D}" srcOrd="0" destOrd="0" presId="urn:microsoft.com/office/officeart/2005/8/layout/orgChart1"/>
-    <dgm:cxn modelId="{D1183E4B-592C-45B6-A9CF-3A82E9B70530}" type="presParOf" srcId="{32A5A33C-1744-4D5C-A19C-C938EF964DE3}" destId="{70E40DCA-0916-4EBB-9C3A-3FB44444E514}" srcOrd="1" destOrd="0" presId="urn:microsoft.com/office/officeart/2005/8/layout/orgChart1"/>
-    <dgm:cxn modelId="{B9499C2E-B265-43B4-BF1D-5A627F2C4361}" type="presParOf" srcId="{CB718D84-A371-45D0-90AD-190AED3D4A7A}" destId="{2F6F9AFC-1642-4E88-BDDE-7D2C658087C4}" srcOrd="1" destOrd="0" presId="urn:microsoft.com/office/officeart/2005/8/layout/orgChart1"/>
-    <dgm:cxn modelId="{7FF62D24-1870-4F15-8965-3037E66DEC49}" type="presParOf" srcId="{CB718D84-A371-45D0-90AD-190AED3D4A7A}" destId="{CED10D51-B4D2-4B11-9B3D-7CB58CC8A571}" srcOrd="2" destOrd="0" presId="urn:microsoft.com/office/officeart/2005/8/layout/orgChart1"/>
-    <dgm:cxn modelId="{FAB518BA-E773-41C8-8FD0-9EA1E14EFCFF}" type="presParOf" srcId="{498166E2-B556-41BD-A141-40F6AA8F28B5}" destId="{D7025DB5-BAD6-4CE7-904E-F3C3D7E04B03}" srcOrd="2" destOrd="0" presId="urn:microsoft.com/office/officeart/2005/8/layout/orgChart1"/>
-    <dgm:cxn modelId="{5007A67B-FBC6-4DA4-8E25-2192C1597D8D}" type="presParOf" srcId="{498166E2-B556-41BD-A141-40F6AA8F28B5}" destId="{AD271F85-9CB8-4877-801C-9CC4070231F8}" srcOrd="3" destOrd="0" presId="urn:microsoft.com/office/officeart/2005/8/layout/orgChart1"/>
-    <dgm:cxn modelId="{B2D5B323-D49D-4F67-BA51-9ECB87769CDF}" type="presParOf" srcId="{AD271F85-9CB8-4877-801C-9CC4070231F8}" destId="{D6259570-B90E-4D9C-A491-39EA0362E2AB}" srcOrd="0" destOrd="0" presId="urn:microsoft.com/office/officeart/2005/8/layout/orgChart1"/>
-    <dgm:cxn modelId="{11D2359A-FD73-4C78-AC58-8D3242B0B249}" type="presParOf" srcId="{D6259570-B90E-4D9C-A491-39EA0362E2AB}" destId="{46EA12B1-E083-4316-8565-9F74158CD108}" srcOrd="0" destOrd="0" presId="urn:microsoft.com/office/officeart/2005/8/layout/orgChart1"/>
-    <dgm:cxn modelId="{1F37E7B8-31B8-45C3-86AE-58D250CB8B19}" type="presParOf" srcId="{D6259570-B90E-4D9C-A491-39EA0362E2AB}" destId="{A8C5E85D-44C4-4624-8C0D-2AB9327141C2}" srcOrd="1" destOrd="0" presId="urn:microsoft.com/office/officeart/2005/8/layout/orgChart1"/>
-    <dgm:cxn modelId="{980AB57B-6458-435F-A8B8-08B956A6DD47}" type="presParOf" srcId="{AD271F85-9CB8-4877-801C-9CC4070231F8}" destId="{5A3DC796-1537-40EB-A2B2-D87D2EF45B29}" srcOrd="1" destOrd="0" presId="urn:microsoft.com/office/officeart/2005/8/layout/orgChart1"/>
-    <dgm:cxn modelId="{8D7CD1E2-9268-4D1A-846C-2AD93954D455}" type="presParOf" srcId="{5A3DC796-1537-40EB-A2B2-D87D2EF45B29}" destId="{9B719622-0ED9-4EA5-9610-73AD51E1ABDC}" srcOrd="0" destOrd="0" presId="urn:microsoft.com/office/officeart/2005/8/layout/orgChart1"/>
-    <dgm:cxn modelId="{C91D58A5-C217-46A5-81BF-567BDEC8648E}" type="presParOf" srcId="{5A3DC796-1537-40EB-A2B2-D87D2EF45B29}" destId="{DC129918-8191-4A63-BF13-B186BC4072AC}" srcOrd="1" destOrd="0" presId="urn:microsoft.com/office/officeart/2005/8/layout/orgChart1"/>
-    <dgm:cxn modelId="{178BE511-9D03-433E-93EF-80FAB89401C3}" type="presParOf" srcId="{DC129918-8191-4A63-BF13-B186BC4072AC}" destId="{24546C49-BC89-4308-8A24-7ADA6A4F8865}" srcOrd="0" destOrd="0" presId="urn:microsoft.com/office/officeart/2005/8/layout/orgChart1"/>
-    <dgm:cxn modelId="{CBA0984A-9815-4E9B-A7B4-61F1B9E5079D}" type="presParOf" srcId="{24546C49-BC89-4308-8A24-7ADA6A4F8865}" destId="{3DDC982F-E17C-4248-8AC1-1CAE3E6258BA}" srcOrd="0" destOrd="0" presId="urn:microsoft.com/office/officeart/2005/8/layout/orgChart1"/>
-    <dgm:cxn modelId="{4D772B53-F1B3-4092-8197-DE7D86E4432A}" type="presParOf" srcId="{24546C49-BC89-4308-8A24-7ADA6A4F8865}" destId="{23DC1ADD-8D76-4F40-AF99-23C314CA89DB}" srcOrd="1" destOrd="0" presId="urn:microsoft.com/office/officeart/2005/8/layout/orgChart1"/>
-    <dgm:cxn modelId="{20ADDF6D-EEF4-417E-BC37-9A56EBC2C3FA}" type="presParOf" srcId="{DC129918-8191-4A63-BF13-B186BC4072AC}" destId="{E0359979-5DE7-496C-9C67-BE540693114F}" srcOrd="1" destOrd="0" presId="urn:microsoft.com/office/officeart/2005/8/layout/orgChart1"/>
-    <dgm:cxn modelId="{B19B1462-77CA-486D-BD33-4330141E2714}" type="presParOf" srcId="{DC129918-8191-4A63-BF13-B186BC4072AC}" destId="{18C70370-B818-40AE-B1DD-A75D6C65A5E7}" srcOrd="2" destOrd="0" presId="urn:microsoft.com/office/officeart/2005/8/layout/orgChart1"/>
-    <dgm:cxn modelId="{BA9995C9-CFD1-445F-BB97-FAD4ADFF9F59}" type="presParOf" srcId="{AD271F85-9CB8-4877-801C-9CC4070231F8}" destId="{EFF322C8-08FB-4BB2-9D1D-70A284D146D1}" srcOrd="2" destOrd="0" presId="urn:microsoft.com/office/officeart/2005/8/layout/orgChart1"/>
-    <dgm:cxn modelId="{76061ADC-B0BC-4BA7-B69F-854629223BDA}" type="presParOf" srcId="{498166E2-B556-41BD-A141-40F6AA8F28B5}" destId="{0B552AE2-0956-4B80-B341-32DBD8C75575}" srcOrd="4" destOrd="0" presId="urn:microsoft.com/office/officeart/2005/8/layout/orgChart1"/>
-    <dgm:cxn modelId="{BCF2ACD3-64FB-483B-A5DE-DF8C703684BF}" type="presParOf" srcId="{498166E2-B556-41BD-A141-40F6AA8F28B5}" destId="{C6BD11EF-11D7-4652-BBC8-6CBEDCEA5420}" srcOrd="5" destOrd="0" presId="urn:microsoft.com/office/officeart/2005/8/layout/orgChart1"/>
-    <dgm:cxn modelId="{D9A45B4A-A4A2-4418-B857-EEB6FEAA97FB}" type="presParOf" srcId="{C6BD11EF-11D7-4652-BBC8-6CBEDCEA5420}" destId="{9620D07A-9799-49ED-95B8-52B3A783F5CD}" srcOrd="0" destOrd="0" presId="urn:microsoft.com/office/officeart/2005/8/layout/orgChart1"/>
-    <dgm:cxn modelId="{01C53220-AF96-4AFD-B1D7-41D8D532DE0D}" type="presParOf" srcId="{9620D07A-9799-49ED-95B8-52B3A783F5CD}" destId="{4ABEEB70-86CC-4E30-A28E-86DD17ECE3F4}" srcOrd="0" destOrd="0" presId="urn:microsoft.com/office/officeart/2005/8/layout/orgChart1"/>
-    <dgm:cxn modelId="{702FE6BF-B23E-4BF5-936A-8D919BB9E3AD}" type="presParOf" srcId="{9620D07A-9799-49ED-95B8-52B3A783F5CD}" destId="{E035AC0B-86F3-4D5B-A247-31288DFF43E1}" srcOrd="1" destOrd="0" presId="urn:microsoft.com/office/officeart/2005/8/layout/orgChart1"/>
-    <dgm:cxn modelId="{9DADA84E-8800-4B43-96A8-073CBC893578}" type="presParOf" srcId="{C6BD11EF-11D7-4652-BBC8-6CBEDCEA5420}" destId="{03048FEE-838C-4E6C-AF02-71E582080D18}" srcOrd="1" destOrd="0" presId="urn:microsoft.com/office/officeart/2005/8/layout/orgChart1"/>
-    <dgm:cxn modelId="{3619DF07-A17F-478D-9F54-6E04993826E9}" type="presParOf" srcId="{03048FEE-838C-4E6C-AF02-71E582080D18}" destId="{3CD77094-E833-4160-83BB-E37221DE0D5E}" srcOrd="0" destOrd="0" presId="urn:microsoft.com/office/officeart/2005/8/layout/orgChart1"/>
-    <dgm:cxn modelId="{FCD0E22E-EBBE-4558-974E-F8AC0A02E8C2}" type="presParOf" srcId="{03048FEE-838C-4E6C-AF02-71E582080D18}" destId="{BAA95B4F-2408-4B13-8A35-9AE69D9853DC}" srcOrd="1" destOrd="0" presId="urn:microsoft.com/office/officeart/2005/8/layout/orgChart1"/>
-    <dgm:cxn modelId="{C105FBDE-3C83-4DDA-942F-2484885D31BF}" type="presParOf" srcId="{BAA95B4F-2408-4B13-8A35-9AE69D9853DC}" destId="{567442BD-D698-4D21-9B59-477E930CF9A0}" srcOrd="0" destOrd="0" presId="urn:microsoft.com/office/officeart/2005/8/layout/orgChart1"/>
-    <dgm:cxn modelId="{D7BB5BC2-7F41-4873-A7EC-B01E7552B644}" type="presParOf" srcId="{567442BD-D698-4D21-9B59-477E930CF9A0}" destId="{6E640EA0-D698-47BF-BD53-C11B5033D8D4}" srcOrd="0" destOrd="0" presId="urn:microsoft.com/office/officeart/2005/8/layout/orgChart1"/>
-    <dgm:cxn modelId="{2B67DC07-0D12-46FB-9F64-61E29761030D}" type="presParOf" srcId="{567442BD-D698-4D21-9B59-477E930CF9A0}" destId="{2D61D789-8311-4CE2-A0FC-117A94EF16BD}" srcOrd="1" destOrd="0" presId="urn:microsoft.com/office/officeart/2005/8/layout/orgChart1"/>
-    <dgm:cxn modelId="{8C020552-6AB5-4F4F-9B18-E8F821A3E5E1}" type="presParOf" srcId="{BAA95B4F-2408-4B13-8A35-9AE69D9853DC}" destId="{CD784AFC-259A-4DD2-9B46-B8362567DB1D}" srcOrd="1" destOrd="0" presId="urn:microsoft.com/office/officeart/2005/8/layout/orgChart1"/>
-    <dgm:cxn modelId="{BEBEA827-DFC0-4C47-9532-A870C07C4994}" type="presParOf" srcId="{CD784AFC-259A-4DD2-9B46-B8362567DB1D}" destId="{C484E061-D40B-4DA4-80BD-19D5FCBE4D6C}" srcOrd="0" destOrd="0" presId="urn:microsoft.com/office/officeart/2005/8/layout/orgChart1"/>
-    <dgm:cxn modelId="{C0E30872-0A64-4C69-AE54-16E24A412401}" type="presParOf" srcId="{CD784AFC-259A-4DD2-9B46-B8362567DB1D}" destId="{DDB78F76-C88D-4828-A9E6-90A7FFA0B415}" srcOrd="1" destOrd="0" presId="urn:microsoft.com/office/officeart/2005/8/layout/orgChart1"/>
-    <dgm:cxn modelId="{C01C1A70-5D61-48C5-9348-DDEB3E368B06}" type="presParOf" srcId="{DDB78F76-C88D-4828-A9E6-90A7FFA0B415}" destId="{7FB047EF-DB9B-495E-8057-0387C6447463}" srcOrd="0" destOrd="0" presId="urn:microsoft.com/office/officeart/2005/8/layout/orgChart1"/>
-    <dgm:cxn modelId="{7924D20D-61BB-4AA8-B8DB-C3AD4CC28DEC}" type="presParOf" srcId="{7FB047EF-DB9B-495E-8057-0387C6447463}" destId="{D9549972-4973-4B35-AFFB-8D2D91BD9C9A}" srcOrd="0" destOrd="0" presId="urn:microsoft.com/office/officeart/2005/8/layout/orgChart1"/>
-    <dgm:cxn modelId="{14C72327-D8EE-405A-BFF6-149CBA8549CB}" type="presParOf" srcId="{7FB047EF-DB9B-495E-8057-0387C6447463}" destId="{61A6DC78-5ADC-40F3-B5ED-EB50C1A02DA2}" srcOrd="1" destOrd="0" presId="urn:microsoft.com/office/officeart/2005/8/layout/orgChart1"/>
-    <dgm:cxn modelId="{59D17FA8-0619-4263-B993-8DF430150E48}" type="presParOf" srcId="{DDB78F76-C88D-4828-A9E6-90A7FFA0B415}" destId="{B0D68A9F-E788-436B-8A39-6FB6BBD0124F}" srcOrd="1" destOrd="0" presId="urn:microsoft.com/office/officeart/2005/8/layout/orgChart1"/>
-    <dgm:cxn modelId="{F21D26BD-9EF2-463A-9162-CBC654D054F2}" type="presParOf" srcId="{B0D68A9F-E788-436B-8A39-6FB6BBD0124F}" destId="{D45928A4-D043-46EA-9076-EA68F9A4AC44}" srcOrd="0" destOrd="0" presId="urn:microsoft.com/office/officeart/2005/8/layout/orgChart1"/>
-    <dgm:cxn modelId="{29B318B0-D254-4E89-A9AE-A783A4EC8ADE}" type="presParOf" srcId="{B0D68A9F-E788-436B-8A39-6FB6BBD0124F}" destId="{036E711A-EF32-427E-9792-B3706773D755}" srcOrd="1" destOrd="0" presId="urn:microsoft.com/office/officeart/2005/8/layout/orgChart1"/>
-    <dgm:cxn modelId="{C6F3F875-ACDE-4389-940B-B742E79FA368}" type="presParOf" srcId="{036E711A-EF32-427E-9792-B3706773D755}" destId="{4F01A9B5-C759-47E5-979F-37A35F0B4C91}" srcOrd="0" destOrd="0" presId="urn:microsoft.com/office/officeart/2005/8/layout/orgChart1"/>
-    <dgm:cxn modelId="{3CE11B2C-3F6D-4775-8A93-D8D9B211E6B5}" type="presParOf" srcId="{4F01A9B5-C759-47E5-979F-37A35F0B4C91}" destId="{772CA8F7-3165-4839-B486-EB0ADBD76E99}" srcOrd="0" destOrd="0" presId="urn:microsoft.com/office/officeart/2005/8/layout/orgChart1"/>
-    <dgm:cxn modelId="{696C25AC-28CD-48F2-AD06-49AF041626C6}" type="presParOf" srcId="{4F01A9B5-C759-47E5-979F-37A35F0B4C91}" destId="{A16AA5E2-DF8B-445B-8B44-4BCAB730BF48}" srcOrd="1" destOrd="0" presId="urn:microsoft.com/office/officeart/2005/8/layout/orgChart1"/>
-    <dgm:cxn modelId="{CACD920D-EC5C-47C7-9F76-926444A8A17E}" type="presParOf" srcId="{036E711A-EF32-427E-9792-B3706773D755}" destId="{A7F93AF0-BF96-43CD-93EF-2170F2364265}" srcOrd="1" destOrd="0" presId="urn:microsoft.com/office/officeart/2005/8/layout/orgChart1"/>
-    <dgm:cxn modelId="{6D448B99-B054-4F49-9C7A-2DA3B3A5EA7F}" type="presParOf" srcId="{036E711A-EF32-427E-9792-B3706773D755}" destId="{D7C0BF10-B7AC-4205-A9FA-6569DB8700A4}" srcOrd="2" destOrd="0" presId="urn:microsoft.com/office/officeart/2005/8/layout/orgChart1"/>
-    <dgm:cxn modelId="{748B3161-4C15-4BED-8282-D0232214BF1C}" type="presParOf" srcId="{DDB78F76-C88D-4828-A9E6-90A7FFA0B415}" destId="{37DB08F8-AA0B-4A37-B172-AE4AAC1CD30B}" srcOrd="2" destOrd="0" presId="urn:microsoft.com/office/officeart/2005/8/layout/orgChart1"/>
-    <dgm:cxn modelId="{80567E6B-1D3F-4132-917B-009FFA941479}" type="presParOf" srcId="{BAA95B4F-2408-4B13-8A35-9AE69D9853DC}" destId="{49410A67-3C46-4CDF-A6DD-E59D773C0F25}" srcOrd="2" destOrd="0" presId="urn:microsoft.com/office/officeart/2005/8/layout/orgChart1"/>
-    <dgm:cxn modelId="{9D4E9636-3330-4111-A33C-3FB8BD1714D0}" type="presParOf" srcId="{C6BD11EF-11D7-4652-BBC8-6CBEDCEA5420}" destId="{37E91540-4172-4825-9EF4-4C5D71927F8F}" srcOrd="2" destOrd="0" presId="urn:microsoft.com/office/officeart/2005/8/layout/orgChart1"/>
-    <dgm:cxn modelId="{074D7C38-8C88-4117-9320-988BF9C07F82}" type="presParOf" srcId="{498166E2-B556-41BD-A141-40F6AA8F28B5}" destId="{14C38AD8-D18B-4F47-A71B-B48B14A0FC8C}" srcOrd="6" destOrd="0" presId="urn:microsoft.com/office/officeart/2005/8/layout/orgChart1"/>
-    <dgm:cxn modelId="{9336936C-DB80-42E6-AECE-4C6A61C4D0F4}" type="presParOf" srcId="{498166E2-B556-41BD-A141-40F6AA8F28B5}" destId="{ADAC8F20-6A30-43C2-B584-43846BE4AC25}" srcOrd="7" destOrd="0" presId="urn:microsoft.com/office/officeart/2005/8/layout/orgChart1"/>
-    <dgm:cxn modelId="{BEFFDA53-52CB-415A-8390-0F9AC025E397}" type="presParOf" srcId="{ADAC8F20-6A30-43C2-B584-43846BE4AC25}" destId="{DE9D06D5-8773-43B1-87FB-1782E370C0E1}" srcOrd="0" destOrd="0" presId="urn:microsoft.com/office/officeart/2005/8/layout/orgChart1"/>
-    <dgm:cxn modelId="{D286D80F-1F35-48B5-A5A6-DC14A2C818F3}" type="presParOf" srcId="{DE9D06D5-8773-43B1-87FB-1782E370C0E1}" destId="{9BBCC43E-F823-4CAB-B3E3-40CB71F77E2C}" srcOrd="0" destOrd="0" presId="urn:microsoft.com/office/officeart/2005/8/layout/orgChart1"/>
-    <dgm:cxn modelId="{6272557A-5258-42B6-8780-515B201A05C1}" type="presParOf" srcId="{DE9D06D5-8773-43B1-87FB-1782E370C0E1}" destId="{5DFC3BCF-8B90-48A5-A26A-3C8447EA9FF7}" srcOrd="1" destOrd="0" presId="urn:microsoft.com/office/officeart/2005/8/layout/orgChart1"/>
-    <dgm:cxn modelId="{EAF268E0-B28A-4B84-81F6-BBF9ABEEE69E}" type="presParOf" srcId="{ADAC8F20-6A30-43C2-B584-43846BE4AC25}" destId="{5D048672-02AD-4F0E-966E-EC2D74A096F1}" srcOrd="1" destOrd="0" presId="urn:microsoft.com/office/officeart/2005/8/layout/orgChart1"/>
-    <dgm:cxn modelId="{97CB60F2-C4CB-4012-A632-3047C8A99880}" type="presParOf" srcId="{ADAC8F20-6A30-43C2-B584-43846BE4AC25}" destId="{1B7A1CF7-46C5-48D4-8E95-2A129FF0258C}" srcOrd="2" destOrd="0" presId="urn:microsoft.com/office/officeart/2005/8/layout/orgChart1"/>
-    <dgm:cxn modelId="{5B774A7A-E455-4CB0-9EE4-D53C9EF2DB66}" type="presParOf" srcId="{0EB9E6AF-397E-4E5C-92BF-6BA507D4A8DE}" destId="{FCF5C886-8FBF-4C2A-8AA1-A71BCE0702C4}" srcOrd="2" destOrd="0" presId="urn:microsoft.com/office/officeart/2005/8/layout/orgChart1"/>
-    <dgm:cxn modelId="{955023E5-C491-423D-8DE5-3FA9A15D6187}" type="presParOf" srcId="{3D9F69E4-F063-4D16-B5B5-2B977035819F}" destId="{67D5B947-CC70-40CC-B615-CEADB9F43B53}" srcOrd="4" destOrd="0" presId="urn:microsoft.com/office/officeart/2005/8/layout/orgChart1"/>
-    <dgm:cxn modelId="{B86A05FB-0A2C-473E-B316-BABE44B98CB7}" type="presParOf" srcId="{3D9F69E4-F063-4D16-B5B5-2B977035819F}" destId="{B46541F2-1DE0-4A09-A94A-E0445BC29E42}" srcOrd="5" destOrd="0" presId="urn:microsoft.com/office/officeart/2005/8/layout/orgChart1"/>
-    <dgm:cxn modelId="{819D1745-A60E-4528-993A-5416CE643540}" type="presParOf" srcId="{B46541F2-1DE0-4A09-A94A-E0445BC29E42}" destId="{775F6677-7730-415F-8A6D-DAA5471FB783}" srcOrd="0" destOrd="0" presId="urn:microsoft.com/office/officeart/2005/8/layout/orgChart1"/>
-    <dgm:cxn modelId="{BA0B9974-5100-4B47-9B82-D5A557D30538}" type="presParOf" srcId="{775F6677-7730-415F-8A6D-DAA5471FB783}" destId="{44A24FFE-F36A-4749-8DC7-16A1ED25B8A2}" srcOrd="0" destOrd="0" presId="urn:microsoft.com/office/officeart/2005/8/layout/orgChart1"/>
-    <dgm:cxn modelId="{A1D8C332-634C-4030-9C41-9861AD81C678}" type="presParOf" srcId="{775F6677-7730-415F-8A6D-DAA5471FB783}" destId="{F3D856E7-3621-4AE1-A0EC-CED4D8C99C29}" srcOrd="1" destOrd="0" presId="urn:microsoft.com/office/officeart/2005/8/layout/orgChart1"/>
-    <dgm:cxn modelId="{E7F88A17-DCE0-448F-8B80-9D2E32DD5FA6}" type="presParOf" srcId="{B46541F2-1DE0-4A09-A94A-E0445BC29E42}" destId="{60607AC4-9CDA-4C45-B658-707DEEBDBB04}" srcOrd="1" destOrd="0" presId="urn:microsoft.com/office/officeart/2005/8/layout/orgChart1"/>
-    <dgm:cxn modelId="{00C00FB5-BA17-4C73-B7CE-C1FD59CB0F0F}" type="presParOf" srcId="{60607AC4-9CDA-4C45-B658-707DEEBDBB04}" destId="{3D8A157C-B63B-4D96-80E1-73316A192BF5}" srcOrd="0" destOrd="0" presId="urn:microsoft.com/office/officeart/2005/8/layout/orgChart1"/>
-    <dgm:cxn modelId="{6E74E62B-BA36-48D1-93DA-E7313C9619F1}" type="presParOf" srcId="{60607AC4-9CDA-4C45-B658-707DEEBDBB04}" destId="{9B15730E-355D-458A-8507-E420C48C926E}" srcOrd="1" destOrd="0" presId="urn:microsoft.com/office/officeart/2005/8/layout/orgChart1"/>
-    <dgm:cxn modelId="{C5A6D6A8-4669-4488-B039-C3BD2210329E}" type="presParOf" srcId="{9B15730E-355D-458A-8507-E420C48C926E}" destId="{F2B7F69F-7136-4A51-9AF2-6C4DD8BEEFB7}" srcOrd="0" destOrd="0" presId="urn:microsoft.com/office/officeart/2005/8/layout/orgChart1"/>
-    <dgm:cxn modelId="{CC32BA45-C45A-472A-A225-863183FC78D0}" type="presParOf" srcId="{F2B7F69F-7136-4A51-9AF2-6C4DD8BEEFB7}" destId="{97992A74-7510-4107-8EA0-6DAFD5F16A80}" srcOrd="0" destOrd="0" presId="urn:microsoft.com/office/officeart/2005/8/layout/orgChart1"/>
-    <dgm:cxn modelId="{E2D14316-60B4-4177-BF10-BFD7BC515C11}" type="presParOf" srcId="{F2B7F69F-7136-4A51-9AF2-6C4DD8BEEFB7}" destId="{4C6A56DF-D777-4B1C-8192-B04FE54E57EC}" srcOrd="1" destOrd="0" presId="urn:microsoft.com/office/officeart/2005/8/layout/orgChart1"/>
-    <dgm:cxn modelId="{0839F860-EB9F-485C-86BD-92A77F0FA030}" type="presParOf" srcId="{9B15730E-355D-458A-8507-E420C48C926E}" destId="{599E5924-218A-4AED-9245-D104DBA80778}" srcOrd="1" destOrd="0" presId="urn:microsoft.com/office/officeart/2005/8/layout/orgChart1"/>
-    <dgm:cxn modelId="{E4D9C7A0-BB20-487F-B788-54311E708144}" type="presParOf" srcId="{9B15730E-355D-458A-8507-E420C48C926E}" destId="{60239E74-36CD-46B6-B9B0-DC1D5895E37B}" srcOrd="2" destOrd="0" presId="urn:microsoft.com/office/officeart/2005/8/layout/orgChart1"/>
-    <dgm:cxn modelId="{F94D1D24-3B0B-4ADC-8BC1-B699F3FB8003}" type="presParOf" srcId="{60607AC4-9CDA-4C45-B658-707DEEBDBB04}" destId="{1FF5E02E-39DD-4A3F-B1F1-53E2792F24D9}" srcOrd="2" destOrd="0" presId="urn:microsoft.com/office/officeart/2005/8/layout/orgChart1"/>
-    <dgm:cxn modelId="{78CBA1C3-A44F-4A8C-A6A0-3E3697AC79CF}" type="presParOf" srcId="{60607AC4-9CDA-4C45-B658-707DEEBDBB04}" destId="{A555F387-36BF-4B8D-857B-47EA84894972}" srcOrd="3" destOrd="0" presId="urn:microsoft.com/office/officeart/2005/8/layout/orgChart1"/>
-    <dgm:cxn modelId="{DB0BCA49-C040-4768-A0D4-8412AB3C120A}" type="presParOf" srcId="{A555F387-36BF-4B8D-857B-47EA84894972}" destId="{198B598E-1348-4113-8005-ACC537CA56BA}" srcOrd="0" destOrd="0" presId="urn:microsoft.com/office/officeart/2005/8/layout/orgChart1"/>
-    <dgm:cxn modelId="{AD1BF6B0-47D6-4C8D-A217-8BA04F1DE3B3}" type="presParOf" srcId="{198B598E-1348-4113-8005-ACC537CA56BA}" destId="{76836F50-C7E8-4F47-AD4C-34275127A89C}" srcOrd="0" destOrd="0" presId="urn:microsoft.com/office/officeart/2005/8/layout/orgChart1"/>
-    <dgm:cxn modelId="{0D21C2FA-4D18-424D-959C-508E1CE62187}" type="presParOf" srcId="{198B598E-1348-4113-8005-ACC537CA56BA}" destId="{4326625B-A9C0-4093-9A00-F400C668337C}" srcOrd="1" destOrd="0" presId="urn:microsoft.com/office/officeart/2005/8/layout/orgChart1"/>
-    <dgm:cxn modelId="{984270F7-A4F7-4B95-A0C8-1885824D41EA}" type="presParOf" srcId="{A555F387-36BF-4B8D-857B-47EA84894972}" destId="{7703E065-E297-4A21-A7AD-FC57B09C0BA8}" srcOrd="1" destOrd="0" presId="urn:microsoft.com/office/officeart/2005/8/layout/orgChart1"/>
-    <dgm:cxn modelId="{14B86FF5-E482-497C-A72F-F6208CEFAF5F}" type="presParOf" srcId="{7703E065-E297-4A21-A7AD-FC57B09C0BA8}" destId="{561A006F-B7FC-4891-A77E-02368D7516E1}" srcOrd="0" destOrd="0" presId="urn:microsoft.com/office/officeart/2005/8/layout/orgChart1"/>
-    <dgm:cxn modelId="{FECBE002-CD66-4D47-9A03-9559E1CBB96F}" type="presParOf" srcId="{7703E065-E297-4A21-A7AD-FC57B09C0BA8}" destId="{3C25FEDA-7ECE-407C-ACDC-F4C02F50F5BA}" srcOrd="1" destOrd="0" presId="urn:microsoft.com/office/officeart/2005/8/layout/orgChart1"/>
-    <dgm:cxn modelId="{1C92D0F3-5552-4CF8-B768-141A6E9B5F0B}" type="presParOf" srcId="{3C25FEDA-7ECE-407C-ACDC-F4C02F50F5BA}" destId="{F2FF221E-B9D2-44E7-AC53-A3ED6603832E}" srcOrd="0" destOrd="0" presId="urn:microsoft.com/office/officeart/2005/8/layout/orgChart1"/>
-    <dgm:cxn modelId="{A26946AC-3462-4BF5-ABA0-8657FD553628}" type="presParOf" srcId="{F2FF221E-B9D2-44E7-AC53-A3ED6603832E}" destId="{812E3B41-E846-435C-90B8-99187840408D}" srcOrd="0" destOrd="0" presId="urn:microsoft.com/office/officeart/2005/8/layout/orgChart1"/>
-    <dgm:cxn modelId="{8A3C770B-4140-4D35-8F38-38B8966B31B7}" type="presParOf" srcId="{F2FF221E-B9D2-44E7-AC53-A3ED6603832E}" destId="{84B86A5E-7DBE-44EE-A36C-843D06452D3A}" srcOrd="1" destOrd="0" presId="urn:microsoft.com/office/officeart/2005/8/layout/orgChart1"/>
-    <dgm:cxn modelId="{2B1F80D8-9328-4BCF-85B9-CC9FEA467FB8}" type="presParOf" srcId="{3C25FEDA-7ECE-407C-ACDC-F4C02F50F5BA}" destId="{41539B96-42BD-4688-BB0E-A9280F5BE74C}" srcOrd="1" destOrd="0" presId="urn:microsoft.com/office/officeart/2005/8/layout/orgChart1"/>
-    <dgm:cxn modelId="{53E762EE-7AEE-40FA-B1E8-0779A4FB1A07}" type="presParOf" srcId="{3C25FEDA-7ECE-407C-ACDC-F4C02F50F5BA}" destId="{FFFF1644-E89E-423D-A2A7-50EB056FFC3D}" srcOrd="2" destOrd="0" presId="urn:microsoft.com/office/officeart/2005/8/layout/orgChart1"/>
-    <dgm:cxn modelId="{1E08BCDB-FAD0-41B6-9194-F53583FB8784}" type="presParOf" srcId="{7703E065-E297-4A21-A7AD-FC57B09C0BA8}" destId="{F21D70E1-5F8D-45CB-BE65-C4AAD15DF428}" srcOrd="2" destOrd="0" presId="urn:microsoft.com/office/officeart/2005/8/layout/orgChart1"/>
-    <dgm:cxn modelId="{0D6B6DEE-7815-45DF-9D15-CE3ABE56EC90}" type="presParOf" srcId="{7703E065-E297-4A21-A7AD-FC57B09C0BA8}" destId="{F04CEC8E-8547-4A5C-AFD7-5952D0B50A31}" srcOrd="3" destOrd="0" presId="urn:microsoft.com/office/officeart/2005/8/layout/orgChart1"/>
-    <dgm:cxn modelId="{236E4A89-CCCE-479D-8B29-DB4513B0A623}" type="presParOf" srcId="{F04CEC8E-8547-4A5C-AFD7-5952D0B50A31}" destId="{D0718D99-F643-432A-A8A2-E4D1EB7183CB}" srcOrd="0" destOrd="0" presId="urn:microsoft.com/office/officeart/2005/8/layout/orgChart1"/>
-    <dgm:cxn modelId="{1D7101A1-887A-46B1-9DBC-82DB2AD73117}" type="presParOf" srcId="{D0718D99-F643-432A-A8A2-E4D1EB7183CB}" destId="{51BDEFDD-5558-4623-9BF3-EFA782BD8B32}" srcOrd="0" destOrd="0" presId="urn:microsoft.com/office/officeart/2005/8/layout/orgChart1"/>
-    <dgm:cxn modelId="{E6F58939-658C-4F52-B17B-F4048EED0AF8}" type="presParOf" srcId="{D0718D99-F643-432A-A8A2-E4D1EB7183CB}" destId="{5E338421-5C63-4EA5-9283-FACE72CD0D21}" srcOrd="1" destOrd="0" presId="urn:microsoft.com/office/officeart/2005/8/layout/orgChart1"/>
-    <dgm:cxn modelId="{58165E9E-21F0-4AC3-A0DF-3E00996923BE}" type="presParOf" srcId="{F04CEC8E-8547-4A5C-AFD7-5952D0B50A31}" destId="{1AD1DF92-7471-4DFB-8F98-AC9F21B2D5DB}" srcOrd="1" destOrd="0" presId="urn:microsoft.com/office/officeart/2005/8/layout/orgChart1"/>
-    <dgm:cxn modelId="{41BC0F67-AA3F-4C1D-86AF-D098FB5DCC94}" type="presParOf" srcId="{F04CEC8E-8547-4A5C-AFD7-5952D0B50A31}" destId="{B0B48525-BEC6-4D83-B143-80984333D2CA}" srcOrd="2" destOrd="0" presId="urn:microsoft.com/office/officeart/2005/8/layout/orgChart1"/>
-    <dgm:cxn modelId="{5681CCD4-3D13-4094-810C-76FB5E6A3E1D}" type="presParOf" srcId="{A555F387-36BF-4B8D-857B-47EA84894972}" destId="{4042F0D9-66FC-4AE5-9684-A4310314DA69}" srcOrd="2" destOrd="0" presId="urn:microsoft.com/office/officeart/2005/8/layout/orgChart1"/>
-    <dgm:cxn modelId="{9BC15235-4F09-413F-AF14-51032AC64A2F}" type="presParOf" srcId="{60607AC4-9CDA-4C45-B658-707DEEBDBB04}" destId="{75F3D918-0E31-4365-AF69-11ABC3426B75}" srcOrd="4" destOrd="0" presId="urn:microsoft.com/office/officeart/2005/8/layout/orgChart1"/>
-    <dgm:cxn modelId="{31492BB8-988E-4E0E-81E2-CC8E45D2EE47}" type="presParOf" srcId="{60607AC4-9CDA-4C45-B658-707DEEBDBB04}" destId="{B7408D5B-D235-4D44-B019-647AF347BE63}" srcOrd="5" destOrd="0" presId="urn:microsoft.com/office/officeart/2005/8/layout/orgChart1"/>
-    <dgm:cxn modelId="{20556E55-43B7-4BF1-B03C-A3F0AF64BDE1}" type="presParOf" srcId="{B7408D5B-D235-4D44-B019-647AF347BE63}" destId="{6C0B3BE4-7849-4387-B6C9-ED0AA3C04DDD}" srcOrd="0" destOrd="0" presId="urn:microsoft.com/office/officeart/2005/8/layout/orgChart1"/>
-    <dgm:cxn modelId="{CBA165B9-0476-431E-B04B-8C8E72FAFA0E}" type="presParOf" srcId="{6C0B3BE4-7849-4387-B6C9-ED0AA3C04DDD}" destId="{132C9762-CD51-4381-AC26-4EB79B4D453D}" srcOrd="0" destOrd="0" presId="urn:microsoft.com/office/officeart/2005/8/layout/orgChart1"/>
-    <dgm:cxn modelId="{C279D8E1-7813-444B-856D-EAB20AEA9160}" type="presParOf" srcId="{6C0B3BE4-7849-4387-B6C9-ED0AA3C04DDD}" destId="{E1404B24-DF1E-4DBC-A9AA-4009A4FD47D5}" srcOrd="1" destOrd="0" presId="urn:microsoft.com/office/officeart/2005/8/layout/orgChart1"/>
-    <dgm:cxn modelId="{9ACD2D19-43FB-45D8-8282-810E5EA5E73B}" type="presParOf" srcId="{B7408D5B-D235-4D44-B019-647AF347BE63}" destId="{CBD2ED52-A0C6-47BB-836F-FC1D44D1484B}" srcOrd="1" destOrd="0" presId="urn:microsoft.com/office/officeart/2005/8/layout/orgChart1"/>
-    <dgm:cxn modelId="{C77E1802-E4FD-454D-B72D-E2671DECA3E9}" type="presParOf" srcId="{B7408D5B-D235-4D44-B019-647AF347BE63}" destId="{D5A9452F-BD04-4590-B883-8C1749B492B7}" srcOrd="2" destOrd="0" presId="urn:microsoft.com/office/officeart/2005/8/layout/orgChart1"/>
-    <dgm:cxn modelId="{6BB36C3C-A710-46B6-A3F8-1D8F503F88B2}" type="presParOf" srcId="{60607AC4-9CDA-4C45-B658-707DEEBDBB04}" destId="{C6DAF549-F852-45CB-BD8C-8060F1B0E52F}" srcOrd="6" destOrd="0" presId="urn:microsoft.com/office/officeart/2005/8/layout/orgChart1"/>
-    <dgm:cxn modelId="{D6D5ACD7-8FFD-40A5-AB77-C11F3F2A6659}" type="presParOf" srcId="{60607AC4-9CDA-4C45-B658-707DEEBDBB04}" destId="{629B3228-C8D8-4917-B871-259398025D4E}" srcOrd="7" destOrd="0" presId="urn:microsoft.com/office/officeart/2005/8/layout/orgChart1"/>
-    <dgm:cxn modelId="{2FCE41FF-8FEA-4B72-BD0D-3BC7B8AB7746}" type="presParOf" srcId="{629B3228-C8D8-4917-B871-259398025D4E}" destId="{D00C47D7-BE9D-4501-95D4-DE54769F1DC2}" srcOrd="0" destOrd="0" presId="urn:microsoft.com/office/officeart/2005/8/layout/orgChart1"/>
-    <dgm:cxn modelId="{293294D3-A3B3-4609-AA19-01D66BE9AC3C}" type="presParOf" srcId="{D00C47D7-BE9D-4501-95D4-DE54769F1DC2}" destId="{BC8526E3-BACF-4713-8127-B3CB31BC4425}" srcOrd="0" destOrd="0" presId="urn:microsoft.com/office/officeart/2005/8/layout/orgChart1"/>
-    <dgm:cxn modelId="{A5FF2DCA-9B81-456F-A873-9CBB61460386}" type="presParOf" srcId="{D00C47D7-BE9D-4501-95D4-DE54769F1DC2}" destId="{76C96885-2653-4C4D-9931-CC05A6B741EA}" srcOrd="1" destOrd="0" presId="urn:microsoft.com/office/officeart/2005/8/layout/orgChart1"/>
-    <dgm:cxn modelId="{6D1DA5AB-A98F-4C76-B266-2064C75FCCD6}" type="presParOf" srcId="{629B3228-C8D8-4917-B871-259398025D4E}" destId="{4C7BB62B-6EB3-4FCA-9ED5-45EB72A410B3}" srcOrd="1" destOrd="0" presId="urn:microsoft.com/office/officeart/2005/8/layout/orgChart1"/>
-    <dgm:cxn modelId="{695D2C2F-C301-493B-B307-237A7F287641}" type="presParOf" srcId="{629B3228-C8D8-4917-B871-259398025D4E}" destId="{B9E809D6-D541-45FB-A968-1C7079059659}" srcOrd="2" destOrd="0" presId="urn:microsoft.com/office/officeart/2005/8/layout/orgChart1"/>
-    <dgm:cxn modelId="{882078F4-777F-4CC6-BD4E-F2DE7B3259F3}" type="presParOf" srcId="{60607AC4-9CDA-4C45-B658-707DEEBDBB04}" destId="{D26DB10E-A208-4264-8BF6-C12CC3DB6D3C}" srcOrd="8" destOrd="0" presId="urn:microsoft.com/office/officeart/2005/8/layout/orgChart1"/>
-    <dgm:cxn modelId="{C3676C4E-A3D3-45CA-B3AD-73126A1D1CDB}" type="presParOf" srcId="{60607AC4-9CDA-4C45-B658-707DEEBDBB04}" destId="{EC598BE8-BA6F-41ED-B321-3C780C1D5569}" srcOrd="9" destOrd="0" presId="urn:microsoft.com/office/officeart/2005/8/layout/orgChart1"/>
-    <dgm:cxn modelId="{49C7B76A-75F1-4F8A-B22C-CBC9FD1A93E8}" type="presParOf" srcId="{EC598BE8-BA6F-41ED-B321-3C780C1D5569}" destId="{A5E7DDC4-A525-48C7-BF3D-AAA01FB638EC}" srcOrd="0" destOrd="0" presId="urn:microsoft.com/office/officeart/2005/8/layout/orgChart1"/>
-    <dgm:cxn modelId="{74B78B2F-2D13-41B2-BF04-64F373E0390D}" type="presParOf" srcId="{A5E7DDC4-A525-48C7-BF3D-AAA01FB638EC}" destId="{CE9C3069-0ED8-429D-AA08-84F0CBB86F30}" srcOrd="0" destOrd="0" presId="urn:microsoft.com/office/officeart/2005/8/layout/orgChart1"/>
-    <dgm:cxn modelId="{70D148CE-EC8F-4D07-BF12-0837A2C32C72}" type="presParOf" srcId="{A5E7DDC4-A525-48C7-BF3D-AAA01FB638EC}" destId="{D02D31F1-3F7A-4094-9E73-537072C2BF4D}" srcOrd="1" destOrd="0" presId="urn:microsoft.com/office/officeart/2005/8/layout/orgChart1"/>
-    <dgm:cxn modelId="{7C267EF2-AA0E-4F9C-8778-BF17D93CC310}" type="presParOf" srcId="{EC598BE8-BA6F-41ED-B321-3C780C1D5569}" destId="{E42AEE44-05A9-4C30-B5CE-5063A7E05584}" srcOrd="1" destOrd="0" presId="urn:microsoft.com/office/officeart/2005/8/layout/orgChart1"/>
-    <dgm:cxn modelId="{85D6F146-58DD-4503-A9B3-CB500DB4AA80}" type="presParOf" srcId="{E42AEE44-05A9-4C30-B5CE-5063A7E05584}" destId="{7A95F48C-9304-4F0C-B976-549B5BF7ED11}" srcOrd="0" destOrd="0" presId="urn:microsoft.com/office/officeart/2005/8/layout/orgChart1"/>
-    <dgm:cxn modelId="{F52AA8D6-BFE6-4BCD-8A84-A057C78F9302}" type="presParOf" srcId="{E42AEE44-05A9-4C30-B5CE-5063A7E05584}" destId="{7CD83AED-0F66-4C2B-9697-7AAB0D07B7BB}" srcOrd="1" destOrd="0" presId="urn:microsoft.com/office/officeart/2005/8/layout/orgChart1"/>
-    <dgm:cxn modelId="{6306BA52-27E5-48E2-AEE2-274CC584AFE3}" type="presParOf" srcId="{7CD83AED-0F66-4C2B-9697-7AAB0D07B7BB}" destId="{3A00F694-380D-4C4B-9CC6-CE77E527DC49}" srcOrd="0" destOrd="0" presId="urn:microsoft.com/office/officeart/2005/8/layout/orgChart1"/>
-    <dgm:cxn modelId="{4A65F5FB-15DE-43EE-8510-B6C24259DC56}" type="presParOf" srcId="{3A00F694-380D-4C4B-9CC6-CE77E527DC49}" destId="{D6C9C78E-6DF8-4303-8309-3C9BDA4D8F7D}" srcOrd="0" destOrd="0" presId="urn:microsoft.com/office/officeart/2005/8/layout/orgChart1"/>
-    <dgm:cxn modelId="{29CE5849-6146-444C-96D6-21F9E724A1D6}" type="presParOf" srcId="{3A00F694-380D-4C4B-9CC6-CE77E527DC49}" destId="{451ED3DB-0E24-42FF-8098-C44F2F57E631}" srcOrd="1" destOrd="0" presId="urn:microsoft.com/office/officeart/2005/8/layout/orgChart1"/>
-    <dgm:cxn modelId="{60E3C532-3637-4346-A855-452099879C61}" type="presParOf" srcId="{7CD83AED-0F66-4C2B-9697-7AAB0D07B7BB}" destId="{ABE15E2B-6D21-4A8F-ACB8-E7C481546C12}" srcOrd="1" destOrd="0" presId="urn:microsoft.com/office/officeart/2005/8/layout/orgChart1"/>
-    <dgm:cxn modelId="{BC8D127E-7520-46B9-8642-4CF5FC74118C}" type="presParOf" srcId="{ABE15E2B-6D21-4A8F-ACB8-E7C481546C12}" destId="{99CB99EF-B0B4-4C5E-AE32-37DCD4F01D87}" srcOrd="0" destOrd="0" presId="urn:microsoft.com/office/officeart/2005/8/layout/orgChart1"/>
-    <dgm:cxn modelId="{5494A113-2570-43EA-958B-5A39D1E9B42E}" type="presParOf" srcId="{ABE15E2B-6D21-4A8F-ACB8-E7C481546C12}" destId="{1C7645A6-2438-4554-A6A8-CDA627B399DB}" srcOrd="1" destOrd="0" presId="urn:microsoft.com/office/officeart/2005/8/layout/orgChart1"/>
-    <dgm:cxn modelId="{E98418CE-B86A-43E4-BF39-AA23C9916414}" type="presParOf" srcId="{1C7645A6-2438-4554-A6A8-CDA627B399DB}" destId="{C3DDF99E-DE83-408A-8A49-25A1A8EB45F7}" srcOrd="0" destOrd="0" presId="urn:microsoft.com/office/officeart/2005/8/layout/orgChart1"/>
-    <dgm:cxn modelId="{622286D7-FA0B-4958-9931-79206790B752}" type="presParOf" srcId="{C3DDF99E-DE83-408A-8A49-25A1A8EB45F7}" destId="{71F1B943-3B67-4BAA-8FCC-B919064BB829}" srcOrd="0" destOrd="0" presId="urn:microsoft.com/office/officeart/2005/8/layout/orgChart1"/>
-    <dgm:cxn modelId="{9195AD9A-CB8D-4F1F-821F-5064E27EC496}" type="presParOf" srcId="{C3DDF99E-DE83-408A-8A49-25A1A8EB45F7}" destId="{EB2CF951-EEA1-4E46-A90A-7E36EDDE900E}" srcOrd="1" destOrd="0" presId="urn:microsoft.com/office/officeart/2005/8/layout/orgChart1"/>
-    <dgm:cxn modelId="{550715FD-C932-4043-8F46-957FE6AD2977}" type="presParOf" srcId="{1C7645A6-2438-4554-A6A8-CDA627B399DB}" destId="{E3149955-B76F-4AD1-BB94-05E8E0A69696}" srcOrd="1" destOrd="0" presId="urn:microsoft.com/office/officeart/2005/8/layout/orgChart1"/>
-    <dgm:cxn modelId="{72300713-A35B-42B7-B7CE-B352F2B386A8}" type="presParOf" srcId="{1C7645A6-2438-4554-A6A8-CDA627B399DB}" destId="{2DAA09CB-7404-4F99-BC5A-B0151B306916}" srcOrd="2" destOrd="0" presId="urn:microsoft.com/office/officeart/2005/8/layout/orgChart1"/>
-    <dgm:cxn modelId="{93D9B45A-F5C1-4A9D-8137-8A1DB763CEE5}" type="presParOf" srcId="{7CD83AED-0F66-4C2B-9697-7AAB0D07B7BB}" destId="{A6B13D7A-9DD5-4610-9E2A-AB471CDA7E78}" srcOrd="2" destOrd="0" presId="urn:microsoft.com/office/officeart/2005/8/layout/orgChart1"/>
-    <dgm:cxn modelId="{46DDD0B4-DE20-402A-B46A-47C2A5A0D1E6}" type="presParOf" srcId="{EC598BE8-BA6F-41ED-B321-3C780C1D5569}" destId="{C684C786-3FAC-4D5C-A859-5FA8DEB6CE9E}" srcOrd="2" destOrd="0" presId="urn:microsoft.com/office/officeart/2005/8/layout/orgChart1"/>
-    <dgm:cxn modelId="{7308CAD7-F83E-4A5D-934C-CF31D6A3CFD0}" type="presParOf" srcId="{B46541F2-1DE0-4A09-A94A-E0445BC29E42}" destId="{05587380-86C0-49AB-9826-EB4A1BBDC12B}" srcOrd="2" destOrd="0" presId="urn:microsoft.com/office/officeart/2005/8/layout/orgChart1"/>
-    <dgm:cxn modelId="{8280E659-C932-418D-A348-355F57EE796A}" type="presParOf" srcId="{3D9F69E4-F063-4D16-B5B5-2B977035819F}" destId="{62F3D812-ACBF-464D-9E39-C84FA2B31871}" srcOrd="6" destOrd="0" presId="urn:microsoft.com/office/officeart/2005/8/layout/orgChart1"/>
-    <dgm:cxn modelId="{339B9FB5-14DA-401E-AB26-6857061DD84B}" type="presParOf" srcId="{3D9F69E4-F063-4D16-B5B5-2B977035819F}" destId="{7A8CDB0A-DCC8-4554-8E5B-0246A553D1F1}" srcOrd="7" destOrd="0" presId="urn:microsoft.com/office/officeart/2005/8/layout/orgChart1"/>
-    <dgm:cxn modelId="{3D385184-E0D5-4B7F-9D5A-541EA0E2079A}" type="presParOf" srcId="{7A8CDB0A-DCC8-4554-8E5B-0246A553D1F1}" destId="{BD854301-0D3F-4CDF-BEB4-778C2B35E8CB}" srcOrd="0" destOrd="0" presId="urn:microsoft.com/office/officeart/2005/8/layout/orgChart1"/>
-    <dgm:cxn modelId="{55D1D444-FC64-4389-8954-BBA2BB8E6693}" type="presParOf" srcId="{BD854301-0D3F-4CDF-BEB4-778C2B35E8CB}" destId="{F9CB8C57-4D62-40C2-8D5C-91E9241BEAFD}" srcOrd="0" destOrd="0" presId="urn:microsoft.com/office/officeart/2005/8/layout/orgChart1"/>
-    <dgm:cxn modelId="{0159B907-5EB4-4C62-BA3B-79E8C8B0C27B}" type="presParOf" srcId="{BD854301-0D3F-4CDF-BEB4-778C2B35E8CB}" destId="{D0326A4E-8A35-491F-97A4-6139CE271CC4}" srcOrd="1" destOrd="0" presId="urn:microsoft.com/office/officeart/2005/8/layout/orgChart1"/>
-    <dgm:cxn modelId="{780471D2-F64C-4E19-9128-3F7EC199FB2D}" type="presParOf" srcId="{7A8CDB0A-DCC8-4554-8E5B-0246A553D1F1}" destId="{128AB096-C5B9-4211-8503-9AF59E8EB56A}" srcOrd="1" destOrd="0" presId="urn:microsoft.com/office/officeart/2005/8/layout/orgChart1"/>
-    <dgm:cxn modelId="{600B9A4A-B459-471F-B30E-71EA448F6B50}" type="presParOf" srcId="{128AB096-C5B9-4211-8503-9AF59E8EB56A}" destId="{D0CA9539-4D88-45C5-A2A8-FF2E7A634411}" srcOrd="0" destOrd="0" presId="urn:microsoft.com/office/officeart/2005/8/layout/orgChart1"/>
-    <dgm:cxn modelId="{5E6766B8-2C80-4249-95DC-61DD15210959}" type="presParOf" srcId="{128AB096-C5B9-4211-8503-9AF59E8EB56A}" destId="{25C25AF4-AFBC-4BA5-AA60-E006F80E7265}" srcOrd="1" destOrd="0" presId="urn:microsoft.com/office/officeart/2005/8/layout/orgChart1"/>
-    <dgm:cxn modelId="{918173C9-E8F7-430B-B074-79DF40C15644}" type="presParOf" srcId="{25C25AF4-AFBC-4BA5-AA60-E006F80E7265}" destId="{77B59879-F204-4829-BB3F-6FDA0B0DACCE}" srcOrd="0" destOrd="0" presId="urn:microsoft.com/office/officeart/2005/8/layout/orgChart1"/>
-    <dgm:cxn modelId="{F8FCA916-A895-4BDB-9A4A-C60C27DFF9FD}" type="presParOf" srcId="{77B59879-F204-4829-BB3F-6FDA0B0DACCE}" destId="{3EAA265B-B2BA-43CE-A545-A89314E8E965}" srcOrd="0" destOrd="0" presId="urn:microsoft.com/office/officeart/2005/8/layout/orgChart1"/>
-    <dgm:cxn modelId="{B0256865-3EFC-4873-A077-4DD5191C7759}" type="presParOf" srcId="{77B59879-F204-4829-BB3F-6FDA0B0DACCE}" destId="{A98E459E-D092-4B7A-8D0E-B69607811FC1}" srcOrd="1" destOrd="0" presId="urn:microsoft.com/office/officeart/2005/8/layout/orgChart1"/>
-    <dgm:cxn modelId="{54B00925-6E06-40ED-AF8C-947820F7CC43}" type="presParOf" srcId="{25C25AF4-AFBC-4BA5-AA60-E006F80E7265}" destId="{552B645D-565C-478F-A57E-8986ECC6A51E}" srcOrd="1" destOrd="0" presId="urn:microsoft.com/office/officeart/2005/8/layout/orgChart1"/>
-    <dgm:cxn modelId="{F546BF6E-E953-4FB8-8F6D-3D80CF2D2186}" type="presParOf" srcId="{25C25AF4-AFBC-4BA5-AA60-E006F80E7265}" destId="{5E3E7C65-A412-4CF7-85D0-71EA965729DB}" srcOrd="2" destOrd="0" presId="urn:microsoft.com/office/officeart/2005/8/layout/orgChart1"/>
-    <dgm:cxn modelId="{556E2969-71A8-4CCC-82C1-87050927053A}" type="presParOf" srcId="{128AB096-C5B9-4211-8503-9AF59E8EB56A}" destId="{712186AE-0B15-420C-8F9C-DD27252BE256}" srcOrd="2" destOrd="0" presId="urn:microsoft.com/office/officeart/2005/8/layout/orgChart1"/>
-    <dgm:cxn modelId="{E6A9BAAA-C07D-4A41-8976-8C85708DFBA8}" type="presParOf" srcId="{128AB096-C5B9-4211-8503-9AF59E8EB56A}" destId="{21521972-4899-4FFC-97BA-9E5D7623A005}" srcOrd="3" destOrd="0" presId="urn:microsoft.com/office/officeart/2005/8/layout/orgChart1"/>
-    <dgm:cxn modelId="{517CE80D-6850-411B-9130-DC472ACEF22D}" type="presParOf" srcId="{21521972-4899-4FFC-97BA-9E5D7623A005}" destId="{44970465-7580-4E1D-AB03-614CB5CCC737}" srcOrd="0" destOrd="0" presId="urn:microsoft.com/office/officeart/2005/8/layout/orgChart1"/>
-    <dgm:cxn modelId="{35F01299-D2FE-4E24-A826-2A8FD256E20A}" type="presParOf" srcId="{44970465-7580-4E1D-AB03-614CB5CCC737}" destId="{E71948DB-8535-4A72-A336-4F8DA76738FC}" srcOrd="0" destOrd="0" presId="urn:microsoft.com/office/officeart/2005/8/layout/orgChart1"/>
-    <dgm:cxn modelId="{CE1A4312-2002-4435-B8BD-FD0E5B48C495}" type="presParOf" srcId="{44970465-7580-4E1D-AB03-614CB5CCC737}" destId="{E34B04E9-308C-4910-8F60-04D7908334B8}" srcOrd="1" destOrd="0" presId="urn:microsoft.com/office/officeart/2005/8/layout/orgChart1"/>
-    <dgm:cxn modelId="{BB074741-A167-4FD0-8DCA-50FB7BB58633}" type="presParOf" srcId="{21521972-4899-4FFC-97BA-9E5D7623A005}" destId="{1B6FCFC9-622B-41CD-9D63-B835B34D1B08}" srcOrd="1" destOrd="0" presId="urn:microsoft.com/office/officeart/2005/8/layout/orgChart1"/>
-    <dgm:cxn modelId="{5529E715-C038-477D-9F0B-838BB0B26FAE}" type="presParOf" srcId="{21521972-4899-4FFC-97BA-9E5D7623A005}" destId="{BD903C04-250E-4A80-8825-52FFF7A2FFE8}" srcOrd="2" destOrd="0" presId="urn:microsoft.com/office/officeart/2005/8/layout/orgChart1"/>
-    <dgm:cxn modelId="{6EAAD39F-2B3D-4277-9CA4-7406C151722B}" type="presParOf" srcId="{128AB096-C5B9-4211-8503-9AF59E8EB56A}" destId="{FDF09A14-BDCE-4E39-8CE4-B1D90BA4EA31}" srcOrd="4" destOrd="0" presId="urn:microsoft.com/office/officeart/2005/8/layout/orgChart1"/>
-    <dgm:cxn modelId="{D4010209-0514-496F-B8C3-A8BA9C9502C3}" type="presParOf" srcId="{128AB096-C5B9-4211-8503-9AF59E8EB56A}" destId="{8560D495-5383-41A9-8241-0660D379136C}" srcOrd="5" destOrd="0" presId="urn:microsoft.com/office/officeart/2005/8/layout/orgChart1"/>
-    <dgm:cxn modelId="{B1354D8E-410C-451C-BD23-237BB7DAA313}" type="presParOf" srcId="{8560D495-5383-41A9-8241-0660D379136C}" destId="{4C58AF9A-2158-4997-8AB6-B038A022A82D}" srcOrd="0" destOrd="0" presId="urn:microsoft.com/office/officeart/2005/8/layout/orgChart1"/>
-    <dgm:cxn modelId="{125CF25A-EB91-40AF-B699-10CA6CE50EA8}" type="presParOf" srcId="{4C58AF9A-2158-4997-8AB6-B038A022A82D}" destId="{F1F98FFB-008A-4F7E-A4E6-B8864763B73C}" srcOrd="0" destOrd="0" presId="urn:microsoft.com/office/officeart/2005/8/layout/orgChart1"/>
-    <dgm:cxn modelId="{A27F26D2-0CDD-48AB-B200-01BA1B07E501}" type="presParOf" srcId="{4C58AF9A-2158-4997-8AB6-B038A022A82D}" destId="{9C948593-1483-4B17-8E84-8447D17F6DF4}" srcOrd="1" destOrd="0" presId="urn:microsoft.com/office/officeart/2005/8/layout/orgChart1"/>
-    <dgm:cxn modelId="{C948784B-E21B-4F9B-9EF6-DE8E5F10E45B}" type="presParOf" srcId="{8560D495-5383-41A9-8241-0660D379136C}" destId="{E057FA24-56BD-48C6-B066-6AEE09815F2E}" srcOrd="1" destOrd="0" presId="urn:microsoft.com/office/officeart/2005/8/layout/orgChart1"/>
-    <dgm:cxn modelId="{117B9E60-31B4-461A-BE68-DB606863C06B}" type="presParOf" srcId="{E057FA24-56BD-48C6-B066-6AEE09815F2E}" destId="{5530EE0C-45B5-4739-ADEA-6ACE415E5EAE}" srcOrd="0" destOrd="0" presId="urn:microsoft.com/office/officeart/2005/8/layout/orgChart1"/>
-    <dgm:cxn modelId="{32164095-DAF2-4FA3-8A9A-361B66124605}" type="presParOf" srcId="{E057FA24-56BD-48C6-B066-6AEE09815F2E}" destId="{8CF8AFED-77B8-4CB0-8C67-9311650127D2}" srcOrd="1" destOrd="0" presId="urn:microsoft.com/office/officeart/2005/8/layout/orgChart1"/>
-    <dgm:cxn modelId="{CC5CDF34-9ED1-411C-BEBC-A2FE888702FF}" type="presParOf" srcId="{8CF8AFED-77B8-4CB0-8C67-9311650127D2}" destId="{86DE7397-CD8D-4A7B-8715-63A307A4A362}" srcOrd="0" destOrd="0" presId="urn:microsoft.com/office/officeart/2005/8/layout/orgChart1"/>
-    <dgm:cxn modelId="{4623EBEE-DF2C-4120-A2CF-933B683D4E23}" type="presParOf" srcId="{86DE7397-CD8D-4A7B-8715-63A307A4A362}" destId="{8F76FFF1-583B-4871-B2D7-D94AB7367A7D}" srcOrd="0" destOrd="0" presId="urn:microsoft.com/office/officeart/2005/8/layout/orgChart1"/>
-    <dgm:cxn modelId="{EA974B74-0256-4D06-ADE1-D29F2C28C368}" type="presParOf" srcId="{86DE7397-CD8D-4A7B-8715-63A307A4A362}" destId="{AFB9EF5C-BE53-4C21-A88E-F7988FDFC71A}" srcOrd="1" destOrd="0" presId="urn:microsoft.com/office/officeart/2005/8/layout/orgChart1"/>
-    <dgm:cxn modelId="{86259113-9E43-49F1-98CB-92D7BE49F594}" type="presParOf" srcId="{8CF8AFED-77B8-4CB0-8C67-9311650127D2}" destId="{E4063164-8033-4970-A97F-40CB2BA154C0}" srcOrd="1" destOrd="0" presId="urn:microsoft.com/office/officeart/2005/8/layout/orgChart1"/>
-    <dgm:cxn modelId="{AA47A48F-6F0B-4426-A111-0E53EC2AB805}" type="presParOf" srcId="{8CF8AFED-77B8-4CB0-8C67-9311650127D2}" destId="{92DCBEA4-63D6-470B-A48E-6814A220954A}" srcOrd="2" destOrd="0" presId="urn:microsoft.com/office/officeart/2005/8/layout/orgChart1"/>
-    <dgm:cxn modelId="{C089F923-6E58-496A-B6BB-B5F2837D2D66}" type="presParOf" srcId="{8560D495-5383-41A9-8241-0660D379136C}" destId="{03663984-9361-4D1D-8411-E8457396C130}" srcOrd="2" destOrd="0" presId="urn:microsoft.com/office/officeart/2005/8/layout/orgChart1"/>
-    <dgm:cxn modelId="{3CAE903C-DAAC-4790-8103-857C8006107F}" type="presParOf" srcId="{7A8CDB0A-DCC8-4554-8E5B-0246A553D1F1}" destId="{334779BC-33D4-4B9F-A5AF-212E42A5C44E}" srcOrd="2" destOrd="0" presId="urn:microsoft.com/office/officeart/2005/8/layout/orgChart1"/>
-    <dgm:cxn modelId="{EA58D19B-0556-4C8B-8BE8-A752637A282C}" type="presParOf" srcId="{C09EA0E7-12F9-4EF1-B3E5-2F6A165F4558}" destId="{DA7AD9A9-1E28-4D41-BC28-C8FE9576302C}" srcOrd="2" destOrd="0" presId="urn:microsoft.com/office/officeart/2005/8/layout/orgChart1"/>
+    <dgm:cxn modelId="{DF075F9B-5BBA-4C61-BE31-5382556D507B}" type="presOf" srcId="{2B946291-8E9B-44BE-9217-4ECDE65ABD29}" destId="{90F8F7E3-6E14-4526-BD83-FCF9D9BEAC5B}" srcOrd="0" destOrd="0" presId="urn:microsoft.com/office/officeart/2005/8/layout/orgChart1"/>
+    <dgm:cxn modelId="{EC3DFB34-F2C7-427B-922C-211BE77C6C2E}" type="presOf" srcId="{153A7856-0226-480D-889C-399D7762029A}" destId="{29854A8F-F85D-43F0-8980-35DDC2210CE1}" srcOrd="1" destOrd="0" presId="urn:microsoft.com/office/officeart/2005/8/layout/orgChart1"/>
+    <dgm:cxn modelId="{83AA3CD4-D448-499E-AA8B-42928EF96A97}" type="presParOf" srcId="{6C938D21-CC65-4E26-8BC3-D5ED39FF9B5D}" destId="{C09EA0E7-12F9-4EF1-B3E5-2F6A165F4558}" srcOrd="0" destOrd="0" presId="urn:microsoft.com/office/officeart/2005/8/layout/orgChart1"/>
+    <dgm:cxn modelId="{04ACCEF3-1ACF-40DB-BF86-7D397528E56A}" type="presParOf" srcId="{C09EA0E7-12F9-4EF1-B3E5-2F6A165F4558}" destId="{DE211ADC-9B5E-4447-B1BD-76B5CEE50A6E}" srcOrd="0" destOrd="0" presId="urn:microsoft.com/office/officeart/2005/8/layout/orgChart1"/>
+    <dgm:cxn modelId="{9FA7BFA0-4034-4728-B137-95580C1EBC60}" type="presParOf" srcId="{DE211ADC-9B5E-4447-B1BD-76B5CEE50A6E}" destId="{0A23B135-FF17-4608-9D4B-2FEC961DB97E}" srcOrd="0" destOrd="0" presId="urn:microsoft.com/office/officeart/2005/8/layout/orgChart1"/>
+    <dgm:cxn modelId="{104D3483-D792-4BA9-9D31-D19E52B2FDCC}" type="presParOf" srcId="{DE211ADC-9B5E-4447-B1BD-76B5CEE50A6E}" destId="{055AB1ED-6876-4ADC-A24E-91862AC73909}" srcOrd="1" destOrd="0" presId="urn:microsoft.com/office/officeart/2005/8/layout/orgChart1"/>
+    <dgm:cxn modelId="{86AB673A-14C2-4946-AF3A-BC75BE6AC72E}" type="presParOf" srcId="{C09EA0E7-12F9-4EF1-B3E5-2F6A165F4558}" destId="{3D9F69E4-F063-4D16-B5B5-2B977035819F}" srcOrd="1" destOrd="0" presId="urn:microsoft.com/office/officeart/2005/8/layout/orgChart1"/>
+    <dgm:cxn modelId="{5CB480B9-DFCE-4933-9ABE-343544115E25}" type="presParOf" srcId="{3D9F69E4-F063-4D16-B5B5-2B977035819F}" destId="{20578CF7-B6F0-4D76-B1CF-BF7C16E39E9A}" srcOrd="0" destOrd="0" presId="urn:microsoft.com/office/officeart/2005/8/layout/orgChart1"/>
+    <dgm:cxn modelId="{68C06650-5253-4540-98F5-BD2B787903A0}" type="presParOf" srcId="{3D9F69E4-F063-4D16-B5B5-2B977035819F}" destId="{5DDD6D96-E392-41B8-BF32-27051F43CCED}" srcOrd="1" destOrd="0" presId="urn:microsoft.com/office/officeart/2005/8/layout/orgChart1"/>
+    <dgm:cxn modelId="{637DC56A-BB95-4999-8510-436C2F16CDA7}" type="presParOf" srcId="{5DDD6D96-E392-41B8-BF32-27051F43CCED}" destId="{B443FCE1-2BA6-42A4-8DB0-184B9AC33455}" srcOrd="0" destOrd="0" presId="urn:microsoft.com/office/officeart/2005/8/layout/orgChart1"/>
+    <dgm:cxn modelId="{70952798-209D-4476-9C57-DD0CFF8944A8}" type="presParOf" srcId="{B443FCE1-2BA6-42A4-8DB0-184B9AC33455}" destId="{66E61269-ED48-42B1-A420-99B674040EDC}" srcOrd="0" destOrd="0" presId="urn:microsoft.com/office/officeart/2005/8/layout/orgChart1"/>
+    <dgm:cxn modelId="{5B9A1DDE-95D1-45E4-835C-9F0562D92940}" type="presParOf" srcId="{B443FCE1-2BA6-42A4-8DB0-184B9AC33455}" destId="{539838E6-53D2-49D3-BEE5-4C8DB7729951}" srcOrd="1" destOrd="0" presId="urn:microsoft.com/office/officeart/2005/8/layout/orgChart1"/>
+    <dgm:cxn modelId="{49F536AB-74AE-4C3F-8FC4-7A04A7A269FA}" type="presParOf" srcId="{5DDD6D96-E392-41B8-BF32-27051F43CCED}" destId="{5E42DE37-0BBA-4D98-AEA5-894F2B881B75}" srcOrd="1" destOrd="0" presId="urn:microsoft.com/office/officeart/2005/8/layout/orgChart1"/>
+    <dgm:cxn modelId="{688831D5-93B0-42E5-86A6-277FABA91EE7}" type="presParOf" srcId="{5E42DE37-0BBA-4D98-AEA5-894F2B881B75}" destId="{2A26AB7B-45D3-487F-84B4-3B7081180A49}" srcOrd="0" destOrd="0" presId="urn:microsoft.com/office/officeart/2005/8/layout/orgChart1"/>
+    <dgm:cxn modelId="{FCE49599-E758-4CD8-8CD0-26D2262ECDEB}" type="presParOf" srcId="{5E42DE37-0BBA-4D98-AEA5-894F2B881B75}" destId="{17D40178-9658-4962-A483-5FB7743705F2}" srcOrd="1" destOrd="0" presId="urn:microsoft.com/office/officeart/2005/8/layout/orgChart1"/>
+    <dgm:cxn modelId="{26DE3330-4FD6-4E42-9245-CADDABD54D98}" type="presParOf" srcId="{17D40178-9658-4962-A483-5FB7743705F2}" destId="{64761944-9780-465B-A2F8-172B9937ED91}" srcOrd="0" destOrd="0" presId="urn:microsoft.com/office/officeart/2005/8/layout/orgChart1"/>
+    <dgm:cxn modelId="{609455D6-7CF7-4F29-A672-8FB8EE6F865E}" type="presParOf" srcId="{64761944-9780-465B-A2F8-172B9937ED91}" destId="{A2144F09-C959-4866-A6C9-F09CC5185CC0}" srcOrd="0" destOrd="0" presId="urn:microsoft.com/office/officeart/2005/8/layout/orgChart1"/>
+    <dgm:cxn modelId="{BECBB2F7-05C2-44A8-B597-A5883FF11BD8}" type="presParOf" srcId="{64761944-9780-465B-A2F8-172B9937ED91}" destId="{A0D5808D-F483-4E1F-8D02-ADE2AA432C2D}" srcOrd="1" destOrd="0" presId="urn:microsoft.com/office/officeart/2005/8/layout/orgChart1"/>
+    <dgm:cxn modelId="{DCE7EB8A-E6B9-4C97-A073-0D3603821074}" type="presParOf" srcId="{17D40178-9658-4962-A483-5FB7743705F2}" destId="{8607CF1D-FD10-4A32-AE81-41BD2EC2FB11}" srcOrd="1" destOrd="0" presId="urn:microsoft.com/office/officeart/2005/8/layout/orgChart1"/>
+    <dgm:cxn modelId="{FFF19323-1017-4E7C-AAC3-A5A4CF63DF0C}" type="presParOf" srcId="{17D40178-9658-4962-A483-5FB7743705F2}" destId="{D7F15E57-48C5-4665-B65B-CEC7E553EA9C}" srcOrd="2" destOrd="0" presId="urn:microsoft.com/office/officeart/2005/8/layout/orgChart1"/>
+    <dgm:cxn modelId="{7E58C632-3E03-434B-A979-4F5C35B8FC18}" type="presParOf" srcId="{5E42DE37-0BBA-4D98-AEA5-894F2B881B75}" destId="{CD8B1D07-A9B0-4BE8-B512-57D8E1888C0F}" srcOrd="2" destOrd="0" presId="urn:microsoft.com/office/officeart/2005/8/layout/orgChart1"/>
+    <dgm:cxn modelId="{D054BB5E-9F9D-454D-924C-9F5C9E1E3C9F}" type="presParOf" srcId="{5E42DE37-0BBA-4D98-AEA5-894F2B881B75}" destId="{FAE7A926-98E4-44AF-AA53-0081961A43B4}" srcOrd="3" destOrd="0" presId="urn:microsoft.com/office/officeart/2005/8/layout/orgChart1"/>
+    <dgm:cxn modelId="{4AD07391-DDC8-436D-889D-49370CD531FD}" type="presParOf" srcId="{FAE7A926-98E4-44AF-AA53-0081961A43B4}" destId="{20439DB3-0BCE-40F4-AA4F-73BB22069B84}" srcOrd="0" destOrd="0" presId="urn:microsoft.com/office/officeart/2005/8/layout/orgChart1"/>
+    <dgm:cxn modelId="{2534558F-28A0-4CD9-B8BE-0E8E9925016C}" type="presParOf" srcId="{20439DB3-0BCE-40F4-AA4F-73BB22069B84}" destId="{AFD8C1B2-0965-4667-BC80-DB0C9F87E3FB}" srcOrd="0" destOrd="0" presId="urn:microsoft.com/office/officeart/2005/8/layout/orgChart1"/>
+    <dgm:cxn modelId="{FF0D740B-BCC1-4452-A81D-9791707001C3}" type="presParOf" srcId="{20439DB3-0BCE-40F4-AA4F-73BB22069B84}" destId="{71D6E9C7-6C5F-4758-85D1-F79E55CEB744}" srcOrd="1" destOrd="0" presId="urn:microsoft.com/office/officeart/2005/8/layout/orgChart1"/>
+    <dgm:cxn modelId="{48A72271-BC72-4306-9154-077E6A0C6ACD}" type="presParOf" srcId="{FAE7A926-98E4-44AF-AA53-0081961A43B4}" destId="{145D70ED-1943-4E7E-BB88-D48199234210}" srcOrd="1" destOrd="0" presId="urn:microsoft.com/office/officeart/2005/8/layout/orgChart1"/>
+    <dgm:cxn modelId="{62C5A308-A7AF-4711-ABB0-7A117BB5AEB9}" type="presParOf" srcId="{FAE7A926-98E4-44AF-AA53-0081961A43B4}" destId="{9809F86B-6B95-4058-BC8C-5E7B083E0687}" srcOrd="2" destOrd="0" presId="urn:microsoft.com/office/officeart/2005/8/layout/orgChart1"/>
+    <dgm:cxn modelId="{461EF860-9421-4435-9185-7C5A58AD9808}" type="presParOf" srcId="{5E42DE37-0BBA-4D98-AEA5-894F2B881B75}" destId="{9D2ECA20-C72D-4A30-A982-C73B06A8F5AB}" srcOrd="4" destOrd="0" presId="urn:microsoft.com/office/officeart/2005/8/layout/orgChart1"/>
+    <dgm:cxn modelId="{608C66BB-F5A7-4BB8-B1C5-B9334D13176B}" type="presParOf" srcId="{5E42DE37-0BBA-4D98-AEA5-894F2B881B75}" destId="{BF851385-BC0E-4A3E-AD7F-C9637578FF14}" srcOrd="5" destOrd="0" presId="urn:microsoft.com/office/officeart/2005/8/layout/orgChart1"/>
+    <dgm:cxn modelId="{343E1806-FB99-4EBF-B29A-9F0A195E7547}" type="presParOf" srcId="{BF851385-BC0E-4A3E-AD7F-C9637578FF14}" destId="{7171639E-C89A-48C0-AAB8-B30EE03DE0DB}" srcOrd="0" destOrd="0" presId="urn:microsoft.com/office/officeart/2005/8/layout/orgChart1"/>
+    <dgm:cxn modelId="{B74B6D12-0B57-4137-8D6C-B97855BF7EB7}" type="presParOf" srcId="{7171639E-C89A-48C0-AAB8-B30EE03DE0DB}" destId="{801CA520-FBE0-4307-84EA-95950FBEE9CD}" srcOrd="0" destOrd="0" presId="urn:microsoft.com/office/officeart/2005/8/layout/orgChart1"/>
+    <dgm:cxn modelId="{DE040A0A-CB55-46B2-B094-4E62C0100537}" type="presParOf" srcId="{7171639E-C89A-48C0-AAB8-B30EE03DE0DB}" destId="{29854A8F-F85D-43F0-8980-35DDC2210CE1}" srcOrd="1" destOrd="0" presId="urn:microsoft.com/office/officeart/2005/8/layout/orgChart1"/>
+    <dgm:cxn modelId="{8605D3DC-B844-4894-8A98-8B8FB46A4D48}" type="presParOf" srcId="{BF851385-BC0E-4A3E-AD7F-C9637578FF14}" destId="{D775C4DF-946A-443D-96AA-9244914EB5F7}" srcOrd="1" destOrd="0" presId="urn:microsoft.com/office/officeart/2005/8/layout/orgChart1"/>
+    <dgm:cxn modelId="{8F35703C-15C4-439E-90A0-BBDCEBFDDEE5}" type="presParOf" srcId="{D775C4DF-946A-443D-96AA-9244914EB5F7}" destId="{513E6748-8914-4315-8B63-E5E605756D74}" srcOrd="0" destOrd="0" presId="urn:microsoft.com/office/officeart/2005/8/layout/orgChart1"/>
+    <dgm:cxn modelId="{FF76BBB2-0CE1-408F-AC18-6761CE8EADBA}" type="presParOf" srcId="{D775C4DF-946A-443D-96AA-9244914EB5F7}" destId="{D0112059-BE80-4C30-9D22-8FAA54309478}" srcOrd="1" destOrd="0" presId="urn:microsoft.com/office/officeart/2005/8/layout/orgChart1"/>
+    <dgm:cxn modelId="{EA12CBF8-B66D-474B-B22B-E05FA2AFD474}" type="presParOf" srcId="{D0112059-BE80-4C30-9D22-8FAA54309478}" destId="{3D66C694-3408-4991-8C83-9AEDCD3B0D97}" srcOrd="0" destOrd="0" presId="urn:microsoft.com/office/officeart/2005/8/layout/orgChart1"/>
+    <dgm:cxn modelId="{090812A8-F655-4E2F-97F9-A69EDC9B880C}" type="presParOf" srcId="{3D66C694-3408-4991-8C83-9AEDCD3B0D97}" destId="{324B7AF7-C6A1-4994-936A-740B0457905F}" srcOrd="0" destOrd="0" presId="urn:microsoft.com/office/officeart/2005/8/layout/orgChart1"/>
+    <dgm:cxn modelId="{2683DB2A-0E13-4362-B6DE-49C45734286E}" type="presParOf" srcId="{3D66C694-3408-4991-8C83-9AEDCD3B0D97}" destId="{9FD5ADBE-AAD0-424E-BBC9-7F5081F0DEB3}" srcOrd="1" destOrd="0" presId="urn:microsoft.com/office/officeart/2005/8/layout/orgChart1"/>
+    <dgm:cxn modelId="{C8F3FAF0-8405-4FA9-8969-7A3D079CCB91}" type="presParOf" srcId="{D0112059-BE80-4C30-9D22-8FAA54309478}" destId="{C85C4E40-4BAB-4C66-A8C6-99E14E9E199F}" srcOrd="1" destOrd="0" presId="urn:microsoft.com/office/officeart/2005/8/layout/orgChart1"/>
+    <dgm:cxn modelId="{90F7B67C-DBD7-4BFC-BF11-1902FEE978E9}" type="presParOf" srcId="{C85C4E40-4BAB-4C66-A8C6-99E14E9E199F}" destId="{648F47C9-F18D-44AB-9BCF-FE80757DC4E8}" srcOrd="0" destOrd="0" presId="urn:microsoft.com/office/officeart/2005/8/layout/orgChart1"/>
+    <dgm:cxn modelId="{4DCC4D37-13ED-421D-AF61-24D0E8305139}" type="presParOf" srcId="{C85C4E40-4BAB-4C66-A8C6-99E14E9E199F}" destId="{E3ABDA04-8E94-46B0-A2D9-739A7A37D9C1}" srcOrd="1" destOrd="0" presId="urn:microsoft.com/office/officeart/2005/8/layout/orgChart1"/>
+    <dgm:cxn modelId="{307C25D9-23C2-40A3-BCA4-CC0FED5A4A46}" type="presParOf" srcId="{E3ABDA04-8E94-46B0-A2D9-739A7A37D9C1}" destId="{BFAC4CF6-C468-42EA-8EFD-59772D754E55}" srcOrd="0" destOrd="0" presId="urn:microsoft.com/office/officeart/2005/8/layout/orgChart1"/>
+    <dgm:cxn modelId="{17F76E57-CE54-4CC7-9725-7B63F7930DF8}" type="presParOf" srcId="{BFAC4CF6-C468-42EA-8EFD-59772D754E55}" destId="{19B5046A-E4C7-4FE8-B213-38DB778AFAE5}" srcOrd="0" destOrd="0" presId="urn:microsoft.com/office/officeart/2005/8/layout/orgChart1"/>
+    <dgm:cxn modelId="{B752DBB4-8B76-49F6-8FB8-609F0116B297}" type="presParOf" srcId="{BFAC4CF6-C468-42EA-8EFD-59772D754E55}" destId="{8A31FE63-19F0-4588-9562-68A274723F86}" srcOrd="1" destOrd="0" presId="urn:microsoft.com/office/officeart/2005/8/layout/orgChart1"/>
+    <dgm:cxn modelId="{D5826FAE-18B7-482C-BB93-D28BEEBC33AB}" type="presParOf" srcId="{E3ABDA04-8E94-46B0-A2D9-739A7A37D9C1}" destId="{16F3BCE6-294E-4D08-B7C6-57081553D69E}" srcOrd="1" destOrd="0" presId="urn:microsoft.com/office/officeart/2005/8/layout/orgChart1"/>
+    <dgm:cxn modelId="{219EE9CA-0D00-46BD-B97A-CC17B7FFAA2C}" type="presParOf" srcId="{E3ABDA04-8E94-46B0-A2D9-739A7A37D9C1}" destId="{E2576CDA-E473-45D2-BA2C-A865AE54D15C}" srcOrd="2" destOrd="0" presId="urn:microsoft.com/office/officeart/2005/8/layout/orgChart1"/>
+    <dgm:cxn modelId="{79BE1486-CF83-45BF-9727-718758B7A7FB}" type="presParOf" srcId="{D0112059-BE80-4C30-9D22-8FAA54309478}" destId="{A864BD33-372A-408E-BE5C-A274D058FF74}" srcOrd="2" destOrd="0" presId="urn:microsoft.com/office/officeart/2005/8/layout/orgChart1"/>
+    <dgm:cxn modelId="{AA617ECA-8F7D-46F8-A1C4-98A6CAD589E1}" type="presParOf" srcId="{BF851385-BC0E-4A3E-AD7F-C9637578FF14}" destId="{E2F351FA-90A7-42A3-A50E-4AD962C94B69}" srcOrd="2" destOrd="0" presId="urn:microsoft.com/office/officeart/2005/8/layout/orgChart1"/>
+    <dgm:cxn modelId="{62F6DD08-2E2E-48CC-8E1E-C59C30A10E96}" type="presParOf" srcId="{5E42DE37-0BBA-4D98-AEA5-894F2B881B75}" destId="{C2682D9C-D0E5-44DD-928D-EFBDDFF439E7}" srcOrd="6" destOrd="0" presId="urn:microsoft.com/office/officeart/2005/8/layout/orgChart1"/>
+    <dgm:cxn modelId="{6BA45EB7-F118-40F3-BA09-1FC3C7588A79}" type="presParOf" srcId="{5E42DE37-0BBA-4D98-AEA5-894F2B881B75}" destId="{4E12D3B9-3841-4848-8B75-B410B03FD807}" srcOrd="7" destOrd="0" presId="urn:microsoft.com/office/officeart/2005/8/layout/orgChart1"/>
+    <dgm:cxn modelId="{F863959A-F43D-48BD-B645-AD5CE3559F33}" type="presParOf" srcId="{4E12D3B9-3841-4848-8B75-B410B03FD807}" destId="{0FC60332-6B9F-4FD0-A63B-B81213596A0F}" srcOrd="0" destOrd="0" presId="urn:microsoft.com/office/officeart/2005/8/layout/orgChart1"/>
+    <dgm:cxn modelId="{10A78CC3-FCA1-4066-9C26-B61EAC317CF3}" type="presParOf" srcId="{0FC60332-6B9F-4FD0-A63B-B81213596A0F}" destId="{E70894D9-C88C-43DC-981D-45B1551EE8FD}" srcOrd="0" destOrd="0" presId="urn:microsoft.com/office/officeart/2005/8/layout/orgChart1"/>
+    <dgm:cxn modelId="{7E90703C-E98F-4D81-B00F-C48E318FD69E}" type="presParOf" srcId="{0FC60332-6B9F-4FD0-A63B-B81213596A0F}" destId="{2D9808C1-DFB6-4B3E-9E22-48AD0D228FCE}" srcOrd="1" destOrd="0" presId="urn:microsoft.com/office/officeart/2005/8/layout/orgChart1"/>
+    <dgm:cxn modelId="{E9DF07C1-EB23-48F1-90C7-1FA04D7BB58B}" type="presParOf" srcId="{4E12D3B9-3841-4848-8B75-B410B03FD807}" destId="{0B2FC975-EE98-4CC1-BF3F-BB2B500B13C8}" srcOrd="1" destOrd="0" presId="urn:microsoft.com/office/officeart/2005/8/layout/orgChart1"/>
+    <dgm:cxn modelId="{F30ECCE9-6C8E-4647-8D7D-FF23A00C2FD7}" type="presParOf" srcId="{4E12D3B9-3841-4848-8B75-B410B03FD807}" destId="{5F37C000-8D0A-4C54-9DEA-51F5DA34E95B}" srcOrd="2" destOrd="0" presId="urn:microsoft.com/office/officeart/2005/8/layout/orgChart1"/>
+    <dgm:cxn modelId="{4C864CAC-01EE-4D6C-BEEB-35061D59FBFC}" type="presParOf" srcId="{5E42DE37-0BBA-4D98-AEA5-894F2B881B75}" destId="{38A72144-A617-492B-8451-248F5E5BA62D}" srcOrd="8" destOrd="0" presId="urn:microsoft.com/office/officeart/2005/8/layout/orgChart1"/>
+    <dgm:cxn modelId="{7C60A46F-0B6F-44F7-A272-68677C519BDF}" type="presParOf" srcId="{5E42DE37-0BBA-4D98-AEA5-894F2B881B75}" destId="{CFE0A355-A672-4B20-8468-EA4C82870730}" srcOrd="9" destOrd="0" presId="urn:microsoft.com/office/officeart/2005/8/layout/orgChart1"/>
+    <dgm:cxn modelId="{1DC4F254-DF04-4E81-9909-8E4F6190A2FC}" type="presParOf" srcId="{CFE0A355-A672-4B20-8468-EA4C82870730}" destId="{56DDAED4-D505-41F3-86D0-D533041A2E32}" srcOrd="0" destOrd="0" presId="urn:microsoft.com/office/officeart/2005/8/layout/orgChart1"/>
+    <dgm:cxn modelId="{58DDBE36-E4D0-412F-8BB1-9EC4A8D10B43}" type="presParOf" srcId="{56DDAED4-D505-41F3-86D0-D533041A2E32}" destId="{30B85055-33A8-4A00-95BF-07B642382108}" srcOrd="0" destOrd="0" presId="urn:microsoft.com/office/officeart/2005/8/layout/orgChart1"/>
+    <dgm:cxn modelId="{BB3AC50D-0015-4DFF-8EA6-86E3F8936478}" type="presParOf" srcId="{56DDAED4-D505-41F3-86D0-D533041A2E32}" destId="{6ABA5C3E-2B09-4ABD-9EBB-7098989F42AC}" srcOrd="1" destOrd="0" presId="urn:microsoft.com/office/officeart/2005/8/layout/orgChart1"/>
+    <dgm:cxn modelId="{5EF960E8-FF50-4B38-B2F0-C2AAD650F00F}" type="presParOf" srcId="{CFE0A355-A672-4B20-8468-EA4C82870730}" destId="{BA267700-9714-48DD-B293-9FA508D7DA1E}" srcOrd="1" destOrd="0" presId="urn:microsoft.com/office/officeart/2005/8/layout/orgChart1"/>
+    <dgm:cxn modelId="{7C367B05-E62F-4E00-A88B-2A71112E71E2}" type="presParOf" srcId="{CFE0A355-A672-4B20-8468-EA4C82870730}" destId="{B2DDE00E-AE83-4ED0-86B5-058986D3AEBB}" srcOrd="2" destOrd="0" presId="urn:microsoft.com/office/officeart/2005/8/layout/orgChart1"/>
+    <dgm:cxn modelId="{E14E58A9-2100-466A-B556-6CEE31B42214}" type="presParOf" srcId="{5E42DE37-0BBA-4D98-AEA5-894F2B881B75}" destId="{5956622D-C657-41DE-99D7-82BCF5526CCA}" srcOrd="10" destOrd="0" presId="urn:microsoft.com/office/officeart/2005/8/layout/orgChart1"/>
+    <dgm:cxn modelId="{0BC1D8E1-941B-4856-ADD1-F8F500FCBD1F}" type="presParOf" srcId="{5E42DE37-0BBA-4D98-AEA5-894F2B881B75}" destId="{5D0CDC4B-71E4-44FB-A504-CE565CE7F8B6}" srcOrd="11" destOrd="0" presId="urn:microsoft.com/office/officeart/2005/8/layout/orgChart1"/>
+    <dgm:cxn modelId="{62A83702-8598-4CB7-BCB0-A042BC761B04}" type="presParOf" srcId="{5D0CDC4B-71E4-44FB-A504-CE565CE7F8B6}" destId="{9915FAAD-2E56-4BC3-A2A7-E842B9F04028}" srcOrd="0" destOrd="0" presId="urn:microsoft.com/office/officeart/2005/8/layout/orgChart1"/>
+    <dgm:cxn modelId="{D8FA0127-B190-44F9-90EA-EC3C1CA6B03F}" type="presParOf" srcId="{9915FAAD-2E56-4BC3-A2A7-E842B9F04028}" destId="{0D0B6E8B-733F-4B33-BC37-A8FABC30D258}" srcOrd="0" destOrd="0" presId="urn:microsoft.com/office/officeart/2005/8/layout/orgChart1"/>
+    <dgm:cxn modelId="{DE43A1F3-05CC-4116-958F-7DE3CB511332}" type="presParOf" srcId="{9915FAAD-2E56-4BC3-A2A7-E842B9F04028}" destId="{1823B69F-A848-4B85-921C-1565690398CB}" srcOrd="1" destOrd="0" presId="urn:microsoft.com/office/officeart/2005/8/layout/orgChart1"/>
+    <dgm:cxn modelId="{8FEBD31B-B60E-47C9-B6B1-92219F204589}" type="presParOf" srcId="{5D0CDC4B-71E4-44FB-A504-CE565CE7F8B6}" destId="{04B847A4-2336-4672-8971-6E143EB9F0BC}" srcOrd="1" destOrd="0" presId="urn:microsoft.com/office/officeart/2005/8/layout/orgChart1"/>
+    <dgm:cxn modelId="{A7F1D538-1273-46CC-ACA3-323A1654D471}" type="presParOf" srcId="{04B847A4-2336-4672-8971-6E143EB9F0BC}" destId="{2415636E-FEEB-4BE6-A4DC-CD54AB3FCBAA}" srcOrd="0" destOrd="0" presId="urn:microsoft.com/office/officeart/2005/8/layout/orgChart1"/>
+    <dgm:cxn modelId="{87A110CA-842B-44C6-8970-08C4EAE1181E}" type="presParOf" srcId="{04B847A4-2336-4672-8971-6E143EB9F0BC}" destId="{0709B4D1-3823-44BE-9B70-4E2D01CD35B2}" srcOrd="1" destOrd="0" presId="urn:microsoft.com/office/officeart/2005/8/layout/orgChart1"/>
+    <dgm:cxn modelId="{0747B9C9-3436-4F77-B966-1DD8595A146F}" type="presParOf" srcId="{0709B4D1-3823-44BE-9B70-4E2D01CD35B2}" destId="{3EE35EF9-2320-4E20-9127-5039738DE6D7}" srcOrd="0" destOrd="0" presId="urn:microsoft.com/office/officeart/2005/8/layout/orgChart1"/>
+    <dgm:cxn modelId="{ED76A650-259A-41CF-9FB8-CDBE78D546F1}" type="presParOf" srcId="{3EE35EF9-2320-4E20-9127-5039738DE6D7}" destId="{90F8F7E3-6E14-4526-BD83-FCF9D9BEAC5B}" srcOrd="0" destOrd="0" presId="urn:microsoft.com/office/officeart/2005/8/layout/orgChart1"/>
+    <dgm:cxn modelId="{D7C29321-0AE2-4CBF-B678-A519923926A3}" type="presParOf" srcId="{3EE35EF9-2320-4E20-9127-5039738DE6D7}" destId="{EDCB9D56-6285-49E6-98F2-DE5E92586892}" srcOrd="1" destOrd="0" presId="urn:microsoft.com/office/officeart/2005/8/layout/orgChart1"/>
+    <dgm:cxn modelId="{6116B3C1-A3D6-42E9-BBBC-D86B759AB12F}" type="presParOf" srcId="{0709B4D1-3823-44BE-9B70-4E2D01CD35B2}" destId="{88F1E2E6-9900-4649-811D-1018FCF8B952}" srcOrd="1" destOrd="0" presId="urn:microsoft.com/office/officeart/2005/8/layout/orgChart1"/>
+    <dgm:cxn modelId="{153C524D-00AB-4DE7-9F6B-D71DB3276ECD}" type="presParOf" srcId="{0709B4D1-3823-44BE-9B70-4E2D01CD35B2}" destId="{D1D7A457-4345-47C5-B001-3D1631A386F9}" srcOrd="2" destOrd="0" presId="urn:microsoft.com/office/officeart/2005/8/layout/orgChart1"/>
+    <dgm:cxn modelId="{FF0C253D-D27A-4FF2-8FDF-C31FD066D204}" type="presParOf" srcId="{5D0CDC4B-71E4-44FB-A504-CE565CE7F8B6}" destId="{A91B5E6C-6B88-4875-8249-00C5CBD1EF9B}" srcOrd="2" destOrd="0" presId="urn:microsoft.com/office/officeart/2005/8/layout/orgChart1"/>
+    <dgm:cxn modelId="{6C92ACCE-630B-4AFE-9FCC-8127AFF8B8F6}" type="presParOf" srcId="{5E42DE37-0BBA-4D98-AEA5-894F2B881B75}" destId="{EAA18B85-96B3-4420-922C-5E3DF66C8C05}" srcOrd="12" destOrd="0" presId="urn:microsoft.com/office/officeart/2005/8/layout/orgChart1"/>
+    <dgm:cxn modelId="{BDDC0F89-64E5-441E-A32B-8FD3C3BAF800}" type="presParOf" srcId="{5E42DE37-0BBA-4D98-AEA5-894F2B881B75}" destId="{54718232-6FEE-4FB9-AA00-E40E75621E8D}" srcOrd="13" destOrd="0" presId="urn:microsoft.com/office/officeart/2005/8/layout/orgChart1"/>
+    <dgm:cxn modelId="{E2F42F61-5579-4FC2-91FC-0DA2621A9C94}" type="presParOf" srcId="{54718232-6FEE-4FB9-AA00-E40E75621E8D}" destId="{4C440789-DEC4-4B30-AB18-5219EFBFF57C}" srcOrd="0" destOrd="0" presId="urn:microsoft.com/office/officeart/2005/8/layout/orgChart1"/>
+    <dgm:cxn modelId="{C81CDFC4-98D0-412F-958F-75111E034876}" type="presParOf" srcId="{4C440789-DEC4-4B30-AB18-5219EFBFF57C}" destId="{C148D24D-15BA-4292-B464-5A29DD6C2A09}" srcOrd="0" destOrd="0" presId="urn:microsoft.com/office/officeart/2005/8/layout/orgChart1"/>
+    <dgm:cxn modelId="{6D3F18D8-4883-44B5-984C-26EB3E0FD4F0}" type="presParOf" srcId="{4C440789-DEC4-4B30-AB18-5219EFBFF57C}" destId="{C2275C97-9640-464E-9128-8BE57D53AF15}" srcOrd="1" destOrd="0" presId="urn:microsoft.com/office/officeart/2005/8/layout/orgChart1"/>
+    <dgm:cxn modelId="{A3DE73D8-9DF9-40C1-80C4-86F5DA0B28C0}" type="presParOf" srcId="{54718232-6FEE-4FB9-AA00-E40E75621E8D}" destId="{199234C0-77C7-414A-8AE0-380D3D6C6548}" srcOrd="1" destOrd="0" presId="urn:microsoft.com/office/officeart/2005/8/layout/orgChart1"/>
+    <dgm:cxn modelId="{77F218D1-DB78-4239-8539-0AC57AF035C4}" type="presParOf" srcId="{54718232-6FEE-4FB9-AA00-E40E75621E8D}" destId="{2FE8C71D-9150-44DE-9ED4-363C1622A283}" srcOrd="2" destOrd="0" presId="urn:microsoft.com/office/officeart/2005/8/layout/orgChart1"/>
+    <dgm:cxn modelId="{FF190437-4A4E-4DD9-967D-0E441A6C98DE}" type="presParOf" srcId="{5DDD6D96-E392-41B8-BF32-27051F43CCED}" destId="{022EA707-539E-46E2-968B-08C96E8C2F8C}" srcOrd="2" destOrd="0" presId="urn:microsoft.com/office/officeart/2005/8/layout/orgChart1"/>
+    <dgm:cxn modelId="{B8DB983E-16E1-4A5E-940B-F9E7607BA32C}" type="presParOf" srcId="{3D9F69E4-F063-4D16-B5B5-2B977035819F}" destId="{C1B53620-56E3-4A76-A1E1-A8C420684FC6}" srcOrd="2" destOrd="0" presId="urn:microsoft.com/office/officeart/2005/8/layout/orgChart1"/>
+    <dgm:cxn modelId="{17E0FC13-3240-4DD2-B99F-A10F41F34F80}" type="presParOf" srcId="{3D9F69E4-F063-4D16-B5B5-2B977035819F}" destId="{0EB9E6AF-397E-4E5C-92BF-6BA507D4A8DE}" srcOrd="3" destOrd="0" presId="urn:microsoft.com/office/officeart/2005/8/layout/orgChart1"/>
+    <dgm:cxn modelId="{A8907240-5872-40A6-83A3-8FC307A485EC}" type="presParOf" srcId="{0EB9E6AF-397E-4E5C-92BF-6BA507D4A8DE}" destId="{F49218D5-803C-48F2-8F73-CA0651F975FA}" srcOrd="0" destOrd="0" presId="urn:microsoft.com/office/officeart/2005/8/layout/orgChart1"/>
+    <dgm:cxn modelId="{06FAF129-EBE4-4248-B204-6709C9289623}" type="presParOf" srcId="{F49218D5-803C-48F2-8F73-CA0651F975FA}" destId="{D1190DD2-FF39-4E81-9AC2-6B018119302F}" srcOrd="0" destOrd="0" presId="urn:microsoft.com/office/officeart/2005/8/layout/orgChart1"/>
+    <dgm:cxn modelId="{FDAF5426-9EAA-40FC-8ABB-0ACFEE73999E}" type="presParOf" srcId="{F49218D5-803C-48F2-8F73-CA0651F975FA}" destId="{399D134C-E5A9-4EB2-8A56-52213E8F75F2}" srcOrd="1" destOrd="0" presId="urn:microsoft.com/office/officeart/2005/8/layout/orgChart1"/>
+    <dgm:cxn modelId="{4F5A7495-62AE-4245-AE7F-3F53C75C7865}" type="presParOf" srcId="{0EB9E6AF-397E-4E5C-92BF-6BA507D4A8DE}" destId="{498166E2-B556-41BD-A141-40F6AA8F28B5}" srcOrd="1" destOrd="0" presId="urn:microsoft.com/office/officeart/2005/8/layout/orgChart1"/>
+    <dgm:cxn modelId="{4BEC6B88-B8CE-4BF0-9942-1A852F214D96}" type="presParOf" srcId="{498166E2-B556-41BD-A141-40F6AA8F28B5}" destId="{3A2CB7AB-8DD9-4709-B32A-4689D2DA84E8}" srcOrd="0" destOrd="0" presId="urn:microsoft.com/office/officeart/2005/8/layout/orgChart1"/>
+    <dgm:cxn modelId="{4EED92F1-2084-419D-B7BD-E46BA3EF8715}" type="presParOf" srcId="{498166E2-B556-41BD-A141-40F6AA8F28B5}" destId="{CB718D84-A371-45D0-90AD-190AED3D4A7A}" srcOrd="1" destOrd="0" presId="urn:microsoft.com/office/officeart/2005/8/layout/orgChart1"/>
+    <dgm:cxn modelId="{31BB89B4-FBD8-4E81-8E59-EE9552792717}" type="presParOf" srcId="{CB718D84-A371-45D0-90AD-190AED3D4A7A}" destId="{32A5A33C-1744-4D5C-A19C-C938EF964DE3}" srcOrd="0" destOrd="0" presId="urn:microsoft.com/office/officeart/2005/8/layout/orgChart1"/>
+    <dgm:cxn modelId="{F5E2AB47-9BE9-4B30-8D14-F1B639C6B6EF}" type="presParOf" srcId="{32A5A33C-1744-4D5C-A19C-C938EF964DE3}" destId="{7F8BDA05-49AA-4172-B28C-CB00C0E0A64D}" srcOrd="0" destOrd="0" presId="urn:microsoft.com/office/officeart/2005/8/layout/orgChart1"/>
+    <dgm:cxn modelId="{9A5712F2-B7F9-4A09-A271-A9FAF3B174D0}" type="presParOf" srcId="{32A5A33C-1744-4D5C-A19C-C938EF964DE3}" destId="{70E40DCA-0916-4EBB-9C3A-3FB44444E514}" srcOrd="1" destOrd="0" presId="urn:microsoft.com/office/officeart/2005/8/layout/orgChart1"/>
+    <dgm:cxn modelId="{7A691674-21AF-469A-89DA-8CE7C9A847BE}" type="presParOf" srcId="{CB718D84-A371-45D0-90AD-190AED3D4A7A}" destId="{2F6F9AFC-1642-4E88-BDDE-7D2C658087C4}" srcOrd="1" destOrd="0" presId="urn:microsoft.com/office/officeart/2005/8/layout/orgChart1"/>
+    <dgm:cxn modelId="{97C02FD8-BE3D-4AB7-8C75-C4D1503682E0}" type="presParOf" srcId="{CB718D84-A371-45D0-90AD-190AED3D4A7A}" destId="{CED10D51-B4D2-4B11-9B3D-7CB58CC8A571}" srcOrd="2" destOrd="0" presId="urn:microsoft.com/office/officeart/2005/8/layout/orgChart1"/>
+    <dgm:cxn modelId="{14F0654F-D03C-4506-8014-3D70FE5901C8}" type="presParOf" srcId="{498166E2-B556-41BD-A141-40F6AA8F28B5}" destId="{D7025DB5-BAD6-4CE7-904E-F3C3D7E04B03}" srcOrd="2" destOrd="0" presId="urn:microsoft.com/office/officeart/2005/8/layout/orgChart1"/>
+    <dgm:cxn modelId="{5DD708A3-F0E4-4192-AE5E-47BA71E9A632}" type="presParOf" srcId="{498166E2-B556-41BD-A141-40F6AA8F28B5}" destId="{AD271F85-9CB8-4877-801C-9CC4070231F8}" srcOrd="3" destOrd="0" presId="urn:microsoft.com/office/officeart/2005/8/layout/orgChart1"/>
+    <dgm:cxn modelId="{01AB956C-C44F-45AC-8F20-0B54229C46B2}" type="presParOf" srcId="{AD271F85-9CB8-4877-801C-9CC4070231F8}" destId="{D6259570-B90E-4D9C-A491-39EA0362E2AB}" srcOrd="0" destOrd="0" presId="urn:microsoft.com/office/officeart/2005/8/layout/orgChart1"/>
+    <dgm:cxn modelId="{B3B28022-5666-4B5D-990E-4047D0FB5546}" type="presParOf" srcId="{D6259570-B90E-4D9C-A491-39EA0362E2AB}" destId="{46EA12B1-E083-4316-8565-9F74158CD108}" srcOrd="0" destOrd="0" presId="urn:microsoft.com/office/officeart/2005/8/layout/orgChart1"/>
+    <dgm:cxn modelId="{A25C586E-FC18-46C2-8289-EAE9CCB1F8BB}" type="presParOf" srcId="{D6259570-B90E-4D9C-A491-39EA0362E2AB}" destId="{A8C5E85D-44C4-4624-8C0D-2AB9327141C2}" srcOrd="1" destOrd="0" presId="urn:microsoft.com/office/officeart/2005/8/layout/orgChart1"/>
+    <dgm:cxn modelId="{BD38AA21-8972-441D-97CD-F1A7F2A5C506}" type="presParOf" srcId="{AD271F85-9CB8-4877-801C-9CC4070231F8}" destId="{5A3DC796-1537-40EB-A2B2-D87D2EF45B29}" srcOrd="1" destOrd="0" presId="urn:microsoft.com/office/officeart/2005/8/layout/orgChart1"/>
+    <dgm:cxn modelId="{11A9B459-433C-4259-B3DF-CD0C960F7D8A}" type="presParOf" srcId="{5A3DC796-1537-40EB-A2B2-D87D2EF45B29}" destId="{9B719622-0ED9-4EA5-9610-73AD51E1ABDC}" srcOrd="0" destOrd="0" presId="urn:microsoft.com/office/officeart/2005/8/layout/orgChart1"/>
+    <dgm:cxn modelId="{92D9A346-FE23-4960-836A-3AC652E481B1}" type="presParOf" srcId="{5A3DC796-1537-40EB-A2B2-D87D2EF45B29}" destId="{DC129918-8191-4A63-BF13-B186BC4072AC}" srcOrd="1" destOrd="0" presId="urn:microsoft.com/office/officeart/2005/8/layout/orgChart1"/>
+    <dgm:cxn modelId="{98D4A7B2-85CD-406E-B013-4C17DF04F6D3}" type="presParOf" srcId="{DC129918-8191-4A63-BF13-B186BC4072AC}" destId="{24546C49-BC89-4308-8A24-7ADA6A4F8865}" srcOrd="0" destOrd="0" presId="urn:microsoft.com/office/officeart/2005/8/layout/orgChart1"/>
+    <dgm:cxn modelId="{202B93C1-52A1-47C7-9F74-B2053E7D1F9E}" type="presParOf" srcId="{24546C49-BC89-4308-8A24-7ADA6A4F8865}" destId="{3DDC982F-E17C-4248-8AC1-1CAE3E6258BA}" srcOrd="0" destOrd="0" presId="urn:microsoft.com/office/officeart/2005/8/layout/orgChart1"/>
+    <dgm:cxn modelId="{9A1260F5-85AC-4BBE-A4C4-EEE045BF702C}" type="presParOf" srcId="{24546C49-BC89-4308-8A24-7ADA6A4F8865}" destId="{23DC1ADD-8D76-4F40-AF99-23C314CA89DB}" srcOrd="1" destOrd="0" presId="urn:microsoft.com/office/officeart/2005/8/layout/orgChart1"/>
+    <dgm:cxn modelId="{36FB3AA0-32D1-48B2-BB8C-A86362BB80A8}" type="presParOf" srcId="{DC129918-8191-4A63-BF13-B186BC4072AC}" destId="{E0359979-5DE7-496C-9C67-BE540693114F}" srcOrd="1" destOrd="0" presId="urn:microsoft.com/office/officeart/2005/8/layout/orgChart1"/>
+    <dgm:cxn modelId="{B2D9C198-D5B4-438C-8AC1-D8F657716F8E}" type="presParOf" srcId="{DC129918-8191-4A63-BF13-B186BC4072AC}" destId="{18C70370-B818-40AE-B1DD-A75D6C65A5E7}" srcOrd="2" destOrd="0" presId="urn:microsoft.com/office/officeart/2005/8/layout/orgChart1"/>
+    <dgm:cxn modelId="{B6932281-27D6-4E92-845C-8E1AA7E40AD9}" type="presParOf" srcId="{AD271F85-9CB8-4877-801C-9CC4070231F8}" destId="{EFF322C8-08FB-4BB2-9D1D-70A284D146D1}" srcOrd="2" destOrd="0" presId="urn:microsoft.com/office/officeart/2005/8/layout/orgChart1"/>
+    <dgm:cxn modelId="{318A0970-04BE-4383-9565-8FA215AA2794}" type="presParOf" srcId="{498166E2-B556-41BD-A141-40F6AA8F28B5}" destId="{0B552AE2-0956-4B80-B341-32DBD8C75575}" srcOrd="4" destOrd="0" presId="urn:microsoft.com/office/officeart/2005/8/layout/orgChart1"/>
+    <dgm:cxn modelId="{98DCAD62-287F-4C0C-9441-41030695CF34}" type="presParOf" srcId="{498166E2-B556-41BD-A141-40F6AA8F28B5}" destId="{C6BD11EF-11D7-4652-BBC8-6CBEDCEA5420}" srcOrd="5" destOrd="0" presId="urn:microsoft.com/office/officeart/2005/8/layout/orgChart1"/>
+    <dgm:cxn modelId="{EDA04461-1FA9-44F1-A937-DCA01C9DA820}" type="presParOf" srcId="{C6BD11EF-11D7-4652-BBC8-6CBEDCEA5420}" destId="{9620D07A-9799-49ED-95B8-52B3A783F5CD}" srcOrd="0" destOrd="0" presId="urn:microsoft.com/office/officeart/2005/8/layout/orgChart1"/>
+    <dgm:cxn modelId="{5906622A-D7C8-47FA-A7F4-F5171B11B999}" type="presParOf" srcId="{9620D07A-9799-49ED-95B8-52B3A783F5CD}" destId="{4ABEEB70-86CC-4E30-A28E-86DD17ECE3F4}" srcOrd="0" destOrd="0" presId="urn:microsoft.com/office/officeart/2005/8/layout/orgChart1"/>
+    <dgm:cxn modelId="{5B8140F5-23B4-454C-B59F-F08DC3F62CFE}" type="presParOf" srcId="{9620D07A-9799-49ED-95B8-52B3A783F5CD}" destId="{E035AC0B-86F3-4D5B-A247-31288DFF43E1}" srcOrd="1" destOrd="0" presId="urn:microsoft.com/office/officeart/2005/8/layout/orgChart1"/>
+    <dgm:cxn modelId="{0D3450A1-6372-436C-AF80-B015F726C7D7}" type="presParOf" srcId="{C6BD11EF-11D7-4652-BBC8-6CBEDCEA5420}" destId="{03048FEE-838C-4E6C-AF02-71E582080D18}" srcOrd="1" destOrd="0" presId="urn:microsoft.com/office/officeart/2005/8/layout/orgChart1"/>
+    <dgm:cxn modelId="{022DED0B-B02C-4CC6-BA5B-5CF90E8D25E8}" type="presParOf" srcId="{03048FEE-838C-4E6C-AF02-71E582080D18}" destId="{3CD77094-E833-4160-83BB-E37221DE0D5E}" srcOrd="0" destOrd="0" presId="urn:microsoft.com/office/officeart/2005/8/layout/orgChart1"/>
+    <dgm:cxn modelId="{72CF4D52-BE46-4058-B160-ACFD05D8A100}" type="presParOf" srcId="{03048FEE-838C-4E6C-AF02-71E582080D18}" destId="{BAA95B4F-2408-4B13-8A35-9AE69D9853DC}" srcOrd="1" destOrd="0" presId="urn:microsoft.com/office/officeart/2005/8/layout/orgChart1"/>
+    <dgm:cxn modelId="{8626601D-7DCF-4EDD-852E-88848FCFA378}" type="presParOf" srcId="{BAA95B4F-2408-4B13-8A35-9AE69D9853DC}" destId="{567442BD-D698-4D21-9B59-477E930CF9A0}" srcOrd="0" destOrd="0" presId="urn:microsoft.com/office/officeart/2005/8/layout/orgChart1"/>
+    <dgm:cxn modelId="{16FF51C0-5547-4980-88D4-9C10B33687E4}" type="presParOf" srcId="{567442BD-D698-4D21-9B59-477E930CF9A0}" destId="{6E640EA0-D698-47BF-BD53-C11B5033D8D4}" srcOrd="0" destOrd="0" presId="urn:microsoft.com/office/officeart/2005/8/layout/orgChart1"/>
+    <dgm:cxn modelId="{3A3A11D4-8809-40C9-BC81-483B6DEECB48}" type="presParOf" srcId="{567442BD-D698-4D21-9B59-477E930CF9A0}" destId="{2D61D789-8311-4CE2-A0FC-117A94EF16BD}" srcOrd="1" destOrd="0" presId="urn:microsoft.com/office/officeart/2005/8/layout/orgChart1"/>
+    <dgm:cxn modelId="{DE8F8367-221D-4123-A0BF-B373E108091A}" type="presParOf" srcId="{BAA95B4F-2408-4B13-8A35-9AE69D9853DC}" destId="{CD784AFC-259A-4DD2-9B46-B8362567DB1D}" srcOrd="1" destOrd="0" presId="urn:microsoft.com/office/officeart/2005/8/layout/orgChart1"/>
+    <dgm:cxn modelId="{AB5F05EC-50B2-4A22-8E22-C21B5468B415}" type="presParOf" srcId="{CD784AFC-259A-4DD2-9B46-B8362567DB1D}" destId="{C484E061-D40B-4DA4-80BD-19D5FCBE4D6C}" srcOrd="0" destOrd="0" presId="urn:microsoft.com/office/officeart/2005/8/layout/orgChart1"/>
+    <dgm:cxn modelId="{19F0D0C1-EEB7-4ECC-91E5-E8E0BE14F2C1}" type="presParOf" srcId="{CD784AFC-259A-4DD2-9B46-B8362567DB1D}" destId="{DDB78F76-C88D-4828-A9E6-90A7FFA0B415}" srcOrd="1" destOrd="0" presId="urn:microsoft.com/office/officeart/2005/8/layout/orgChart1"/>
+    <dgm:cxn modelId="{531F50D3-B461-428D-AC28-EA685095F2DA}" type="presParOf" srcId="{DDB78F76-C88D-4828-A9E6-90A7FFA0B415}" destId="{7FB047EF-DB9B-495E-8057-0387C6447463}" srcOrd="0" destOrd="0" presId="urn:microsoft.com/office/officeart/2005/8/layout/orgChart1"/>
+    <dgm:cxn modelId="{B7AB1621-784C-466B-99AE-D515B9CB385B}" type="presParOf" srcId="{7FB047EF-DB9B-495E-8057-0387C6447463}" destId="{D9549972-4973-4B35-AFFB-8D2D91BD9C9A}" srcOrd="0" destOrd="0" presId="urn:microsoft.com/office/officeart/2005/8/layout/orgChart1"/>
+    <dgm:cxn modelId="{E8846335-390B-446C-83F2-E48C7F0355E8}" type="presParOf" srcId="{7FB047EF-DB9B-495E-8057-0387C6447463}" destId="{61A6DC78-5ADC-40F3-B5ED-EB50C1A02DA2}" srcOrd="1" destOrd="0" presId="urn:microsoft.com/office/officeart/2005/8/layout/orgChart1"/>
+    <dgm:cxn modelId="{75D5C40C-5E15-4269-B59E-763F34E05D78}" type="presParOf" srcId="{DDB78F76-C88D-4828-A9E6-90A7FFA0B415}" destId="{B0D68A9F-E788-436B-8A39-6FB6BBD0124F}" srcOrd="1" destOrd="0" presId="urn:microsoft.com/office/officeart/2005/8/layout/orgChart1"/>
+    <dgm:cxn modelId="{579D9F7B-309D-40ED-809B-585EDB1E75D0}" type="presParOf" srcId="{B0D68A9F-E788-436B-8A39-6FB6BBD0124F}" destId="{D45928A4-D043-46EA-9076-EA68F9A4AC44}" srcOrd="0" destOrd="0" presId="urn:microsoft.com/office/officeart/2005/8/layout/orgChart1"/>
+    <dgm:cxn modelId="{27F76BAC-E68B-4162-8572-E6E81C8C825C}" type="presParOf" srcId="{B0D68A9F-E788-436B-8A39-6FB6BBD0124F}" destId="{036E711A-EF32-427E-9792-B3706773D755}" srcOrd="1" destOrd="0" presId="urn:microsoft.com/office/officeart/2005/8/layout/orgChart1"/>
+    <dgm:cxn modelId="{51517665-50E5-445D-A708-10CB6EDF05AF}" type="presParOf" srcId="{036E711A-EF32-427E-9792-B3706773D755}" destId="{4F01A9B5-C759-47E5-979F-37A35F0B4C91}" srcOrd="0" destOrd="0" presId="urn:microsoft.com/office/officeart/2005/8/layout/orgChart1"/>
+    <dgm:cxn modelId="{6402C3AB-466E-4B6C-BDD6-5CBC2E1AF9BC}" type="presParOf" srcId="{4F01A9B5-C759-47E5-979F-37A35F0B4C91}" destId="{772CA8F7-3165-4839-B486-EB0ADBD76E99}" srcOrd="0" destOrd="0" presId="urn:microsoft.com/office/officeart/2005/8/layout/orgChart1"/>
+    <dgm:cxn modelId="{FA1DAA61-D5BA-4988-A14A-18D504EDC86E}" type="presParOf" srcId="{4F01A9B5-C759-47E5-979F-37A35F0B4C91}" destId="{A16AA5E2-DF8B-445B-8B44-4BCAB730BF48}" srcOrd="1" destOrd="0" presId="urn:microsoft.com/office/officeart/2005/8/layout/orgChart1"/>
+    <dgm:cxn modelId="{03A614A8-3A54-4A68-981F-716681D824E7}" type="presParOf" srcId="{036E711A-EF32-427E-9792-B3706773D755}" destId="{A7F93AF0-BF96-43CD-93EF-2170F2364265}" srcOrd="1" destOrd="0" presId="urn:microsoft.com/office/officeart/2005/8/layout/orgChart1"/>
+    <dgm:cxn modelId="{51DDE9B6-6D99-4FDE-9273-E99DFC077632}" type="presParOf" srcId="{036E711A-EF32-427E-9792-B3706773D755}" destId="{D7C0BF10-B7AC-4205-A9FA-6569DB8700A4}" srcOrd="2" destOrd="0" presId="urn:microsoft.com/office/officeart/2005/8/layout/orgChart1"/>
+    <dgm:cxn modelId="{833D421A-A97F-4F83-A027-41FF67F2D373}" type="presParOf" srcId="{DDB78F76-C88D-4828-A9E6-90A7FFA0B415}" destId="{37DB08F8-AA0B-4A37-B172-AE4AAC1CD30B}" srcOrd="2" destOrd="0" presId="urn:microsoft.com/office/officeart/2005/8/layout/orgChart1"/>
+    <dgm:cxn modelId="{E88FEF42-9BBD-4996-8BCD-4DC49467A421}" type="presParOf" srcId="{BAA95B4F-2408-4B13-8A35-9AE69D9853DC}" destId="{49410A67-3C46-4CDF-A6DD-E59D773C0F25}" srcOrd="2" destOrd="0" presId="urn:microsoft.com/office/officeart/2005/8/layout/orgChart1"/>
+    <dgm:cxn modelId="{75407A10-C6C1-4E47-99DA-004E3E1BBDEA}" type="presParOf" srcId="{C6BD11EF-11D7-4652-BBC8-6CBEDCEA5420}" destId="{37E91540-4172-4825-9EF4-4C5D71927F8F}" srcOrd="2" destOrd="0" presId="urn:microsoft.com/office/officeart/2005/8/layout/orgChart1"/>
+    <dgm:cxn modelId="{EB117B8C-F28E-4B65-BFA2-DE3DFD0EBF0B}" type="presParOf" srcId="{498166E2-B556-41BD-A141-40F6AA8F28B5}" destId="{14C38AD8-D18B-4F47-A71B-B48B14A0FC8C}" srcOrd="6" destOrd="0" presId="urn:microsoft.com/office/officeart/2005/8/layout/orgChart1"/>
+    <dgm:cxn modelId="{B447BBA3-7DEE-4EBE-9D3E-CBA3C88D7225}" type="presParOf" srcId="{498166E2-B556-41BD-A141-40F6AA8F28B5}" destId="{ADAC8F20-6A30-43C2-B584-43846BE4AC25}" srcOrd="7" destOrd="0" presId="urn:microsoft.com/office/officeart/2005/8/layout/orgChart1"/>
+    <dgm:cxn modelId="{B8F4FE8B-CE79-4E36-9DC8-F01B0DA3C562}" type="presParOf" srcId="{ADAC8F20-6A30-43C2-B584-43846BE4AC25}" destId="{DE9D06D5-8773-43B1-87FB-1782E370C0E1}" srcOrd="0" destOrd="0" presId="urn:microsoft.com/office/officeart/2005/8/layout/orgChart1"/>
+    <dgm:cxn modelId="{370D44B3-80CD-4457-9FED-D4310E75A136}" type="presParOf" srcId="{DE9D06D5-8773-43B1-87FB-1782E370C0E1}" destId="{9BBCC43E-F823-4CAB-B3E3-40CB71F77E2C}" srcOrd="0" destOrd="0" presId="urn:microsoft.com/office/officeart/2005/8/layout/orgChart1"/>
+    <dgm:cxn modelId="{67CFC693-FE83-4D64-B89F-1795D000A034}" type="presParOf" srcId="{DE9D06D5-8773-43B1-87FB-1782E370C0E1}" destId="{5DFC3BCF-8B90-48A5-A26A-3C8447EA9FF7}" srcOrd="1" destOrd="0" presId="urn:microsoft.com/office/officeart/2005/8/layout/orgChart1"/>
+    <dgm:cxn modelId="{3DF5D285-1D97-482D-A5B5-A3044601CC75}" type="presParOf" srcId="{ADAC8F20-6A30-43C2-B584-43846BE4AC25}" destId="{5D048672-02AD-4F0E-966E-EC2D74A096F1}" srcOrd="1" destOrd="0" presId="urn:microsoft.com/office/officeart/2005/8/layout/orgChart1"/>
+    <dgm:cxn modelId="{44C74BAF-2675-4D1A-9E67-4FD2845B5F45}" type="presParOf" srcId="{ADAC8F20-6A30-43C2-B584-43846BE4AC25}" destId="{1B7A1CF7-46C5-48D4-8E95-2A129FF0258C}" srcOrd="2" destOrd="0" presId="urn:microsoft.com/office/officeart/2005/8/layout/orgChart1"/>
+    <dgm:cxn modelId="{E783900D-B73E-4C14-B4EA-C9FD4B9511AD}" type="presParOf" srcId="{0EB9E6AF-397E-4E5C-92BF-6BA507D4A8DE}" destId="{FCF5C886-8FBF-4C2A-8AA1-A71BCE0702C4}" srcOrd="2" destOrd="0" presId="urn:microsoft.com/office/officeart/2005/8/layout/orgChart1"/>
+    <dgm:cxn modelId="{714F112C-2C20-4025-B592-2AA9DAD15B9C}" type="presParOf" srcId="{3D9F69E4-F063-4D16-B5B5-2B977035819F}" destId="{67D5B947-CC70-40CC-B615-CEADB9F43B53}" srcOrd="4" destOrd="0" presId="urn:microsoft.com/office/officeart/2005/8/layout/orgChart1"/>
+    <dgm:cxn modelId="{331A6B5F-F622-4536-BD17-046B9916B4DC}" type="presParOf" srcId="{3D9F69E4-F063-4D16-B5B5-2B977035819F}" destId="{B46541F2-1DE0-4A09-A94A-E0445BC29E42}" srcOrd="5" destOrd="0" presId="urn:microsoft.com/office/officeart/2005/8/layout/orgChart1"/>
+    <dgm:cxn modelId="{BF51F0C6-86AB-4DC5-B6E4-6BD1DB5BF223}" type="presParOf" srcId="{B46541F2-1DE0-4A09-A94A-E0445BC29E42}" destId="{775F6677-7730-415F-8A6D-DAA5471FB783}" srcOrd="0" destOrd="0" presId="urn:microsoft.com/office/officeart/2005/8/layout/orgChart1"/>
+    <dgm:cxn modelId="{22C5C57F-0717-4575-8097-94A5714BAA79}" type="presParOf" srcId="{775F6677-7730-415F-8A6D-DAA5471FB783}" destId="{44A24FFE-F36A-4749-8DC7-16A1ED25B8A2}" srcOrd="0" destOrd="0" presId="urn:microsoft.com/office/officeart/2005/8/layout/orgChart1"/>
+    <dgm:cxn modelId="{F9452D56-D8D7-458C-80CB-3AC00E5DDF70}" type="presParOf" srcId="{775F6677-7730-415F-8A6D-DAA5471FB783}" destId="{F3D856E7-3621-4AE1-A0EC-CED4D8C99C29}" srcOrd="1" destOrd="0" presId="urn:microsoft.com/office/officeart/2005/8/layout/orgChart1"/>
+    <dgm:cxn modelId="{5EBE84CE-3847-4ADE-97DC-2B879C798556}" type="presParOf" srcId="{B46541F2-1DE0-4A09-A94A-E0445BC29E42}" destId="{60607AC4-9CDA-4C45-B658-707DEEBDBB04}" srcOrd="1" destOrd="0" presId="urn:microsoft.com/office/officeart/2005/8/layout/orgChart1"/>
+    <dgm:cxn modelId="{1F69001C-84ED-413D-929A-81D8DA109E67}" type="presParOf" srcId="{60607AC4-9CDA-4C45-B658-707DEEBDBB04}" destId="{3D8A157C-B63B-4D96-80E1-73316A192BF5}" srcOrd="0" destOrd="0" presId="urn:microsoft.com/office/officeart/2005/8/layout/orgChart1"/>
+    <dgm:cxn modelId="{E85A783E-BDCD-42EF-98EA-7B446FF87655}" type="presParOf" srcId="{60607AC4-9CDA-4C45-B658-707DEEBDBB04}" destId="{9B15730E-355D-458A-8507-E420C48C926E}" srcOrd="1" destOrd="0" presId="urn:microsoft.com/office/officeart/2005/8/layout/orgChart1"/>
+    <dgm:cxn modelId="{D2D5ED33-99E9-4DC6-93EF-80160B6700A8}" type="presParOf" srcId="{9B15730E-355D-458A-8507-E420C48C926E}" destId="{F2B7F69F-7136-4A51-9AF2-6C4DD8BEEFB7}" srcOrd="0" destOrd="0" presId="urn:microsoft.com/office/officeart/2005/8/layout/orgChart1"/>
+    <dgm:cxn modelId="{2B501674-DC58-4B43-A7B2-3D8B51406C8F}" type="presParOf" srcId="{F2B7F69F-7136-4A51-9AF2-6C4DD8BEEFB7}" destId="{97992A74-7510-4107-8EA0-6DAFD5F16A80}" srcOrd="0" destOrd="0" presId="urn:microsoft.com/office/officeart/2005/8/layout/orgChart1"/>
+    <dgm:cxn modelId="{CCC975AC-DB97-4375-9E77-97A518463B71}" type="presParOf" srcId="{F2B7F69F-7136-4A51-9AF2-6C4DD8BEEFB7}" destId="{4C6A56DF-D777-4B1C-8192-B04FE54E57EC}" srcOrd="1" destOrd="0" presId="urn:microsoft.com/office/officeart/2005/8/layout/orgChart1"/>
+    <dgm:cxn modelId="{FF647143-579B-43A3-BBD9-BAD26D948977}" type="presParOf" srcId="{9B15730E-355D-458A-8507-E420C48C926E}" destId="{599E5924-218A-4AED-9245-D104DBA80778}" srcOrd="1" destOrd="0" presId="urn:microsoft.com/office/officeart/2005/8/layout/orgChart1"/>
+    <dgm:cxn modelId="{BCCF2EB8-2B02-4483-B9A7-936DA74A94EA}" type="presParOf" srcId="{9B15730E-355D-458A-8507-E420C48C926E}" destId="{60239E74-36CD-46B6-B9B0-DC1D5895E37B}" srcOrd="2" destOrd="0" presId="urn:microsoft.com/office/officeart/2005/8/layout/orgChart1"/>
+    <dgm:cxn modelId="{C134BA29-21C7-4CDA-9123-E4BA0C8CD824}" type="presParOf" srcId="{60607AC4-9CDA-4C45-B658-707DEEBDBB04}" destId="{1FF5E02E-39DD-4A3F-B1F1-53E2792F24D9}" srcOrd="2" destOrd="0" presId="urn:microsoft.com/office/officeart/2005/8/layout/orgChart1"/>
+    <dgm:cxn modelId="{B2100F8F-7C1B-4CD0-B19A-72457AF73383}" type="presParOf" srcId="{60607AC4-9CDA-4C45-B658-707DEEBDBB04}" destId="{A555F387-36BF-4B8D-857B-47EA84894972}" srcOrd="3" destOrd="0" presId="urn:microsoft.com/office/officeart/2005/8/layout/orgChart1"/>
+    <dgm:cxn modelId="{BC0EA3D5-C2F2-4693-9513-2AEE9DBA733D}" type="presParOf" srcId="{A555F387-36BF-4B8D-857B-47EA84894972}" destId="{198B598E-1348-4113-8005-ACC537CA56BA}" srcOrd="0" destOrd="0" presId="urn:microsoft.com/office/officeart/2005/8/layout/orgChart1"/>
+    <dgm:cxn modelId="{C6D9762B-DCDB-4D21-A577-8B17030670DB}" type="presParOf" srcId="{198B598E-1348-4113-8005-ACC537CA56BA}" destId="{76836F50-C7E8-4F47-AD4C-34275127A89C}" srcOrd="0" destOrd="0" presId="urn:microsoft.com/office/officeart/2005/8/layout/orgChart1"/>
+    <dgm:cxn modelId="{D798B0E8-3E79-4FB5-904D-D262C1E22962}" type="presParOf" srcId="{198B598E-1348-4113-8005-ACC537CA56BA}" destId="{4326625B-A9C0-4093-9A00-F400C668337C}" srcOrd="1" destOrd="0" presId="urn:microsoft.com/office/officeart/2005/8/layout/orgChart1"/>
+    <dgm:cxn modelId="{D3E9FF4E-875C-47A9-8DD9-84302DE86848}" type="presParOf" srcId="{A555F387-36BF-4B8D-857B-47EA84894972}" destId="{7703E065-E297-4A21-A7AD-FC57B09C0BA8}" srcOrd="1" destOrd="0" presId="urn:microsoft.com/office/officeart/2005/8/layout/orgChart1"/>
+    <dgm:cxn modelId="{90C8286F-C1A5-4445-A0E2-D2AF39523722}" type="presParOf" srcId="{7703E065-E297-4A21-A7AD-FC57B09C0BA8}" destId="{561A006F-B7FC-4891-A77E-02368D7516E1}" srcOrd="0" destOrd="0" presId="urn:microsoft.com/office/officeart/2005/8/layout/orgChart1"/>
+    <dgm:cxn modelId="{ADC224A5-D699-4D26-A9DC-F816DD5520D5}" type="presParOf" srcId="{7703E065-E297-4A21-A7AD-FC57B09C0BA8}" destId="{3C25FEDA-7ECE-407C-ACDC-F4C02F50F5BA}" srcOrd="1" destOrd="0" presId="urn:microsoft.com/office/officeart/2005/8/layout/orgChart1"/>
+    <dgm:cxn modelId="{62B67C2E-121C-4476-A073-49C3B9DC5BB6}" type="presParOf" srcId="{3C25FEDA-7ECE-407C-ACDC-F4C02F50F5BA}" destId="{F2FF221E-B9D2-44E7-AC53-A3ED6603832E}" srcOrd="0" destOrd="0" presId="urn:microsoft.com/office/officeart/2005/8/layout/orgChart1"/>
+    <dgm:cxn modelId="{4271D476-3151-4D84-BC6A-2FDBE1C0432F}" type="presParOf" srcId="{F2FF221E-B9D2-44E7-AC53-A3ED6603832E}" destId="{812E3B41-E846-435C-90B8-99187840408D}" srcOrd="0" destOrd="0" presId="urn:microsoft.com/office/officeart/2005/8/layout/orgChart1"/>
+    <dgm:cxn modelId="{D24D1938-6237-4F78-9040-B62EE03D5318}" type="presParOf" srcId="{F2FF221E-B9D2-44E7-AC53-A3ED6603832E}" destId="{84B86A5E-7DBE-44EE-A36C-843D06452D3A}" srcOrd="1" destOrd="0" presId="urn:microsoft.com/office/officeart/2005/8/layout/orgChart1"/>
+    <dgm:cxn modelId="{098455EE-D75C-4A2D-A92E-9F46BAD0CD16}" type="presParOf" srcId="{3C25FEDA-7ECE-407C-ACDC-F4C02F50F5BA}" destId="{41539B96-42BD-4688-BB0E-A9280F5BE74C}" srcOrd="1" destOrd="0" presId="urn:microsoft.com/office/officeart/2005/8/layout/orgChart1"/>
+    <dgm:cxn modelId="{6B9775E8-4A7D-4B21-90D1-08F1F0F074A3}" type="presParOf" srcId="{3C25FEDA-7ECE-407C-ACDC-F4C02F50F5BA}" destId="{FFFF1644-E89E-423D-A2A7-50EB056FFC3D}" srcOrd="2" destOrd="0" presId="urn:microsoft.com/office/officeart/2005/8/layout/orgChart1"/>
+    <dgm:cxn modelId="{95632C19-AF3C-4AF6-BE57-6169A2959A32}" type="presParOf" srcId="{7703E065-E297-4A21-A7AD-FC57B09C0BA8}" destId="{F21D70E1-5F8D-45CB-BE65-C4AAD15DF428}" srcOrd="2" destOrd="0" presId="urn:microsoft.com/office/officeart/2005/8/layout/orgChart1"/>
+    <dgm:cxn modelId="{AE6F29E8-91C9-41A0-84B3-92F5E07314E0}" type="presParOf" srcId="{7703E065-E297-4A21-A7AD-FC57B09C0BA8}" destId="{F04CEC8E-8547-4A5C-AFD7-5952D0B50A31}" srcOrd="3" destOrd="0" presId="urn:microsoft.com/office/officeart/2005/8/layout/orgChart1"/>
+    <dgm:cxn modelId="{97ABA61D-8BB8-4500-A942-3206C13E632F}" type="presParOf" srcId="{F04CEC8E-8547-4A5C-AFD7-5952D0B50A31}" destId="{D0718D99-F643-432A-A8A2-E4D1EB7183CB}" srcOrd="0" destOrd="0" presId="urn:microsoft.com/office/officeart/2005/8/layout/orgChart1"/>
+    <dgm:cxn modelId="{6E2DC379-A0CA-4D66-A9BB-3A74FC706C41}" type="presParOf" srcId="{D0718D99-F643-432A-A8A2-E4D1EB7183CB}" destId="{51BDEFDD-5558-4623-9BF3-EFA782BD8B32}" srcOrd="0" destOrd="0" presId="urn:microsoft.com/office/officeart/2005/8/layout/orgChart1"/>
+    <dgm:cxn modelId="{D684E608-5249-494C-9A8C-BBB18BBDE97C}" type="presParOf" srcId="{D0718D99-F643-432A-A8A2-E4D1EB7183CB}" destId="{5E338421-5C63-4EA5-9283-FACE72CD0D21}" srcOrd="1" destOrd="0" presId="urn:microsoft.com/office/officeart/2005/8/layout/orgChart1"/>
+    <dgm:cxn modelId="{19071067-4DD4-4260-B78D-17BC15C08BDD}" type="presParOf" srcId="{F04CEC8E-8547-4A5C-AFD7-5952D0B50A31}" destId="{1AD1DF92-7471-4DFB-8F98-AC9F21B2D5DB}" srcOrd="1" destOrd="0" presId="urn:microsoft.com/office/officeart/2005/8/layout/orgChart1"/>
+    <dgm:cxn modelId="{94CD8506-76A7-4493-BB65-E50E680ED7DC}" type="presParOf" srcId="{F04CEC8E-8547-4A5C-AFD7-5952D0B50A31}" destId="{B0B48525-BEC6-4D83-B143-80984333D2CA}" srcOrd="2" destOrd="0" presId="urn:microsoft.com/office/officeart/2005/8/layout/orgChart1"/>
+    <dgm:cxn modelId="{030FB1C1-D536-4E1A-AFEC-75FF519380CA}" type="presParOf" srcId="{A555F387-36BF-4B8D-857B-47EA84894972}" destId="{4042F0D9-66FC-4AE5-9684-A4310314DA69}" srcOrd="2" destOrd="0" presId="urn:microsoft.com/office/officeart/2005/8/layout/orgChart1"/>
+    <dgm:cxn modelId="{39AC94E0-DE29-42FD-B6C3-EA6A443FB5AE}" type="presParOf" srcId="{60607AC4-9CDA-4C45-B658-707DEEBDBB04}" destId="{75F3D918-0E31-4365-AF69-11ABC3426B75}" srcOrd="4" destOrd="0" presId="urn:microsoft.com/office/officeart/2005/8/layout/orgChart1"/>
+    <dgm:cxn modelId="{67C8EDE9-41D3-435F-BD1E-C7BDCFFB91A0}" type="presParOf" srcId="{60607AC4-9CDA-4C45-B658-707DEEBDBB04}" destId="{B7408D5B-D235-4D44-B019-647AF347BE63}" srcOrd="5" destOrd="0" presId="urn:microsoft.com/office/officeart/2005/8/layout/orgChart1"/>
+    <dgm:cxn modelId="{5E42FEBF-7816-423A-9261-6E2A2D375301}" type="presParOf" srcId="{B7408D5B-D235-4D44-B019-647AF347BE63}" destId="{6C0B3BE4-7849-4387-B6C9-ED0AA3C04DDD}" srcOrd="0" destOrd="0" presId="urn:microsoft.com/office/officeart/2005/8/layout/orgChart1"/>
+    <dgm:cxn modelId="{4E27C942-F9C6-4B06-9348-531E36C819D7}" type="presParOf" srcId="{6C0B3BE4-7849-4387-B6C9-ED0AA3C04DDD}" destId="{132C9762-CD51-4381-AC26-4EB79B4D453D}" srcOrd="0" destOrd="0" presId="urn:microsoft.com/office/officeart/2005/8/layout/orgChart1"/>
+    <dgm:cxn modelId="{62CA2F3F-58A6-49E3-ADE7-146427A4C70F}" type="presParOf" srcId="{6C0B3BE4-7849-4387-B6C9-ED0AA3C04DDD}" destId="{E1404B24-DF1E-4DBC-A9AA-4009A4FD47D5}" srcOrd="1" destOrd="0" presId="urn:microsoft.com/office/officeart/2005/8/layout/orgChart1"/>
+    <dgm:cxn modelId="{7141448F-E578-4786-819C-837F7C50BCC6}" type="presParOf" srcId="{B7408D5B-D235-4D44-B019-647AF347BE63}" destId="{CBD2ED52-A0C6-47BB-836F-FC1D44D1484B}" srcOrd="1" destOrd="0" presId="urn:microsoft.com/office/officeart/2005/8/layout/orgChart1"/>
+    <dgm:cxn modelId="{301FF199-0941-47EF-95D6-4DB81AC9C94B}" type="presParOf" srcId="{B7408D5B-D235-4D44-B019-647AF347BE63}" destId="{D5A9452F-BD04-4590-B883-8C1749B492B7}" srcOrd="2" destOrd="0" presId="urn:microsoft.com/office/officeart/2005/8/layout/orgChart1"/>
+    <dgm:cxn modelId="{B87A9786-14A0-409D-9C6B-C648EB5AA437}" type="presParOf" srcId="{60607AC4-9CDA-4C45-B658-707DEEBDBB04}" destId="{C6DAF549-F852-45CB-BD8C-8060F1B0E52F}" srcOrd="6" destOrd="0" presId="urn:microsoft.com/office/officeart/2005/8/layout/orgChart1"/>
+    <dgm:cxn modelId="{83FFA6A1-E00F-4A05-A8FB-E85482A34C70}" type="presParOf" srcId="{60607AC4-9CDA-4C45-B658-707DEEBDBB04}" destId="{629B3228-C8D8-4917-B871-259398025D4E}" srcOrd="7" destOrd="0" presId="urn:microsoft.com/office/officeart/2005/8/layout/orgChart1"/>
+    <dgm:cxn modelId="{B40DAF9A-A5A2-450C-82EF-24304F189657}" type="presParOf" srcId="{629B3228-C8D8-4917-B871-259398025D4E}" destId="{D00C47D7-BE9D-4501-95D4-DE54769F1DC2}" srcOrd="0" destOrd="0" presId="urn:microsoft.com/office/officeart/2005/8/layout/orgChart1"/>
+    <dgm:cxn modelId="{B20C3EE7-5793-4628-89FF-692611A21C8E}" type="presParOf" srcId="{D00C47D7-BE9D-4501-95D4-DE54769F1DC2}" destId="{BC8526E3-BACF-4713-8127-B3CB31BC4425}" srcOrd="0" destOrd="0" presId="urn:microsoft.com/office/officeart/2005/8/layout/orgChart1"/>
+    <dgm:cxn modelId="{A352EFAA-018E-427C-BA8B-C9F83B0AB5E0}" type="presParOf" srcId="{D00C47D7-BE9D-4501-95D4-DE54769F1DC2}" destId="{76C96885-2653-4C4D-9931-CC05A6B741EA}" srcOrd="1" destOrd="0" presId="urn:microsoft.com/office/officeart/2005/8/layout/orgChart1"/>
+    <dgm:cxn modelId="{9B547E69-8E72-47D0-AF5D-5D823E2C97C8}" type="presParOf" srcId="{629B3228-C8D8-4917-B871-259398025D4E}" destId="{4C7BB62B-6EB3-4FCA-9ED5-45EB72A410B3}" srcOrd="1" destOrd="0" presId="urn:microsoft.com/office/officeart/2005/8/layout/orgChart1"/>
+    <dgm:cxn modelId="{FDF5CD1D-DDA5-4967-A2DA-01B66A9311FB}" type="presParOf" srcId="{629B3228-C8D8-4917-B871-259398025D4E}" destId="{B9E809D6-D541-45FB-A968-1C7079059659}" srcOrd="2" destOrd="0" presId="urn:microsoft.com/office/officeart/2005/8/layout/orgChart1"/>
+    <dgm:cxn modelId="{DFACB8C7-09D0-47C9-A3C6-E752FBABCF4C}" type="presParOf" srcId="{60607AC4-9CDA-4C45-B658-707DEEBDBB04}" destId="{D26DB10E-A208-4264-8BF6-C12CC3DB6D3C}" srcOrd="8" destOrd="0" presId="urn:microsoft.com/office/officeart/2005/8/layout/orgChart1"/>
+    <dgm:cxn modelId="{CF961A32-1973-4818-A648-C9F37C7A4535}" type="presParOf" srcId="{60607AC4-9CDA-4C45-B658-707DEEBDBB04}" destId="{EC598BE8-BA6F-41ED-B321-3C780C1D5569}" srcOrd="9" destOrd="0" presId="urn:microsoft.com/office/officeart/2005/8/layout/orgChart1"/>
+    <dgm:cxn modelId="{1F678E35-3F2E-4525-8C12-FC91A930AD45}" type="presParOf" srcId="{EC598BE8-BA6F-41ED-B321-3C780C1D5569}" destId="{A5E7DDC4-A525-48C7-BF3D-AAA01FB638EC}" srcOrd="0" destOrd="0" presId="urn:microsoft.com/office/officeart/2005/8/layout/orgChart1"/>
+    <dgm:cxn modelId="{CDC2631D-8168-4136-B282-CC724232913F}" type="presParOf" srcId="{A5E7DDC4-A525-48C7-BF3D-AAA01FB638EC}" destId="{CE9C3069-0ED8-429D-AA08-84F0CBB86F30}" srcOrd="0" destOrd="0" presId="urn:microsoft.com/office/officeart/2005/8/layout/orgChart1"/>
+    <dgm:cxn modelId="{667B3C8F-0CE4-4667-893C-B64939B52D6B}" type="presParOf" srcId="{A5E7DDC4-A525-48C7-BF3D-AAA01FB638EC}" destId="{D02D31F1-3F7A-4094-9E73-537072C2BF4D}" srcOrd="1" destOrd="0" presId="urn:microsoft.com/office/officeart/2005/8/layout/orgChart1"/>
+    <dgm:cxn modelId="{86C3BE38-7252-45B9-9A62-2930EF3C81D6}" type="presParOf" srcId="{EC598BE8-BA6F-41ED-B321-3C780C1D5569}" destId="{E42AEE44-05A9-4C30-B5CE-5063A7E05584}" srcOrd="1" destOrd="0" presId="urn:microsoft.com/office/officeart/2005/8/layout/orgChart1"/>
+    <dgm:cxn modelId="{722C876B-BCEF-45AF-9A17-87F2247EFA5A}" type="presParOf" srcId="{E42AEE44-05A9-4C30-B5CE-5063A7E05584}" destId="{7A95F48C-9304-4F0C-B976-549B5BF7ED11}" srcOrd="0" destOrd="0" presId="urn:microsoft.com/office/officeart/2005/8/layout/orgChart1"/>
+    <dgm:cxn modelId="{3EEF662F-60B0-47BB-8188-D3930A6DE4B3}" type="presParOf" srcId="{E42AEE44-05A9-4C30-B5CE-5063A7E05584}" destId="{7CD83AED-0F66-4C2B-9697-7AAB0D07B7BB}" srcOrd="1" destOrd="0" presId="urn:microsoft.com/office/officeart/2005/8/layout/orgChart1"/>
+    <dgm:cxn modelId="{5099CD0D-5202-4280-9F8D-70728B34AD0E}" type="presParOf" srcId="{7CD83AED-0F66-4C2B-9697-7AAB0D07B7BB}" destId="{3A00F694-380D-4C4B-9CC6-CE77E527DC49}" srcOrd="0" destOrd="0" presId="urn:microsoft.com/office/officeart/2005/8/layout/orgChart1"/>
+    <dgm:cxn modelId="{4D0B500B-0C59-4DB2-8D81-360CF5C5A372}" type="presParOf" srcId="{3A00F694-380D-4C4B-9CC6-CE77E527DC49}" destId="{D6C9C78E-6DF8-4303-8309-3C9BDA4D8F7D}" srcOrd="0" destOrd="0" presId="urn:microsoft.com/office/officeart/2005/8/layout/orgChart1"/>
+    <dgm:cxn modelId="{B1FB4762-ADAE-4257-BCF5-B1B65FD062A6}" type="presParOf" srcId="{3A00F694-380D-4C4B-9CC6-CE77E527DC49}" destId="{451ED3DB-0E24-42FF-8098-C44F2F57E631}" srcOrd="1" destOrd="0" presId="urn:microsoft.com/office/officeart/2005/8/layout/orgChart1"/>
+    <dgm:cxn modelId="{C76BE7F3-0B47-4D46-9491-AB18722C1FF7}" type="presParOf" srcId="{7CD83AED-0F66-4C2B-9697-7AAB0D07B7BB}" destId="{ABE15E2B-6D21-4A8F-ACB8-E7C481546C12}" srcOrd="1" destOrd="0" presId="urn:microsoft.com/office/officeart/2005/8/layout/orgChart1"/>
+    <dgm:cxn modelId="{B2005363-46C4-4973-A8F3-15FC4E25DA84}" type="presParOf" srcId="{ABE15E2B-6D21-4A8F-ACB8-E7C481546C12}" destId="{99CB99EF-B0B4-4C5E-AE32-37DCD4F01D87}" srcOrd="0" destOrd="0" presId="urn:microsoft.com/office/officeart/2005/8/layout/orgChart1"/>
+    <dgm:cxn modelId="{C3E7E2D1-578E-494F-A900-663B7A4F6296}" type="presParOf" srcId="{ABE15E2B-6D21-4A8F-ACB8-E7C481546C12}" destId="{1C7645A6-2438-4554-A6A8-CDA627B399DB}" srcOrd="1" destOrd="0" presId="urn:microsoft.com/office/officeart/2005/8/layout/orgChart1"/>
+    <dgm:cxn modelId="{D42F23E5-746C-4BA1-BB13-5F6C389CF655}" type="presParOf" srcId="{1C7645A6-2438-4554-A6A8-CDA627B399DB}" destId="{C3DDF99E-DE83-408A-8A49-25A1A8EB45F7}" srcOrd="0" destOrd="0" presId="urn:microsoft.com/office/officeart/2005/8/layout/orgChart1"/>
+    <dgm:cxn modelId="{31282293-09F0-4281-B862-DCD5E981557D}" type="presParOf" srcId="{C3DDF99E-DE83-408A-8A49-25A1A8EB45F7}" destId="{71F1B943-3B67-4BAA-8FCC-B919064BB829}" srcOrd="0" destOrd="0" presId="urn:microsoft.com/office/officeart/2005/8/layout/orgChart1"/>
+    <dgm:cxn modelId="{A43A68F6-929F-475D-A02F-F0F117D3DF7C}" type="presParOf" srcId="{C3DDF99E-DE83-408A-8A49-25A1A8EB45F7}" destId="{EB2CF951-EEA1-4E46-A90A-7E36EDDE900E}" srcOrd="1" destOrd="0" presId="urn:microsoft.com/office/officeart/2005/8/layout/orgChart1"/>
+    <dgm:cxn modelId="{6345335A-5BC6-4AF8-A7F7-F8F95D5ED716}" type="presParOf" srcId="{1C7645A6-2438-4554-A6A8-CDA627B399DB}" destId="{E3149955-B76F-4AD1-BB94-05E8E0A69696}" srcOrd="1" destOrd="0" presId="urn:microsoft.com/office/officeart/2005/8/layout/orgChart1"/>
+    <dgm:cxn modelId="{ED5C443C-F76B-4249-919D-9DC5C3A4E5C4}" type="presParOf" srcId="{1C7645A6-2438-4554-A6A8-CDA627B399DB}" destId="{2DAA09CB-7404-4F99-BC5A-B0151B306916}" srcOrd="2" destOrd="0" presId="urn:microsoft.com/office/officeart/2005/8/layout/orgChart1"/>
+    <dgm:cxn modelId="{3FA809B7-D774-4DC8-8C34-CAD390069DB9}" type="presParOf" srcId="{7CD83AED-0F66-4C2B-9697-7AAB0D07B7BB}" destId="{A6B13D7A-9DD5-4610-9E2A-AB471CDA7E78}" srcOrd="2" destOrd="0" presId="urn:microsoft.com/office/officeart/2005/8/layout/orgChart1"/>
+    <dgm:cxn modelId="{8A61D270-4DBA-4291-BEA8-DC2D9C59D22A}" type="presParOf" srcId="{EC598BE8-BA6F-41ED-B321-3C780C1D5569}" destId="{C684C786-3FAC-4D5C-A859-5FA8DEB6CE9E}" srcOrd="2" destOrd="0" presId="urn:microsoft.com/office/officeart/2005/8/layout/orgChart1"/>
+    <dgm:cxn modelId="{E02EBF47-F318-4CFE-97CC-50A23D374706}" type="presParOf" srcId="{B46541F2-1DE0-4A09-A94A-E0445BC29E42}" destId="{05587380-86C0-49AB-9826-EB4A1BBDC12B}" srcOrd="2" destOrd="0" presId="urn:microsoft.com/office/officeart/2005/8/layout/orgChart1"/>
+    <dgm:cxn modelId="{E5471888-632F-4A1E-9418-6C23A165F552}" type="presParOf" srcId="{3D9F69E4-F063-4D16-B5B5-2B977035819F}" destId="{62F3D812-ACBF-464D-9E39-C84FA2B31871}" srcOrd="6" destOrd="0" presId="urn:microsoft.com/office/officeart/2005/8/layout/orgChart1"/>
+    <dgm:cxn modelId="{5E6AADF4-DE31-48DE-A40B-0309FB444EFD}" type="presParOf" srcId="{3D9F69E4-F063-4D16-B5B5-2B977035819F}" destId="{7A8CDB0A-DCC8-4554-8E5B-0246A553D1F1}" srcOrd="7" destOrd="0" presId="urn:microsoft.com/office/officeart/2005/8/layout/orgChart1"/>
+    <dgm:cxn modelId="{319CB47C-09AE-4613-A3AA-CF0C476779BC}" type="presParOf" srcId="{7A8CDB0A-DCC8-4554-8E5B-0246A553D1F1}" destId="{BD854301-0D3F-4CDF-BEB4-778C2B35E8CB}" srcOrd="0" destOrd="0" presId="urn:microsoft.com/office/officeart/2005/8/layout/orgChart1"/>
+    <dgm:cxn modelId="{B52887E9-2ECE-469C-AC89-177826F5B366}" type="presParOf" srcId="{BD854301-0D3F-4CDF-BEB4-778C2B35E8CB}" destId="{F9CB8C57-4D62-40C2-8D5C-91E9241BEAFD}" srcOrd="0" destOrd="0" presId="urn:microsoft.com/office/officeart/2005/8/layout/orgChart1"/>
+    <dgm:cxn modelId="{6A0F3D9B-A457-4DD8-A012-8C4980E51ED4}" type="presParOf" srcId="{BD854301-0D3F-4CDF-BEB4-778C2B35E8CB}" destId="{D0326A4E-8A35-491F-97A4-6139CE271CC4}" srcOrd="1" destOrd="0" presId="urn:microsoft.com/office/officeart/2005/8/layout/orgChart1"/>
+    <dgm:cxn modelId="{89935C81-C9F8-4AD7-8EB0-B478DB703008}" type="presParOf" srcId="{7A8CDB0A-DCC8-4554-8E5B-0246A553D1F1}" destId="{128AB096-C5B9-4211-8503-9AF59E8EB56A}" srcOrd="1" destOrd="0" presId="urn:microsoft.com/office/officeart/2005/8/layout/orgChart1"/>
+    <dgm:cxn modelId="{84102E80-17C8-4339-B11D-C936972D748D}" type="presParOf" srcId="{128AB096-C5B9-4211-8503-9AF59E8EB56A}" destId="{D0CA9539-4D88-45C5-A2A8-FF2E7A634411}" srcOrd="0" destOrd="0" presId="urn:microsoft.com/office/officeart/2005/8/layout/orgChart1"/>
+    <dgm:cxn modelId="{E55164BF-1E81-4836-91BB-CF524F8F8F59}" type="presParOf" srcId="{128AB096-C5B9-4211-8503-9AF59E8EB56A}" destId="{25C25AF4-AFBC-4BA5-AA60-E006F80E7265}" srcOrd="1" destOrd="0" presId="urn:microsoft.com/office/officeart/2005/8/layout/orgChart1"/>
+    <dgm:cxn modelId="{BC75E76D-80A3-4A4A-A040-F9B2F8DDBDEE}" type="presParOf" srcId="{25C25AF4-AFBC-4BA5-AA60-E006F80E7265}" destId="{77B59879-F204-4829-BB3F-6FDA0B0DACCE}" srcOrd="0" destOrd="0" presId="urn:microsoft.com/office/officeart/2005/8/layout/orgChart1"/>
+    <dgm:cxn modelId="{E1D9B956-81EC-49C3-BF46-EF2F810F35C4}" type="presParOf" srcId="{77B59879-F204-4829-BB3F-6FDA0B0DACCE}" destId="{3EAA265B-B2BA-43CE-A545-A89314E8E965}" srcOrd="0" destOrd="0" presId="urn:microsoft.com/office/officeart/2005/8/layout/orgChart1"/>
+    <dgm:cxn modelId="{D4C399F2-64F9-4E38-8965-AEBF2F9CE931}" type="presParOf" srcId="{77B59879-F204-4829-BB3F-6FDA0B0DACCE}" destId="{A98E459E-D092-4B7A-8D0E-B69607811FC1}" srcOrd="1" destOrd="0" presId="urn:microsoft.com/office/officeart/2005/8/layout/orgChart1"/>
+    <dgm:cxn modelId="{F1F371B1-6626-4A0A-BBD3-5101153EBF48}" type="presParOf" srcId="{25C25AF4-AFBC-4BA5-AA60-E006F80E7265}" destId="{552B645D-565C-478F-A57E-8986ECC6A51E}" srcOrd="1" destOrd="0" presId="urn:microsoft.com/office/officeart/2005/8/layout/orgChart1"/>
+    <dgm:cxn modelId="{576DF8F2-CC24-4FA6-AE48-EFB22D99606C}" type="presParOf" srcId="{25C25AF4-AFBC-4BA5-AA60-E006F80E7265}" destId="{5E3E7C65-A412-4CF7-85D0-71EA965729DB}" srcOrd="2" destOrd="0" presId="urn:microsoft.com/office/officeart/2005/8/layout/orgChart1"/>
+    <dgm:cxn modelId="{6AEC937A-75BB-4B8D-AE22-6DE99D14F5F6}" type="presParOf" srcId="{128AB096-C5B9-4211-8503-9AF59E8EB56A}" destId="{712186AE-0B15-420C-8F9C-DD27252BE256}" srcOrd="2" destOrd="0" presId="urn:microsoft.com/office/officeart/2005/8/layout/orgChart1"/>
+    <dgm:cxn modelId="{8AFAA653-573C-4FA2-A5F2-0105B6ECBA3B}" type="presParOf" srcId="{128AB096-C5B9-4211-8503-9AF59E8EB56A}" destId="{21521972-4899-4FFC-97BA-9E5D7623A005}" srcOrd="3" destOrd="0" presId="urn:microsoft.com/office/officeart/2005/8/layout/orgChart1"/>
+    <dgm:cxn modelId="{93DD5AD6-BEC6-4DE8-9656-55B7D95950B2}" type="presParOf" srcId="{21521972-4899-4FFC-97BA-9E5D7623A005}" destId="{44970465-7580-4E1D-AB03-614CB5CCC737}" srcOrd="0" destOrd="0" presId="urn:microsoft.com/office/officeart/2005/8/layout/orgChart1"/>
+    <dgm:cxn modelId="{4DA62B53-CF25-4FED-9176-5167CDA02662}" type="presParOf" srcId="{44970465-7580-4E1D-AB03-614CB5CCC737}" destId="{E71948DB-8535-4A72-A336-4F8DA76738FC}" srcOrd="0" destOrd="0" presId="urn:microsoft.com/office/officeart/2005/8/layout/orgChart1"/>
+    <dgm:cxn modelId="{A3C6B508-280A-43F0-B681-CD3A108FC8C7}" type="presParOf" srcId="{44970465-7580-4E1D-AB03-614CB5CCC737}" destId="{E34B04E9-308C-4910-8F60-04D7908334B8}" srcOrd="1" destOrd="0" presId="urn:microsoft.com/office/officeart/2005/8/layout/orgChart1"/>
+    <dgm:cxn modelId="{6B564F9F-BF97-4557-A9F2-878223C05DFF}" type="presParOf" srcId="{21521972-4899-4FFC-97BA-9E5D7623A005}" destId="{1B6FCFC9-622B-41CD-9D63-B835B34D1B08}" srcOrd="1" destOrd="0" presId="urn:microsoft.com/office/officeart/2005/8/layout/orgChart1"/>
+    <dgm:cxn modelId="{2CB7DB52-994C-402C-865F-D4F53390A894}" type="presParOf" srcId="{21521972-4899-4FFC-97BA-9E5D7623A005}" destId="{BD903C04-250E-4A80-8825-52FFF7A2FFE8}" srcOrd="2" destOrd="0" presId="urn:microsoft.com/office/officeart/2005/8/layout/orgChart1"/>
+    <dgm:cxn modelId="{98848893-E960-43BB-A037-7DFA83B29502}" type="presParOf" srcId="{128AB096-C5B9-4211-8503-9AF59E8EB56A}" destId="{FDF09A14-BDCE-4E39-8CE4-B1D90BA4EA31}" srcOrd="4" destOrd="0" presId="urn:microsoft.com/office/officeart/2005/8/layout/orgChart1"/>
+    <dgm:cxn modelId="{1898FE0A-FDF1-4B45-92F1-74F06D8EDEAF}" type="presParOf" srcId="{128AB096-C5B9-4211-8503-9AF59E8EB56A}" destId="{8560D495-5383-41A9-8241-0660D379136C}" srcOrd="5" destOrd="0" presId="urn:microsoft.com/office/officeart/2005/8/layout/orgChart1"/>
+    <dgm:cxn modelId="{DE42FA42-185D-411F-889E-36B4A22ABA90}" type="presParOf" srcId="{8560D495-5383-41A9-8241-0660D379136C}" destId="{4C58AF9A-2158-4997-8AB6-B038A022A82D}" srcOrd="0" destOrd="0" presId="urn:microsoft.com/office/officeart/2005/8/layout/orgChart1"/>
+    <dgm:cxn modelId="{C5BD23B8-7FC8-4E43-922C-FD0C5FC7D848}" type="presParOf" srcId="{4C58AF9A-2158-4997-8AB6-B038A022A82D}" destId="{F1F98FFB-008A-4F7E-A4E6-B8864763B73C}" srcOrd="0" destOrd="0" presId="urn:microsoft.com/office/officeart/2005/8/layout/orgChart1"/>
+    <dgm:cxn modelId="{8751B309-DF49-40AE-B3AB-8B501E388F8F}" type="presParOf" srcId="{4C58AF9A-2158-4997-8AB6-B038A022A82D}" destId="{9C948593-1483-4B17-8E84-8447D17F6DF4}" srcOrd="1" destOrd="0" presId="urn:microsoft.com/office/officeart/2005/8/layout/orgChart1"/>
+    <dgm:cxn modelId="{B9B4F05F-5BED-4A8A-A0F1-379AB464DCC7}" type="presParOf" srcId="{8560D495-5383-41A9-8241-0660D379136C}" destId="{E057FA24-56BD-48C6-B066-6AEE09815F2E}" srcOrd="1" destOrd="0" presId="urn:microsoft.com/office/officeart/2005/8/layout/orgChart1"/>
+    <dgm:cxn modelId="{350E34E0-5BE4-48DF-9CB6-3EA9AA9057F8}" type="presParOf" srcId="{E057FA24-56BD-48C6-B066-6AEE09815F2E}" destId="{5530EE0C-45B5-4739-ADEA-6ACE415E5EAE}" srcOrd="0" destOrd="0" presId="urn:microsoft.com/office/officeart/2005/8/layout/orgChart1"/>
+    <dgm:cxn modelId="{C9EB486F-1A33-4CE5-BCAE-D846567BD922}" type="presParOf" srcId="{E057FA24-56BD-48C6-B066-6AEE09815F2E}" destId="{8CF8AFED-77B8-4CB0-8C67-9311650127D2}" srcOrd="1" destOrd="0" presId="urn:microsoft.com/office/officeart/2005/8/layout/orgChart1"/>
+    <dgm:cxn modelId="{CC355FCA-004C-405D-83B0-DD296F301E5F}" type="presParOf" srcId="{8CF8AFED-77B8-4CB0-8C67-9311650127D2}" destId="{86DE7397-CD8D-4A7B-8715-63A307A4A362}" srcOrd="0" destOrd="0" presId="urn:microsoft.com/office/officeart/2005/8/layout/orgChart1"/>
+    <dgm:cxn modelId="{C912A1F9-13CE-42C6-885D-E8B47CF60301}" type="presParOf" srcId="{86DE7397-CD8D-4A7B-8715-63A307A4A362}" destId="{8F76FFF1-583B-4871-B2D7-D94AB7367A7D}" srcOrd="0" destOrd="0" presId="urn:microsoft.com/office/officeart/2005/8/layout/orgChart1"/>
+    <dgm:cxn modelId="{467531A0-0487-49D6-8DB2-229310EFE958}" type="presParOf" srcId="{86DE7397-CD8D-4A7B-8715-63A307A4A362}" destId="{AFB9EF5C-BE53-4C21-A88E-F7988FDFC71A}" srcOrd="1" destOrd="0" presId="urn:microsoft.com/office/officeart/2005/8/layout/orgChart1"/>
+    <dgm:cxn modelId="{081C324B-E23E-44C5-B2BB-ED5C11B4FB3D}" type="presParOf" srcId="{8CF8AFED-77B8-4CB0-8C67-9311650127D2}" destId="{E4063164-8033-4970-A97F-40CB2BA154C0}" srcOrd="1" destOrd="0" presId="urn:microsoft.com/office/officeart/2005/8/layout/orgChart1"/>
+    <dgm:cxn modelId="{200CEC92-13C5-496A-9C3E-92E8E04CAE83}" type="presParOf" srcId="{8CF8AFED-77B8-4CB0-8C67-9311650127D2}" destId="{92DCBEA4-63D6-470B-A48E-6814A220954A}" srcOrd="2" destOrd="0" presId="urn:microsoft.com/office/officeart/2005/8/layout/orgChart1"/>
+    <dgm:cxn modelId="{2ECC5F87-4128-42A9-BC78-F3C94A83ACC3}" type="presParOf" srcId="{8560D495-5383-41A9-8241-0660D379136C}" destId="{03663984-9361-4D1D-8411-E8457396C130}" srcOrd="2" destOrd="0" presId="urn:microsoft.com/office/officeart/2005/8/layout/orgChart1"/>
+    <dgm:cxn modelId="{B2482A0B-9F00-4C72-9D83-67236DB8DA54}" type="presParOf" srcId="{7A8CDB0A-DCC8-4554-8E5B-0246A553D1F1}" destId="{334779BC-33D4-4B9F-A5AF-212E42A5C44E}" srcOrd="2" destOrd="0" presId="urn:microsoft.com/office/officeart/2005/8/layout/orgChart1"/>
+    <dgm:cxn modelId="{4F727450-B6A8-48ED-8FD7-2B321868FAA0}" type="presParOf" srcId="{C09EA0E7-12F9-4EF1-B3E5-2F6A165F4558}" destId="{DA7AD9A9-1E28-4D41-BC28-C8FE9576302C}" srcOrd="2" destOrd="0" presId="urn:microsoft.com/office/officeart/2005/8/layout/orgChart1"/>
   </dgm:cxnLst>
   <dgm:bg/>
   <dgm:whole/>
   <dgm:extLst>
     <a:ext uri="http://schemas.microsoft.com/office/drawing/2008/diagram">
-      <dsp:dataModelExt xmlns:dsp="http://schemas.microsoft.com/office/drawing/2008/diagram" relId="rId9" minVer="http://schemas.openxmlformats.org/drawingml/2006/diagram"/>
+      <dsp:dataModelExt xmlns:dsp="http://schemas.microsoft.com/office/drawing/2008/diagram" relId="rId8" minVer="http://schemas.openxmlformats.org/drawingml/2006/diagram"/>
     </a:ext>
   </dgm:extLst>
 </dgm:dataModel>
@@ -6541,8 +6623,8 @@
       </dsp:nvSpPr>
       <dsp:spPr>
         <a:xfrm>
-          <a:off x="11250165" y="3440929"/>
-          <a:ext cx="91440" cy="248182"/>
+          <a:off x="11290256" y="3443795"/>
+          <a:ext cx="91440" cy="235627"/>
         </a:xfrm>
         <a:custGeom>
           <a:avLst/>
@@ -6556,10 +6638,10 @@
                 <a:pt x="45720" y="0"/>
               </a:moveTo>
               <a:lnTo>
-                <a:pt x="45720" y="248182"/>
+                <a:pt x="45720" y="235627"/>
               </a:lnTo>
               <a:lnTo>
-                <a:pt x="126649" y="248182"/>
+                <a:pt x="122554" y="235627"/>
               </a:lnTo>
             </a:path>
           </a:pathLst>
@@ -6594,8 +6676,8 @@
       </dsp:nvSpPr>
       <dsp:spPr>
         <a:xfrm>
-          <a:off x="10858867" y="3057864"/>
-          <a:ext cx="652829" cy="113300"/>
+          <a:off x="10921068" y="3080109"/>
+          <a:ext cx="619802" cy="107568"/>
         </a:xfrm>
         <a:custGeom>
           <a:avLst/>
@@ -6609,13 +6691,13 @@
                 <a:pt x="0" y="0"/>
               </a:moveTo>
               <a:lnTo>
-                <a:pt x="0" y="56650"/>
+                <a:pt x="0" y="53784"/>
               </a:lnTo>
               <a:lnTo>
-                <a:pt x="652829" y="56650"/>
+                <a:pt x="619802" y="53784"/>
               </a:lnTo>
               <a:lnTo>
-                <a:pt x="652829" y="113300"/>
+                <a:pt x="619802" y="107568"/>
               </a:lnTo>
             </a:path>
           </a:pathLst>
@@ -6650,8 +6732,8 @@
       </dsp:nvSpPr>
       <dsp:spPr>
         <a:xfrm>
-          <a:off x="10813147" y="3057864"/>
-          <a:ext cx="91440" cy="113300"/>
+          <a:off x="10875348" y="3080109"/>
+          <a:ext cx="91440" cy="107568"/>
         </a:xfrm>
         <a:custGeom>
           <a:avLst/>
@@ -6665,7 +6747,7 @@
                 <a:pt x="45720" y="0"/>
               </a:moveTo>
               <a:lnTo>
-                <a:pt x="45720" y="113300"/>
+                <a:pt x="45720" y="107568"/>
               </a:lnTo>
             </a:path>
           </a:pathLst>
@@ -6700,8 +6782,8 @@
       </dsp:nvSpPr>
       <dsp:spPr>
         <a:xfrm>
-          <a:off x="10206038" y="3057864"/>
-          <a:ext cx="652829" cy="113300"/>
+          <a:off x="10301265" y="3080109"/>
+          <a:ext cx="619802" cy="107568"/>
         </a:xfrm>
         <a:custGeom>
           <a:avLst/>
@@ -6712,16 +6794,16 @@
           <a:pathLst>
             <a:path>
               <a:moveTo>
-                <a:pt x="652829" y="0"/>
+                <a:pt x="619802" y="0"/>
               </a:moveTo>
               <a:lnTo>
-                <a:pt x="652829" y="56650"/>
+                <a:pt x="619802" y="53784"/>
               </a:lnTo>
               <a:lnTo>
-                <a:pt x="0" y="56650"/>
+                <a:pt x="0" y="53784"/>
               </a:lnTo>
               <a:lnTo>
-                <a:pt x="0" y="113300"/>
+                <a:pt x="0" y="107568"/>
               </a:lnTo>
             </a:path>
           </a:pathLst>
@@ -6756,8 +6838,8 @@
       </dsp:nvSpPr>
       <dsp:spPr>
         <a:xfrm>
-          <a:off x="6384830" y="2674799"/>
-          <a:ext cx="4474036" cy="113300"/>
+          <a:off x="6518423" y="2716424"/>
+          <a:ext cx="4402644" cy="107568"/>
         </a:xfrm>
         <a:custGeom>
           <a:avLst/>
@@ -6771,13 +6853,13 @@
                 <a:pt x="0" y="0"/>
               </a:moveTo>
               <a:lnTo>
-                <a:pt x="0" y="56650"/>
+                <a:pt x="0" y="53784"/>
               </a:lnTo>
               <a:lnTo>
-                <a:pt x="4474036" y="56650"/>
+                <a:pt x="4402644" y="53784"/>
               </a:lnTo>
               <a:lnTo>
-                <a:pt x="4474036" y="113300"/>
+                <a:pt x="4402644" y="107568"/>
               </a:lnTo>
             </a:path>
           </a:pathLst>
@@ -6812,8 +6894,8 @@
       </dsp:nvSpPr>
       <dsp:spPr>
         <a:xfrm>
-          <a:off x="9291678" y="3823994"/>
-          <a:ext cx="91440" cy="314036"/>
+          <a:off x="9430850" y="3807481"/>
+          <a:ext cx="91440" cy="298149"/>
         </a:xfrm>
         <a:custGeom>
           <a:avLst/>
@@ -6827,10 +6909,10 @@
                 <a:pt x="45720" y="0"/>
               </a:moveTo>
               <a:lnTo>
-                <a:pt x="45720" y="314036"/>
+                <a:pt x="45720" y="298149"/>
               </a:lnTo>
               <a:lnTo>
-                <a:pt x="126649" y="314036"/>
+                <a:pt x="122554" y="298149"/>
               </a:lnTo>
             </a:path>
           </a:pathLst>
@@ -6865,8 +6947,8 @@
       </dsp:nvSpPr>
       <dsp:spPr>
         <a:xfrm>
-          <a:off x="9507489" y="3440929"/>
-          <a:ext cx="91440" cy="113300"/>
+          <a:off x="9635743" y="3443795"/>
+          <a:ext cx="91440" cy="107568"/>
         </a:xfrm>
         <a:custGeom>
           <a:avLst/>
@@ -6880,7 +6962,7 @@
                 <a:pt x="45720" y="0"/>
               </a:moveTo>
               <a:lnTo>
-                <a:pt x="45720" y="113300"/>
+                <a:pt x="45720" y="107568"/>
               </a:lnTo>
             </a:path>
           </a:pathLst>
@@ -6915,8 +6997,8 @@
       </dsp:nvSpPr>
       <dsp:spPr>
         <a:xfrm>
-          <a:off x="8247551" y="3057864"/>
-          <a:ext cx="1305658" cy="113300"/>
+          <a:off x="8441859" y="3080109"/>
+          <a:ext cx="1239604" cy="107568"/>
         </a:xfrm>
         <a:custGeom>
           <a:avLst/>
@@ -6930,13 +7012,13 @@
                 <a:pt x="0" y="0"/>
               </a:moveTo>
               <a:lnTo>
-                <a:pt x="0" y="56650"/>
+                <a:pt x="0" y="53784"/>
               </a:lnTo>
               <a:lnTo>
-                <a:pt x="1305658" y="56650"/>
+                <a:pt x="1239604" y="53784"/>
               </a:lnTo>
               <a:lnTo>
-                <a:pt x="1305658" y="113300"/>
+                <a:pt x="1239604" y="107568"/>
               </a:lnTo>
             </a:path>
           </a:pathLst>
@@ -6971,8 +7053,8 @@
       </dsp:nvSpPr>
       <dsp:spPr>
         <a:xfrm>
-          <a:off x="8247551" y="3057864"/>
-          <a:ext cx="652829" cy="113300"/>
+          <a:off x="8441859" y="3080109"/>
+          <a:ext cx="619802" cy="107568"/>
         </a:xfrm>
         <a:custGeom>
           <a:avLst/>
@@ -6986,13 +7068,13 @@
                 <a:pt x="0" y="0"/>
               </a:moveTo>
               <a:lnTo>
-                <a:pt x="0" y="56650"/>
+                <a:pt x="0" y="53784"/>
               </a:lnTo>
               <a:lnTo>
-                <a:pt x="652829" y="56650"/>
+                <a:pt x="619802" y="53784"/>
               </a:lnTo>
               <a:lnTo>
-                <a:pt x="652829" y="113300"/>
+                <a:pt x="619802" y="107568"/>
               </a:lnTo>
             </a:path>
           </a:pathLst>
@@ -7027,8 +7109,8 @@
       </dsp:nvSpPr>
       <dsp:spPr>
         <a:xfrm>
-          <a:off x="8201831" y="3057864"/>
-          <a:ext cx="91440" cy="113300"/>
+          <a:off x="8396139" y="3080109"/>
+          <a:ext cx="91440" cy="107568"/>
         </a:xfrm>
         <a:custGeom>
           <a:avLst/>
@@ -7042,7 +7124,7 @@
                 <a:pt x="45720" y="0"/>
               </a:moveTo>
               <a:lnTo>
-                <a:pt x="45720" y="113300"/>
+                <a:pt x="45720" y="107568"/>
               </a:lnTo>
             </a:path>
           </a:pathLst>
@@ -7077,8 +7159,8 @@
       </dsp:nvSpPr>
       <dsp:spPr>
         <a:xfrm>
-          <a:off x="7333191" y="3440929"/>
-          <a:ext cx="91440" cy="631247"/>
+          <a:off x="7571443" y="3443795"/>
+          <a:ext cx="91440" cy="599312"/>
         </a:xfrm>
         <a:custGeom>
           <a:avLst/>
@@ -7092,10 +7174,10 @@
                 <a:pt x="45720" y="0"/>
               </a:moveTo>
               <a:lnTo>
-                <a:pt x="45720" y="631247"/>
+                <a:pt x="45720" y="599312"/>
               </a:lnTo>
               <a:lnTo>
-                <a:pt x="126649" y="631247"/>
+                <a:pt x="122554" y="599312"/>
               </a:lnTo>
             </a:path>
           </a:pathLst>
@@ -7130,8 +7212,8 @@
       </dsp:nvSpPr>
       <dsp:spPr>
         <a:xfrm>
-          <a:off x="7333191" y="3440929"/>
-          <a:ext cx="91440" cy="248182"/>
+          <a:off x="7571443" y="3443795"/>
+          <a:ext cx="91440" cy="235627"/>
         </a:xfrm>
         <a:custGeom>
           <a:avLst/>
@@ -7145,10 +7227,10 @@
                 <a:pt x="45720" y="0"/>
               </a:moveTo>
               <a:lnTo>
-                <a:pt x="45720" y="248182"/>
+                <a:pt x="45720" y="235627"/>
               </a:lnTo>
               <a:lnTo>
-                <a:pt x="126649" y="248182"/>
+                <a:pt x="122554" y="235627"/>
               </a:lnTo>
             </a:path>
           </a:pathLst>
@@ -7183,8 +7265,8 @@
       </dsp:nvSpPr>
       <dsp:spPr>
         <a:xfrm>
-          <a:off x="7594722" y="3057864"/>
-          <a:ext cx="652829" cy="113300"/>
+          <a:off x="7822056" y="3080109"/>
+          <a:ext cx="619802" cy="107568"/>
         </a:xfrm>
         <a:custGeom>
           <a:avLst/>
@@ -7195,16 +7277,16 @@
           <a:pathLst>
             <a:path>
               <a:moveTo>
-                <a:pt x="652829" y="0"/>
+                <a:pt x="619802" y="0"/>
               </a:moveTo>
               <a:lnTo>
-                <a:pt x="652829" y="56650"/>
+                <a:pt x="619802" y="53784"/>
               </a:lnTo>
               <a:lnTo>
-                <a:pt x="0" y="56650"/>
+                <a:pt x="0" y="53784"/>
               </a:lnTo>
               <a:lnTo>
-                <a:pt x="0" y="113300"/>
+                <a:pt x="0" y="107568"/>
               </a:lnTo>
             </a:path>
           </a:pathLst>
@@ -7239,8 +7321,8 @@
       </dsp:nvSpPr>
       <dsp:spPr>
         <a:xfrm>
-          <a:off x="6941893" y="3057864"/>
-          <a:ext cx="1305658" cy="113300"/>
+          <a:off x="7202254" y="3080109"/>
+          <a:ext cx="1239604" cy="107568"/>
         </a:xfrm>
         <a:custGeom>
           <a:avLst/>
@@ -7251,16 +7333,16 @@
           <a:pathLst>
             <a:path>
               <a:moveTo>
-                <a:pt x="1305658" y="0"/>
+                <a:pt x="1239604" y="0"/>
               </a:moveTo>
               <a:lnTo>
-                <a:pt x="1305658" y="56650"/>
+                <a:pt x="1239604" y="53784"/>
               </a:lnTo>
               <a:lnTo>
-                <a:pt x="0" y="56650"/>
+                <a:pt x="0" y="53784"/>
               </a:lnTo>
               <a:lnTo>
-                <a:pt x="0" y="113300"/>
+                <a:pt x="0" y="107568"/>
               </a:lnTo>
             </a:path>
           </a:pathLst>
@@ -7295,8 +7377,8 @@
       </dsp:nvSpPr>
       <dsp:spPr>
         <a:xfrm>
-          <a:off x="6384830" y="2674799"/>
-          <a:ext cx="1862720" cy="113300"/>
+          <a:off x="6518423" y="2716424"/>
+          <a:ext cx="1923435" cy="107568"/>
         </a:xfrm>
         <a:custGeom>
           <a:avLst/>
@@ -7310,13 +7392,13 @@
                 <a:pt x="0" y="0"/>
               </a:moveTo>
               <a:lnTo>
-                <a:pt x="0" y="56650"/>
+                <a:pt x="0" y="53784"/>
               </a:lnTo>
               <a:lnTo>
-                <a:pt x="1862720" y="56650"/>
+                <a:pt x="1923435" y="53784"/>
               </a:lnTo>
               <a:lnTo>
-                <a:pt x="1862720" y="113300"/>
+                <a:pt x="1923435" y="107568"/>
               </a:lnTo>
             </a:path>
           </a:pathLst>
@@ -7351,8 +7433,8 @@
       </dsp:nvSpPr>
       <dsp:spPr>
         <a:xfrm>
-          <a:off x="5242379" y="3057864"/>
-          <a:ext cx="1046684" cy="113300"/>
+          <a:off x="5588719" y="3080109"/>
+          <a:ext cx="993732" cy="107568"/>
         </a:xfrm>
         <a:custGeom>
           <a:avLst/>
@@ -7366,13 +7448,13 @@
                 <a:pt x="0" y="0"/>
               </a:moveTo>
               <a:lnTo>
-                <a:pt x="0" y="56650"/>
+                <a:pt x="0" y="53784"/>
               </a:lnTo>
               <a:lnTo>
-                <a:pt x="1046684" y="56650"/>
+                <a:pt x="993732" y="53784"/>
               </a:lnTo>
               <a:lnTo>
-                <a:pt x="1046684" y="113300"/>
+                <a:pt x="993732" y="107568"/>
               </a:lnTo>
             </a:path>
           </a:pathLst>
@@ -7407,8 +7489,8 @@
       </dsp:nvSpPr>
       <dsp:spPr>
         <a:xfrm>
-          <a:off x="5374704" y="4207059"/>
-          <a:ext cx="91440" cy="248182"/>
+          <a:off x="5712036" y="4171166"/>
+          <a:ext cx="91440" cy="235627"/>
         </a:xfrm>
         <a:custGeom>
           <a:avLst/>
@@ -7422,10 +7504,10 @@
                 <a:pt x="45720" y="0"/>
               </a:moveTo>
               <a:lnTo>
-                <a:pt x="45720" y="248182"/>
+                <a:pt x="45720" y="235627"/>
               </a:lnTo>
               <a:lnTo>
-                <a:pt x="126649" y="248182"/>
+                <a:pt x="122554" y="235627"/>
               </a:lnTo>
             </a:path>
           </a:pathLst>
@@ -7460,8 +7542,8 @@
       </dsp:nvSpPr>
       <dsp:spPr>
         <a:xfrm>
-          <a:off x="5590515" y="3823994"/>
-          <a:ext cx="91440" cy="113300"/>
+          <a:off x="5916929" y="3807481"/>
+          <a:ext cx="91440" cy="107568"/>
         </a:xfrm>
         <a:custGeom>
           <a:avLst/>
@@ -7475,7 +7557,7 @@
                 <a:pt x="45720" y="0"/>
               </a:moveTo>
               <a:lnTo>
-                <a:pt x="45720" y="113300"/>
+                <a:pt x="45720" y="107568"/>
               </a:lnTo>
             </a:path>
           </a:pathLst>
@@ -7510,8 +7592,8 @@
       </dsp:nvSpPr>
       <dsp:spPr>
         <a:xfrm>
-          <a:off x="5590515" y="3440929"/>
-          <a:ext cx="91440" cy="113300"/>
+          <a:off x="5916929" y="3443795"/>
+          <a:ext cx="91440" cy="107568"/>
         </a:xfrm>
         <a:custGeom>
           <a:avLst/>
@@ -7525,7 +7607,7 @@
                 <a:pt x="45720" y="0"/>
               </a:moveTo>
               <a:lnTo>
-                <a:pt x="45720" y="113300"/>
+                <a:pt x="45720" y="107568"/>
               </a:lnTo>
             </a:path>
           </a:pathLst>
@@ -7560,8 +7642,8 @@
       </dsp:nvSpPr>
       <dsp:spPr>
         <a:xfrm>
-          <a:off x="5242379" y="3057864"/>
-          <a:ext cx="393855" cy="113300"/>
+          <a:off x="5588719" y="3080109"/>
+          <a:ext cx="373930" cy="107568"/>
         </a:xfrm>
         <a:custGeom>
           <a:avLst/>
@@ -7575,13 +7657,13 @@
                 <a:pt x="0" y="0"/>
               </a:moveTo>
               <a:lnTo>
-                <a:pt x="0" y="56650"/>
+                <a:pt x="0" y="53784"/>
               </a:lnTo>
               <a:lnTo>
-                <a:pt x="393855" y="56650"/>
+                <a:pt x="373930" y="53784"/>
               </a:lnTo>
               <a:lnTo>
-                <a:pt x="393855" y="113300"/>
+                <a:pt x="373930" y="107568"/>
               </a:lnTo>
             </a:path>
           </a:pathLst>
@@ -7616,8 +7698,8 @@
       </dsp:nvSpPr>
       <dsp:spPr>
         <a:xfrm>
-          <a:off x="4586993" y="3440929"/>
-          <a:ext cx="91440" cy="248182"/>
+          <a:off x="4964176" y="3443795"/>
+          <a:ext cx="91440" cy="235627"/>
         </a:xfrm>
         <a:custGeom>
           <a:avLst/>
@@ -7631,10 +7713,10 @@
                 <a:pt x="45720" y="0"/>
               </a:moveTo>
               <a:lnTo>
-                <a:pt x="45720" y="248182"/>
+                <a:pt x="45720" y="235627"/>
               </a:lnTo>
               <a:lnTo>
-                <a:pt x="126649" y="248182"/>
+                <a:pt x="122554" y="235627"/>
               </a:lnTo>
             </a:path>
           </a:pathLst>
@@ -7669,8 +7751,8 @@
       </dsp:nvSpPr>
       <dsp:spPr>
         <a:xfrm>
-          <a:off x="4848524" y="3057864"/>
-          <a:ext cx="393855" cy="113300"/>
+          <a:off x="5214789" y="3080109"/>
+          <a:ext cx="373930" cy="107568"/>
         </a:xfrm>
         <a:custGeom>
           <a:avLst/>
@@ -7681,16 +7763,16 @@
           <a:pathLst>
             <a:path>
               <a:moveTo>
-                <a:pt x="393855" y="0"/>
+                <a:pt x="373930" y="0"/>
               </a:moveTo>
               <a:lnTo>
-                <a:pt x="393855" y="56650"/>
+                <a:pt x="373930" y="53784"/>
               </a:lnTo>
               <a:lnTo>
-                <a:pt x="0" y="56650"/>
+                <a:pt x="0" y="53784"/>
               </a:lnTo>
               <a:lnTo>
-                <a:pt x="0" y="113300"/>
+                <a:pt x="0" y="107568"/>
               </a:lnTo>
             </a:path>
           </a:pathLst>
@@ -7725,8 +7807,8 @@
       </dsp:nvSpPr>
       <dsp:spPr>
         <a:xfrm>
-          <a:off x="4195695" y="3057864"/>
-          <a:ext cx="1046684" cy="113300"/>
+          <a:off x="4594987" y="3080109"/>
+          <a:ext cx="993732" cy="107568"/>
         </a:xfrm>
         <a:custGeom>
           <a:avLst/>
@@ -7737,16 +7819,16 @@
           <a:pathLst>
             <a:path>
               <a:moveTo>
-                <a:pt x="1046684" y="0"/>
+                <a:pt x="993732" y="0"/>
               </a:moveTo>
               <a:lnTo>
-                <a:pt x="1046684" y="56650"/>
+                <a:pt x="993732" y="53784"/>
               </a:lnTo>
               <a:lnTo>
-                <a:pt x="0" y="56650"/>
+                <a:pt x="0" y="53784"/>
               </a:lnTo>
               <a:lnTo>
-                <a:pt x="0" y="113300"/>
+                <a:pt x="0" y="107568"/>
               </a:lnTo>
             </a:path>
           </a:pathLst>
@@ -7781,8 +7863,8 @@
       </dsp:nvSpPr>
       <dsp:spPr>
         <a:xfrm>
-          <a:off x="5242379" y="2674799"/>
-          <a:ext cx="1142450" cy="113300"/>
+          <a:off x="5588719" y="2716424"/>
+          <a:ext cx="929703" cy="107568"/>
         </a:xfrm>
         <a:custGeom>
           <a:avLst/>
@@ -7793,16 +7875,16 @@
           <a:pathLst>
             <a:path>
               <a:moveTo>
-                <a:pt x="1142450" y="0"/>
+                <a:pt x="929703" y="0"/>
               </a:moveTo>
               <a:lnTo>
-                <a:pt x="1142450" y="56650"/>
+                <a:pt x="929703" y="53784"/>
               </a:lnTo>
               <a:lnTo>
-                <a:pt x="0" y="56650"/>
+                <a:pt x="0" y="53784"/>
               </a:lnTo>
               <a:lnTo>
-                <a:pt x="0" y="113300"/>
+                <a:pt x="0" y="107568"/>
               </a:lnTo>
             </a:path>
           </a:pathLst>
@@ -7811,6 +7893,68 @@
         <a:ln w="12700" cap="flat" cmpd="sng" algn="ctr">
           <a:solidFill>
             <a:schemeClr val="tx1"/>
+          </a:solidFill>
+          <a:prstDash val="solid"/>
+          <a:miter lim="800000"/>
+        </a:ln>
+        <a:effectLst/>
+      </dsp:spPr>
+      <dsp:style>
+        <a:lnRef idx="2">
+          <a:scrgbClr r="0" g="0" b="0"/>
+        </a:lnRef>
+        <a:fillRef idx="0">
+          <a:scrgbClr r="0" g="0" b="0"/>
+        </a:fillRef>
+        <a:effectRef idx="0">
+          <a:scrgbClr r="0" g="0" b="0"/>
+        </a:effectRef>
+        <a:fontRef idx="minor"/>
+      </dsp:style>
+    </dsp:sp>
+    <dsp:sp modelId="{EAA18B85-96B3-4420-922C-5E3DF66C8C05}">
+      <dsp:nvSpPr>
+        <dsp:cNvPr id="0" name=""/>
+        <dsp:cNvSpPr/>
+      </dsp:nvSpPr>
+      <dsp:spPr>
+        <a:xfrm>
+          <a:off x="2115778" y="3080109"/>
+          <a:ext cx="1859406" cy="107568"/>
+        </a:xfrm>
+        <a:custGeom>
+          <a:avLst/>
+          <a:gdLst/>
+          <a:ahLst/>
+          <a:cxnLst/>
+          <a:rect l="0" t="0" r="0" b="0"/>
+          <a:pathLst>
+            <a:path>
+              <a:moveTo>
+                <a:pt x="0" y="0"/>
+              </a:moveTo>
+              <a:lnTo>
+                <a:pt x="0" y="53784"/>
+              </a:lnTo>
+              <a:lnTo>
+                <a:pt x="1859406" y="53784"/>
+              </a:lnTo>
+              <a:lnTo>
+                <a:pt x="1859406" y="107568"/>
+              </a:lnTo>
+            </a:path>
+          </a:pathLst>
+        </a:custGeom>
+        <a:noFill/>
+        <a:ln w="12700" cap="flat" cmpd="sng" algn="ctr">
+          <a:solidFill>
+            <a:schemeClr val="dk2">
+              <a:shade val="80000"/>
+              <a:hueOff val="0"/>
+              <a:satOff val="0"/>
+              <a:lumOff val="0"/>
+              <a:alphaOff val="0"/>
+            </a:schemeClr>
           </a:solidFill>
           <a:prstDash val="solid"/>
           <a:miter lim="800000"/>
@@ -7837,8 +7981,8 @@
       </dsp:nvSpPr>
       <dsp:spPr>
         <a:xfrm>
-          <a:off x="3281335" y="3440929"/>
-          <a:ext cx="91440" cy="248182"/>
+          <a:off x="3104769" y="3443795"/>
+          <a:ext cx="91440" cy="235627"/>
         </a:xfrm>
         <a:custGeom>
           <a:avLst/>
@@ -7852,10 +7996,10 @@
                 <a:pt x="45720" y="0"/>
               </a:moveTo>
               <a:lnTo>
-                <a:pt x="45720" y="248182"/>
+                <a:pt x="45720" y="235627"/>
               </a:lnTo>
               <a:lnTo>
-                <a:pt x="126649" y="248182"/>
+                <a:pt x="122554" y="235627"/>
               </a:lnTo>
             </a:path>
           </a:pathLst>
@@ -7890,8 +8034,8 @@
       </dsp:nvSpPr>
       <dsp:spPr>
         <a:xfrm>
-          <a:off x="1910793" y="3057864"/>
-          <a:ext cx="1632072" cy="113300"/>
+          <a:off x="2115778" y="3080109"/>
+          <a:ext cx="1239604" cy="107568"/>
         </a:xfrm>
         <a:custGeom>
           <a:avLst/>
@@ -7905,13 +8049,13 @@
                 <a:pt x="0" y="0"/>
               </a:moveTo>
               <a:lnTo>
-                <a:pt x="0" y="56650"/>
+                <a:pt x="0" y="53784"/>
               </a:lnTo>
               <a:lnTo>
-                <a:pt x="1632072" y="56650"/>
+                <a:pt x="1239604" y="53784"/>
               </a:lnTo>
               <a:lnTo>
-                <a:pt x="1632072" y="113300"/>
+                <a:pt x="1239604" y="107568"/>
               </a:lnTo>
             </a:path>
           </a:pathLst>
@@ -7946,8 +8090,8 @@
       </dsp:nvSpPr>
       <dsp:spPr>
         <a:xfrm>
-          <a:off x="1910793" y="3057864"/>
-          <a:ext cx="979243" cy="113300"/>
+          <a:off x="2115778" y="3080109"/>
+          <a:ext cx="619802" cy="107568"/>
         </a:xfrm>
         <a:custGeom>
           <a:avLst/>
@@ -7961,13 +8105,13 @@
                 <a:pt x="0" y="0"/>
               </a:moveTo>
               <a:lnTo>
-                <a:pt x="0" y="56650"/>
+                <a:pt x="0" y="53784"/>
               </a:lnTo>
               <a:lnTo>
-                <a:pt x="979243" y="56650"/>
+                <a:pt x="619802" y="53784"/>
               </a:lnTo>
               <a:lnTo>
-                <a:pt x="979243" y="113300"/>
+                <a:pt x="619802" y="107568"/>
               </a:lnTo>
             </a:path>
           </a:pathLst>
@@ -8002,64 +8146,8 @@
       </dsp:nvSpPr>
       <dsp:spPr>
         <a:xfrm>
-          <a:off x="1910793" y="3057864"/>
-          <a:ext cx="326414" cy="113300"/>
-        </a:xfrm>
-        <a:custGeom>
-          <a:avLst/>
-          <a:gdLst/>
-          <a:ahLst/>
-          <a:cxnLst/>
-          <a:rect l="0" t="0" r="0" b="0"/>
-          <a:pathLst>
-            <a:path>
-              <a:moveTo>
-                <a:pt x="0" y="0"/>
-              </a:moveTo>
-              <a:lnTo>
-                <a:pt x="0" y="56650"/>
-              </a:lnTo>
-              <a:lnTo>
-                <a:pt x="326414" y="56650"/>
-              </a:lnTo>
-              <a:lnTo>
-                <a:pt x="326414" y="113300"/>
-              </a:lnTo>
-            </a:path>
-          </a:pathLst>
-        </a:custGeom>
-        <a:noFill/>
-        <a:ln w="12700" cap="flat" cmpd="sng" algn="ctr">
-          <a:solidFill>
-            <a:schemeClr val="tx1"/>
-          </a:solidFill>
-          <a:prstDash val="solid"/>
-          <a:miter lim="800000"/>
-        </a:ln>
-        <a:effectLst/>
-      </dsp:spPr>
-      <dsp:style>
-        <a:lnRef idx="2">
-          <a:scrgbClr r="0" g="0" b="0"/>
-        </a:lnRef>
-        <a:fillRef idx="0">
-          <a:scrgbClr r="0" g="0" b="0"/>
-        </a:fillRef>
-        <a:effectRef idx="0">
-          <a:scrgbClr r="0" g="0" b="0"/>
-        </a:effectRef>
-        <a:fontRef idx="minor"/>
-      </dsp:style>
-    </dsp:sp>
-    <dsp:sp modelId="{648F47C9-F18D-44AB-9BCF-FE80757DC4E8}">
-      <dsp:nvSpPr>
-        <dsp:cNvPr id="0" name=""/>
-        <dsp:cNvSpPr/>
-      </dsp:nvSpPr>
-      <dsp:spPr>
-        <a:xfrm>
-          <a:off x="1322848" y="3823994"/>
-          <a:ext cx="91440" cy="248182"/>
+          <a:off x="2070058" y="3080109"/>
+          <a:ext cx="91440" cy="107568"/>
         </a:xfrm>
         <a:custGeom>
           <a:avLst/>
@@ -8073,10 +8161,7 @@
                 <a:pt x="45720" y="0"/>
               </a:moveTo>
               <a:lnTo>
-                <a:pt x="45720" y="248182"/>
-              </a:lnTo>
-              <a:lnTo>
-                <a:pt x="126649" y="248182"/>
+                <a:pt x="45720" y="107568"/>
               </a:lnTo>
             </a:path>
           </a:pathLst>
@@ -8104,15 +8189,15 @@
         <a:fontRef idx="minor"/>
       </dsp:style>
     </dsp:sp>
-    <dsp:sp modelId="{513E6748-8914-4315-8B63-E5E605756D74}">
+    <dsp:sp modelId="{648F47C9-F18D-44AB-9BCF-FE80757DC4E8}">
       <dsp:nvSpPr>
         <dsp:cNvPr id="0" name=""/>
         <dsp:cNvSpPr/>
       </dsp:nvSpPr>
       <dsp:spPr>
         <a:xfrm>
-          <a:off x="1538659" y="3440929"/>
-          <a:ext cx="91440" cy="113300"/>
+          <a:off x="1245362" y="3807481"/>
+          <a:ext cx="91440" cy="235627"/>
         </a:xfrm>
         <a:custGeom>
           <a:avLst/>
@@ -8126,7 +8211,60 @@
                 <a:pt x="45720" y="0"/>
               </a:moveTo>
               <a:lnTo>
-                <a:pt x="45720" y="113300"/>
+                <a:pt x="45720" y="235627"/>
+              </a:lnTo>
+              <a:lnTo>
+                <a:pt x="122554" y="235627"/>
+              </a:lnTo>
+            </a:path>
+          </a:pathLst>
+        </a:custGeom>
+        <a:noFill/>
+        <a:ln w="12700" cap="flat" cmpd="sng" algn="ctr">
+          <a:solidFill>
+            <a:schemeClr val="tx1"/>
+          </a:solidFill>
+          <a:prstDash val="solid"/>
+          <a:miter lim="800000"/>
+        </a:ln>
+        <a:effectLst/>
+      </dsp:spPr>
+      <dsp:style>
+        <a:lnRef idx="2">
+          <a:scrgbClr r="0" g="0" b="0"/>
+        </a:lnRef>
+        <a:fillRef idx="0">
+          <a:scrgbClr r="0" g="0" b="0"/>
+        </a:fillRef>
+        <a:effectRef idx="0">
+          <a:scrgbClr r="0" g="0" b="0"/>
+        </a:effectRef>
+        <a:fontRef idx="minor"/>
+      </dsp:style>
+    </dsp:sp>
+    <dsp:sp modelId="{513E6748-8914-4315-8B63-E5E605756D74}">
+      <dsp:nvSpPr>
+        <dsp:cNvPr id="0" name=""/>
+        <dsp:cNvSpPr/>
+      </dsp:nvSpPr>
+      <dsp:spPr>
+        <a:xfrm>
+          <a:off x="1450255" y="3443795"/>
+          <a:ext cx="91440" cy="107568"/>
+        </a:xfrm>
+        <a:custGeom>
+          <a:avLst/>
+          <a:gdLst/>
+          <a:ahLst/>
+          <a:cxnLst/>
+          <a:rect l="0" t="0" r="0" b="0"/>
+          <a:pathLst>
+            <a:path>
+              <a:moveTo>
+                <a:pt x="45720" y="0"/>
+              </a:moveTo>
+              <a:lnTo>
+                <a:pt x="45720" y="107568"/>
               </a:lnTo>
             </a:path>
           </a:pathLst>
@@ -8161,8 +8299,8 @@
       </dsp:nvSpPr>
       <dsp:spPr>
         <a:xfrm>
-          <a:off x="1584379" y="3057864"/>
-          <a:ext cx="326414" cy="113300"/>
+          <a:off x="1495975" y="3080109"/>
+          <a:ext cx="619802" cy="107568"/>
         </a:xfrm>
         <a:custGeom>
           <a:avLst/>
@@ -8173,16 +8311,16 @@
           <a:pathLst>
             <a:path>
               <a:moveTo>
-                <a:pt x="326414" y="0"/>
+                <a:pt x="619802" y="0"/>
               </a:moveTo>
               <a:lnTo>
-                <a:pt x="326414" y="56650"/>
+                <a:pt x="619802" y="53784"/>
               </a:lnTo>
               <a:lnTo>
-                <a:pt x="0" y="56650"/>
+                <a:pt x="0" y="53784"/>
               </a:lnTo>
               <a:lnTo>
-                <a:pt x="0" y="113300"/>
+                <a:pt x="0" y="107568"/>
               </a:lnTo>
             </a:path>
           </a:pathLst>
@@ -8217,8 +8355,8 @@
       </dsp:nvSpPr>
       <dsp:spPr>
         <a:xfrm>
-          <a:off x="931550" y="3057864"/>
-          <a:ext cx="979243" cy="113300"/>
+          <a:off x="876173" y="3080109"/>
+          <a:ext cx="1239604" cy="107568"/>
         </a:xfrm>
         <a:custGeom>
           <a:avLst/>
@@ -8229,16 +8367,16 @@
           <a:pathLst>
             <a:path>
               <a:moveTo>
-                <a:pt x="979243" y="0"/>
+                <a:pt x="1239604" y="0"/>
               </a:moveTo>
               <a:lnTo>
-                <a:pt x="979243" y="56650"/>
+                <a:pt x="1239604" y="53784"/>
               </a:lnTo>
               <a:lnTo>
-                <a:pt x="0" y="56650"/>
+                <a:pt x="0" y="53784"/>
               </a:lnTo>
               <a:lnTo>
-                <a:pt x="0" y="113300"/>
+                <a:pt x="0" y="107568"/>
               </a:lnTo>
             </a:path>
           </a:pathLst>
@@ -8273,8 +8411,8 @@
       </dsp:nvSpPr>
       <dsp:spPr>
         <a:xfrm>
-          <a:off x="278721" y="3057864"/>
-          <a:ext cx="1632072" cy="113300"/>
+          <a:off x="256371" y="3080109"/>
+          <a:ext cx="1859406" cy="107568"/>
         </a:xfrm>
         <a:custGeom>
           <a:avLst/>
@@ -8285,16 +8423,16 @@
           <a:pathLst>
             <a:path>
               <a:moveTo>
-                <a:pt x="1632072" y="0"/>
+                <a:pt x="1859406" y="0"/>
               </a:moveTo>
               <a:lnTo>
-                <a:pt x="1632072" y="56650"/>
+                <a:pt x="1859406" y="53784"/>
               </a:lnTo>
               <a:lnTo>
-                <a:pt x="0" y="56650"/>
+                <a:pt x="0" y="53784"/>
               </a:lnTo>
               <a:lnTo>
-                <a:pt x="0" y="113300"/>
+                <a:pt x="0" y="107568"/>
               </a:lnTo>
             </a:path>
           </a:pathLst>
@@ -8329,8 +8467,8 @@
       </dsp:nvSpPr>
       <dsp:spPr>
         <a:xfrm>
-          <a:off x="1910793" y="2674799"/>
-          <a:ext cx="4474036" cy="113300"/>
+          <a:off x="2115778" y="2716424"/>
+          <a:ext cx="4402644" cy="107568"/>
         </a:xfrm>
         <a:custGeom>
           <a:avLst/>
@@ -8341,16 +8479,16 @@
           <a:pathLst>
             <a:path>
               <a:moveTo>
-                <a:pt x="4474036" y="0"/>
+                <a:pt x="4402644" y="0"/>
               </a:moveTo>
               <a:lnTo>
-                <a:pt x="4474036" y="56650"/>
+                <a:pt x="4402644" y="53784"/>
               </a:lnTo>
               <a:lnTo>
-                <a:pt x="0" y="56650"/>
+                <a:pt x="0" y="53784"/>
               </a:lnTo>
               <a:lnTo>
-                <a:pt x="0" y="113300"/>
+                <a:pt x="0" y="107568"/>
               </a:lnTo>
             </a:path>
           </a:pathLst>
@@ -8385,8 +8523,8 @@
       </dsp:nvSpPr>
       <dsp:spPr>
         <a:xfrm>
-          <a:off x="6115066" y="2405035"/>
-          <a:ext cx="539528" cy="269764"/>
+          <a:off x="6262306" y="2460307"/>
+          <a:ext cx="512233" cy="256116"/>
         </a:xfrm>
         <a:prstGeom prst="rect">
           <a:avLst/>
@@ -8445,8 +8583,8 @@
         </a:p>
       </dsp:txBody>
       <dsp:txXfrm>
-        <a:off x="6115066" y="2405035"/>
-        <a:ext cx="539528" cy="269764"/>
+        <a:off x="6262306" y="2460307"/>
+        <a:ext cx="512233" cy="256116"/>
       </dsp:txXfrm>
     </dsp:sp>
     <dsp:sp modelId="{66E61269-ED48-42B1-A420-99B674040EDC}">
@@ -8456,8 +8594,8 @@
       </dsp:nvSpPr>
       <dsp:spPr>
         <a:xfrm>
-          <a:off x="1641029" y="2788100"/>
-          <a:ext cx="539528" cy="269764"/>
+          <a:off x="1859661" y="2823993"/>
+          <a:ext cx="512233" cy="256116"/>
         </a:xfrm>
         <a:prstGeom prst="rect">
           <a:avLst/>
@@ -8516,8 +8654,8 @@
         </a:p>
       </dsp:txBody>
       <dsp:txXfrm>
-        <a:off x="1641029" y="2788100"/>
-        <a:ext cx="539528" cy="269764"/>
+        <a:off x="1859661" y="2823993"/>
+        <a:ext cx="512233" cy="256116"/>
       </dsp:txXfrm>
     </dsp:sp>
     <dsp:sp modelId="{A2144F09-C959-4866-A6C9-F09CC5185CC0}">
@@ -8527,8 +8665,8 @@
       </dsp:nvSpPr>
       <dsp:spPr>
         <a:xfrm>
-          <a:off x="8957" y="3171165"/>
-          <a:ext cx="539528" cy="269764"/>
+          <a:off x="254" y="3187678"/>
+          <a:ext cx="512233" cy="256116"/>
         </a:xfrm>
         <a:prstGeom prst="rect">
           <a:avLst/>
@@ -8587,8 +8725,8 @@
         </a:p>
       </dsp:txBody>
       <dsp:txXfrm>
-        <a:off x="8957" y="3171165"/>
-        <a:ext cx="539528" cy="269764"/>
+        <a:off x="254" y="3187678"/>
+        <a:ext cx="512233" cy="256116"/>
       </dsp:txXfrm>
     </dsp:sp>
     <dsp:sp modelId="{AFD8C1B2-0965-4667-BC80-DB0C9F87E3FB}">
@@ -8598,8 +8736,8 @@
       </dsp:nvSpPr>
       <dsp:spPr>
         <a:xfrm>
-          <a:off x="661786" y="3171165"/>
-          <a:ext cx="539528" cy="269764"/>
+          <a:off x="620057" y="3187678"/>
+          <a:ext cx="512233" cy="256116"/>
         </a:xfrm>
         <a:prstGeom prst="rect">
           <a:avLst/>
@@ -8658,8 +8796,8 @@
         </a:p>
       </dsp:txBody>
       <dsp:txXfrm>
-        <a:off x="661786" y="3171165"/>
-        <a:ext cx="539528" cy="269764"/>
+        <a:off x="620057" y="3187678"/>
+        <a:ext cx="512233" cy="256116"/>
       </dsp:txXfrm>
     </dsp:sp>
     <dsp:sp modelId="{801CA520-FBE0-4307-84EA-95950FBEE9CD}">
@@ -8669,8 +8807,8 @@
       </dsp:nvSpPr>
       <dsp:spPr>
         <a:xfrm>
-          <a:off x="1314615" y="3171165"/>
-          <a:ext cx="539528" cy="269764"/>
+          <a:off x="1239859" y="3187678"/>
+          <a:ext cx="512233" cy="256116"/>
         </a:xfrm>
         <a:prstGeom prst="rect">
           <a:avLst/>
@@ -8729,8 +8867,8 @@
         </a:p>
       </dsp:txBody>
       <dsp:txXfrm>
-        <a:off x="1314615" y="3171165"/>
-        <a:ext cx="539528" cy="269764"/>
+        <a:off x="1239859" y="3187678"/>
+        <a:ext cx="512233" cy="256116"/>
       </dsp:txXfrm>
     </dsp:sp>
     <dsp:sp modelId="{324B7AF7-C6A1-4994-936A-740B0457905F}">
@@ -8740,8 +8878,8 @@
       </dsp:nvSpPr>
       <dsp:spPr>
         <a:xfrm>
-          <a:off x="1314615" y="3554230"/>
-          <a:ext cx="539528" cy="269764"/>
+          <a:off x="1239859" y="3551364"/>
+          <a:ext cx="512233" cy="256116"/>
         </a:xfrm>
         <a:prstGeom prst="rect">
           <a:avLst/>
@@ -8800,8 +8938,8 @@
         </a:p>
       </dsp:txBody>
       <dsp:txXfrm>
-        <a:off x="1314615" y="3554230"/>
-        <a:ext cx="539528" cy="269764"/>
+        <a:off x="1239859" y="3551364"/>
+        <a:ext cx="512233" cy="256116"/>
       </dsp:txXfrm>
     </dsp:sp>
     <dsp:sp modelId="{19B5046A-E4C7-4FE8-B213-38DB778AFAE5}">
@@ -8811,8 +8949,8 @@
       </dsp:nvSpPr>
       <dsp:spPr>
         <a:xfrm>
-          <a:off x="1449497" y="3937295"/>
-          <a:ext cx="539528" cy="269764"/>
+          <a:off x="1367917" y="3915050"/>
+          <a:ext cx="512233" cy="256116"/>
         </a:xfrm>
         <a:prstGeom prst="rect">
           <a:avLst/>
@@ -8871,8 +9009,8 @@
         </a:p>
       </dsp:txBody>
       <dsp:txXfrm>
-        <a:off x="1449497" y="3937295"/>
-        <a:ext cx="539528" cy="269764"/>
+        <a:off x="1367917" y="3915050"/>
+        <a:ext cx="512233" cy="256116"/>
       </dsp:txXfrm>
     </dsp:sp>
     <dsp:sp modelId="{E70894D9-C88C-43DC-981D-45B1551EE8FD}">
@@ -8882,8 +9020,8 @@
       </dsp:nvSpPr>
       <dsp:spPr>
         <a:xfrm>
-          <a:off x="1967444" y="3171165"/>
-          <a:ext cx="539528" cy="269764"/>
+          <a:off x="1859661" y="3187678"/>
+          <a:ext cx="512233" cy="256116"/>
         </a:xfrm>
         <a:prstGeom prst="rect">
           <a:avLst/>
@@ -8942,8 +9080,8 @@
         </a:p>
       </dsp:txBody>
       <dsp:txXfrm>
-        <a:off x="1967444" y="3171165"/>
-        <a:ext cx="539528" cy="269764"/>
+        <a:off x="1859661" y="3187678"/>
+        <a:ext cx="512233" cy="256116"/>
       </dsp:txXfrm>
     </dsp:sp>
     <dsp:sp modelId="{30B85055-33A8-4A00-95BF-07B642382108}">
@@ -8953,8 +9091,8 @@
       </dsp:nvSpPr>
       <dsp:spPr>
         <a:xfrm>
-          <a:off x="2620273" y="3171165"/>
-          <a:ext cx="539528" cy="269764"/>
+          <a:off x="2479463" y="3187678"/>
+          <a:ext cx="512233" cy="256116"/>
         </a:xfrm>
         <a:prstGeom prst="rect">
           <a:avLst/>
@@ -9013,8 +9151,8 @@
         </a:p>
       </dsp:txBody>
       <dsp:txXfrm>
-        <a:off x="2620273" y="3171165"/>
-        <a:ext cx="539528" cy="269764"/>
+        <a:off x="2479463" y="3187678"/>
+        <a:ext cx="512233" cy="256116"/>
       </dsp:txXfrm>
     </dsp:sp>
     <dsp:sp modelId="{0D0B6E8B-733F-4B33-BC37-A8FABC30D258}">
@@ -9024,8 +9162,8 @@
       </dsp:nvSpPr>
       <dsp:spPr>
         <a:xfrm>
-          <a:off x="3273102" y="3171165"/>
-          <a:ext cx="539528" cy="269764"/>
+          <a:off x="3099266" y="3187678"/>
+          <a:ext cx="512233" cy="256116"/>
         </a:xfrm>
         <a:prstGeom prst="rect">
           <a:avLst/>
@@ -9084,8 +9222,8 @@
         </a:p>
       </dsp:txBody>
       <dsp:txXfrm>
-        <a:off x="3273102" y="3171165"/>
-        <a:ext cx="539528" cy="269764"/>
+        <a:off x="3099266" y="3187678"/>
+        <a:ext cx="512233" cy="256116"/>
       </dsp:txXfrm>
     </dsp:sp>
     <dsp:sp modelId="{90F8F7E3-6E14-4526-BD83-FCF9D9BEAC5B}">
@@ -9095,8 +9233,8 @@
       </dsp:nvSpPr>
       <dsp:spPr>
         <a:xfrm>
-          <a:off x="3407984" y="3554230"/>
-          <a:ext cx="539528" cy="269764"/>
+          <a:off x="3227324" y="3551364"/>
+          <a:ext cx="512233" cy="256116"/>
         </a:xfrm>
         <a:prstGeom prst="rect">
           <a:avLst/>
@@ -9155,8 +9293,79 @@
         </a:p>
       </dsp:txBody>
       <dsp:txXfrm>
-        <a:off x="3407984" y="3554230"/>
-        <a:ext cx="539528" cy="269764"/>
+        <a:off x="3227324" y="3551364"/>
+        <a:ext cx="512233" cy="256116"/>
+      </dsp:txXfrm>
+    </dsp:sp>
+    <dsp:sp modelId="{C148D24D-15BA-4292-B464-5A29DD6C2A09}">
+      <dsp:nvSpPr>
+        <dsp:cNvPr id="0" name=""/>
+        <dsp:cNvSpPr/>
+      </dsp:nvSpPr>
+      <dsp:spPr>
+        <a:xfrm>
+          <a:off x="3719068" y="3187678"/>
+          <a:ext cx="512233" cy="256116"/>
+        </a:xfrm>
+        <a:prstGeom prst="rect">
+          <a:avLst/>
+        </a:prstGeom>
+        <a:solidFill>
+          <a:srgbClr val="FFFF00"/>
+        </a:solidFill>
+        <a:ln w="12700" cap="flat" cmpd="sng" algn="ctr">
+          <a:solidFill>
+            <a:schemeClr val="tx1"/>
+          </a:solidFill>
+          <a:prstDash val="solid"/>
+          <a:miter lim="800000"/>
+        </a:ln>
+        <a:effectLst/>
+      </dsp:spPr>
+      <dsp:style>
+        <a:lnRef idx="2">
+          <a:scrgbClr r="0" g="0" b="0"/>
+        </a:lnRef>
+        <a:fillRef idx="1">
+          <a:scrgbClr r="0" g="0" b="0"/>
+        </a:fillRef>
+        <a:effectRef idx="0">
+          <a:scrgbClr r="0" g="0" b="0"/>
+        </a:effectRef>
+        <a:fontRef idx="minor">
+          <a:schemeClr val="lt1"/>
+        </a:fontRef>
+      </dsp:style>
+      <dsp:txBody>
+        <a:bodyPr spcFirstLastPara="0" vert="horz" wrap="square" lIns="3175" tIns="3175" rIns="3175" bIns="3175" numCol="1" spcCol="1270" anchor="ctr" anchorCtr="0">
+          <a:noAutofit/>
+        </a:bodyPr>
+        <a:lstStyle/>
+        <a:p>
+          <a:pPr lvl="0" algn="ctr" defTabSz="222250">
+            <a:lnSpc>
+              <a:spcPct val="90000"/>
+            </a:lnSpc>
+            <a:spcBef>
+              <a:spcPct val="0"/>
+            </a:spcBef>
+            <a:spcAft>
+              <a:spcPct val="35000"/>
+            </a:spcAft>
+          </a:pPr>
+          <a:r>
+            <a:rPr lang="en-US" sz="500" kern="1200">
+              <a:solidFill>
+                <a:sysClr val="windowText" lastClr="000000"/>
+              </a:solidFill>
+            </a:rPr>
+            <a:t>What are my estimated tuition and fees?</a:t>
+          </a:r>
+        </a:p>
+      </dsp:txBody>
+      <dsp:txXfrm>
+        <a:off x="3719068" y="3187678"/>
+        <a:ext cx="512233" cy="256116"/>
       </dsp:txXfrm>
     </dsp:sp>
     <dsp:sp modelId="{D1190DD2-FF39-4E81-9AC2-6B018119302F}">
@@ -9166,8 +9375,8 @@
       </dsp:nvSpPr>
       <dsp:spPr>
         <a:xfrm>
-          <a:off x="4972615" y="2788100"/>
-          <a:ext cx="539528" cy="269764"/>
+          <a:off x="5332603" y="2823993"/>
+          <a:ext cx="512233" cy="256116"/>
         </a:xfrm>
         <a:prstGeom prst="rect">
           <a:avLst/>
@@ -9226,8 +9435,8 @@
         </a:p>
       </dsp:txBody>
       <dsp:txXfrm>
-        <a:off x="4972615" y="2788100"/>
-        <a:ext cx="539528" cy="269764"/>
+        <a:off x="5332603" y="2823993"/>
+        <a:ext cx="512233" cy="256116"/>
       </dsp:txXfrm>
     </dsp:sp>
     <dsp:sp modelId="{7F8BDA05-49AA-4172-B28C-CB00C0E0A64D}">
@@ -9237,8 +9446,8 @@
       </dsp:nvSpPr>
       <dsp:spPr>
         <a:xfrm>
-          <a:off x="3925931" y="3171165"/>
-          <a:ext cx="539528" cy="269764"/>
+          <a:off x="4338870" y="3187678"/>
+          <a:ext cx="512233" cy="256116"/>
         </a:xfrm>
         <a:prstGeom prst="rect">
           <a:avLst/>
@@ -9297,8 +9506,8 @@
         </a:p>
       </dsp:txBody>
       <dsp:txXfrm>
-        <a:off x="3925931" y="3171165"/>
-        <a:ext cx="539528" cy="269764"/>
+        <a:off x="4338870" y="3187678"/>
+        <a:ext cx="512233" cy="256116"/>
       </dsp:txXfrm>
     </dsp:sp>
     <dsp:sp modelId="{46EA12B1-E083-4316-8565-9F74158CD108}">
@@ -9308,8 +9517,8 @@
       </dsp:nvSpPr>
       <dsp:spPr>
         <a:xfrm>
-          <a:off x="4578760" y="3171165"/>
-          <a:ext cx="539528" cy="269764"/>
+          <a:off x="4958672" y="3187678"/>
+          <a:ext cx="512233" cy="256116"/>
         </a:xfrm>
         <a:prstGeom prst="rect">
           <a:avLst/>
@@ -9368,8 +9577,8 @@
         </a:p>
       </dsp:txBody>
       <dsp:txXfrm>
-        <a:off x="4578760" y="3171165"/>
-        <a:ext cx="539528" cy="269764"/>
+        <a:off x="4958672" y="3187678"/>
+        <a:ext cx="512233" cy="256116"/>
       </dsp:txXfrm>
     </dsp:sp>
     <dsp:sp modelId="{3DDC982F-E17C-4248-8AC1-1CAE3E6258BA}">
@@ -9379,8 +9588,8 @@
       </dsp:nvSpPr>
       <dsp:spPr>
         <a:xfrm>
-          <a:off x="4713642" y="3554230"/>
-          <a:ext cx="539528" cy="269764"/>
+          <a:off x="5086731" y="3551364"/>
+          <a:ext cx="512233" cy="256116"/>
         </a:xfrm>
         <a:prstGeom prst="rect">
           <a:avLst/>
@@ -9439,8 +9648,8 @@
         </a:p>
       </dsp:txBody>
       <dsp:txXfrm>
-        <a:off x="4713642" y="3554230"/>
-        <a:ext cx="539528" cy="269764"/>
+        <a:off x="5086731" y="3551364"/>
+        <a:ext cx="512233" cy="256116"/>
       </dsp:txXfrm>
     </dsp:sp>
     <dsp:sp modelId="{4ABEEB70-86CC-4E30-A28E-86DD17ECE3F4}">
@@ -9450,8 +9659,8 @@
       </dsp:nvSpPr>
       <dsp:spPr>
         <a:xfrm>
-          <a:off x="5366471" y="3171165"/>
-          <a:ext cx="539528" cy="269764"/>
+          <a:off x="5706533" y="3187678"/>
+          <a:ext cx="512233" cy="256116"/>
         </a:xfrm>
         <a:prstGeom prst="rect">
           <a:avLst/>
@@ -9510,8 +9719,8 @@
         </a:p>
       </dsp:txBody>
       <dsp:txXfrm>
-        <a:off x="5366471" y="3171165"/>
-        <a:ext cx="539528" cy="269764"/>
+        <a:off x="5706533" y="3187678"/>
+        <a:ext cx="512233" cy="256116"/>
       </dsp:txXfrm>
     </dsp:sp>
     <dsp:sp modelId="{6E640EA0-D698-47BF-BD53-C11B5033D8D4}">
@@ -9521,8 +9730,8 @@
       </dsp:nvSpPr>
       <dsp:spPr>
         <a:xfrm>
-          <a:off x="5366471" y="3554230"/>
-          <a:ext cx="539528" cy="269764"/>
+          <a:off x="5706533" y="3551364"/>
+          <a:ext cx="512233" cy="256116"/>
         </a:xfrm>
         <a:prstGeom prst="rect">
           <a:avLst/>
@@ -9581,8 +9790,8 @@
         </a:p>
       </dsp:txBody>
       <dsp:txXfrm>
-        <a:off x="5366471" y="3554230"/>
-        <a:ext cx="539528" cy="269764"/>
+        <a:off x="5706533" y="3551364"/>
+        <a:ext cx="512233" cy="256116"/>
       </dsp:txXfrm>
     </dsp:sp>
     <dsp:sp modelId="{D9549972-4973-4B35-AFFB-8D2D91BD9C9A}">
@@ -9592,8 +9801,8 @@
       </dsp:nvSpPr>
       <dsp:spPr>
         <a:xfrm>
-          <a:off x="5366471" y="3937295"/>
-          <a:ext cx="539528" cy="269764"/>
+          <a:off x="5706533" y="3915050"/>
+          <a:ext cx="512233" cy="256116"/>
         </a:xfrm>
         <a:prstGeom prst="rect">
           <a:avLst/>
@@ -9652,8 +9861,8 @@
         </a:p>
       </dsp:txBody>
       <dsp:txXfrm>
-        <a:off x="5366471" y="3937295"/>
-        <a:ext cx="539528" cy="269764"/>
+        <a:off x="5706533" y="3915050"/>
+        <a:ext cx="512233" cy="256116"/>
       </dsp:txXfrm>
     </dsp:sp>
     <dsp:sp modelId="{772CA8F7-3165-4839-B486-EB0ADBD76E99}">
@@ -9663,8 +9872,8 @@
       </dsp:nvSpPr>
       <dsp:spPr>
         <a:xfrm>
-          <a:off x="5501353" y="4320360"/>
-          <a:ext cx="539528" cy="269764"/>
+          <a:off x="5834591" y="4278735"/>
+          <a:ext cx="512233" cy="256116"/>
         </a:xfrm>
         <a:prstGeom prst="rect">
           <a:avLst/>
@@ -9723,8 +9932,8 @@
         </a:p>
       </dsp:txBody>
       <dsp:txXfrm>
-        <a:off x="5501353" y="4320360"/>
-        <a:ext cx="539528" cy="269764"/>
+        <a:off x="5834591" y="4278735"/>
+        <a:ext cx="512233" cy="256116"/>
       </dsp:txXfrm>
     </dsp:sp>
     <dsp:sp modelId="{9BBCC43E-F823-4CAB-B3E3-40CB71F77E2C}">
@@ -9734,8 +9943,8 @@
       </dsp:nvSpPr>
       <dsp:spPr>
         <a:xfrm>
-          <a:off x="6019300" y="3171165"/>
-          <a:ext cx="539528" cy="269764"/>
+          <a:off x="6326335" y="3187678"/>
+          <a:ext cx="512233" cy="256116"/>
         </a:xfrm>
         <a:prstGeom prst="rect">
           <a:avLst/>
@@ -9794,8 +10003,8 @@
         </a:p>
       </dsp:txBody>
       <dsp:txXfrm>
-        <a:off x="6019300" y="3171165"/>
-        <a:ext cx="539528" cy="269764"/>
+        <a:off x="6326335" y="3187678"/>
+        <a:ext cx="512233" cy="256116"/>
       </dsp:txXfrm>
     </dsp:sp>
     <dsp:sp modelId="{44A24FFE-F36A-4749-8DC7-16A1ED25B8A2}">
@@ -9805,8 +10014,8 @@
       </dsp:nvSpPr>
       <dsp:spPr>
         <a:xfrm>
-          <a:off x="7977787" y="2788100"/>
-          <a:ext cx="539528" cy="269764"/>
+          <a:off x="8185742" y="2823993"/>
+          <a:ext cx="512233" cy="256116"/>
         </a:xfrm>
         <a:prstGeom prst="rect">
           <a:avLst/>
@@ -9865,8 +10074,8 @@
         </a:p>
       </dsp:txBody>
       <dsp:txXfrm>
-        <a:off x="7977787" y="2788100"/>
-        <a:ext cx="539528" cy="269764"/>
+        <a:off x="8185742" y="2823993"/>
+        <a:ext cx="512233" cy="256116"/>
       </dsp:txXfrm>
     </dsp:sp>
     <dsp:sp modelId="{97992A74-7510-4107-8EA0-6DAFD5F16A80}">
@@ -9876,8 +10085,8 @@
       </dsp:nvSpPr>
       <dsp:spPr>
         <a:xfrm>
-          <a:off x="6672129" y="3171165"/>
-          <a:ext cx="539528" cy="269764"/>
+          <a:off x="6946137" y="3187678"/>
+          <a:ext cx="512233" cy="256116"/>
         </a:xfrm>
         <a:prstGeom prst="rect">
           <a:avLst/>
@@ -9936,8 +10145,8 @@
         </a:p>
       </dsp:txBody>
       <dsp:txXfrm>
-        <a:off x="6672129" y="3171165"/>
-        <a:ext cx="539528" cy="269764"/>
+        <a:off x="6946137" y="3187678"/>
+        <a:ext cx="512233" cy="256116"/>
       </dsp:txXfrm>
     </dsp:sp>
     <dsp:sp modelId="{76836F50-C7E8-4F47-AD4C-34275127A89C}">
@@ -9947,8 +10156,8 @@
       </dsp:nvSpPr>
       <dsp:spPr>
         <a:xfrm>
-          <a:off x="7324958" y="3171165"/>
-          <a:ext cx="539528" cy="269764"/>
+          <a:off x="7565940" y="3187678"/>
+          <a:ext cx="512233" cy="256116"/>
         </a:xfrm>
         <a:prstGeom prst="rect">
           <a:avLst/>
@@ -10007,8 +10216,8 @@
         </a:p>
       </dsp:txBody>
       <dsp:txXfrm>
-        <a:off x="7324958" y="3171165"/>
-        <a:ext cx="539528" cy="269764"/>
+        <a:off x="7565940" y="3187678"/>
+        <a:ext cx="512233" cy="256116"/>
       </dsp:txXfrm>
     </dsp:sp>
     <dsp:sp modelId="{812E3B41-E846-435C-90B8-99187840408D}">
@@ -10018,8 +10227,8 @@
       </dsp:nvSpPr>
       <dsp:spPr>
         <a:xfrm>
-          <a:off x="7459840" y="3554230"/>
-          <a:ext cx="539528" cy="269764"/>
+          <a:off x="7693998" y="3551364"/>
+          <a:ext cx="512233" cy="256116"/>
         </a:xfrm>
         <a:prstGeom prst="rect">
           <a:avLst/>
@@ -10078,8 +10287,8 @@
         </a:p>
       </dsp:txBody>
       <dsp:txXfrm>
-        <a:off x="7459840" y="3554230"/>
-        <a:ext cx="539528" cy="269764"/>
+        <a:off x="7693998" y="3551364"/>
+        <a:ext cx="512233" cy="256116"/>
       </dsp:txXfrm>
     </dsp:sp>
     <dsp:sp modelId="{51BDEFDD-5558-4623-9BF3-EFA782BD8B32}">
@@ -10089,8 +10298,8 @@
       </dsp:nvSpPr>
       <dsp:spPr>
         <a:xfrm>
-          <a:off x="7459840" y="3937295"/>
-          <a:ext cx="539528" cy="269764"/>
+          <a:off x="7693998" y="3915050"/>
+          <a:ext cx="512233" cy="256116"/>
         </a:xfrm>
         <a:prstGeom prst="rect">
           <a:avLst/>
@@ -10149,8 +10358,8 @@
         </a:p>
       </dsp:txBody>
       <dsp:txXfrm>
-        <a:off x="7459840" y="3937295"/>
-        <a:ext cx="539528" cy="269764"/>
+        <a:off x="7693998" y="3915050"/>
+        <a:ext cx="512233" cy="256116"/>
       </dsp:txXfrm>
     </dsp:sp>
     <dsp:sp modelId="{132C9762-CD51-4381-AC26-4EB79B4D453D}">
@@ -10160,8 +10369,8 @@
       </dsp:nvSpPr>
       <dsp:spPr>
         <a:xfrm>
-          <a:off x="7977787" y="3171165"/>
-          <a:ext cx="539528" cy="269764"/>
+          <a:off x="8185742" y="3187678"/>
+          <a:ext cx="512233" cy="256116"/>
         </a:xfrm>
         <a:prstGeom prst="rect">
           <a:avLst/>
@@ -10220,8 +10429,8 @@
         </a:p>
       </dsp:txBody>
       <dsp:txXfrm>
-        <a:off x="7977787" y="3171165"/>
-        <a:ext cx="539528" cy="269764"/>
+        <a:off x="8185742" y="3187678"/>
+        <a:ext cx="512233" cy="256116"/>
       </dsp:txXfrm>
     </dsp:sp>
     <dsp:sp modelId="{BC8526E3-BACF-4713-8127-B3CB31BC4425}">
@@ -10231,8 +10440,8 @@
       </dsp:nvSpPr>
       <dsp:spPr>
         <a:xfrm>
-          <a:off x="8630616" y="3171165"/>
-          <a:ext cx="539528" cy="269764"/>
+          <a:off x="8805544" y="3187678"/>
+          <a:ext cx="512233" cy="256116"/>
         </a:xfrm>
         <a:prstGeom prst="rect">
           <a:avLst/>
@@ -10291,8 +10500,8 @@
         </a:p>
       </dsp:txBody>
       <dsp:txXfrm>
-        <a:off x="8630616" y="3171165"/>
-        <a:ext cx="539528" cy="269764"/>
+        <a:off x="8805544" y="3187678"/>
+        <a:ext cx="512233" cy="256116"/>
       </dsp:txXfrm>
     </dsp:sp>
     <dsp:sp modelId="{CE9C3069-0ED8-429D-AA08-84F0CBB86F30}">
@@ -10302,8 +10511,8 @@
       </dsp:nvSpPr>
       <dsp:spPr>
         <a:xfrm>
-          <a:off x="9283445" y="3171165"/>
-          <a:ext cx="539528" cy="269764"/>
+          <a:off x="9425346" y="3187678"/>
+          <a:ext cx="512233" cy="256116"/>
         </a:xfrm>
         <a:prstGeom prst="rect">
           <a:avLst/>
@@ -10362,8 +10571,8 @@
         </a:p>
       </dsp:txBody>
       <dsp:txXfrm>
-        <a:off x="9283445" y="3171165"/>
-        <a:ext cx="539528" cy="269764"/>
+        <a:off x="9425346" y="3187678"/>
+        <a:ext cx="512233" cy="256116"/>
       </dsp:txXfrm>
     </dsp:sp>
     <dsp:sp modelId="{D6C9C78E-6DF8-4303-8309-3C9BDA4D8F7D}">
@@ -10373,8 +10582,8 @@
       </dsp:nvSpPr>
       <dsp:spPr>
         <a:xfrm>
-          <a:off x="9283445" y="3554230"/>
-          <a:ext cx="539528" cy="269764"/>
+          <a:off x="9425346" y="3551364"/>
+          <a:ext cx="512233" cy="256116"/>
         </a:xfrm>
         <a:prstGeom prst="rect">
           <a:avLst/>
@@ -10433,8 +10642,8 @@
         </a:p>
       </dsp:txBody>
       <dsp:txXfrm>
-        <a:off x="9283445" y="3554230"/>
-        <a:ext cx="539528" cy="269764"/>
+        <a:off x="9425346" y="3551364"/>
+        <a:ext cx="512233" cy="256116"/>
       </dsp:txXfrm>
     </dsp:sp>
     <dsp:sp modelId="{71F1B943-3B67-4BAA-8FCC-B919064BB829}">
@@ -10444,8 +10653,8 @@
       </dsp:nvSpPr>
       <dsp:spPr>
         <a:xfrm>
-          <a:off x="9418327" y="3937295"/>
-          <a:ext cx="539528" cy="401470"/>
+          <a:off x="9553405" y="3915050"/>
+          <a:ext cx="512233" cy="381160"/>
         </a:xfrm>
         <a:prstGeom prst="rect">
           <a:avLst/>
@@ -10504,8 +10713,8 @@
         </a:p>
       </dsp:txBody>
       <dsp:txXfrm>
-        <a:off x="9418327" y="3937295"/>
-        <a:ext cx="539528" cy="401470"/>
+        <a:off x="9553405" y="3915050"/>
+        <a:ext cx="512233" cy="381160"/>
       </dsp:txXfrm>
     </dsp:sp>
     <dsp:sp modelId="{F9CB8C57-4D62-40C2-8D5C-91E9241BEAFD}">
@@ -10515,8 +10724,8 @@
       </dsp:nvSpPr>
       <dsp:spPr>
         <a:xfrm>
-          <a:off x="10589103" y="2788100"/>
-          <a:ext cx="539528" cy="269764"/>
+          <a:off x="10664951" y="2823993"/>
+          <a:ext cx="512233" cy="256116"/>
         </a:xfrm>
         <a:prstGeom prst="rect">
           <a:avLst/>
@@ -10575,8 +10784,8 @@
         </a:p>
       </dsp:txBody>
       <dsp:txXfrm>
-        <a:off x="10589103" y="2788100"/>
-        <a:ext cx="539528" cy="269764"/>
+        <a:off x="10664951" y="2823993"/>
+        <a:ext cx="512233" cy="256116"/>
       </dsp:txXfrm>
     </dsp:sp>
     <dsp:sp modelId="{3EAA265B-B2BA-43CE-A545-A89314E8E965}">
@@ -10586,8 +10795,8 @@
       </dsp:nvSpPr>
       <dsp:spPr>
         <a:xfrm>
-          <a:off x="9936274" y="3171165"/>
-          <a:ext cx="539528" cy="269764"/>
+          <a:off x="10045149" y="3187678"/>
+          <a:ext cx="512233" cy="256116"/>
         </a:xfrm>
         <a:prstGeom prst="rect">
           <a:avLst/>
@@ -10646,8 +10855,8 @@
         </a:p>
       </dsp:txBody>
       <dsp:txXfrm>
-        <a:off x="9936274" y="3171165"/>
-        <a:ext cx="539528" cy="269764"/>
+        <a:off x="10045149" y="3187678"/>
+        <a:ext cx="512233" cy="256116"/>
       </dsp:txXfrm>
     </dsp:sp>
     <dsp:sp modelId="{E71948DB-8535-4A72-A336-4F8DA76738FC}">
@@ -10657,8 +10866,8 @@
       </dsp:nvSpPr>
       <dsp:spPr>
         <a:xfrm>
-          <a:off x="10589103" y="3171165"/>
-          <a:ext cx="539528" cy="269764"/>
+          <a:off x="10664951" y="3187678"/>
+          <a:ext cx="512233" cy="256116"/>
         </a:xfrm>
         <a:prstGeom prst="rect">
           <a:avLst/>
@@ -10717,8 +10926,8 @@
         </a:p>
       </dsp:txBody>
       <dsp:txXfrm>
-        <a:off x="10589103" y="3171165"/>
-        <a:ext cx="539528" cy="269764"/>
+        <a:off x="10664951" y="3187678"/>
+        <a:ext cx="512233" cy="256116"/>
       </dsp:txXfrm>
     </dsp:sp>
     <dsp:sp modelId="{F1F98FFB-008A-4F7E-A4E6-B8864763B73C}">
@@ -10728,8 +10937,8 @@
       </dsp:nvSpPr>
       <dsp:spPr>
         <a:xfrm>
-          <a:off x="11241932" y="3171165"/>
-          <a:ext cx="539528" cy="269764"/>
+          <a:off x="11284753" y="3187678"/>
+          <a:ext cx="512233" cy="256116"/>
         </a:xfrm>
         <a:prstGeom prst="rect">
           <a:avLst/>
@@ -10788,8 +10997,8 @@
         </a:p>
       </dsp:txBody>
       <dsp:txXfrm>
-        <a:off x="11241932" y="3171165"/>
-        <a:ext cx="539528" cy="269764"/>
+        <a:off x="11284753" y="3187678"/>
+        <a:ext cx="512233" cy="256116"/>
       </dsp:txXfrm>
     </dsp:sp>
     <dsp:sp modelId="{8F76FFF1-583B-4871-B2D7-D94AB7367A7D}">
@@ -10799,8 +11008,8 @@
       </dsp:nvSpPr>
       <dsp:spPr>
         <a:xfrm>
-          <a:off x="11376814" y="3554230"/>
-          <a:ext cx="539528" cy="269764"/>
+          <a:off x="11412811" y="3551364"/>
+          <a:ext cx="512233" cy="256116"/>
         </a:xfrm>
         <a:prstGeom prst="rect">
           <a:avLst/>
@@ -10859,8 +11068,8 @@
         </a:p>
       </dsp:txBody>
       <dsp:txXfrm>
-        <a:off x="11376814" y="3554230"/>
-        <a:ext cx="539528" cy="269764"/>
+        <a:off x="11412811" y="3551364"/>
+        <a:ext cx="512233" cy="256116"/>
       </dsp:txXfrm>
     </dsp:sp>
   </dsp:spTree>
@@ -13302,7 +13511,7 @@
   <a:extraClrSchemeLst/>
   <a:extLst>
     <a:ext uri="{05A4C25C-085E-4340-85A3-A5531E510DB2}">
-      <thm15:themeFamily xmlns:thm15="http://schemas.microsoft.com/office/thememl/2012/main" xmlns="" name="Office Theme" id="{62F939B6-93AF-4DB8-9C6B-D6C7DFDC589F}" vid="{4A3C46E8-61CC-4603-A589-7422A47A8E4A}"/>
+      <thm15:themeFamily xmlns:thm15="http://schemas.microsoft.com/office/thememl/2012/main" name="Office Theme" id="{62F939B6-93AF-4DB8-9C6B-D6C7DFDC589F}" vid="{4A3C46E8-61CC-4603-A589-7422A47A8E4A}"/>
     </a:ext>
   </a:extLst>
 </a:theme>

</xml_diff>